<commit_message>
Falta contenido en cap 3 y 4. Falta pasar bibliografias. y contenidio del inicio del trabajo
</commit_message>
<xml_diff>
--- a/TESIS_2016.docx
+++ b/TESIS_2016.docx
@@ -170,7 +170,7 @@
         <mc:AlternateContent>
           <mc:Choice Requires="wps">
             <w:drawing>
-              <wp:anchor distT="0" distB="0" distL="114300" distR="114300" simplePos="0" relativeHeight="251661312" behindDoc="0" locked="0" layoutInCell="1" allowOverlap="1">
+              <wp:anchor distT="0" distB="0" distL="114300" distR="114300" simplePos="0" relativeHeight="251661312" behindDoc="0" locked="0" layoutInCell="1" allowOverlap="1" wp14:anchorId="7FD31617" wp14:editId="600362EB">
                 <wp:simplePos x="0" y="0"/>
                 <wp:positionH relativeFrom="column">
                   <wp:posOffset>502920</wp:posOffset>
@@ -279,7 +279,7 @@
           <w:lang w:eastAsia="es-GT"/>
         </w:rPr>
         <w:drawing>
-          <wp:inline distT="0" distB="0" distL="0" distR="0">
+          <wp:inline distT="0" distB="0" distL="0" distR="0" wp14:anchorId="7CF6C73B" wp14:editId="224617EC">
             <wp:extent cx="1314450" cy="685800"/>
             <wp:effectExtent l="19050" t="0" r="0" b="0"/>
             <wp:docPr id="4" name="Imagen 1"/>
@@ -428,7 +428,7 @@
         <mc:AlternateContent>
           <mc:Choice Requires="wps">
             <w:drawing>
-              <wp:anchor distT="0" distB="0" distL="114300" distR="114300" simplePos="0" relativeHeight="251664384" behindDoc="0" locked="0" layoutInCell="1" allowOverlap="1">
+              <wp:anchor distT="0" distB="0" distL="114300" distR="114300" simplePos="0" relativeHeight="251664384" behindDoc="0" locked="0" layoutInCell="1" allowOverlap="1" wp14:anchorId="76108B61" wp14:editId="73BFEF7D">
                 <wp:simplePos x="0" y="0"/>
                 <wp:positionH relativeFrom="column">
                   <wp:posOffset>1074420</wp:posOffset>
@@ -504,7 +504,7 @@
           <w:lang w:eastAsia="es-GT"/>
         </w:rPr>
         <w:drawing>
-          <wp:inline distT="0" distB="0" distL="0" distR="0">
+          <wp:inline distT="0" distB="0" distL="0" distR="0" wp14:anchorId="255373F1" wp14:editId="0D939CD3">
             <wp:extent cx="1672696" cy="828675"/>
             <wp:effectExtent l="19050" t="0" r="3704" b="0"/>
             <wp:docPr id="2" name="Imagen 1"/>
@@ -694,7 +694,7 @@
         </w:rPr>
         <w:lastRenderedPageBreak/>
         <w:drawing>
-          <wp:anchor distT="0" distB="0" distL="114300" distR="114300" simplePos="0" relativeHeight="251660288" behindDoc="0" locked="0" layoutInCell="1" allowOverlap="1">
+          <wp:anchor distT="0" distB="0" distL="114300" distR="114300" simplePos="0" relativeHeight="251660288" behindDoc="0" locked="0" layoutInCell="1" allowOverlap="1" wp14:anchorId="72F40DEF" wp14:editId="17C78E60">
             <wp:simplePos x="0" y="0"/>
             <wp:positionH relativeFrom="column">
               <wp:posOffset>279400</wp:posOffset>
@@ -1298,7 +1298,7 @@
           <w:lang w:eastAsia="es-GT"/>
         </w:rPr>
         <w:drawing>
-          <wp:inline distT="0" distB="0" distL="0" distR="0">
+          <wp:inline distT="0" distB="0" distL="0" distR="0" wp14:anchorId="5DADB8CA" wp14:editId="6C96F4E6">
             <wp:extent cx="1485900" cy="1485900"/>
             <wp:effectExtent l="19050" t="0" r="0" b="0"/>
             <wp:docPr id="12" name="5 Imagen" descr="usac3.JPG"/>
@@ -1873,7 +1873,7 @@
           <w:lang w:eastAsia="es-GT"/>
         </w:rPr>
         <w:drawing>
-          <wp:inline distT="0" distB="0" distL="0" distR="0">
+          <wp:inline distT="0" distB="0" distL="0" distR="0" wp14:anchorId="763DFB63" wp14:editId="42E1EB18">
             <wp:extent cx="1485900" cy="1485900"/>
             <wp:effectExtent l="19050" t="0" r="0" b="0"/>
             <wp:docPr id="22" name="7 Imagen" descr="usac3.JPG"/>
@@ -13675,7 +13675,7 @@
           <w:lang w:eastAsia="es-GT"/>
         </w:rPr>
         <w:drawing>
-          <wp:inline distT="0" distB="0" distL="0" distR="0">
+          <wp:inline distT="0" distB="0" distL="0" distR="0" wp14:anchorId="7004C15F" wp14:editId="017B488F">
             <wp:extent cx="5431790" cy="1442085"/>
             <wp:effectExtent l="0" t="0" r="0" b="5715"/>
             <wp:docPr id="11" name="Imagen 11"/>
@@ -16403,7 +16403,7 @@
           <w:lang w:eastAsia="es-GT"/>
         </w:rPr>
         <w:drawing>
-          <wp:inline distT="0" distB="0" distL="0" distR="0">
+          <wp:inline distT="0" distB="0" distL="0" distR="0" wp14:anchorId="719B50EA" wp14:editId="6E7C1F56">
             <wp:extent cx="1653795" cy="2743200"/>
             <wp:effectExtent l="0" t="0" r="3810" b="0"/>
             <wp:docPr id="10" name="Imagen 10"/>
@@ -16506,7 +16506,7 @@
         </w:rPr>
         <w:lastRenderedPageBreak/>
         <w:drawing>
-          <wp:inline distT="0" distB="0" distL="0" distR="0">
+          <wp:inline distT="0" distB="0" distL="0" distR="0" wp14:anchorId="2ACB1510" wp14:editId="4BF3D32A">
             <wp:extent cx="1625435" cy="2743200"/>
             <wp:effectExtent l="0" t="0" r="0" b="0"/>
             <wp:docPr id="13" name="Imagen 13"/>
@@ -16608,7 +16608,7 @@
           <w:lang w:eastAsia="es-GT"/>
         </w:rPr>
         <w:drawing>
-          <wp:inline distT="0" distB="0" distL="0" distR="0">
+          <wp:inline distT="0" distB="0" distL="0" distR="0" wp14:anchorId="63F8CF9E" wp14:editId="5B41C6AD">
             <wp:extent cx="3332197" cy="2743200"/>
             <wp:effectExtent l="0" t="0" r="1905" b="0"/>
             <wp:docPr id="14" name="Imagen 14"/>
@@ -16712,7 +16712,7 @@
           <w:lang w:eastAsia="es-GT"/>
         </w:rPr>
         <w:drawing>
-          <wp:inline distT="0" distB="0" distL="0" distR="0">
+          <wp:inline distT="0" distB="0" distL="0" distR="0" wp14:anchorId="056FB25E" wp14:editId="291A799F">
             <wp:extent cx="1447275" cy="2743200"/>
             <wp:effectExtent l="0" t="0" r="635" b="0"/>
             <wp:docPr id="15" name="Imagen 15"/>
@@ -16815,7 +16815,7 @@
           <w:lang w:eastAsia="es-GT"/>
         </w:rPr>
         <w:drawing>
-          <wp:inline distT="0" distB="0" distL="0" distR="0">
+          <wp:inline distT="0" distB="0" distL="0" distR="0" wp14:anchorId="77B88873" wp14:editId="7D578CC0">
             <wp:extent cx="3510672" cy="2743200"/>
             <wp:effectExtent l="0" t="0" r="0" b="0"/>
             <wp:docPr id="16" name="Imagen 16"/>
@@ -16919,7 +16919,7 @@
           <w:lang w:eastAsia="es-GT"/>
         </w:rPr>
         <w:drawing>
-          <wp:inline distT="0" distB="0" distL="0" distR="0">
+          <wp:inline distT="0" distB="0" distL="0" distR="0" wp14:anchorId="22BF8E06" wp14:editId="29B841CA">
             <wp:extent cx="1421559" cy="2743200"/>
             <wp:effectExtent l="0" t="0" r="7620" b="0"/>
             <wp:docPr id="17" name="Imagen 17"/>
@@ -17023,7 +17023,7 @@
         </w:rPr>
         <w:lastRenderedPageBreak/>
         <w:drawing>
-          <wp:inline distT="0" distB="0" distL="0" distR="0">
+          <wp:inline distT="0" distB="0" distL="0" distR="0" wp14:anchorId="1CC0B269" wp14:editId="27891953">
             <wp:extent cx="2237744" cy="2743200"/>
             <wp:effectExtent l="0" t="0" r="0" b="0"/>
             <wp:docPr id="18" name="Imagen 18"/>
@@ -17126,7 +17126,7 @@
           <w:lang w:eastAsia="es-GT"/>
         </w:rPr>
         <w:drawing>
-          <wp:inline distT="0" distB="0" distL="0" distR="0">
+          <wp:inline distT="0" distB="0" distL="0" distR="0" wp14:anchorId="519D3AF3" wp14:editId="17EB6627">
             <wp:extent cx="1592346" cy="2743200"/>
             <wp:effectExtent l="0" t="0" r="8255" b="0"/>
             <wp:docPr id="19" name="Imagen 19"/>
@@ -17230,7 +17230,7 @@
           <w:lang w:eastAsia="es-GT"/>
         </w:rPr>
         <w:drawing>
-          <wp:inline distT="0" distB="0" distL="0" distR="0">
+          <wp:inline distT="0" distB="0" distL="0" distR="0" wp14:anchorId="3CBAB2E5" wp14:editId="616DD507">
             <wp:extent cx="1640886" cy="2743200"/>
             <wp:effectExtent l="0" t="0" r="0" b="0"/>
             <wp:docPr id="20" name="Imagen 20"/>
@@ -17333,7 +17333,7 @@
           <w:lang w:eastAsia="es-GT"/>
         </w:rPr>
         <w:drawing>
-          <wp:inline distT="0" distB="0" distL="0" distR="0">
+          <wp:inline distT="0" distB="0" distL="0" distR="0" wp14:anchorId="4D926594" wp14:editId="044FB829">
             <wp:extent cx="1520791" cy="2743200"/>
             <wp:effectExtent l="0" t="0" r="3810" b="0"/>
             <wp:docPr id="21" name="Imagen 21"/>
@@ -17437,7 +17437,7 @@
           <w:lang w:eastAsia="es-GT"/>
         </w:rPr>
         <w:drawing>
-          <wp:inline distT="0" distB="0" distL="0" distR="0">
+          <wp:inline distT="0" distB="0" distL="0" distR="0" wp14:anchorId="0158A4C3" wp14:editId="40B5723B">
             <wp:extent cx="1649032" cy="2743200"/>
             <wp:effectExtent l="0" t="0" r="8890" b="0"/>
             <wp:docPr id="23" name="Imagen 23"/>
@@ -17541,7 +17541,7 @@
         </w:rPr>
         <w:lastRenderedPageBreak/>
         <w:drawing>
-          <wp:inline distT="0" distB="0" distL="0" distR="0">
+          <wp:inline distT="0" distB="0" distL="0" distR="0" wp14:anchorId="0BEC0D6A" wp14:editId="79CB617D">
             <wp:extent cx="1524000" cy="2743200"/>
             <wp:effectExtent l="0" t="0" r="0" b="0"/>
             <wp:docPr id="24" name="Imagen 24"/>
@@ -17644,7 +17644,7 @@
           <w:lang w:eastAsia="es-GT"/>
         </w:rPr>
         <w:drawing>
-          <wp:inline distT="0" distB="0" distL="0" distR="0">
+          <wp:inline distT="0" distB="0" distL="0" distR="0" wp14:anchorId="0A67EB47" wp14:editId="4FB9C7CD">
             <wp:extent cx="1418897" cy="2743200"/>
             <wp:effectExtent l="0" t="0" r="0" b="0"/>
             <wp:docPr id="25" name="Imagen 25"/>
@@ -25426,8 +25426,21 @@
       <w:pPr>
         <w:pStyle w:val="Sub1"/>
       </w:pPr>
-      <w:r>
-        <w:t>Descripción de servicios</w:t>
+      <w:commentRangeStart w:id="69"/>
+      <w:r>
+        <w:t>Descripción</w:t>
+      </w:r>
+      <w:commentRangeEnd w:id="69"/>
+      <w:r>
+        <w:rPr>
+          <w:rStyle w:val="Refdecomentario"/>
+          <w:b w:val="0"/>
+          <w:lang w:val="es-GT"/>
+        </w:rPr>
+        <w:commentReference w:id="69"/>
+      </w:r>
+      <w:r>
+        <w:t xml:space="preserve"> de servicios</w:t>
       </w:r>
     </w:p>
     <w:p>
@@ -25508,7 +25521,7 @@
           <w:lang w:val="es-ES"/>
         </w:rPr>
         <w:sectPr>
-          <w:footerReference w:type="default" r:id="rId27"/>
+          <w:footerReference w:type="default" r:id="rId29"/>
           <w:type w:val="oddPage"/>
           <w:pgSz w:w="12240" w:h="15840" w:code="1"/>
           <w:pgMar w:top="2268" w:right="1418" w:bottom="1418" w:left="2268" w:header="709" w:footer="709" w:gutter="0"/>
@@ -28191,13 +28204,7 @@
         <w:rPr>
           <w:lang w:val="es-ES"/>
         </w:rPr>
-        <w:t xml:space="preserve">, haciendo que la aplicación utilice la base de datos por medio de los servicios web, dando como beneficio incremento de seguridad de datos ya que la aplicación móvil no tendrá conexión directa con la base de datos, si no que a través del consumo de </w:t>
-      </w:r>
-      <w:r>
-        <w:rPr>
-          <w:lang w:val="es-ES"/>
-        </w:rPr>
-        <w:t>servicios.</w:t>
+        <w:t>, haciendo que la aplicación utilice la base de datos por medio de los servicios web, dando como beneficio incremento de seguridad de datos ya que la aplicación móvil no tendrá conexión directa con la base de datos, si no que a través del consumo de servicios.</w:t>
       </w:r>
     </w:p>
     <w:p>
@@ -28212,7 +28219,20 @@
         <w:pStyle w:val="Sub1"/>
       </w:pPr>
       <w:r>
-        <w:t>Tutorial de desarrollo y referencias</w:t>
+        <w:t xml:space="preserve">Tutorial de desarrollo y </w:t>
+      </w:r>
+      <w:commentRangeStart w:id="70"/>
+      <w:r>
+        <w:t>referencias</w:t>
+      </w:r>
+      <w:commentRangeEnd w:id="70"/>
+      <w:r>
+        <w:rPr>
+          <w:rStyle w:val="Refdecomentario"/>
+          <w:b w:val="0"/>
+          <w:lang w:val="es-GT"/>
+        </w:rPr>
+        <w:commentReference w:id="70"/>
       </w:r>
     </w:p>
     <w:p>
@@ -28241,21 +28261,7 @@
           <w:b/>
           <w:lang w:val="es-ES"/>
         </w:rPr>
-        <w:t>[</w:t>
-      </w:r>
-      <w:r>
-        <w:rPr>
-          <w:b/>
-          <w:lang w:val="es-ES"/>
-        </w:rPr>
-        <w:t>En</w:t>
-      </w:r>
-      <w:r>
-        <w:rPr>
-          <w:b/>
-          <w:lang w:val="es-ES"/>
-        </w:rPr>
-        <w:t xml:space="preserve"> línea]:</w:t>
+        <w:t>[En línea]:</w:t>
       </w:r>
       <w:r>
         <w:rPr>
@@ -28294,7 +28300,7 @@
         </w:rPr>
         <w:t xml:space="preserve"> </w:t>
       </w:r>
-      <w:hyperlink r:id="rId28" w:history="1">
+      <w:hyperlink r:id="rId30" w:history="1">
         <w:r>
           <w:rPr>
             <w:rStyle w:val="Hipervnculo"/>
@@ -28329,21 +28335,7 @@
           <w:b/>
           <w:lang w:val="es-ES"/>
         </w:rPr>
-        <w:t>[</w:t>
-      </w:r>
-      <w:r>
-        <w:rPr>
-          <w:b/>
-          <w:lang w:val="es-ES"/>
-        </w:rPr>
-        <w:t>En</w:t>
-      </w:r>
-      <w:r>
-        <w:rPr>
-          <w:b/>
-          <w:lang w:val="es-ES"/>
-        </w:rPr>
-        <w:t xml:space="preserve"> línea]: </w:t>
+        <w:t xml:space="preserve">[En línea]: </w:t>
       </w:r>
       <w:r>
         <w:rPr>
@@ -28382,7 +28374,7 @@
         </w:rPr>
         <w:t xml:space="preserve"> </w:t>
       </w:r>
-      <w:hyperlink r:id="rId29" w:history="1">
+      <w:hyperlink r:id="rId31" w:history="1">
         <w:r>
           <w:rPr>
             <w:rStyle w:val="Hipervnculo"/>
@@ -28419,15 +28411,13 @@
         </w:rPr>
         <w:t>[</w:t>
       </w:r>
-      <w:proofErr w:type="gramStart"/>
       <w:r>
         <w:rPr>
           <w:b/>
           <w:lang w:val="es-ES"/>
         </w:rPr>
-        <w:t>en</w:t>
-      </w:r>
-      <w:proofErr w:type="gramEnd"/>
+        <w:t>En</w:t>
+      </w:r>
       <w:r>
         <w:rPr>
           <w:b/>
@@ -28472,7 +28462,7 @@
         </w:rPr>
         <w:t xml:space="preserve"> </w:t>
       </w:r>
-      <w:hyperlink r:id="rId30" w:history="1">
+      <w:hyperlink r:id="rId32" w:history="1">
         <w:r>
           <w:rPr>
             <w:rStyle w:val="Hipervnculo"/>
@@ -28488,163 +28478,509 @@
           <w:lang w:val="es-ES"/>
         </w:rPr>
       </w:pPr>
-      <w:bookmarkStart w:id="69" w:name="_GoBack"/>
-      <w:bookmarkEnd w:id="69"/>
-    </w:p>
-    <w:p>
-      <w:pPr>
-        <w:ind w:left="1281" w:hanging="357"/>
-        <w:jc w:val="center"/>
+    </w:p>
+    <w:p>
+      <w:pPr>
+        <w:pStyle w:val="Sub1"/>
+        <w:rPr>
+          <w:lang w:val="es-GT"/>
+        </w:rPr>
+      </w:pPr>
+      <w:r>
+        <w:t>Consideraciones de implementación</w:t>
+      </w:r>
+    </w:p>
+    <w:p/>
+    <w:p/>
+    <w:p>
+      <w:pPr>
+        <w:pStyle w:val="Sub2"/>
+      </w:pPr>
+      <w:r>
+        <w:t>Análisis de riesgos</w:t>
+      </w:r>
+    </w:p>
+    <w:p>
+      <w:pPr>
+        <w:rPr>
+          <w:lang w:val="es-ES"/>
+        </w:rPr>
+      </w:pPr>
+    </w:p>
+    <w:p>
+      <w:pPr>
+        <w:rPr>
+          <w:lang w:val="es-ES"/>
+        </w:rPr>
+      </w:pPr>
+    </w:p>
+    <w:p>
+      <w:pPr>
+        <w:rPr>
+          <w:lang w:val="es-ES"/>
+        </w:rPr>
+      </w:pPr>
+      <w:r>
+        <w:rPr>
+          <w:lang w:val="es-ES"/>
+        </w:rPr>
+        <w:t>Para el desarrollo de la aplicación móvil se han detectado los riesgos que a continuación se presentan.</w:t>
+      </w:r>
+    </w:p>
+    <w:p>
+      <w:pPr>
+        <w:rPr>
+          <w:lang w:val="es-ES"/>
+        </w:rPr>
+      </w:pPr>
+    </w:p>
+    <w:p>
+      <w:pPr>
+        <w:pStyle w:val="Tablas"/>
+      </w:pPr>
+      <w:r>
+        <w:t>Riesgos de desarrollo</w:t>
+      </w:r>
+    </w:p>
+    <w:p>
+      <w:pPr>
+        <w:pStyle w:val="Sinespaciado"/>
+        <w:rPr>
+          <w:lang w:val="es-ES"/>
+        </w:rPr>
+      </w:pPr>
+    </w:p>
+    <w:tbl>
+      <w:tblPr>
+        <w:tblStyle w:val="Tablaconcuadrcula"/>
+        <w:tblW w:w="0" w:type="auto"/>
+        <w:tblLook w:val="04A0" w:firstRow="1" w:lastRow="0" w:firstColumn="1" w:lastColumn="0" w:noHBand="0" w:noVBand="1"/>
+      </w:tblPr>
+      <w:tblGrid>
+        <w:gridCol w:w="985"/>
+        <w:gridCol w:w="2250"/>
+        <w:gridCol w:w="5309"/>
+      </w:tblGrid>
+      <w:tr>
+        <w:tc>
+          <w:tcPr>
+            <w:tcW w:w="985" w:type="dxa"/>
+          </w:tcPr>
+          <w:p>
+            <w:pPr>
+              <w:pStyle w:val="Sinespaciado"/>
+              <w:rPr>
+                <w:lang w:val="es-ES"/>
+              </w:rPr>
+            </w:pPr>
+            <w:r>
+              <w:rPr>
+                <w:lang w:val="es-ES"/>
+              </w:rPr>
+              <w:t>ID</w:t>
+            </w:r>
+          </w:p>
+        </w:tc>
+        <w:tc>
+          <w:tcPr>
+            <w:tcW w:w="2250" w:type="dxa"/>
+          </w:tcPr>
+          <w:p>
+            <w:pPr>
+              <w:pStyle w:val="Sinespaciado"/>
+              <w:rPr>
+                <w:lang w:val="es-ES"/>
+              </w:rPr>
+            </w:pPr>
+            <w:r>
+              <w:rPr>
+                <w:lang w:val="es-ES"/>
+              </w:rPr>
+              <w:t>Elemento</w:t>
+            </w:r>
+          </w:p>
+        </w:tc>
+        <w:tc>
+          <w:tcPr>
+            <w:tcW w:w="5309" w:type="dxa"/>
+          </w:tcPr>
+          <w:p>
+            <w:pPr>
+              <w:pStyle w:val="Sinespaciado"/>
+              <w:rPr>
+                <w:lang w:val="es-ES"/>
+              </w:rPr>
+            </w:pPr>
+            <w:r>
+              <w:rPr>
+                <w:lang w:val="es-ES"/>
+              </w:rPr>
+              <w:t>Riesgo</w:t>
+            </w:r>
+          </w:p>
+        </w:tc>
+      </w:tr>
+      <w:tr>
+        <w:tc>
+          <w:tcPr>
+            <w:tcW w:w="985" w:type="dxa"/>
+          </w:tcPr>
+          <w:p>
+            <w:pPr>
+              <w:pStyle w:val="Sinespaciado"/>
+              <w:rPr>
+                <w:lang w:val="es-ES"/>
+              </w:rPr>
+            </w:pPr>
+            <w:r>
+              <w:rPr>
+                <w:lang w:val="es-ES"/>
+              </w:rPr>
+              <w:t>001</w:t>
+            </w:r>
+          </w:p>
+        </w:tc>
+        <w:tc>
+          <w:tcPr>
+            <w:tcW w:w="2250" w:type="dxa"/>
+          </w:tcPr>
+          <w:p>
+            <w:pPr>
+              <w:pStyle w:val="Sinespaciado"/>
+              <w:rPr>
+                <w:lang w:val="es-ES"/>
+              </w:rPr>
+            </w:pPr>
+            <w:r>
+              <w:rPr>
+                <w:lang w:val="es-ES"/>
+              </w:rPr>
+              <w:t>Planificación</w:t>
+            </w:r>
+          </w:p>
+        </w:tc>
+        <w:tc>
+          <w:tcPr>
+            <w:tcW w:w="5309" w:type="dxa"/>
+          </w:tcPr>
+          <w:p>
+            <w:pPr>
+              <w:pStyle w:val="Sinespaciado"/>
+              <w:rPr>
+                <w:lang w:val="es-ES"/>
+              </w:rPr>
+            </w:pPr>
+            <w:r>
+              <w:rPr>
+                <w:lang w:val="es-ES"/>
+              </w:rPr>
+              <w:t>Errores en la estimación de presupuesto</w:t>
+            </w:r>
+          </w:p>
+        </w:tc>
+      </w:tr>
+      <w:tr>
+        <w:tc>
+          <w:tcPr>
+            <w:tcW w:w="985" w:type="dxa"/>
+          </w:tcPr>
+          <w:p>
+            <w:pPr>
+              <w:pStyle w:val="Sinespaciado"/>
+              <w:rPr>
+                <w:lang w:val="es-ES"/>
+              </w:rPr>
+            </w:pPr>
+            <w:r>
+              <w:rPr>
+                <w:lang w:val="es-ES"/>
+              </w:rPr>
+              <w:lastRenderedPageBreak/>
+              <w:t>002</w:t>
+            </w:r>
+          </w:p>
+        </w:tc>
+        <w:tc>
+          <w:tcPr>
+            <w:tcW w:w="2250" w:type="dxa"/>
+          </w:tcPr>
+          <w:p>
+            <w:pPr>
+              <w:pStyle w:val="Sinespaciado"/>
+              <w:rPr>
+                <w:lang w:val="es-ES"/>
+              </w:rPr>
+            </w:pPr>
+            <w:r>
+              <w:rPr>
+                <w:lang w:val="es-ES"/>
+              </w:rPr>
+              <w:t>Planificación</w:t>
+            </w:r>
+          </w:p>
+        </w:tc>
+        <w:tc>
+          <w:tcPr>
+            <w:tcW w:w="5309" w:type="dxa"/>
+          </w:tcPr>
+          <w:p>
+            <w:pPr>
+              <w:pStyle w:val="Sinespaciado"/>
+              <w:rPr>
+                <w:lang w:val="es-ES"/>
+              </w:rPr>
+            </w:pPr>
+            <w:r>
+              <w:rPr>
+                <w:lang w:val="es-ES"/>
+              </w:rPr>
+              <w:t>Seguridad del proyecto en general, incluye aplicación móvil, servidor de base de datos y servicios web.</w:t>
+            </w:r>
+          </w:p>
+        </w:tc>
+      </w:tr>
+      <w:tr>
+        <w:tc>
+          <w:tcPr>
+            <w:tcW w:w="985" w:type="dxa"/>
+          </w:tcPr>
+          <w:p>
+            <w:pPr>
+              <w:pStyle w:val="Sinespaciado"/>
+              <w:rPr>
+                <w:lang w:val="es-ES"/>
+              </w:rPr>
+            </w:pPr>
+            <w:r>
+              <w:rPr>
+                <w:lang w:val="es-ES"/>
+              </w:rPr>
+              <w:t>003</w:t>
+            </w:r>
+          </w:p>
+        </w:tc>
+        <w:tc>
+          <w:tcPr>
+            <w:tcW w:w="2250" w:type="dxa"/>
+          </w:tcPr>
+          <w:p>
+            <w:pPr>
+              <w:pStyle w:val="Sinespaciado"/>
+              <w:rPr>
+                <w:lang w:val="es-ES"/>
+              </w:rPr>
+            </w:pPr>
+            <w:r>
+              <w:rPr>
+                <w:lang w:val="es-ES"/>
+              </w:rPr>
+              <w:t>Planificación</w:t>
+            </w:r>
+          </w:p>
+        </w:tc>
+        <w:tc>
+          <w:tcPr>
+            <w:tcW w:w="5309" w:type="dxa"/>
+          </w:tcPr>
+          <w:p>
+            <w:pPr>
+              <w:pStyle w:val="Sinespaciado"/>
+              <w:rPr>
+                <w:lang w:val="es-ES"/>
+              </w:rPr>
+            </w:pPr>
+            <w:r>
+              <w:rPr>
+                <w:lang w:val="es-ES"/>
+              </w:rPr>
+              <w:t>Crecimiento exponencial de usuarios.</w:t>
+            </w:r>
+          </w:p>
+        </w:tc>
+      </w:tr>
+      <w:tr>
+        <w:tc>
+          <w:tcPr>
+            <w:tcW w:w="985" w:type="dxa"/>
+          </w:tcPr>
+          <w:p>
+            <w:pPr>
+              <w:pStyle w:val="Sinespaciado"/>
+              <w:rPr>
+                <w:lang w:val="es-ES"/>
+              </w:rPr>
+            </w:pPr>
+            <w:r>
+              <w:rPr>
+                <w:lang w:val="es-ES"/>
+              </w:rPr>
+              <w:t>004</w:t>
+            </w:r>
+          </w:p>
+        </w:tc>
+        <w:tc>
+          <w:tcPr>
+            <w:tcW w:w="2250" w:type="dxa"/>
+          </w:tcPr>
+          <w:p>
+            <w:pPr>
+              <w:pStyle w:val="Sinespaciado"/>
+              <w:rPr>
+                <w:lang w:val="es-ES"/>
+              </w:rPr>
+            </w:pPr>
+            <w:r>
+              <w:rPr>
+                <w:lang w:val="es-ES"/>
+              </w:rPr>
+              <w:t>Equipo de trabajo.</w:t>
+            </w:r>
+          </w:p>
+        </w:tc>
+        <w:tc>
+          <w:tcPr>
+            <w:tcW w:w="5309" w:type="dxa"/>
+          </w:tcPr>
+          <w:p>
+            <w:pPr>
+              <w:pStyle w:val="Sinespaciado"/>
+              <w:rPr>
+                <w:lang w:val="es-ES"/>
+              </w:rPr>
+            </w:pPr>
+            <w:r>
+              <w:rPr>
+                <w:lang w:val="es-ES"/>
+              </w:rPr>
+              <w:t xml:space="preserve">Soporte y mantenimiento </w:t>
+            </w:r>
+          </w:p>
+        </w:tc>
+      </w:tr>
+      <w:tr>
+        <w:tc>
+          <w:tcPr>
+            <w:tcW w:w="985" w:type="dxa"/>
+          </w:tcPr>
+          <w:p>
+            <w:pPr>
+              <w:pStyle w:val="Sinespaciado"/>
+              <w:rPr>
+                <w:lang w:val="es-ES"/>
+              </w:rPr>
+            </w:pPr>
+            <w:r>
+              <w:rPr>
+                <w:lang w:val="es-ES"/>
+              </w:rPr>
+              <w:t>005</w:t>
+            </w:r>
+          </w:p>
+        </w:tc>
+        <w:tc>
+          <w:tcPr>
+            <w:tcW w:w="2250" w:type="dxa"/>
+          </w:tcPr>
+          <w:p>
+            <w:pPr>
+              <w:pStyle w:val="Sinespaciado"/>
+              <w:rPr>
+                <w:lang w:val="es-ES"/>
+              </w:rPr>
+            </w:pPr>
+            <w:r>
+              <w:rPr>
+                <w:lang w:val="es-ES"/>
+              </w:rPr>
+              <w:t>Equipo de trabajo</w:t>
+            </w:r>
+          </w:p>
+        </w:tc>
+        <w:tc>
+          <w:tcPr>
+            <w:tcW w:w="5309" w:type="dxa"/>
+          </w:tcPr>
+          <w:p>
+            <w:pPr>
+              <w:pStyle w:val="Sinespaciado"/>
+              <w:rPr>
+                <w:lang w:val="es-ES"/>
+              </w:rPr>
+            </w:pPr>
+            <w:r>
+              <w:rPr>
+                <w:lang w:val="es-ES"/>
+              </w:rPr>
+              <w:t>Inexperiencia del equipo en el desarrollo e implementación del proyecto.</w:t>
+            </w:r>
+          </w:p>
+        </w:tc>
+      </w:tr>
+    </w:tbl>
+    <w:p>
+      <w:pPr>
+        <w:pStyle w:val="Sinespaciado"/>
+        <w:rPr>
+          <w:lang w:val="es-ES"/>
+        </w:rPr>
+      </w:pPr>
+    </w:p>
+    <w:p>
+      <w:pPr>
+        <w:pStyle w:val="Fuente"/>
+      </w:pPr>
+      <w:r>
+        <w:t>Fuente: Elaboración propia.</w:t>
+      </w:r>
+    </w:p>
+    <w:p>
+      <w:pPr>
+        <w:rPr>
+          <w:lang w:val="es-ES"/>
+        </w:rPr>
+      </w:pPr>
+    </w:p>
+    <w:p>
+      <w:pPr>
+        <w:pStyle w:val="Sub3"/>
+      </w:pPr>
+      <w:r>
+        <w:t>Planificación 001 - Presupuesto</w:t>
+      </w:r>
+    </w:p>
+    <w:p>
+      <w:pPr>
+        <w:rPr>
+          <w:lang w:val="es-ES"/>
+        </w:rPr>
+      </w:pPr>
+    </w:p>
+    <w:p>
+      <w:pPr>
+        <w:pStyle w:val="Vietas1"/>
+      </w:pPr>
+      <w:r>
         <w:rPr>
           <w:b/>
-          <w:lang w:val="es-ES"/>
-        </w:rPr>
-      </w:pPr>
-      <w:r>
-        <w:br w:type="page"/>
-      </w:r>
-    </w:p>
-    <w:p>
-      <w:pPr>
-        <w:pStyle w:val="Sub1"/>
-      </w:pPr>
-      <w:bookmarkStart w:id="70" w:name="_Toc329600032"/>
-      <w:bookmarkStart w:id="71" w:name="_Toc479209977"/>
-      <w:r>
-        <w:lastRenderedPageBreak/>
-        <w:t>Títulos capitulares</w:t>
-      </w:r>
-      <w:bookmarkEnd w:id="70"/>
-      <w:bookmarkEnd w:id="71"/>
-    </w:p>
-    <w:p>
-      <w:pPr>
-        <w:rPr>
-          <w:lang w:val="es-ES"/>
-        </w:rPr>
-      </w:pPr>
-    </w:p>
-    <w:p>
-      <w:pPr>
-        <w:rPr>
-          <w:lang w:val="es-ES"/>
-        </w:rPr>
-      </w:pPr>
-      <w:r>
-        <w:rPr>
-          <w:lang w:val="es-ES"/>
-        </w:rPr>
-        <w:t xml:space="preserve">Los títulos </w:t>
-      </w:r>
-      <w:r>
-        <w:rPr>
-          <w:lang w:val="es-ES"/>
-        </w:rPr>
-        <w:t>capitulares</w:t>
-      </w:r>
-      <w:r>
-        <w:rPr>
-          <w:lang w:val="es-ES"/>
-        </w:rPr>
-        <w:t xml:space="preserve"> son </w:t>
-      </w:r>
-      <w:r>
-        <w:rPr>
-          <w:lang w:val="es-ES"/>
-        </w:rPr>
-        <w:t>aquellos</w:t>
-      </w:r>
-      <w:r>
-        <w:rPr>
-          <w:lang w:val="es-ES"/>
-        </w:rPr>
-        <w:t xml:space="preserve"> utilizados para </w:t>
-      </w:r>
-      <w:r>
-        <w:rPr>
-          <w:lang w:val="es-ES"/>
-        </w:rPr>
-        <w:t xml:space="preserve">señalar </w:t>
-      </w:r>
-      <w:r>
-        <w:rPr>
-          <w:lang w:val="es-ES"/>
-        </w:rPr>
-        <w:t>cada capítulo. Dichos títulos se utilizan únicamente en página impar.</w:t>
-      </w:r>
-      <w:r>
-        <w:rPr>
-          <w:lang w:val="es-ES"/>
-        </w:rPr>
-        <w:t xml:space="preserve"> En la lista de estilos se nombra como “CAPÍTULOS”.</w:t>
-      </w:r>
-    </w:p>
-    <w:p>
-      <w:pPr>
-        <w:rPr>
-          <w:lang w:val="es-ES"/>
-        </w:rPr>
-      </w:pPr>
-    </w:p>
-    <w:p>
-      <w:pPr>
-        <w:rPr>
-          <w:lang w:val="es-ES"/>
-        </w:rPr>
-      </w:pPr>
-      <w:r>
-        <w:rPr>
-          <w:lang w:val="es-ES"/>
-        </w:rPr>
-        <w:t xml:space="preserve">El estilo deberá ser utilizado muchas veces. Un ejemplo de este estilo se encuentra </w:t>
-      </w:r>
-      <w:r>
-        <w:rPr>
-          <w:lang w:val="es-ES"/>
-        </w:rPr>
-        <w:t>al inicio de este capítulo</w:t>
-      </w:r>
-      <w:r>
-        <w:rPr>
-          <w:lang w:val="es-ES"/>
-        </w:rPr>
-        <w:t>.</w:t>
-      </w:r>
-    </w:p>
-    <w:p>
-      <w:pPr>
-        <w:rPr>
-          <w:lang w:val="es-ES"/>
-        </w:rPr>
-      </w:pPr>
-    </w:p>
-    <w:p>
-      <w:pPr>
-        <w:outlineLvl w:val="0"/>
-        <w:rPr>
-          <w:lang w:val="es-ES"/>
-        </w:rPr>
-      </w:pPr>
-      <w:r>
-        <w:rPr>
-          <w:lang w:val="es-ES"/>
-        </w:rPr>
-        <w:t>El formato es como se dice a continuación.</w:t>
-      </w:r>
-    </w:p>
-    <w:p>
-      <w:pPr>
-        <w:rPr>
-          <w:lang w:val="es-ES"/>
-        </w:rPr>
-      </w:pPr>
+        </w:rPr>
+        <w:t>Condición:</w:t>
+      </w:r>
+      <w:r>
+        <w:t xml:space="preserve"> Errores en los cálculos, no estimar bien los factores que influyen en el cálculo o el caso contrario la sobre estimación.</w:t>
+      </w:r>
     </w:p>
     <w:p>
       <w:pPr>
         <w:pStyle w:val="Vietas1"/>
       </w:pPr>
       <w:r>
-        <w:t>Fuente Arial</w:t>
+        <w:rPr>
+          <w:b/>
+        </w:rPr>
+        <w:t>Consecuencia:</w:t>
+      </w:r>
+      <w:r>
+        <w:t xml:space="preserve"> No disponer de los recursos necesarios para terminar el proyecto en el tiempo disponible y sobrecargar las tareas al equipo.</w:t>
       </w:r>
     </w:p>
     <w:p>
@@ -28652,305 +28988,13 @@
         <w:pStyle w:val="Vietas1"/>
       </w:pPr>
       <w:r>
-        <w:t>Con Negrita</w:t>
-      </w:r>
-    </w:p>
-    <w:p>
-      <w:pPr>
-        <w:pStyle w:val="Vietas1"/>
-      </w:pPr>
-      <w:r>
-        <w:t>Tamaño 14</w:t>
-      </w:r>
-    </w:p>
-    <w:p>
-      <w:pPr>
-        <w:pStyle w:val="Vietas1"/>
-      </w:pPr>
-      <w:r>
-        <w:t>Numeración correlativa</w:t>
-      </w:r>
-    </w:p>
-    <w:p>
-      <w:pPr>
-        <w:rPr>
-          <w:lang w:val="es-ES"/>
-        </w:rPr>
-      </w:pPr>
-    </w:p>
-    <w:p>
-      <w:pPr>
-        <w:pStyle w:val="Sub1"/>
-      </w:pPr>
-      <w:bookmarkStart w:id="72" w:name="_Toc329600033"/>
-      <w:bookmarkStart w:id="73" w:name="_Toc479209978"/>
-      <w:r>
-        <w:t>Subtítulos</w:t>
-      </w:r>
-      <w:bookmarkEnd w:id="72"/>
-      <w:bookmarkEnd w:id="73"/>
-    </w:p>
-    <w:p>
-      <w:pPr>
-        <w:rPr>
-          <w:lang w:val="es-ES"/>
-        </w:rPr>
-      </w:pPr>
-    </w:p>
-    <w:p>
-      <w:pPr>
-        <w:rPr>
-          <w:lang w:val="es-ES"/>
-        </w:rPr>
-      </w:pPr>
-      <w:r>
-        <w:rPr>
-          <w:lang w:val="es-ES"/>
-        </w:rPr>
-        <w:t xml:space="preserve">Los estilos de subtítulos se </w:t>
-      </w:r>
-      <w:r>
-        <w:rPr>
-          <w:lang w:val="es-ES"/>
-        </w:rPr>
-        <w:t>dividen en 4 grupos dependiendo del nivel que ocupen.</w:t>
-      </w:r>
-    </w:p>
-    <w:p>
-      <w:pPr>
-        <w:rPr>
-          <w:lang w:val="es-ES"/>
-        </w:rPr>
-      </w:pPr>
-    </w:p>
-    <w:p>
-      <w:pPr>
-        <w:pStyle w:val="Sub1"/>
-      </w:pPr>
-      <w:bookmarkStart w:id="74" w:name="_Toc329600034"/>
-      <w:bookmarkStart w:id="75" w:name="_Toc479209979"/>
-      <w:r>
-        <w:t>Sub 1</w:t>
-      </w:r>
-      <w:bookmarkEnd w:id="74"/>
-      <w:bookmarkEnd w:id="75"/>
-    </w:p>
-    <w:p>
-      <w:pPr>
-        <w:rPr>
-          <w:lang w:val="es-ES"/>
-        </w:rPr>
-      </w:pPr>
-    </w:p>
-    <w:p>
-      <w:pPr>
-        <w:rPr>
-          <w:lang w:val="es-ES"/>
-        </w:rPr>
-      </w:pPr>
-      <w:r>
-        <w:rPr>
-          <w:lang w:val="es-ES"/>
-        </w:rPr>
-        <w:t>Subtítulo de primer nivel.</w:t>
-      </w:r>
-    </w:p>
-    <w:p>
-      <w:pPr>
-        <w:rPr>
-          <w:lang w:val="es-ES"/>
-        </w:rPr>
-      </w:pPr>
-    </w:p>
-    <w:p>
-      <w:pPr>
-        <w:pStyle w:val="Sub2"/>
-      </w:pPr>
-      <w:bookmarkStart w:id="76" w:name="_Toc329600035"/>
-      <w:bookmarkStart w:id="77" w:name="_Toc479209980"/>
-      <w:r>
-        <w:t>Sub 2</w:t>
-      </w:r>
-      <w:bookmarkEnd w:id="76"/>
-      <w:bookmarkEnd w:id="77"/>
-    </w:p>
-    <w:p>
-      <w:pPr>
-        <w:rPr>
-          <w:lang w:val="es-ES"/>
-        </w:rPr>
-      </w:pPr>
-    </w:p>
-    <w:p>
-      <w:pPr>
-        <w:rPr>
-          <w:lang w:val="es-ES"/>
-        </w:rPr>
-      </w:pPr>
-      <w:r>
-        <w:rPr>
-          <w:lang w:val="es-ES"/>
-        </w:rPr>
-        <w:t>Subtítulo de segundo nivel.</w:t>
-      </w:r>
-    </w:p>
-    <w:p>
-      <w:pPr>
-        <w:rPr>
-          <w:lang w:val="es-ES"/>
-        </w:rPr>
-      </w:pPr>
-    </w:p>
-    <w:p>
-      <w:pPr>
-        <w:pStyle w:val="Sub3"/>
-      </w:pPr>
-      <w:bookmarkStart w:id="78" w:name="_Toc329600036"/>
-      <w:bookmarkStart w:id="79" w:name="_Toc479209981"/>
-      <w:r>
-        <w:lastRenderedPageBreak/>
-        <w:t>Sub 3</w:t>
-      </w:r>
-      <w:bookmarkEnd w:id="78"/>
-      <w:bookmarkEnd w:id="79"/>
-    </w:p>
-    <w:p>
-      <w:pPr>
-        <w:rPr>
-          <w:lang w:val="es-ES"/>
-        </w:rPr>
-      </w:pPr>
-    </w:p>
-    <w:p>
-      <w:pPr>
-        <w:rPr>
-          <w:lang w:val="es-ES"/>
-        </w:rPr>
-      </w:pPr>
-      <w:r>
-        <w:rPr>
-          <w:lang w:val="es-ES"/>
-        </w:rPr>
-        <w:t>Subtítulo de tercer nivel</w:t>
-      </w:r>
-    </w:p>
-    <w:p>
-      <w:pPr>
-        <w:rPr>
-          <w:lang w:val="es-ES"/>
-        </w:rPr>
-      </w:pPr>
-    </w:p>
-    <w:p>
-      <w:pPr>
-        <w:pStyle w:val="Sub4"/>
-      </w:pPr>
-      <w:bookmarkStart w:id="80" w:name="_Toc329600037"/>
-      <w:bookmarkStart w:id="81" w:name="_Toc479209982"/>
-      <w:r>
-        <w:t>Sub 4</w:t>
-      </w:r>
-      <w:bookmarkEnd w:id="80"/>
-      <w:bookmarkEnd w:id="81"/>
-    </w:p>
-    <w:p>
-      <w:pPr>
-        <w:rPr>
-          <w:lang w:val="es-ES"/>
-        </w:rPr>
-      </w:pPr>
-    </w:p>
-    <w:p>
-      <w:pPr>
-        <w:rPr>
-          <w:lang w:val="es-ES"/>
-        </w:rPr>
-      </w:pPr>
-      <w:r>
-        <w:rPr>
-          <w:lang w:val="es-ES"/>
-        </w:rPr>
-        <w:t>Subtítulo de cuarto nivel</w:t>
-      </w:r>
-    </w:p>
-    <w:p>
-      <w:pPr>
-        <w:rPr>
-          <w:lang w:val="es-ES"/>
-        </w:rPr>
-      </w:pPr>
-    </w:p>
-    <w:p>
-      <w:pPr>
-        <w:rPr>
-          <w:lang w:val="es-ES"/>
-        </w:rPr>
-      </w:pPr>
-      <w:r>
-        <w:rPr>
-          <w:lang w:val="es-ES"/>
-        </w:rPr>
-        <w:t>Dado que no es recomendable tener más de 4 niveles de subtítulos en sus trabajos de graduación no se incluyen más niveles. Éstos producirían problemas a la hora de alinear los índices y escribir los títulos. Por lo tanto utilizar un nuevo nivel sólo de ser necesario. De lo contrario utilizar viñetas.</w:t>
-      </w:r>
-    </w:p>
-    <w:p>
-      <w:pPr>
-        <w:rPr>
-          <w:lang w:val="es-ES"/>
-        </w:rPr>
-      </w:pPr>
-    </w:p>
-    <w:p>
-      <w:pPr>
-        <w:outlineLvl w:val="0"/>
-        <w:rPr>
-          <w:lang w:val="es-ES"/>
-        </w:rPr>
-      </w:pPr>
-      <w:r>
-        <w:rPr>
-          <w:lang w:val="es-ES"/>
-        </w:rPr>
-        <w:t>El formato de los subtítulos es como se presenta.</w:t>
-      </w:r>
-    </w:p>
-    <w:p>
-      <w:pPr>
-        <w:rPr>
-          <w:lang w:val="es-ES"/>
-        </w:rPr>
-      </w:pPr>
-    </w:p>
-    <w:p>
-      <w:pPr>
-        <w:pStyle w:val="Vietas1"/>
-      </w:pPr>
-      <w:r>
-        <w:t>Fuente Arial</w:t>
-      </w:r>
-    </w:p>
-    <w:p>
-      <w:pPr>
-        <w:pStyle w:val="Vietas1"/>
-      </w:pPr>
-      <w:r>
-        <w:t>Con Negrita</w:t>
-      </w:r>
-    </w:p>
-    <w:p>
-      <w:pPr>
-        <w:pStyle w:val="Vietas1"/>
-      </w:pPr>
-      <w:r>
-        <w:t>Tamaño 12</w:t>
-      </w:r>
-    </w:p>
-    <w:p>
-      <w:pPr>
-        <w:pStyle w:val="Vietas1"/>
-      </w:pPr>
-      <w:r>
-        <w:t>Numeración correlativa (correspondiente a cada nivel)</w:t>
+        <w:rPr>
+          <w:b/>
+        </w:rPr>
+        <w:t>Efecto:</w:t>
+      </w:r>
+      <w:r>
+        <w:t xml:space="preserve"> Baja calidad del proyecto, retraso en la entrega del proyecto finalizado.</w:t>
       </w:r>
     </w:p>
     <w:p>
@@ -28965,157 +29009,72 @@
     </w:p>
     <w:p>
       <w:pPr>
-        <w:pStyle w:val="Sub1"/>
-      </w:pPr>
-      <w:bookmarkStart w:id="82" w:name="_Toc329600038"/>
-      <w:bookmarkStart w:id="83" w:name="_Toc479209983"/>
-      <w:r>
-        <w:t>Texto normal</w:t>
-      </w:r>
-      <w:bookmarkEnd w:id="82"/>
-      <w:bookmarkEnd w:id="83"/>
-    </w:p>
-    <w:p>
-      <w:pPr>
-        <w:rPr>
-          <w:lang w:val="es-ES"/>
-        </w:rPr>
-      </w:pPr>
-    </w:p>
-    <w:p>
-      <w:pPr>
-        <w:rPr>
-          <w:lang w:val="es-ES"/>
-        </w:rPr>
-      </w:pPr>
-      <w:r>
-        <w:rPr>
-          <w:lang w:val="es-ES"/>
-        </w:rPr>
-        <w:t>Para poder escribir el contenido de la tesis se deberá utilizar el estilo “Normal”. Este estilo ya viene configurado con la sangría predeterminada para todo el documento</w:t>
-      </w:r>
-      <w:r>
-        <w:rPr>
-          <w:lang w:val="es-ES"/>
-        </w:rPr>
-        <w:t xml:space="preserve"> de 1</w:t>
-      </w:r>
-      <w:r>
-        <w:rPr>
-          <w:lang w:val="es-ES"/>
-        </w:rPr>
-        <w:t xml:space="preserve"> centímetro</w:t>
-      </w:r>
-      <w:r>
-        <w:rPr>
-          <w:lang w:val="es-ES"/>
-        </w:rPr>
-        <w:t>.</w:t>
-      </w:r>
-    </w:p>
-    <w:p>
-      <w:pPr>
-        <w:rPr>
-          <w:lang w:val="es-ES"/>
-        </w:rPr>
-      </w:pPr>
-    </w:p>
-    <w:p>
-      <w:pPr>
-        <w:rPr>
-          <w:lang w:val="es-ES"/>
-        </w:rPr>
-      </w:pPr>
-      <w:r>
-        <w:rPr>
-          <w:lang w:val="es-ES"/>
-        </w:rPr>
-        <w:t>También se incluye en este documento la facilidad que después de cada título</w:t>
-      </w:r>
-      <w:r>
-        <w:rPr>
-          <w:lang w:val="es-ES"/>
-        </w:rPr>
-        <w:t xml:space="preserve"> o formato especial, al darle </w:t>
-      </w:r>
-      <w:proofErr w:type="spellStart"/>
-      <w:r>
-        <w:rPr>
-          <w:lang w:val="es-ES"/>
-        </w:rPr>
-        <w:t>enter</w:t>
-      </w:r>
-      <w:proofErr w:type="spellEnd"/>
-      <w:r>
-        <w:rPr>
-          <w:lang w:val="es-ES"/>
-        </w:rPr>
-        <w:t xml:space="preserve"> se coloque automáticamente el estilo normal para poder escribir sin complicación alguna.</w:t>
-      </w:r>
-    </w:p>
-    <w:p>
-      <w:pPr>
-        <w:rPr>
-          <w:lang w:val="es-ES"/>
-        </w:rPr>
-      </w:pPr>
-      <w:r>
-        <w:rPr>
-          <w:lang w:val="es-ES"/>
+        <w:pStyle w:val="Sub3"/>
+      </w:pPr>
+      <w:r>
+        <w:t>Planificación 002 – Seguridad</w:t>
+      </w:r>
+    </w:p>
+    <w:p>
+      <w:pPr>
+        <w:rPr>
+          <w:lang w:val="es-ES"/>
+        </w:rPr>
+      </w:pPr>
+    </w:p>
+    <w:p>
+      <w:pPr>
+        <w:pStyle w:val="Vietas1"/>
+      </w:pPr>
+      <w:r>
+        <w:rPr>
+          <w:b/>
+        </w:rPr>
+        <w:t>Condición:</w:t>
+      </w:r>
+      <w:r>
+        <w:t xml:space="preserve"> Falta de experiencia del equipo en las cuestiones relacionadas a seguridad móvil y web, el control de ingreso malicioso (</w:t>
+      </w:r>
+      <w:r>
+        <w:rPr>
+          <w:i/>
+        </w:rPr>
+        <w:t>hackers</w:t>
+      </w:r>
+      <w:r>
+        <w:t>), seguridad de acceso físico a los equipos, seguridad del software de aplicación falta de instalación y actualizaciones de programas de seguridad.</w:t>
+      </w:r>
+    </w:p>
+    <w:p>
+      <w:pPr>
+        <w:pStyle w:val="Vietas1"/>
+      </w:pPr>
+      <w:r>
+        <w:rPr>
+          <w:b/>
+        </w:rPr>
+        <w:t>Consecuencia:</w:t>
+      </w:r>
+      <w:r>
+        <w:t xml:space="preserve"> Mal funcionamiento de los equipos</w:t>
+      </w:r>
+      <w:r>
+        <w:t>, perdida de información o filtración de datos, pérdida de confianza en el proyecto por parte de los usuarios finales.</w:t>
+      </w:r>
+    </w:p>
+    <w:p>
+      <w:pPr>
+        <w:pStyle w:val="Vietas1"/>
+      </w:pPr>
+      <w:r>
+        <w:rPr>
+          <w:b/>
         </w:rPr>
         <w:lastRenderedPageBreak/>
-        <w:t>El estilo posee el siguiente formato:</w:t>
-      </w:r>
-    </w:p>
-    <w:p>
-      <w:pPr>
-        <w:rPr>
-          <w:lang w:val="es-ES"/>
-        </w:rPr>
-      </w:pPr>
-    </w:p>
-    <w:p>
-      <w:pPr>
-        <w:pStyle w:val="Vietas1"/>
-      </w:pPr>
-      <w:r>
-        <w:t>Fuente Arial</w:t>
-      </w:r>
-    </w:p>
-    <w:p>
-      <w:pPr>
-        <w:pStyle w:val="Vietas1"/>
-      </w:pPr>
-      <w:r>
-        <w:t>Tamaño 12</w:t>
-      </w:r>
-    </w:p>
-    <w:p>
-      <w:pPr>
-        <w:pStyle w:val="Vietas1"/>
-      </w:pPr>
-      <w:r>
-        <w:t>Sin Negrita</w:t>
-      </w:r>
-    </w:p>
-    <w:p>
-      <w:pPr>
-        <w:pStyle w:val="Vietas1"/>
-      </w:pPr>
-      <w:r>
-        <w:t xml:space="preserve">Sangría de primera línea de 1 </w:t>
-      </w:r>
-      <w:r>
-        <w:t>c</w:t>
-      </w:r>
-      <w:r>
-        <w:t>entí</w:t>
-      </w:r>
-      <w:r>
-        <w:t>m</w:t>
-      </w:r>
-      <w:r>
-        <w:t>etro</w:t>
+        <w:t>Efecto:</w:t>
+      </w:r>
+      <w:r>
+        <w:t xml:space="preserve"> Perdida de información por daño y / o robo de la misma, infección de virus en la red y en los servidores ejecutando la aplicación, pérdida de tiempo en el trabajo de reconstrucción del sistema.</w:t>
       </w:r>
     </w:p>
     <w:p>
@@ -29130,730 +29089,10 @@
     </w:p>
     <w:p>
       <w:pPr>
-        <w:pStyle w:val="Sub1"/>
-      </w:pPr>
-      <w:bookmarkStart w:id="84" w:name="_Toc329600039"/>
-      <w:bookmarkStart w:id="85" w:name="_Toc479209984"/>
-      <w:r>
-        <w:t>Texto sin sangría</w:t>
-      </w:r>
-      <w:bookmarkEnd w:id="84"/>
-      <w:bookmarkEnd w:id="85"/>
-    </w:p>
-    <w:p>
-      <w:pPr>
-        <w:rPr>
-          <w:lang w:val="es-ES"/>
-        </w:rPr>
-      </w:pPr>
-    </w:p>
-    <w:p>
-      <w:pPr>
-        <w:rPr>
-          <w:lang w:val="es-ES"/>
-        </w:rPr>
-      </w:pPr>
-      <w:r>
-        <w:rPr>
-          <w:lang w:val="es-ES"/>
-        </w:rPr>
-        <w:t>Hay momentos en la tesis, específicamente en tablas, donde la sangría no es necesaria. Para eso se creó este estilo denotado como “Sin espaciado, Sin sangría”</w:t>
-      </w:r>
-      <w:r>
-        <w:rPr>
-          <w:lang w:val="es-ES"/>
-        </w:rPr>
-        <w:t>.</w:t>
-      </w:r>
-    </w:p>
-    <w:p>
-      <w:pPr>
-        <w:rPr>
-          <w:lang w:val="es-ES"/>
-        </w:rPr>
-      </w:pPr>
-    </w:p>
-    <w:p>
-      <w:pPr>
-        <w:rPr>
-          <w:lang w:val="es-ES"/>
-        </w:rPr>
-      </w:pPr>
-      <w:r>
-        <w:rPr>
-          <w:lang w:val="es-ES"/>
-        </w:rPr>
-        <w:t>Este estilo es relativamente útil para centrar figuras y tablas, escribir dentro de tablas, centrar ecuaciones, entre otros. Un ejemplo se muestra a continuación.</w:t>
-      </w:r>
-    </w:p>
-    <w:p>
-      <w:pPr>
-        <w:rPr>
-          <w:lang w:val="es-ES"/>
-        </w:rPr>
-      </w:pPr>
-    </w:p>
-    <w:p>
-      <w:pPr>
-        <w:pStyle w:val="Tablas"/>
-      </w:pPr>
-      <w:bookmarkStart w:id="86" w:name="_Toc479209937"/>
-      <w:r>
-        <w:t>Comparación</w:t>
-      </w:r>
-      <w:r>
-        <w:t xml:space="preserve"> Normal y Sin sangría</w:t>
-      </w:r>
-      <w:bookmarkEnd w:id="86"/>
-    </w:p>
-    <w:p>
-      <w:pPr>
-        <w:pStyle w:val="Sinespaciado"/>
-        <w:rPr>
-          <w:lang w:val="es-ES"/>
-        </w:rPr>
-      </w:pPr>
-    </w:p>
-    <w:tbl>
-      <w:tblPr>
-        <w:tblStyle w:val="Tablaconcuadrcula"/>
-        <w:tblW w:w="0" w:type="auto"/>
-        <w:tblInd w:w="1242" w:type="dxa"/>
-        <w:tblLook w:val="04A0" w:firstRow="1" w:lastRow="0" w:firstColumn="1" w:lastColumn="0" w:noHBand="0" w:noVBand="1"/>
-      </w:tblPr>
-      <w:tblGrid>
-        <w:gridCol w:w="3105"/>
-        <w:gridCol w:w="3274"/>
-      </w:tblGrid>
-      <w:tr>
-        <w:tc>
-          <w:tcPr>
-            <w:tcW w:w="3105" w:type="dxa"/>
-          </w:tcPr>
-          <w:p>
-            <w:pPr>
-              <w:pStyle w:val="Sinespaciado"/>
-              <w:jc w:val="center"/>
-              <w:rPr>
-                <w:b/>
-                <w:szCs w:val="24"/>
-                <w:lang w:val="es-ES"/>
-              </w:rPr>
-            </w:pPr>
-            <w:r>
-              <w:rPr>
-                <w:b/>
-                <w:szCs w:val="24"/>
-                <w:lang w:val="es-ES"/>
-              </w:rPr>
-              <w:t>Normal</w:t>
-            </w:r>
-          </w:p>
-        </w:tc>
-        <w:tc>
-          <w:tcPr>
-            <w:tcW w:w="3274" w:type="dxa"/>
-          </w:tcPr>
-          <w:p>
-            <w:pPr>
-              <w:pStyle w:val="Sinespaciado"/>
-              <w:jc w:val="center"/>
-              <w:rPr>
-                <w:b/>
-                <w:szCs w:val="24"/>
-                <w:lang w:val="es-ES"/>
-              </w:rPr>
-            </w:pPr>
-            <w:r>
-              <w:rPr>
-                <w:b/>
-                <w:szCs w:val="24"/>
-                <w:lang w:val="es-ES"/>
-              </w:rPr>
-              <w:t>Sin Sangría</w:t>
-            </w:r>
-          </w:p>
-        </w:tc>
-      </w:tr>
-      <w:tr>
-        <w:tc>
-          <w:tcPr>
-            <w:tcW w:w="3105" w:type="dxa"/>
-          </w:tcPr>
-          <w:p>
-            <w:pPr>
-              <w:rPr>
-                <w:szCs w:val="24"/>
-                <w:lang w:val="es-ES"/>
-              </w:rPr>
-            </w:pPr>
-            <w:r>
-              <w:rPr>
-                <w:szCs w:val="24"/>
-                <w:lang w:val="es-ES"/>
-              </w:rPr>
-              <w:t>Esta es una demostración de cómo se vería un texto en una tabla escrito con sangría.</w:t>
-            </w:r>
-          </w:p>
-        </w:tc>
-        <w:tc>
-          <w:tcPr>
-            <w:tcW w:w="3274" w:type="dxa"/>
-          </w:tcPr>
-          <w:p>
-            <w:pPr>
-              <w:pStyle w:val="Sinespaciado"/>
-              <w:rPr>
-                <w:szCs w:val="24"/>
-              </w:rPr>
-            </w:pPr>
-            <w:r>
-              <w:rPr>
-                <w:szCs w:val="24"/>
-              </w:rPr>
-              <w:t>Esta es una demostración de cómo se vería un texto en una tabla escrito sin sangría.</w:t>
-            </w:r>
-          </w:p>
-        </w:tc>
-      </w:tr>
-    </w:tbl>
-    <w:p>
-      <w:pPr>
-        <w:pStyle w:val="Sinespaciado"/>
-        <w:rPr>
-          <w:lang w:val="es-ES"/>
-        </w:rPr>
-      </w:pPr>
-    </w:p>
-    <w:p>
-      <w:pPr>
-        <w:pStyle w:val="Fuente"/>
-        <w:outlineLvl w:val="0"/>
-      </w:pPr>
-      <w:r>
-        <w:t>Fuente: elaboración propia.</w:t>
-      </w:r>
-    </w:p>
-    <w:p>
-      <w:pPr>
-        <w:rPr>
-          <w:lang w:val="es-ES"/>
-        </w:rPr>
-      </w:pPr>
-    </w:p>
-    <w:p>
-      <w:pPr>
-        <w:outlineLvl w:val="0"/>
-        <w:rPr>
-          <w:lang w:val="es-ES"/>
-        </w:rPr>
-      </w:pPr>
-      <w:r>
-        <w:rPr>
-          <w:lang w:val="es-ES"/>
-        </w:rPr>
-        <w:t>Como ven es mucho mejor colocar los textos sin sangría dentro de tablas.</w:t>
-      </w:r>
-    </w:p>
-    <w:p>
-      <w:pPr>
-        <w:rPr>
-          <w:lang w:val="es-ES"/>
-        </w:rPr>
-      </w:pPr>
-    </w:p>
-    <w:p>
-      <w:pPr>
-        <w:rPr>
-          <w:lang w:val="es-ES"/>
-        </w:rPr>
-      </w:pPr>
-    </w:p>
-    <w:p>
-      <w:pPr>
-        <w:rPr>
-          <w:lang w:val="es-ES"/>
-        </w:rPr>
-      </w:pPr>
-    </w:p>
-    <w:p>
-      <w:pPr>
-        <w:pStyle w:val="Sub1"/>
-      </w:pPr>
-      <w:bookmarkStart w:id="87" w:name="_Toc329600040"/>
-      <w:bookmarkStart w:id="88" w:name="_Toc479209985"/>
-      <w:r>
-        <w:t>Figuras, tablas y fuentes</w:t>
-      </w:r>
-      <w:bookmarkEnd w:id="87"/>
-      <w:bookmarkEnd w:id="88"/>
-    </w:p>
-    <w:p>
-      <w:pPr>
-        <w:rPr>
-          <w:lang w:val="es-ES"/>
-        </w:rPr>
-      </w:pPr>
-    </w:p>
-    <w:p>
-      <w:pPr>
-        <w:rPr>
-          <w:lang w:val="es-ES"/>
-        </w:rPr>
-      </w:pPr>
-      <w:r>
-        <w:rPr>
-          <w:lang w:val="es-ES"/>
-        </w:rPr>
-        <w:t>Durante toda la tesis se verá en la necesidad de colocar tanto figuras, tablas y las respectivas fuentes de información de donde las sacó. Para ello se desarrollaron estilos especiales para las mismas.</w:t>
-      </w:r>
-    </w:p>
-    <w:p>
-      <w:pPr>
-        <w:rPr>
-          <w:lang w:val="es-ES"/>
-        </w:rPr>
-      </w:pPr>
-    </w:p>
-    <w:p>
-      <w:pPr>
-        <w:pStyle w:val="Sub2"/>
-      </w:pPr>
-      <w:bookmarkStart w:id="89" w:name="_Toc329600041"/>
-      <w:bookmarkStart w:id="90" w:name="_Toc479209986"/>
-      <w:r>
-        <w:t>Figuras</w:t>
-      </w:r>
-      <w:bookmarkEnd w:id="89"/>
-      <w:bookmarkEnd w:id="90"/>
-    </w:p>
-    <w:p>
-      <w:pPr>
-        <w:rPr>
-          <w:lang w:val="es-ES"/>
-        </w:rPr>
-      </w:pPr>
-    </w:p>
-    <w:p>
-      <w:pPr>
-        <w:rPr>
-          <w:lang w:val="es-ES"/>
-        </w:rPr>
-      </w:pPr>
-      <w:r>
-        <w:rPr>
-          <w:lang w:val="es-ES"/>
-        </w:rPr>
-        <w:t>Figuras se consideran a todas las representaciones gráficas como fotos, dibujos, imágenes, gráficas, entre otros.</w:t>
-      </w:r>
-    </w:p>
-    <w:p>
-      <w:pPr>
-        <w:rPr>
-          <w:lang w:val="es-ES"/>
-        </w:rPr>
-      </w:pPr>
-    </w:p>
-    <w:p>
-      <w:pPr>
-        <w:rPr>
-          <w:lang w:val="es-ES"/>
-        </w:rPr>
-      </w:pPr>
-      <w:r>
-        <w:rPr>
-          <w:lang w:val="es-ES"/>
-        </w:rPr>
-        <w:t xml:space="preserve">Para colocar el estilo de Figuras primero debe colocarle el título a su figura, </w:t>
-      </w:r>
-      <w:r>
-        <w:rPr>
-          <w:u w:val="single"/>
-          <w:lang w:val="es-ES"/>
-        </w:rPr>
-        <w:t>únicamente el título</w:t>
-      </w:r>
-      <w:r>
-        <w:rPr>
-          <w:lang w:val="es-ES"/>
-        </w:rPr>
-        <w:t>, como por ejemplo</w:t>
-      </w:r>
-      <w:r>
-        <w:rPr>
-          <w:lang w:val="es-ES"/>
-        </w:rPr>
-        <w:t>:</w:t>
-      </w:r>
-    </w:p>
-    <w:p>
-      <w:pPr>
-        <w:rPr>
-          <w:lang w:val="es-ES"/>
-        </w:rPr>
-      </w:pPr>
-    </w:p>
-    <w:p>
-      <w:pPr>
-        <w:outlineLvl w:val="0"/>
-        <w:rPr>
-          <w:lang w:val="es-ES"/>
-        </w:rPr>
-      </w:pPr>
-      <w:r>
-        <w:rPr>
-          <w:lang w:val="es-ES"/>
-        </w:rPr>
-        <w:t>Título de figura</w:t>
-      </w:r>
-    </w:p>
-    <w:p>
-      <w:pPr>
-        <w:rPr>
-          <w:lang w:val="es-ES"/>
-        </w:rPr>
-      </w:pPr>
-    </w:p>
-    <w:p>
-      <w:pPr>
-        <w:rPr>
-          <w:lang w:val="es-ES"/>
-        </w:rPr>
-      </w:pPr>
-      <w:r>
-        <w:rPr>
-          <w:lang w:val="es-ES"/>
-        </w:rPr>
-        <w:t xml:space="preserve">Luego hacer </w:t>
-      </w:r>
-      <w:proofErr w:type="spellStart"/>
-      <w:r>
-        <w:rPr>
-          <w:lang w:val="es-ES"/>
-        </w:rPr>
-        <w:t>click</w:t>
-      </w:r>
-      <w:proofErr w:type="spellEnd"/>
-      <w:r>
-        <w:rPr>
-          <w:lang w:val="es-ES"/>
-        </w:rPr>
-        <w:t xml:space="preserve"> en el estilo y éste agregará automáticamente tanto la palabra Figura como el número correspondiente y lo centrará como es debido.</w:t>
-      </w:r>
-    </w:p>
-    <w:p>
-      <w:pPr>
-        <w:rPr>
-          <w:lang w:val="es-ES"/>
-        </w:rPr>
-      </w:pPr>
-    </w:p>
-    <w:p>
-      <w:pPr>
-        <w:pStyle w:val="Figuras"/>
-      </w:pPr>
-      <w:bookmarkStart w:id="91" w:name="_Toc329601271"/>
-      <w:bookmarkStart w:id="92" w:name="_Toc329688336"/>
-      <w:bookmarkStart w:id="93" w:name="_Toc329688515"/>
-      <w:bookmarkStart w:id="94" w:name="_Toc479209923"/>
-      <w:r>
-        <w:t>Título</w:t>
-      </w:r>
-      <w:r>
-        <w:t xml:space="preserve"> de figura</w:t>
-      </w:r>
-      <w:bookmarkEnd w:id="91"/>
-      <w:bookmarkEnd w:id="92"/>
-      <w:bookmarkEnd w:id="93"/>
-      <w:bookmarkEnd w:id="94"/>
-    </w:p>
-    <w:p>
-      <w:pPr>
-        <w:pStyle w:val="Sinespaciado"/>
-        <w:rPr>
-          <w:lang w:val="es-ES"/>
-        </w:rPr>
-      </w:pPr>
-    </w:p>
-    <w:p>
-      <w:pPr>
-        <w:rPr>
-          <w:lang w:val="es-ES"/>
-        </w:rPr>
-      </w:pPr>
-      <w:r>
-        <w:rPr>
-          <w:lang w:val="es-ES"/>
-        </w:rPr>
-        <w:t>Luego del título el formato pasa a ser automáticamente sin sangría para poder centrar la figura como es debido.</w:t>
-      </w:r>
-    </w:p>
-    <w:p>
-      <w:pPr>
-        <w:rPr>
-          <w:lang w:val="es-ES"/>
-        </w:rPr>
-      </w:pPr>
-    </w:p>
-    <w:p>
-      <w:pPr>
-        <w:pStyle w:val="Sub2"/>
-      </w:pPr>
-      <w:bookmarkStart w:id="95" w:name="_Toc329600042"/>
-      <w:bookmarkStart w:id="96" w:name="_Toc479209987"/>
-      <w:r>
-        <w:t>Tablas</w:t>
-      </w:r>
-      <w:bookmarkEnd w:id="95"/>
-      <w:bookmarkEnd w:id="96"/>
-    </w:p>
-    <w:p>
-      <w:pPr>
-        <w:rPr>
-          <w:lang w:val="es-ES"/>
-        </w:rPr>
-      </w:pPr>
-    </w:p>
-    <w:p>
-      <w:pPr>
-        <w:rPr>
-          <w:lang w:val="es-ES"/>
-        </w:rPr>
-      </w:pPr>
-      <w:r>
-        <w:rPr>
-          <w:lang w:val="es-ES"/>
-        </w:rPr>
-        <w:t>Se consideran tablas a los listados organizados con un orden correspondiente.</w:t>
-      </w:r>
-    </w:p>
-    <w:p>
-      <w:pPr>
-        <w:rPr>
-          <w:lang w:val="es-ES"/>
-        </w:rPr>
-      </w:pPr>
-    </w:p>
-    <w:p>
-      <w:pPr>
-        <w:rPr>
-          <w:lang w:val="es-ES"/>
-        </w:rPr>
-      </w:pPr>
-      <w:r>
-        <w:rPr>
-          <w:lang w:val="es-ES"/>
-        </w:rPr>
-        <w:lastRenderedPageBreak/>
-        <w:t xml:space="preserve">Para colocar el estilo de </w:t>
-      </w:r>
-      <w:r>
-        <w:rPr>
-          <w:lang w:val="es-ES"/>
-        </w:rPr>
-        <w:t>Tablas</w:t>
-      </w:r>
-      <w:r>
-        <w:rPr>
-          <w:lang w:val="es-ES"/>
-        </w:rPr>
-        <w:t xml:space="preserve"> primero debe colocarle el título a su </w:t>
-      </w:r>
-      <w:r>
-        <w:rPr>
-          <w:lang w:val="es-ES"/>
-        </w:rPr>
-        <w:t>tabla</w:t>
-      </w:r>
-      <w:r>
-        <w:rPr>
-          <w:lang w:val="es-ES"/>
-        </w:rPr>
-        <w:t xml:space="preserve">, </w:t>
-      </w:r>
-      <w:r>
-        <w:rPr>
-          <w:u w:val="single"/>
-          <w:lang w:val="es-ES"/>
-        </w:rPr>
-        <w:t>únicamente el título</w:t>
-      </w:r>
-      <w:r>
-        <w:rPr>
-          <w:lang w:val="es-ES"/>
-        </w:rPr>
-        <w:t>, como por ejemplo</w:t>
-      </w:r>
-      <w:r>
-        <w:rPr>
-          <w:lang w:val="es-ES"/>
-        </w:rPr>
-        <w:t>:</w:t>
-      </w:r>
-    </w:p>
-    <w:p>
-      <w:pPr>
-        <w:rPr>
-          <w:lang w:val="es-ES"/>
-        </w:rPr>
-      </w:pPr>
-    </w:p>
-    <w:p>
-      <w:pPr>
-        <w:outlineLvl w:val="0"/>
-        <w:rPr>
-          <w:lang w:val="es-ES"/>
-        </w:rPr>
-      </w:pPr>
-      <w:r>
-        <w:rPr>
-          <w:lang w:val="es-ES"/>
-        </w:rPr>
-        <w:t xml:space="preserve">Título de </w:t>
-      </w:r>
-      <w:r>
-        <w:rPr>
-          <w:lang w:val="es-ES"/>
-        </w:rPr>
-        <w:t>tabla</w:t>
-      </w:r>
-    </w:p>
-    <w:p>
-      <w:pPr>
-        <w:rPr>
-          <w:lang w:val="es-ES"/>
-        </w:rPr>
-      </w:pPr>
-    </w:p>
-    <w:p>
-      <w:pPr>
-        <w:rPr>
-          <w:lang w:val="es-ES"/>
-        </w:rPr>
-      </w:pPr>
-      <w:r>
-        <w:rPr>
-          <w:lang w:val="es-ES"/>
-        </w:rPr>
-        <w:t xml:space="preserve">Luego hacer </w:t>
-      </w:r>
-      <w:proofErr w:type="spellStart"/>
-      <w:r>
-        <w:rPr>
-          <w:lang w:val="es-ES"/>
-        </w:rPr>
-        <w:t>click</w:t>
-      </w:r>
-      <w:proofErr w:type="spellEnd"/>
-      <w:r>
-        <w:rPr>
-          <w:lang w:val="es-ES"/>
-        </w:rPr>
-        <w:t xml:space="preserve"> en el estilo y éste agregará automáticamente tanto la palabra </w:t>
-      </w:r>
-      <w:r>
-        <w:rPr>
-          <w:lang w:val="es-ES"/>
-        </w:rPr>
-        <w:t>Tabla</w:t>
-      </w:r>
-      <w:r>
-        <w:rPr>
-          <w:lang w:val="es-ES"/>
-        </w:rPr>
-        <w:t xml:space="preserve"> como el número correspondiente y lo centrará como es debido.</w:t>
-      </w:r>
-    </w:p>
-    <w:p>
-      <w:pPr>
-        <w:rPr>
-          <w:lang w:val="es-ES"/>
-        </w:rPr>
-      </w:pPr>
-    </w:p>
-    <w:p>
-      <w:pPr>
-        <w:pStyle w:val="Tablas"/>
-      </w:pPr>
-      <w:bookmarkStart w:id="97" w:name="_Toc479209938"/>
-      <w:r>
-        <w:t xml:space="preserve">Título de </w:t>
-      </w:r>
-      <w:r>
-        <w:t>tabla</w:t>
-      </w:r>
-      <w:bookmarkEnd w:id="97"/>
-    </w:p>
-    <w:p>
-      <w:pPr>
-        <w:pStyle w:val="Sinespaciado"/>
-        <w:rPr>
-          <w:lang w:val="es-ES"/>
-        </w:rPr>
-      </w:pPr>
-    </w:p>
-    <w:p>
-      <w:pPr>
-        <w:rPr>
-          <w:lang w:val="es-ES"/>
-        </w:rPr>
-      </w:pPr>
-      <w:r>
-        <w:rPr>
-          <w:lang w:val="es-ES"/>
-        </w:rPr>
-        <w:t>Luego del título el formato pasa a ser automáticamente sin</w:t>
-      </w:r>
-      <w:r>
-        <w:rPr>
-          <w:lang w:val="es-ES"/>
-        </w:rPr>
-        <w:t xml:space="preserve"> sangría para poder centrar la tabla </w:t>
-      </w:r>
-      <w:r>
-        <w:rPr>
-          <w:lang w:val="es-ES"/>
-        </w:rPr>
-        <w:t>como es debido.</w:t>
-      </w:r>
-    </w:p>
-    <w:p>
-      <w:pPr>
-        <w:rPr>
-          <w:lang w:val="es-ES"/>
-        </w:rPr>
-      </w:pPr>
-    </w:p>
-    <w:p>
-      <w:pPr>
-        <w:pStyle w:val="Sub2"/>
-      </w:pPr>
-      <w:bookmarkStart w:id="98" w:name="_Toc329600043"/>
-      <w:bookmarkStart w:id="99" w:name="_Toc479209988"/>
-      <w:r>
-        <w:t>Fuentes</w:t>
-      </w:r>
-      <w:bookmarkEnd w:id="98"/>
-      <w:bookmarkEnd w:id="99"/>
-    </w:p>
-    <w:p>
-      <w:pPr>
-        <w:rPr>
-          <w:lang w:val="es-ES"/>
-        </w:rPr>
-      </w:pPr>
-    </w:p>
-    <w:p>
-      <w:pPr>
-        <w:rPr>
-          <w:lang w:val="es-ES"/>
-        </w:rPr>
-      </w:pPr>
-      <w:r>
-        <w:rPr>
-          <w:lang w:val="es-ES"/>
-        </w:rPr>
-        <w:t>Al final de cada figura y tabla debe ir la fuente de información de dicha figura o tabla. Para ello deberán seguir el siguiente esquema. Para cada caso deberán escribir lo que se indica a continuación:</w:t>
+        <w:pStyle w:val="Sub3"/>
+      </w:pPr>
+      <w:r>
+        <w:t>Planificación 003 – Escalar sistema</w:t>
       </w:r>
     </w:p>
     <w:p>
@@ -29868,7 +29107,50 @@
         <w:pStyle w:val="Vietas1"/>
       </w:pPr>
       <w:r>
-        <w:t>Fotografías:</w:t>
+        <w:rPr>
+          <w:b/>
+        </w:rPr>
+        <w:t>Condición:</w:t>
+      </w:r>
+      <w:r>
+        <w:t xml:space="preserve"> </w:t>
+      </w:r>
+      <w:r>
+        <w:t>Aumento del uso del software por parte de usuarios de manera exponencial.</w:t>
+      </w:r>
+    </w:p>
+    <w:p>
+      <w:pPr>
+        <w:pStyle w:val="Vietas1"/>
+      </w:pPr>
+      <w:r>
+        <w:rPr>
+          <w:b/>
+        </w:rPr>
+        <w:t>Consecuencia:</w:t>
+      </w:r>
+      <w:r>
+        <w:t xml:space="preserve"> </w:t>
+      </w:r>
+      <w:r>
+        <w:t>Incapacidad de poder atender a todas las peticiones de los usuarios y bajo rendimiento del software y hardware.</w:t>
+      </w:r>
+    </w:p>
+    <w:p>
+      <w:pPr>
+        <w:pStyle w:val="Vietas1"/>
+      </w:pPr>
+      <w:r>
+        <w:rPr>
+          <w:b/>
+        </w:rPr>
+        <w:t>Efecto:</w:t>
+      </w:r>
+      <w:r>
+        <w:t xml:space="preserve"> </w:t>
+      </w:r>
+      <w:r>
+        <w:t>Bajo rendimiento y errores en el sistema.</w:t>
       </w:r>
     </w:p>
     <w:p>
@@ -29883,73 +29165,50 @@
     </w:p>
     <w:p>
       <w:pPr>
-        <w:outlineLvl w:val="0"/>
-      </w:pPr>
-      <w:r>
-        <w:t>Fuente: (lugar dónde se tomó la foto).</w:t>
-      </w:r>
-    </w:p>
-    <w:p>
-      <w:pPr>
-        <w:outlineLvl w:val="0"/>
-      </w:pPr>
-    </w:p>
-    <w:p>
-      <w:pPr>
-        <w:pStyle w:val="Fuente"/>
-      </w:pPr>
-      <w:r>
-        <w:t>Fuente: salón de Audiovisuales, T-3, Facultad de Ingeniería.</w:t>
-      </w:r>
-    </w:p>
-    <w:p>
-      <w:pPr>
-        <w:pStyle w:val="Fuente"/>
-      </w:pPr>
-      <w:r>
-        <w:t>Fuente: basurero municipal de Villa Nueva.</w:t>
-      </w:r>
-    </w:p>
-    <w:p>
-      <w:pPr>
-        <w:pStyle w:val="Fuente"/>
-      </w:pPr>
-      <w:r>
-        <w:t>Fuente: Oficina de Planificación Municipal, Municipalidad de Guatemala.</w:t>
-      </w:r>
-      <w:r>
-        <w:rPr>
-          <w:highlight w:val="yellow"/>
-        </w:rPr>
-        <w:t xml:space="preserve"> (A veces las municipalidades prestan las fotos)</w:t>
-      </w:r>
-    </w:p>
-    <w:p>
-      <w:pPr>
-        <w:pStyle w:val="Fuente"/>
-      </w:pPr>
-      <w:r>
-        <w:t xml:space="preserve">Fuente: empresa ABC. </w:t>
-      </w:r>
-      <w:r>
-        <w:rPr>
-          <w:highlight w:val="yellow"/>
-        </w:rPr>
-        <w:t>(Cuando las fotos son tomadas dentro de una empresa)</w:t>
-      </w:r>
-    </w:p>
-    <w:p/>
-    <w:p/>
+        <w:pStyle w:val="Sub3"/>
+      </w:pPr>
+      <w:r>
+        <w:t>Equipo de trabajo 004 – Soporte</w:t>
+      </w:r>
+    </w:p>
+    <w:p>
+      <w:pPr>
+        <w:rPr>
+          <w:lang w:val="es-ES"/>
+        </w:rPr>
+      </w:pPr>
+    </w:p>
     <w:p>
       <w:pPr>
         <w:pStyle w:val="Vietas1"/>
       </w:pPr>
       <w:r>
-        <w:lastRenderedPageBreak/>
-        <w:t>Recursos de I</w:t>
-      </w:r>
-      <w:r>
-        <w:t>nternet:</w:t>
+        <w:t xml:space="preserve">Condición: Garantizar el soporte y mantenimiento del </w:t>
+      </w:r>
+      <w:r>
+        <w:t>proyecto</w:t>
+      </w:r>
+      <w:r>
+        <w:t>.</w:t>
+      </w:r>
+    </w:p>
+    <w:p>
+      <w:pPr>
+        <w:pStyle w:val="Vietas1"/>
+      </w:pPr>
+      <w:r>
+        <w:t>Consecuencia: Bajo rendimiento del software, desactualización de los componentes de</w:t>
+      </w:r>
+      <w:r>
+        <w:t>l software, bajo rendimiento de hardware, baja calidad de software.</w:t>
+      </w:r>
+    </w:p>
+    <w:p>
+      <w:pPr>
+        <w:pStyle w:val="Vietas1"/>
+      </w:pPr>
+      <w:r>
+        <w:t xml:space="preserve">Efecto: Falta de adaptación a cambios por parte del software </w:t>
       </w:r>
     </w:p>
     <w:p>
@@ -29964,92 +29223,41 @@
     </w:p>
     <w:p>
       <w:pPr>
-        <w:ind w:left="567" w:firstLine="0"/>
-      </w:pPr>
-      <w:r>
-        <w:t>Fuente: (dirección donde se ubica la imagen/tabla, dirección exacta. Google.com no vale as</w:t>
-      </w:r>
-      <w:r>
-        <w:t>í también como wikipedia.com). Consulta:</w:t>
-      </w:r>
-      <w:r>
-        <w:t xml:space="preserve"> (fecha de consulta).</w:t>
-      </w:r>
-    </w:p>
-    <w:p>
-      <w:pPr>
-        <w:ind w:left="567" w:firstLine="0"/>
-      </w:pPr>
-    </w:p>
-    <w:p>
-      <w:pPr>
-        <w:pStyle w:val="Fuente"/>
-      </w:pPr>
-      <w:r>
-        <w:t xml:space="preserve">Fuente: PÉREZ, Alejandra. Una cocina sana. www.cocinaale.com. Consulta: 4 de junio de 2010. </w:t>
-      </w:r>
-      <w:r>
-        <w:rPr>
-          <w:highlight w:val="yellow"/>
-        </w:rPr>
-        <w:t>(</w:t>
-      </w:r>
-      <w:r>
-        <w:rPr>
-          <w:highlight w:val="yellow"/>
-        </w:rPr>
-        <w:t>T</w:t>
-      </w:r>
-      <w:r>
-        <w:rPr>
-          <w:highlight w:val="yellow"/>
-        </w:rPr>
-        <w:t>enemos autor y título del documento)</w:t>
-      </w:r>
-    </w:p>
-    <w:p>
-      <w:pPr>
-        <w:pStyle w:val="Fuente"/>
-      </w:pPr>
-      <w:r>
-        <w:t>Fuente: Mecánica moderna. www.modernmech.com/</w:t>
-      </w:r>
-      <w:proofErr w:type="spellStart"/>
-      <w:r>
-        <w:t>spanish</w:t>
-      </w:r>
-      <w:proofErr w:type="spellEnd"/>
-      <w:r>
-        <w:t xml:space="preserve">/mecánica. Consulta: 3 de marzo de 2011. </w:t>
-      </w:r>
-      <w:r>
-        <w:rPr>
-          <w:highlight w:val="yellow"/>
-        </w:rPr>
-        <w:t>(Sólo tenemos título, sin autor)</w:t>
-      </w:r>
-    </w:p>
-    <w:p>
-      <w:pPr>
-        <w:pStyle w:val="Fuente"/>
-      </w:pPr>
-      <w:r>
-        <w:t xml:space="preserve">Fuente: www.google.com/images/2hdi34k.jpg. Consulta: septiembre de 2011. </w:t>
-      </w:r>
-      <w:r>
-        <w:rPr>
-          <w:highlight w:val="yellow"/>
-        </w:rPr>
-        <w:t>(No tenemos autor, título ni día exacto de consulta, por lo que se coloca aunque sea el mes)</w:t>
-      </w:r>
-    </w:p>
-    <w:p/>
+        <w:pStyle w:val="Sub3"/>
+      </w:pPr>
+      <w:r>
+        <w:t>Equipo de trabajo 005 – Inexperiencia</w:t>
+      </w:r>
+    </w:p>
+    <w:p>
+      <w:pPr>
+        <w:rPr>
+          <w:lang w:val="es-ES"/>
+        </w:rPr>
+      </w:pPr>
+    </w:p>
     <w:p>
       <w:pPr>
         <w:pStyle w:val="Vietas1"/>
       </w:pPr>
       <w:r>
-        <w:t>Recursos bibliográficos (libros)</w:t>
+        <w:t>Condición: Poco conocimiento y experiencia del equipo sobre las herramientas utilizadas y los lenguajes de programación.</w:t>
+      </w:r>
+    </w:p>
+    <w:p>
+      <w:pPr>
+        <w:pStyle w:val="Vietas1"/>
+      </w:pPr>
+      <w:r>
+        <w:t>Consecuencia: Asignar mayor tiempo a desarrollos del proyecto, invertir tiempo y recursos económicos en la investigación y capacitación del equipo.</w:t>
+      </w:r>
+    </w:p>
+    <w:p>
+      <w:pPr>
+        <w:pStyle w:val="Vietas1"/>
+      </w:pPr>
+      <w:r>
+        <w:t>Efecto: Atrasos en la finalización del proyecto, finalizar el producto con deficiencias dejando evidenciada la baja calidad del mismo.</w:t>
       </w:r>
     </w:p>
     <w:p>
@@ -30064,101 +29272,6 @@
     </w:p>
     <w:p>
       <w:pPr>
-        <w:outlineLvl w:val="0"/>
-      </w:pPr>
-      <w:r>
-        <w:t xml:space="preserve">Fuente: </w:t>
-      </w:r>
-      <w:r>
-        <w:rPr>
-          <w:highlight w:val="yellow"/>
-        </w:rPr>
-        <w:t>APELLIDO(S), Nombre. Título del documento</w:t>
-      </w:r>
-      <w:r>
-        <w:t>. p. 34</w:t>
-      </w:r>
-      <w:r>
-        <w:rPr>
-          <w:highlight w:val="yellow"/>
-        </w:rPr>
-        <w:t>(página de consulta).</w:t>
-      </w:r>
-    </w:p>
-    <w:p>
-      <w:pPr>
-        <w:pStyle w:val="Fuente"/>
-      </w:pPr>
-      <w:r>
-        <w:t xml:space="preserve">Fuente: </w:t>
-      </w:r>
-      <w:r>
-        <w:t>ALDANA, Pablo. Redacción moderna. p 10.</w:t>
-      </w:r>
-    </w:p>
-    <w:p>
-      <w:pPr>
-        <w:pStyle w:val="Fuente"/>
-      </w:pPr>
-      <w:r>
-        <w:t xml:space="preserve">Fuente: Oficina de Planificación. Municipalidad de Mazatenango. </w:t>
-      </w:r>
-      <w:r>
-        <w:rPr>
-          <w:highlight w:val="yellow"/>
-        </w:rPr>
-        <w:t xml:space="preserve">(Cuando la información la da </w:t>
-      </w:r>
-      <w:r>
-        <w:rPr>
-          <w:highlight w:val="yellow"/>
-        </w:rPr>
-        <w:t xml:space="preserve">algún departamento de </w:t>
-      </w:r>
-      <w:r>
-        <w:rPr>
-          <w:highlight w:val="yellow"/>
-        </w:rPr>
-        <w:t>la municipalidad)</w:t>
-      </w:r>
-    </w:p>
-    <w:p>
-      <w:pPr>
-        <w:pStyle w:val="Fuente"/>
-      </w:pPr>
-      <w:r>
-        <w:t>Fuente: DIDEA S.A.</w:t>
-      </w:r>
-      <w:r>
-        <w:rPr>
-          <w:highlight w:val="yellow"/>
-        </w:rPr>
-        <w:t xml:space="preserve"> (Cuando la información la da </w:t>
-      </w:r>
-      <w:r>
-        <w:rPr>
-          <w:highlight w:val="yellow"/>
-        </w:rPr>
-        <w:t>una empresa</w:t>
-      </w:r>
-      <w:r>
-        <w:rPr>
-          <w:highlight w:val="yellow"/>
-        </w:rPr>
-        <w:t>)</w:t>
-      </w:r>
-    </w:p>
-    <w:p/>
-    <w:p>
-      <w:pPr>
-        <w:pStyle w:val="Vietas1"/>
-      </w:pPr>
-      <w:r>
-        <w:t>Realización propia o en base a otra figura, tabla o gráfica.</w:t>
-      </w:r>
-    </w:p>
-    <w:p>
-      <w:pPr>
         <w:pStyle w:val="Vietas1"/>
         <w:numPr>
           <w:ilvl w:val="0"/>
@@ -30169,99 +29282,777 @@
     </w:p>
     <w:p>
       <w:pPr>
-        <w:ind w:left="567" w:firstLine="0"/>
-      </w:pPr>
-      <w:r>
-        <w:t xml:space="preserve">Fuente: elaboración propia </w:t>
-      </w:r>
-      <w:r>
-        <w:rPr>
-          <w:highlight w:val="yellow"/>
-        </w:rPr>
-        <w:t>(puede agregar con base a qué</w:t>
-      </w:r>
-      <w:r>
-        <w:rPr>
-          <w:highlight w:val="yellow"/>
-        </w:rPr>
-        <w:t xml:space="preserve"> fue realizada separándolo por una coma).</w:t>
-      </w:r>
-    </w:p>
-    <w:p>
-      <w:pPr>
-        <w:ind w:left="709" w:firstLine="0"/>
-      </w:pPr>
-    </w:p>
-    <w:p>
-      <w:pPr>
-        <w:ind w:left="709" w:firstLine="0"/>
-      </w:pPr>
-    </w:p>
-    <w:p>
-      <w:pPr>
-        <w:ind w:left="709" w:firstLine="0"/>
-      </w:pPr>
-    </w:p>
-    <w:p>
-      <w:pPr>
-        <w:ind w:left="709" w:firstLine="0"/>
-      </w:pPr>
-    </w:p>
-    <w:p>
-      <w:pPr>
-        <w:ind w:left="709" w:firstLine="0"/>
+        <w:ind w:left="1281" w:hanging="357"/>
+        <w:jc w:val="center"/>
+        <w:rPr>
+          <w:b/>
+          <w:lang w:val="es-ES"/>
+        </w:rPr>
+      </w:pPr>
+      <w:r>
+        <w:br w:type="page"/>
+      </w:r>
+    </w:p>
+    <w:p>
+      <w:pPr>
+        <w:pStyle w:val="Captulos"/>
+      </w:pPr>
+      <w:r>
+        <w:lastRenderedPageBreak/>
+        <w:t>Costos y beneficios del sistema</w:t>
+      </w:r>
+    </w:p>
+    <w:p>
+      <w:pPr>
+        <w:rPr>
+          <w:lang w:val="es-ES"/>
+        </w:rPr>
+      </w:pPr>
+    </w:p>
+    <w:p>
+      <w:pPr>
+        <w:rPr>
+          <w:lang w:val="es-ES"/>
+        </w:rPr>
+      </w:pPr>
+    </w:p>
+    <w:p>
+      <w:pPr>
+        <w:rPr>
+          <w:lang w:val="es-ES"/>
+        </w:rPr>
       </w:pPr>
     </w:p>
     <w:p>
       <w:pPr>
         <w:pStyle w:val="Sub1"/>
-        <w:ind w:left="2124" w:hanging="2124"/>
-      </w:pPr>
-      <w:bookmarkStart w:id="100" w:name="_Toc329600044"/>
-      <w:bookmarkStart w:id="101" w:name="_Toc479209989"/>
-      <w:r>
+      </w:pPr>
+      <w:r>
+        <w:t>Presupuesto</w:t>
+      </w:r>
+    </w:p>
+    <w:p>
+      <w:pPr>
+        <w:rPr>
+          <w:lang w:val="es-ES"/>
+        </w:rPr>
+      </w:pPr>
+    </w:p>
+    <w:p>
+      <w:pPr>
+        <w:rPr>
+          <w:lang w:val="es-ES"/>
+        </w:rPr>
+      </w:pPr>
+      <w:r>
+        <w:rPr>
+          <w:lang w:val="es-ES"/>
+        </w:rPr>
+        <w:t>Con el siguiente análisis se logró estimar el costo del proyecto que se está desarrollando. Este análisis fue realizado según decisiones organizacionales tomadas.</w:t>
+      </w:r>
+    </w:p>
+    <w:p>
+      <w:pPr>
+        <w:rPr>
+          <w:lang w:val="es-ES"/>
+        </w:rPr>
+      </w:pPr>
+    </w:p>
+    <w:p>
+      <w:pPr>
+        <w:pStyle w:val="Sub2"/>
+      </w:pPr>
+      <w:r>
+        <w:t>Recursos informáticos.</w:t>
+      </w:r>
+    </w:p>
+    <w:p>
+      <w:pPr>
+        <w:rPr>
+          <w:lang w:val="es-ES"/>
+        </w:rPr>
+      </w:pPr>
+    </w:p>
+    <w:p>
+      <w:pPr>
+        <w:pStyle w:val="Sub3"/>
+      </w:pPr>
+      <w:r>
+        <w:t>Servicios</w:t>
+      </w:r>
+    </w:p>
+    <w:p>
+      <w:pPr>
+        <w:rPr>
+          <w:lang w:val="es-ES"/>
+        </w:rPr>
+      </w:pPr>
+    </w:p>
+    <w:p>
+      <w:pPr>
+        <w:rPr>
+          <w:b/>
+          <w:lang w:val="en-GB"/>
+        </w:rPr>
+      </w:pPr>
+      <w:r>
+        <w:rPr>
+          <w:b/>
+          <w:lang w:val="en-GB"/>
+        </w:rPr>
+        <w:t>Free ASP.Net MVC Hosting package:</w:t>
+      </w:r>
+    </w:p>
+    <w:p>
+      <w:pPr>
+        <w:rPr>
+          <w:lang w:val="es-ES"/>
+        </w:rPr>
+      </w:pPr>
+      <w:r>
+        <w:rPr>
+          <w:lang w:val="es-ES"/>
+        </w:rPr>
+        <w:t xml:space="preserve">Servicio de nube para plataforma </w:t>
+      </w:r>
+      <w:proofErr w:type="spellStart"/>
+      <w:r>
+        <w:rPr>
+          <w:lang w:val="es-ES"/>
+        </w:rPr>
+        <w:t>windows</w:t>
+      </w:r>
+      <w:proofErr w:type="spellEnd"/>
+      <w:r>
+        <w:rPr>
+          <w:lang w:val="es-ES"/>
+        </w:rPr>
+        <w:t xml:space="preserve"> con la que se manejan los servicios web y las dependencias para acceso público.</w:t>
+      </w:r>
+    </w:p>
+    <w:p>
+      <w:pPr>
+        <w:rPr>
+          <w:lang w:val="es-ES"/>
+        </w:rPr>
+      </w:pPr>
+      <w:r>
+        <w:rPr>
+          <w:lang w:val="es-ES"/>
+        </w:rPr>
+        <w:t>Costo de servicio por mes: Gratis o más de 150 MB $7.85</w:t>
+      </w:r>
+    </w:p>
+    <w:p>
+      <w:pPr>
+        <w:rPr>
+          <w:lang w:val="es-ES"/>
+        </w:rPr>
+      </w:pPr>
+      <w:r>
+        <w:rPr>
+          <w:lang w:val="es-ES"/>
+        </w:rPr>
+        <w:t>Tiempo de uso: 3 meses</w:t>
+      </w:r>
+    </w:p>
+    <w:p>
+      <w:pPr>
+        <w:rPr>
+          <w:lang w:val="es-ES"/>
+        </w:rPr>
+      </w:pPr>
+    </w:p>
+    <w:p>
+      <w:pPr>
+        <w:rPr>
+          <w:b/>
+          <w:lang w:val="es-ES"/>
+        </w:rPr>
+      </w:pPr>
+      <w:r>
+        <w:rPr>
+          <w:b/>
+          <w:lang w:val="es-ES"/>
+        </w:rPr>
+        <w:t xml:space="preserve">Hosting de base de datos </w:t>
+      </w:r>
+      <w:proofErr w:type="spellStart"/>
+      <w:r>
+        <w:rPr>
+          <w:b/>
+          <w:lang w:val="es-ES"/>
+        </w:rPr>
+        <w:t>MySql</w:t>
+      </w:r>
+      <w:proofErr w:type="spellEnd"/>
+      <w:r>
+        <w:rPr>
+          <w:b/>
+          <w:lang w:val="es-ES"/>
+        </w:rPr>
+        <w:t>:</w:t>
+      </w:r>
+    </w:p>
+    <w:p>
+      <w:pPr>
+        <w:rPr>
+          <w:lang w:val="es-ES"/>
+        </w:rPr>
+      </w:pPr>
+      <w:r>
+        <w:rPr>
+          <w:lang w:val="es-ES"/>
+        </w:rPr>
+        <w:t xml:space="preserve">Servicio de nube de plataforma </w:t>
+      </w:r>
+      <w:proofErr w:type="spellStart"/>
+      <w:r>
+        <w:rPr>
+          <w:lang w:val="es-ES"/>
+        </w:rPr>
+        <w:t>linux</w:t>
+      </w:r>
+      <w:proofErr w:type="spellEnd"/>
+      <w:r>
+        <w:rPr>
+          <w:lang w:val="es-ES"/>
+        </w:rPr>
+        <w:t xml:space="preserve"> orientada al manejo de base de datos con acceso y  dependencias públicas</w:t>
+      </w:r>
+    </w:p>
+    <w:p>
+      <w:pPr>
+        <w:rPr>
+          <w:lang w:val="es-ES"/>
+        </w:rPr>
+      </w:pPr>
+      <w:r>
+        <w:rPr>
+          <w:lang w:val="es-ES"/>
+        </w:rPr>
+        <w:t>Costo por servicio por mes: Gratis o más de 5 MB $1</w:t>
+      </w:r>
+    </w:p>
+    <w:p>
+      <w:pPr>
+        <w:rPr>
+          <w:lang w:val="es-ES"/>
+        </w:rPr>
+      </w:pPr>
+      <w:r>
+        <w:rPr>
+          <w:lang w:val="es-ES"/>
+        </w:rPr>
+        <w:t>Tiempo de uso: 3 meses</w:t>
+      </w:r>
+    </w:p>
+    <w:p>
+      <w:pPr>
+        <w:rPr>
+          <w:lang w:val="es-ES"/>
+        </w:rPr>
+      </w:pPr>
+    </w:p>
+    <w:p>
+      <w:pPr>
+        <w:pStyle w:val="Sub3"/>
+      </w:pPr>
+      <w:r>
+        <w:t>Software</w:t>
+      </w:r>
+    </w:p>
+    <w:p>
+      <w:pPr>
+        <w:rPr>
+          <w:lang w:val="es-ES"/>
+        </w:rPr>
+      </w:pPr>
+    </w:p>
+    <w:p>
+      <w:pPr>
+        <w:rPr>
+          <w:b/>
+          <w:lang w:val="es-ES"/>
+        </w:rPr>
+      </w:pPr>
+      <w:r>
+        <w:rPr>
+          <w:b/>
+          <w:lang w:val="es-ES"/>
+        </w:rPr>
+        <w:t xml:space="preserve">Microsoft Visual Studio </w:t>
+      </w:r>
+      <w:proofErr w:type="spellStart"/>
+      <w:r>
+        <w:rPr>
+          <w:b/>
+          <w:lang w:val="es-ES"/>
+        </w:rPr>
+        <w:t>Community</w:t>
+      </w:r>
+      <w:proofErr w:type="spellEnd"/>
+      <w:r>
+        <w:rPr>
+          <w:b/>
+          <w:lang w:val="es-ES"/>
+        </w:rPr>
+        <w:t xml:space="preserve"> 2015: </w:t>
+      </w:r>
+    </w:p>
+    <w:p>
+      <w:pPr>
+        <w:rPr>
+          <w:lang w:val="es-ES"/>
+        </w:rPr>
+      </w:pPr>
+      <w:r>
+        <w:rPr>
+          <w:lang w:val="es-ES"/>
+        </w:rPr>
         <w:lastRenderedPageBreak/>
-        <w:t>Viñetas</w:t>
-      </w:r>
-      <w:bookmarkEnd w:id="100"/>
-      <w:bookmarkEnd w:id="101"/>
-    </w:p>
-    <w:p>
-      <w:pPr>
-        <w:rPr>
-          <w:lang w:val="es-ES"/>
-        </w:rPr>
-      </w:pPr>
-    </w:p>
-    <w:p>
-      <w:pPr>
-        <w:rPr>
-          <w:lang w:val="es-ES"/>
-        </w:rPr>
-      </w:pPr>
-      <w:r>
-        <w:rPr>
-          <w:lang w:val="es-ES"/>
-        </w:rPr>
-        <w:t>Las viñetas se utilizan como subdivisiones que no son lo suficientemente importantes para generar un subtítulo. También son utilizadas para generar listas y pasos de procedimientos.</w:t>
-      </w:r>
-    </w:p>
-    <w:p>
-      <w:pPr>
-        <w:rPr>
-          <w:lang w:val="es-ES"/>
-        </w:rPr>
-      </w:pPr>
-    </w:p>
-    <w:p>
-      <w:pPr>
-        <w:pStyle w:val="Tablas"/>
-      </w:pPr>
-      <w:bookmarkStart w:id="102" w:name="_Toc479209939"/>
-      <w:r>
-        <w:t>Las viñetas se utilizan como a continuación.</w:t>
-      </w:r>
-      <w:bookmarkEnd w:id="102"/>
+        <w:t xml:space="preserve">Herramienta dedicada para el desarrollo de servicios web y proveer un ambiente y un servidor </w:t>
+      </w:r>
+      <w:proofErr w:type="spellStart"/>
+      <w:r>
+        <w:rPr>
+          <w:lang w:val="es-ES"/>
+        </w:rPr>
+        <w:t>cloud</w:t>
+      </w:r>
+      <w:proofErr w:type="spellEnd"/>
+      <w:r>
+        <w:rPr>
+          <w:lang w:val="es-ES"/>
+        </w:rPr>
+        <w:t xml:space="preserve"> para los servicios.</w:t>
+      </w:r>
+    </w:p>
+    <w:p>
+      <w:pPr>
+        <w:rPr>
+          <w:lang w:val="es-ES"/>
+        </w:rPr>
+      </w:pPr>
+      <w:r>
+        <w:rPr>
+          <w:lang w:val="es-ES"/>
+        </w:rPr>
+        <w:t>Costo de licencia: Gratis</w:t>
+      </w:r>
+    </w:p>
+    <w:p>
+      <w:pPr>
+        <w:rPr>
+          <w:lang w:val="es-ES"/>
+        </w:rPr>
+      </w:pPr>
+    </w:p>
+    <w:p>
+      <w:pPr>
+        <w:rPr>
+          <w:b/>
+          <w:lang w:val="es-ES"/>
+        </w:rPr>
+      </w:pPr>
+      <w:r>
+        <w:rPr>
+          <w:b/>
+          <w:lang w:val="es-ES"/>
+        </w:rPr>
+        <w:t>Android Studio v2.1:</w:t>
+      </w:r>
+    </w:p>
+    <w:p>
+      <w:pPr>
+        <w:rPr>
+          <w:lang w:val="es-ES"/>
+        </w:rPr>
+      </w:pPr>
+      <w:r>
+        <w:rPr>
+          <w:lang w:val="es-ES"/>
+        </w:rPr>
+        <w:t xml:space="preserve">Herramienta dedicada para el desarrollo de aplicaciones </w:t>
+      </w:r>
+      <w:proofErr w:type="spellStart"/>
+      <w:r>
+        <w:rPr>
+          <w:lang w:val="es-ES"/>
+        </w:rPr>
+        <w:t>android</w:t>
+      </w:r>
+      <w:proofErr w:type="spellEnd"/>
+      <w:r>
+        <w:rPr>
+          <w:lang w:val="es-ES"/>
+        </w:rPr>
+        <w:t xml:space="preserve">. </w:t>
+      </w:r>
+    </w:p>
+    <w:p>
+      <w:pPr>
+        <w:rPr>
+          <w:lang w:val="es-ES"/>
+        </w:rPr>
+      </w:pPr>
+      <w:r>
+        <w:rPr>
+          <w:lang w:val="es-ES"/>
+        </w:rPr>
+        <w:t>Costo de licencia: Gratis</w:t>
+      </w:r>
+    </w:p>
+    <w:p>
+      <w:pPr>
+        <w:rPr>
+          <w:lang w:val="es-ES"/>
+        </w:rPr>
+      </w:pPr>
+    </w:p>
+    <w:p>
+      <w:pPr>
+        <w:pStyle w:val="Sub3"/>
+      </w:pPr>
+      <w:r>
+        <w:t>Hardware</w:t>
+      </w:r>
+    </w:p>
+    <w:p>
+      <w:pPr>
+        <w:rPr>
+          <w:lang w:val="es-ES"/>
+        </w:rPr>
+      </w:pPr>
+    </w:p>
+    <w:p>
+      <w:pPr>
+        <w:rPr>
+          <w:b/>
+          <w:lang w:val="es-ES"/>
+        </w:rPr>
+      </w:pPr>
+      <w:r>
+        <w:rPr>
+          <w:b/>
+          <w:lang w:val="es-ES"/>
+        </w:rPr>
+        <w:t xml:space="preserve">Computadora con ambiente de desarrollo/producción de aplicación </w:t>
+      </w:r>
+      <w:r>
+        <w:rPr>
+          <w:b/>
+          <w:lang w:val="es-ES"/>
+        </w:rPr>
+        <w:t>Android</w:t>
+      </w:r>
+      <w:r>
+        <w:rPr>
+          <w:b/>
+          <w:lang w:val="es-ES"/>
+        </w:rPr>
+        <w:t>:</w:t>
+      </w:r>
+    </w:p>
+    <w:p>
+      <w:pPr>
+        <w:rPr>
+          <w:lang w:val="es-ES"/>
+        </w:rPr>
+      </w:pPr>
+      <w:r>
+        <w:rPr>
+          <w:lang w:val="es-ES"/>
+        </w:rPr>
+        <w:t xml:space="preserve">Equipo enfocado al desarrollo de aplicación </w:t>
+      </w:r>
+      <w:r>
+        <w:rPr>
+          <w:lang w:val="es-ES"/>
+        </w:rPr>
+        <w:t>Android</w:t>
+      </w:r>
+      <w:r>
+        <w:rPr>
+          <w:lang w:val="es-ES"/>
+        </w:rPr>
+        <w:t xml:space="preserve"> con las herramientas necesarias para la implementación.</w:t>
+      </w:r>
+    </w:p>
+    <w:p>
+      <w:pPr>
+        <w:rPr>
+          <w:lang w:val="es-ES"/>
+        </w:rPr>
+      </w:pPr>
+      <w:r>
+        <w:rPr>
+          <w:lang w:val="es-ES"/>
+        </w:rPr>
+        <w:t>Costo de equipo: Q.4</w:t>
+      </w:r>
+      <w:r>
+        <w:rPr>
+          <w:lang w:val="es-ES"/>
+        </w:rPr>
+        <w:t>, 500.00</w:t>
+      </w:r>
+    </w:p>
+    <w:p>
+      <w:pPr>
+        <w:rPr>
+          <w:lang w:val="es-ES"/>
+        </w:rPr>
+      </w:pPr>
+      <w:r>
+        <w:rPr>
+          <w:lang w:val="es-ES"/>
+        </w:rPr>
+        <w:t>Tiempo de uso: 4 años</w:t>
+      </w:r>
+    </w:p>
+    <w:p>
+      <w:pPr>
+        <w:rPr>
+          <w:lang w:val="es-ES"/>
+        </w:rPr>
+      </w:pPr>
+    </w:p>
+    <w:p>
+      <w:pPr>
+        <w:rPr>
+          <w:b/>
+          <w:lang w:val="es-ES"/>
+        </w:rPr>
+      </w:pPr>
+      <w:r>
+        <w:rPr>
+          <w:b/>
+          <w:lang w:val="es-ES"/>
+        </w:rPr>
+        <w:t>Computadora con ambiente de desarrollo/producción de servicios web:</w:t>
+      </w:r>
+    </w:p>
+    <w:p>
+      <w:pPr>
+        <w:rPr>
+          <w:lang w:val="es-ES"/>
+        </w:rPr>
+      </w:pPr>
+      <w:r>
+        <w:rPr>
+          <w:lang w:val="es-ES"/>
+        </w:rPr>
+        <w:t>Equipo enfocado al desarrollo de servicios web junto con las herramientas necesarias para la implementación</w:t>
+      </w:r>
+    </w:p>
+    <w:p>
+      <w:pPr>
+        <w:rPr>
+          <w:lang w:val="es-ES"/>
+        </w:rPr>
+      </w:pPr>
+      <w:r>
+        <w:rPr>
+          <w:lang w:val="es-ES"/>
+        </w:rPr>
+        <w:t>Costo de equipo: Q.6</w:t>
+      </w:r>
+      <w:r>
+        <w:rPr>
+          <w:lang w:val="es-ES"/>
+        </w:rPr>
+        <w:t>, 500.00</w:t>
+      </w:r>
+    </w:p>
+    <w:p>
+      <w:pPr>
+        <w:rPr>
+          <w:lang w:val="es-ES"/>
+        </w:rPr>
+      </w:pPr>
+      <w:r>
+        <w:rPr>
+          <w:lang w:val="es-ES"/>
+        </w:rPr>
+        <w:t>Tiempo de uso: 1 año</w:t>
+      </w:r>
+    </w:p>
+    <w:p>
+      <w:pPr>
+        <w:rPr>
+          <w:lang w:val="es-ES"/>
+        </w:rPr>
+      </w:pPr>
+    </w:p>
+    <w:p>
+      <w:pPr>
+        <w:pStyle w:val="Sub3"/>
+      </w:pPr>
+      <w:r>
+        <w:t>Recursos humanos</w:t>
+      </w:r>
+    </w:p>
+    <w:p>
+      <w:pPr>
+        <w:rPr>
+          <w:lang w:val="es-ES"/>
+        </w:rPr>
+      </w:pPr>
+    </w:p>
+    <w:p>
+      <w:pPr>
+        <w:rPr>
+          <w:b/>
+          <w:lang w:val="es-ES"/>
+        </w:rPr>
+      </w:pPr>
+      <w:r>
+        <w:rPr>
+          <w:b/>
+          <w:lang w:val="es-ES"/>
+        </w:rPr>
+        <w:t xml:space="preserve">Analista desarrollador / IT </w:t>
+      </w:r>
+      <w:proofErr w:type="spellStart"/>
+      <w:r>
+        <w:rPr>
+          <w:b/>
+          <w:lang w:val="es-ES"/>
+        </w:rPr>
+        <w:t>Engineer</w:t>
+      </w:r>
+      <w:proofErr w:type="spellEnd"/>
+      <w:r>
+        <w:rPr>
+          <w:b/>
+          <w:lang w:val="es-ES"/>
+        </w:rPr>
+        <w:t xml:space="preserve"> - </w:t>
+      </w:r>
+      <w:proofErr w:type="spellStart"/>
+      <w:r>
+        <w:rPr>
+          <w:b/>
+          <w:lang w:val="es-ES"/>
+        </w:rPr>
+        <w:t>Tester</w:t>
+      </w:r>
+      <w:proofErr w:type="spellEnd"/>
+      <w:r>
+        <w:rPr>
+          <w:b/>
+          <w:lang w:val="es-ES"/>
+        </w:rPr>
+        <w:t>:</w:t>
+      </w:r>
+    </w:p>
+    <w:p>
+      <w:pPr>
+        <w:rPr>
+          <w:lang w:val="es-ES"/>
+        </w:rPr>
+      </w:pPr>
+      <w:r>
+        <w:rPr>
+          <w:lang w:val="es-ES"/>
+        </w:rPr>
+        <w:t>Este puesto se enfoca a la resolución de forma optimizada y eficiente de los problemas que la aplicación muestra.</w:t>
+      </w:r>
+    </w:p>
+    <w:p>
+      <w:pPr>
+        <w:rPr>
+          <w:lang w:val="es-ES"/>
+        </w:rPr>
+      </w:pPr>
+      <w:r>
+        <w:rPr>
+          <w:lang w:val="es-ES"/>
+        </w:rPr>
+        <w:lastRenderedPageBreak/>
+        <w:t>Salario propuesto por mes: Q7</w:t>
+      </w:r>
+      <w:r>
+        <w:rPr>
+          <w:lang w:val="es-ES"/>
+        </w:rPr>
+        <w:t>, 500.00</w:t>
+      </w:r>
+    </w:p>
+    <w:p>
+      <w:pPr>
+        <w:rPr>
+          <w:lang w:val="es-ES"/>
+        </w:rPr>
+      </w:pPr>
+      <w:r>
+        <w:rPr>
+          <w:lang w:val="es-ES"/>
+        </w:rPr>
+        <w:t>Tiempo estimado de contrato: 3 meses</w:t>
+      </w:r>
+    </w:p>
+    <w:p>
+      <w:pPr>
+        <w:rPr>
+          <w:lang w:val="es-ES"/>
+        </w:rPr>
+      </w:pPr>
+      <w:r>
+        <w:rPr>
+          <w:lang w:val="es-ES"/>
+        </w:rPr>
+        <w:t>Número de plazas: 2</w:t>
+      </w:r>
+    </w:p>
+    <w:p/>
+    <w:p>
+      <w:pPr>
+        <w:pStyle w:val="Sub1"/>
+      </w:pPr>
+      <w:r>
+        <w:t>Ventajas y beneficios</w:t>
+      </w:r>
+    </w:p>
+    <w:p>
+      <w:pPr>
+        <w:rPr>
+          <w:lang w:val="es-ES"/>
+        </w:rPr>
+      </w:pPr>
+    </w:p>
+    <w:p>
+      <w:pPr>
+        <w:rPr>
+          <w:lang w:val="es-ES"/>
+        </w:rPr>
+      </w:pPr>
+    </w:p>
+    <w:p>
+      <w:pPr>
+        <w:rPr>
+          <w:lang w:val="es-ES"/>
+        </w:rPr>
+      </w:pPr>
+      <w:r>
+        <w:rPr>
+          <w:lang w:val="es-ES"/>
+        </w:rPr>
+        <w:t>El desarrollo de esta aplicación requiere un esfuerzo de parte de los interesados, pero en parte ofrece valor hacia la comunidad de manera que sea viable el desarrollar la aplicación.</w:t>
+      </w:r>
+      <w:r>
+        <w:rPr>
+          <w:lang w:val="es-ES"/>
+        </w:rPr>
+        <w:t xml:space="preserve"> </w:t>
+      </w:r>
+      <w:r>
+        <w:rPr>
+          <w:lang w:val="es-ES"/>
+        </w:rPr>
+        <w:t>Los diferentes beneficios percibidos por la aplicación son:</w:t>
+      </w:r>
     </w:p>
     <w:p>
       <w:pPr>
@@ -30275,57 +30066,52 @@
         <w:pStyle w:val="Vietas1"/>
       </w:pPr>
       <w:r>
-        <w:t>Viñetas 1</w:t>
-      </w:r>
-    </w:p>
-    <w:p>
-      <w:pPr>
-        <w:pStyle w:val="Vietas2"/>
-      </w:pPr>
-      <w:r>
-        <w:t>Viñetas 2</w:t>
-      </w:r>
-    </w:p>
-    <w:p>
-      <w:pPr>
-        <w:pStyle w:val="Vietas3"/>
-      </w:pPr>
-      <w:r>
-        <w:t>Viñetas</w:t>
-      </w:r>
-      <w:r>
-        <w:t xml:space="preserve"> 3</w:t>
-      </w:r>
-    </w:p>
-    <w:p>
-      <w:pPr>
-        <w:pStyle w:val="Vietas4"/>
-      </w:pPr>
-      <w:r>
-        <w:t>Viñetas</w:t>
-      </w:r>
-      <w:r>
-        <w:t xml:space="preserve"> 4</w:t>
-      </w:r>
-    </w:p>
-    <w:p>
-      <w:pPr>
-        <w:pStyle w:val="Vietas5"/>
-      </w:pPr>
-      <w:r>
-        <w:t>Viñetas</w:t>
-      </w:r>
-      <w:r>
-        <w:t xml:space="preserve"> 5</w:t>
-      </w:r>
-    </w:p>
-    <w:p>
-      <w:pPr>
-        <w:pStyle w:val="Vietas6"/>
-      </w:pPr>
-      <w:r>
-        <w:t>etc…</w:t>
-      </w:r>
+        <w:t>Al desarrollar esta aplicación de manera personalizada y original  se asegura que la competencia no tendrá las mismas funcionalidades que harán sobresalir dicha aplicación, con la cual los usuarios finales tendrán una interacción única.</w:t>
+      </w:r>
+    </w:p>
+    <w:p>
+      <w:pPr>
+        <w:pStyle w:val="Vietas1"/>
+      </w:pPr>
+      <w:r>
+        <w:t>La aplicación permitirá poder acoplar nuevas funcionalidades, para poder seguir innovando con el avance de la tecnología, y ser una aplicación de primer nivel.</w:t>
+      </w:r>
+    </w:p>
+    <w:p>
+      <w:pPr>
+        <w:pStyle w:val="Vietas1"/>
+      </w:pPr>
+      <w:r>
+        <w:t>La aplicación proveerá a la comunidad estudiantil diferentes oportunidades de tal manera que el constante uso e implementación en el sistema actual aportará una gran mejora.</w:t>
+      </w:r>
+    </w:p>
+    <w:p>
+      <w:pPr>
+        <w:pStyle w:val="Vietas1"/>
+      </w:pPr>
+      <w:r>
+        <w:t>Con el uso didáctico de la aplicación se podrán realizar varias pruebas que facilitarán al estudiante el correcto uso de la ortografía y tener la capacidad de aplicar lo aprendido en su desempeño diario.</w:t>
+      </w:r>
+    </w:p>
+    <w:p>
+      <w:pPr>
+        <w:pStyle w:val="Vietas1"/>
+        <w:numPr>
+          <w:ilvl w:val="0"/>
+          <w:numId w:val="0"/>
+        </w:numPr>
+        <w:ind w:left="709" w:hanging="709"/>
+      </w:pPr>
+    </w:p>
+    <w:p>
+      <w:pPr>
+        <w:pStyle w:val="Vietas1"/>
+        <w:numPr>
+          <w:ilvl w:val="0"/>
+          <w:numId w:val="0"/>
+        </w:numPr>
+        <w:ind w:left="709" w:hanging="709"/>
+      </w:pPr>
     </w:p>
     <w:p/>
     <w:p>
@@ -30346,14 +30132,14 @@
         <w:pStyle w:val="Ttulosposteriores"/>
         <w:outlineLvl w:val="0"/>
       </w:pPr>
-      <w:bookmarkStart w:id="103" w:name="_Toc329600045"/>
-      <w:bookmarkStart w:id="104" w:name="_Toc479209990"/>
+      <w:bookmarkStart w:id="71" w:name="_Toc329600045"/>
+      <w:bookmarkStart w:id="72" w:name="_Toc479209990"/>
       <w:r>
         <w:lastRenderedPageBreak/>
         <w:t>conclusiones</w:t>
       </w:r>
-      <w:bookmarkEnd w:id="103"/>
-      <w:bookmarkEnd w:id="104"/>
+      <w:bookmarkEnd w:id="71"/>
+      <w:bookmarkEnd w:id="72"/>
     </w:p>
     <w:p>
       <w:pPr>
@@ -30471,14 +30257,14 @@
         <w:pStyle w:val="Ttulosposteriores"/>
         <w:outlineLvl w:val="0"/>
       </w:pPr>
-      <w:bookmarkStart w:id="105" w:name="_Toc329600046"/>
-      <w:bookmarkStart w:id="106" w:name="_Toc479209991"/>
+      <w:bookmarkStart w:id="73" w:name="_Toc329600046"/>
+      <w:bookmarkStart w:id="74" w:name="_Toc479209991"/>
       <w:r>
         <w:lastRenderedPageBreak/>
         <w:t>Recomendaciones</w:t>
       </w:r>
-      <w:bookmarkEnd w:id="105"/>
-      <w:bookmarkEnd w:id="106"/>
+      <w:bookmarkEnd w:id="73"/>
+      <w:bookmarkEnd w:id="74"/>
     </w:p>
     <w:p>
       <w:pPr>
@@ -30506,16 +30292,7 @@
         <w:pStyle w:val="Numeracinrecomendaciones"/>
       </w:pPr>
       <w:r>
-        <w:t>L</w:t>
-      </w:r>
-      <w:r>
-        <w:t xml:space="preserve">eer las especificaciones de las conclusiones dado que las recomendaciones poseen </w:t>
-      </w:r>
-      <w:r>
-        <w:t>exactamente</w:t>
-      </w:r>
-      <w:r>
-        <w:t xml:space="preserve"> el mismo formato.</w:t>
+        <w:t>Cuando se habla de aplicaciones móviles no cabe duda que Android Studio es la mejor opción para el desarrollo, ya que al ser una herramienta multiplataforma sirve para gestionar la automatización hacia la construcción de proyectos de aplicaciones móviles, sin importar en qué sistema operativo o ambiente se esté trabajando. Esta herramienta se adapta a la mayoría de necesidades y lo mejor de todo es que es intuitiva y fácil de usar, un plus extra para los desarrolladores es que muestra la vista previa de cómo va quedando la aplicación móvil en tiempo real. Si ya tienes conocimientos previos en lenguaje de programación java no dudes en usar Android Studio.</w:t>
       </w:r>
     </w:p>
     <w:p>
@@ -30530,11 +30307,49 @@
         <w:pStyle w:val="Numeracinrecomendaciones"/>
       </w:pPr>
       <w:r>
-        <w:t>C</w:t>
-      </w:r>
-      <w:r>
-        <w:t>ambiar de “Numeración conclusiones” a “Numeración recomendaciones” dado que este último es el estilo indicado para esta sección.</w:t>
-      </w:r>
+        <w:t>En un sistema orientado a el uso de servicios, es indispensable definir el curso normal de flujo sobre cada funcionalidad y el flujo de información que fluirá entre la comunicación de ambos dispositivos. Para poder implementar de forma eficiente una aplicación que utilice servicios y estar en un ambiente de producción / desarrollo es necesario encapsular y organizar todas las conexiones en un mismo lugar para poder realizar el cambio de ambiente de manera sencilla y tener en cuenta que al liberar una nueva versión de la aplicación, se debe quitar todo rastro de ambiente de desarrollo.</w:t>
+      </w:r>
+    </w:p>
+    <w:p>
+      <w:pPr>
+        <w:rPr>
+          <w:lang w:val="es-ES"/>
+        </w:rPr>
+      </w:pPr>
+    </w:p>
+    <w:p>
+      <w:pPr>
+        <w:pStyle w:val="Numeracinrecomendaciones"/>
+      </w:pPr>
+      <w:r>
+        <w:t xml:space="preserve">Un proyecto realizado con un grupo de desarrolladores que comparten roles puede ser un poco desafiante al momento de delegar tareas y definir actividades con encargados. Se recomienda tener siempre una actitud colaborativa sabiendo que el objetivo del grupo se comparte y </w:t>
+      </w:r>
+      <w:r>
+        <w:lastRenderedPageBreak/>
+        <w:t>debe trabajar siempre en base a políticas definidas o un acuerdo entre el grupo.</w:t>
+      </w:r>
+    </w:p>
+    <w:p>
+      <w:pPr>
+        <w:rPr>
+          <w:lang w:val="es-ES"/>
+        </w:rPr>
+      </w:pPr>
+    </w:p>
+    <w:p>
+      <w:pPr>
+        <w:pStyle w:val="Numeracinrecomendaciones"/>
+      </w:pPr>
+      <w:r>
+        <w:t>Siempre es recomendable entrega documentación de lo que se desarrolla y lo que se debe decidir entre el grupo de desarrollo es el nivel de detalle al que se va a documentar. Esto puede ser de mucha ayuda para no encontrar faltas de detalle en sistemas específicos.</w:t>
+      </w:r>
+    </w:p>
+    <w:p>
+      <w:pPr>
+        <w:rPr>
+          <w:lang w:val="es-ES"/>
+        </w:rPr>
+      </w:pPr>
     </w:p>
     <w:p>
       <w:pPr>
@@ -30564,14 +30379,14 @@
         <w:pStyle w:val="Ttulosposteriores"/>
         <w:outlineLvl w:val="0"/>
       </w:pPr>
-      <w:bookmarkStart w:id="107" w:name="_Toc329600047"/>
-      <w:bookmarkStart w:id="108" w:name="_Toc479209992"/>
+      <w:bookmarkStart w:id="75" w:name="_Toc329600047"/>
+      <w:bookmarkStart w:id="76" w:name="_Toc479209992"/>
       <w:r>
         <w:lastRenderedPageBreak/>
         <w:t>bibliografía</w:t>
       </w:r>
-      <w:bookmarkEnd w:id="107"/>
-      <w:bookmarkEnd w:id="108"/>
+      <w:bookmarkEnd w:id="75"/>
+      <w:bookmarkEnd w:id="76"/>
     </w:p>
     <w:p>
       <w:pPr>
@@ -30824,14 +30639,14 @@
         <w:pStyle w:val="Ttulosposteriores"/>
         <w:outlineLvl w:val="0"/>
       </w:pPr>
-      <w:bookmarkStart w:id="109" w:name="_Toc329600048"/>
-      <w:bookmarkStart w:id="110" w:name="_Toc479209993"/>
+      <w:bookmarkStart w:id="77" w:name="_Toc329600048"/>
+      <w:bookmarkStart w:id="78" w:name="_Toc479209993"/>
       <w:r>
         <w:lastRenderedPageBreak/>
         <w:t>Apéndices</w:t>
       </w:r>
-      <w:bookmarkEnd w:id="109"/>
-      <w:bookmarkEnd w:id="110"/>
+      <w:bookmarkEnd w:id="77"/>
+      <w:bookmarkEnd w:id="78"/>
     </w:p>
     <w:p>
       <w:pPr>
@@ -30894,73 +30709,100 @@
         <w:pStyle w:val="Ttulosposteriores"/>
         <w:outlineLvl w:val="0"/>
       </w:pPr>
-      <w:bookmarkStart w:id="111" w:name="_Toc329600049"/>
-      <w:bookmarkStart w:id="112" w:name="_Toc479209994"/>
+      <w:bookmarkStart w:id="79" w:name="_Toc329600049"/>
+      <w:bookmarkStart w:id="80" w:name="_Toc479209994"/>
       <w:r>
         <w:lastRenderedPageBreak/>
         <w:t>anexos</w:t>
       </w:r>
-      <w:bookmarkEnd w:id="111"/>
-      <w:bookmarkEnd w:id="112"/>
-    </w:p>
-    <w:p>
-      <w:pPr>
-        <w:rPr>
-          <w:lang w:val="es-ES"/>
-        </w:rPr>
-      </w:pPr>
-    </w:p>
-    <w:p>
-      <w:pPr>
-        <w:rPr>
-          <w:lang w:val="es-ES"/>
-        </w:rPr>
-      </w:pPr>
-    </w:p>
-    <w:p>
-      <w:pPr>
-        <w:rPr>
-          <w:lang w:val="es-ES"/>
-        </w:rPr>
-      </w:pPr>
-    </w:p>
-    <w:p>
-      <w:pPr>
-        <w:rPr>
-          <w:lang w:val="es-ES"/>
-        </w:rPr>
-      </w:pPr>
-      <w:r>
-        <w:rPr>
-          <w:lang w:val="es-ES"/>
-        </w:rPr>
-        <w:t>Estas páginas son relativamente “libres de formato”, sólo asegúrese de no continuar con la numeración de figuras y tablas más allá de apéndices</w:t>
-      </w:r>
-      <w:r>
-        <w:rPr>
-          <w:lang w:val="es-ES"/>
-        </w:rPr>
-        <w:t>,</w:t>
-      </w:r>
-      <w:r>
-        <w:rPr>
-          <w:lang w:val="es-ES"/>
-        </w:rPr>
-        <w:t xml:space="preserve"> </w:t>
-      </w:r>
-      <w:r>
-        <w:rPr>
-          <w:lang w:val="es-ES"/>
-        </w:rPr>
-        <w:t>éstas se convierten en apéndices y anexos.</w:t>
-      </w:r>
-    </w:p>
-    <w:p>
-      <w:pPr>
-        <w:rPr>
-          <w:lang w:val="es-ES"/>
-        </w:rPr>
-      </w:pPr>
+      <w:bookmarkEnd w:id="79"/>
+      <w:bookmarkEnd w:id="80"/>
+    </w:p>
+    <w:p>
+      <w:pPr>
+        <w:rPr>
+          <w:lang w:val="es-ES"/>
+        </w:rPr>
+      </w:pPr>
+    </w:p>
+    <w:p>
+      <w:pPr>
+        <w:rPr>
+          <w:lang w:val="es-ES"/>
+        </w:rPr>
+      </w:pPr>
+    </w:p>
+    <w:p>
+      <w:pPr>
+        <w:rPr>
+          <w:lang w:val="es-ES"/>
+        </w:rPr>
+      </w:pPr>
+    </w:p>
+    <w:p>
+      <w:pPr>
+        <w:rPr>
+          <w:b/>
+          <w:lang w:val="es-ES"/>
+        </w:rPr>
+      </w:pPr>
+      <w:r>
+        <w:rPr>
+          <w:b/>
+          <w:lang w:val="es-ES"/>
+        </w:rPr>
+        <w:t xml:space="preserve">Español o castellano: </w:t>
+      </w:r>
+    </w:p>
+    <w:p>
+      <w:pPr>
+        <w:rPr>
+          <w:lang w:val="es-ES"/>
+        </w:rPr>
+      </w:pPr>
+      <w:r>
+        <w:rPr>
+          <w:lang w:val="es-ES"/>
+        </w:rPr>
+        <w:t>El español guatemalteco es la variante del castellano que se utiliza en Guatemala. Fonéticamente podemos mencionar que las palabras son pronunciadas sin cambiarles el sonido salvo ciertas excepciones.</w:t>
+      </w:r>
+    </w:p>
+    <w:p>
+      <w:pPr>
+        <w:rPr>
+          <w:lang w:val="es-ES"/>
+        </w:rPr>
+      </w:pPr>
+    </w:p>
+    <w:p>
+      <w:pPr>
+        <w:rPr>
+          <w:b/>
+          <w:lang w:val="es-ES"/>
+        </w:rPr>
+      </w:pPr>
+      <w:r>
+        <w:rPr>
+          <w:b/>
+          <w:lang w:val="es-ES"/>
+        </w:rPr>
+        <w:t>Habla hispana:</w:t>
+      </w:r>
+    </w:p>
+    <w:p>
+      <w:pPr>
+        <w:rPr>
+          <w:lang w:val="es-ES"/>
+        </w:rPr>
+      </w:pPr>
+      <w:r>
+        <w:rPr>
+          <w:lang w:val="es-ES"/>
+        </w:rPr>
+        <w:t>Es una región cultural integrada por los Estados americanos donde se habla español. Su gentilicio es «hispanoamericano». Se trata de un territorio integrado por veinte países que suman una población total cercana a los 400 millones de habitantes. En la mayoría de ellos, el español es idioma oficial o cooficial, sin perjuicio de la preexistencia de comunidades, principalmente indígenas, que hablan su lengua propia, a veces de manera exclusiva</w:t>
+      </w:r>
+      <w:bookmarkStart w:id="81" w:name="_GoBack"/>
+      <w:bookmarkEnd w:id="81"/>
       <w:r>
         <w:rPr>
           <w:lang w:val="es-ES"/>
@@ -30979,6 +30821,50 @@
     </w:sectPr>
   </w:body>
 </w:document>
+</file>
+
+<file path=word/comments.xml><?xml version="1.0" encoding="utf-8"?>
+<w:comments xmlns:wpc="http://schemas.microsoft.com/office/word/2010/wordprocessingCanvas" xmlns:mc="http://schemas.openxmlformats.org/markup-compatibility/2006" xmlns:o="urn:schemas-microsoft-com:office:office" xmlns:r="http://schemas.openxmlformats.org/officeDocument/2006/relationships" xmlns:m="http://schemas.openxmlformats.org/officeDocument/2006/math" xmlns:v="urn:schemas-microsoft-com:vml" xmlns:wp14="http://schemas.microsoft.com/office/word/2010/wordprocessingDrawing" xmlns:wp="http://schemas.openxmlformats.org/drawingml/2006/wordprocessingDrawing" xmlns:w10="urn:schemas-microsoft-com:office:word" xmlns:w="http://schemas.openxmlformats.org/wordprocessingml/2006/main" xmlns:w14="http://schemas.microsoft.com/office/word/2010/wordml" xmlns:w15="http://schemas.microsoft.com/office/word/2012/wordml" xmlns:wpg="http://schemas.microsoft.com/office/word/2010/wordprocessingGroup" xmlns:wpi="http://schemas.microsoft.com/office/word/2010/wordprocessingInk" xmlns:wne="http://schemas.microsoft.com/office/word/2006/wordml" xmlns:wps="http://schemas.microsoft.com/office/word/2010/wordprocessingShape" mc:Ignorable="w14 w15 wp14">
+  <w:comment w:id="69" w:author="Fernando González" w:date="2017-04-13T16:48:00Z" w:initials="FG">
+    <w:p>
+      <w:pPr>
+        <w:pStyle w:val="Textocomentario"/>
+      </w:pPr>
+      <w:r>
+        <w:rPr>
+          <w:rStyle w:val="Refdecomentario"/>
+        </w:rPr>
+        <w:annotationRef/>
+      </w:r>
+      <w:r>
+        <w:t>Falta contenido</w:t>
+      </w:r>
+    </w:p>
+  </w:comment>
+  <w:comment w:id="70" w:author="Fernando González" w:date="2017-04-13T16:49:00Z" w:initials="FG">
+    <w:p>
+      <w:pPr>
+        <w:pStyle w:val="Textocomentario"/>
+      </w:pPr>
+      <w:r>
+        <w:rPr>
+          <w:rStyle w:val="Refdecomentario"/>
+        </w:rPr>
+        <w:annotationRef/>
+      </w:r>
+      <w:r>
+        <w:t>Falta contenido</w:t>
+      </w:r>
+    </w:p>
+  </w:comment>
+</w:comments>
+</file>
+
+<file path=word/commentsExtended.xml><?xml version="1.0" encoding="utf-8"?>
+<w15:commentsEx xmlns:wpc="http://schemas.microsoft.com/office/word/2010/wordprocessingCanvas" xmlns:mc="http://schemas.openxmlformats.org/markup-compatibility/2006" xmlns:o="urn:schemas-microsoft-com:office:office" xmlns:r="http://schemas.openxmlformats.org/officeDocument/2006/relationships" xmlns:m="http://schemas.openxmlformats.org/officeDocument/2006/math" xmlns:v="urn:schemas-microsoft-com:vml" xmlns:wp14="http://schemas.microsoft.com/office/word/2010/wordprocessingDrawing" xmlns:wp="http://schemas.openxmlformats.org/drawingml/2006/wordprocessingDrawing" xmlns:w10="urn:schemas-microsoft-com:office:word" xmlns:w="http://schemas.openxmlformats.org/wordprocessingml/2006/main" xmlns:w14="http://schemas.microsoft.com/office/word/2010/wordml" xmlns:w15="http://schemas.microsoft.com/office/word/2012/wordml" xmlns:wpg="http://schemas.microsoft.com/office/word/2010/wordprocessingGroup" xmlns:wpi="http://schemas.microsoft.com/office/word/2010/wordprocessingInk" xmlns:wne="http://schemas.microsoft.com/office/word/2006/wordml" xmlns:wps="http://schemas.microsoft.com/office/word/2010/wordprocessingShape" mc:Ignorable="w14 w15 wp14">
+  <w15:commentEx w15:paraId="70A35239" w15:done="0"/>
+  <w15:commentEx w15:paraId="449649F8" w15:done="0"/>
+</w15:commentsEx>
 </file>
 
 <file path=word/endnotes.xml><?xml version="1.0" encoding="utf-8"?>
@@ -31036,7 +30922,7 @@
           <w:rPr>
             <w:noProof/>
           </w:rPr>
-          <w:t>I</w:t>
+          <w:t>XIV</w:t>
         </w:r>
         <w:r>
           <w:rPr>
@@ -31085,7 +30971,7 @@
           <w:rPr>
             <w:noProof/>
           </w:rPr>
-          <w:t>53</w:t>
+          <w:t>59</w:t>
         </w:r>
         <w:r>
           <w:rPr>
@@ -33596,6 +33482,14 @@
     </w:lvlOverride>
   </w:num>
 </w:numbering>
+</file>
+
+<file path=word/people.xml><?xml version="1.0" encoding="utf-8"?>
+<w15:people xmlns:wpc="http://schemas.microsoft.com/office/word/2010/wordprocessingCanvas" xmlns:mc="http://schemas.openxmlformats.org/markup-compatibility/2006" xmlns:o="urn:schemas-microsoft-com:office:office" xmlns:r="http://schemas.openxmlformats.org/officeDocument/2006/relationships" xmlns:m="http://schemas.openxmlformats.org/officeDocument/2006/math" xmlns:v="urn:schemas-microsoft-com:vml" xmlns:wp14="http://schemas.microsoft.com/office/word/2010/wordprocessingDrawing" xmlns:wp="http://schemas.openxmlformats.org/drawingml/2006/wordprocessingDrawing" xmlns:w10="urn:schemas-microsoft-com:office:word" xmlns:w="http://schemas.openxmlformats.org/wordprocessingml/2006/main" xmlns:w14="http://schemas.microsoft.com/office/word/2010/wordml" xmlns:w15="http://schemas.microsoft.com/office/word/2012/wordml" xmlns:wpg="http://schemas.microsoft.com/office/word/2010/wordprocessingGroup" xmlns:wpi="http://schemas.microsoft.com/office/word/2010/wordprocessingInk" xmlns:wne="http://schemas.microsoft.com/office/word/2006/wordml" xmlns:wps="http://schemas.microsoft.com/office/word/2010/wordprocessingShape" mc:Ignorable="w14 w15 wp14">
+  <w15:person w15:author="Fernando González">
+    <w15:presenceInfo w15:providerId="Windows Live" w15:userId="97cf30c8bae2a3cc"/>
+  </w15:person>
+</w15:people>
 </file>
 
 <file path=word/styles.xml><?xml version="1.0" encoding="utf-8"?>
@@ -35062,6 +34956,110 @@
       <w:szCs w:val="16"/>
     </w:rPr>
   </w:style>
+  <w:style w:type="character" w:styleId="Refdecomentario">
+    <w:name w:val="annotation reference"/>
+    <w:basedOn w:val="Fuentedeprrafopredeter"/>
+    <w:uiPriority w:val="99"/>
+    <w:semiHidden/>
+    <w:unhideWhenUsed/>
+    <w:rsid w:val="00CB4B27"/>
+    <w:rPr>
+      <w:sz w:val="16"/>
+      <w:szCs w:val="16"/>
+    </w:rPr>
+  </w:style>
+  <w:style w:type="paragraph" w:styleId="Textocomentario">
+    <w:name w:val="annotation text"/>
+    <w:basedOn w:val="Normal"/>
+    <w:link w:val="TextocomentarioCar"/>
+    <w:uiPriority w:val="99"/>
+    <w:semiHidden/>
+    <w:unhideWhenUsed/>
+    <w:rsid w:val="00CB4B27"/>
+    <w:pPr>
+      <w:spacing w:line="240" w:lineRule="auto"/>
+    </w:pPr>
+    <w:rPr>
+      <w:sz w:val="20"/>
+      <w:szCs w:val="20"/>
+    </w:rPr>
+  </w:style>
+  <w:style w:type="character" w:customStyle="1" w:styleId="TextocomentarioCar">
+    <w:name w:val="Texto comentario Car"/>
+    <w:basedOn w:val="Fuentedeprrafopredeter"/>
+    <w:link w:val="Textocomentario"/>
+    <w:uiPriority w:val="99"/>
+    <w:semiHidden/>
+    <w:rsid w:val="00CB4B27"/>
+    <w:rPr>
+      <w:rFonts w:ascii="Arial" w:hAnsi="Arial"/>
+      <w:sz w:val="20"/>
+      <w:szCs w:val="20"/>
+    </w:rPr>
+  </w:style>
+  <w:style w:type="paragraph" w:styleId="Asuntodelcomentario">
+    <w:name w:val="annotation subject"/>
+    <w:basedOn w:val="Textocomentario"/>
+    <w:next w:val="Textocomentario"/>
+    <w:link w:val="AsuntodelcomentarioCar"/>
+    <w:uiPriority w:val="99"/>
+    <w:semiHidden/>
+    <w:unhideWhenUsed/>
+    <w:rsid w:val="00CB4B27"/>
+    <w:rPr>
+      <w:b/>
+      <w:bCs/>
+    </w:rPr>
+  </w:style>
+  <w:style w:type="character" w:customStyle="1" w:styleId="AsuntodelcomentarioCar">
+    <w:name w:val="Asunto del comentario Car"/>
+    <w:basedOn w:val="TextocomentarioCar"/>
+    <w:link w:val="Asuntodelcomentario"/>
+    <w:uiPriority w:val="99"/>
+    <w:semiHidden/>
+    <w:rsid w:val="00CB4B27"/>
+    <w:rPr>
+      <w:rFonts w:ascii="Arial" w:hAnsi="Arial"/>
+      <w:b/>
+      <w:bCs/>
+      <w:sz w:val="20"/>
+      <w:szCs w:val="20"/>
+    </w:rPr>
+  </w:style>
+  <w:style w:type="paragraph" w:styleId="Subttulo">
+    <w:name w:val="Subtitle"/>
+    <w:basedOn w:val="Normal"/>
+    <w:next w:val="Normal"/>
+    <w:link w:val="SubttuloCar"/>
+    <w:uiPriority w:val="11"/>
+    <w:qFormat/>
+    <w:rsid w:val="00263DAE"/>
+    <w:pPr>
+      <w:numPr>
+        <w:ilvl w:val="1"/>
+      </w:numPr>
+      <w:spacing w:after="160"/>
+      <w:ind w:firstLine="567"/>
+    </w:pPr>
+    <w:rPr>
+      <w:rFonts w:asciiTheme="minorHAnsi" w:eastAsiaTheme="minorEastAsia" w:hAnsiTheme="minorHAnsi"/>
+      <w:color w:val="5A5A5A" w:themeColor="text1" w:themeTint="A5"/>
+      <w:spacing w:val="15"/>
+      <w:sz w:val="22"/>
+    </w:rPr>
+  </w:style>
+  <w:style w:type="character" w:customStyle="1" w:styleId="SubttuloCar">
+    <w:name w:val="Subtítulo Car"/>
+    <w:basedOn w:val="Fuentedeprrafopredeter"/>
+    <w:link w:val="Subttulo"/>
+    <w:uiPriority w:val="11"/>
+    <w:rsid w:val="00263DAE"/>
+    <w:rPr>
+      <w:rFonts w:eastAsiaTheme="minorEastAsia"/>
+      <w:color w:val="5A5A5A" w:themeColor="text1" w:themeTint="A5"/>
+      <w:spacing w:val="15"/>
+    </w:rPr>
+  </w:style>
 </w:styles>
 </file>
 
@@ -35353,7 +35351,7 @@
 </file>
 
 <file path=customXml/itemProps1.xml><?xml version="1.0" encoding="utf-8"?>
-<ds:datastoreItem xmlns:ds="http://schemas.openxmlformats.org/officeDocument/2006/customXml" ds:itemID="{CCA4FEFC-312A-4A38-81C9-0E70671A84EA}">
+<ds:datastoreItem xmlns:ds="http://schemas.openxmlformats.org/officeDocument/2006/customXml" ds:itemID="{D0ECAF5A-1317-489F-A09F-1C629BEC9BA8}">
   <ds:schemaRefs>
     <ds:schemaRef ds:uri="http://schemas.openxmlformats.org/officeDocument/2006/bibliography"/>
   </ds:schemaRefs>

</xml_diff>

<commit_message>
Agregando titulo de conexion a db
</commit_message>
<xml_diff>
--- a/TESIS_2016.docx
+++ b/TESIS_2016.docx
@@ -24830,49 +24830,7 @@
         <w:rPr>
           <w:lang w:val="es-ES"/>
         </w:rPr>
-        <w:t>En estos</w:t>
-      </w:r>
-      <w:r>
-        <w:rPr>
-          <w:lang w:val="es-ES"/>
-        </w:rPr>
-        <w:t xml:space="preserve"> servicio</w:t>
-      </w:r>
-      <w:r>
-        <w:rPr>
-          <w:lang w:val="es-ES"/>
-        </w:rPr>
-        <w:t>s</w:t>
-      </w:r>
-      <w:r>
-        <w:rPr>
-          <w:lang w:val="es-ES"/>
-        </w:rPr>
-        <w:t xml:space="preserve"> se centraliza</w:t>
-      </w:r>
-      <w:r>
-        <w:rPr>
-          <w:lang w:val="es-ES"/>
-        </w:rPr>
-        <w:t>n</w:t>
-      </w:r>
-      <w:r>
-        <w:rPr>
-          <w:lang w:val="es-ES"/>
-        </w:rPr>
-        <w:t xml:space="preserve"> todas aquellas operaciones que interactúan con la aplicación móvil y la base de datos, transformando la información que envía la aplicación para almacenarla en base de datos y obtener la información de base de datos para</w:t>
-      </w:r>
-      <w:r>
-        <w:rPr>
-          <w:lang w:val="es-ES"/>
-        </w:rPr>
-        <w:t xml:space="preserve"> posteriormente</w:t>
-      </w:r>
-      <w:r>
-        <w:rPr>
-          <w:lang w:val="es-ES"/>
-        </w:rPr>
-        <w:t xml:space="preserve"> transformarla y enviarla a la aplicación móvil. </w:t>
+        <w:t xml:space="preserve">En estos servicios se centralizan todas aquellas operaciones que interactúan con la aplicación móvil y la base de datos, transformando la información que envía la aplicación para almacenarla en base de datos y obtener la información de base de datos para posteriormente transformarla y enviarla a la aplicación móvil. </w:t>
       </w:r>
     </w:p>
     <w:p>
@@ -27207,19 +27165,7 @@
         <w:rPr>
           <w:lang w:val="es-ES"/>
         </w:rPr>
-        <w:t>Servicio utilizad</w:t>
-      </w:r>
-      <w:r>
-        <w:rPr>
-          <w:lang w:val="es-ES"/>
-        </w:rPr>
-        <w:t xml:space="preserve">o para presentar datos de usuario </w:t>
-      </w:r>
-      <w:r>
-        <w:rPr>
-          <w:lang w:val="es-ES"/>
-        </w:rPr>
-        <w:t>en aplicación móvil.</w:t>
+        <w:t>Servicio utilizado para presentar datos de usuario en aplicación móvil.</w:t>
       </w:r>
     </w:p>
     <w:p>
@@ -27470,13 +27416,7 @@
         <w:rPr>
           <w:lang w:val="es-ES"/>
         </w:rPr>
-        <w:t xml:space="preserve">Conjunto de operaciones que utiliza la aplicación móvil para presentar información o almacenar la información en base de datos acerca </w:t>
-      </w:r>
-      <w:r>
-        <w:rPr>
-          <w:lang w:val="es-ES"/>
-        </w:rPr>
-        <w:t>de la cuenta del usuario en la aplicación móvil.</w:t>
+        <w:t>Conjunto de operaciones que utiliza la aplicación móvil para presentar información o almacenar la información en base de datos acerca de la cuenta del usuario en la aplicación móvil.</w:t>
       </w:r>
     </w:p>
     <w:p>
@@ -28537,12 +28477,129 @@
           <w:lang w:val="es-ES"/>
         </w:rPr>
       </w:pPr>
+      <w:r>
+        <w:rPr>
+          <w:lang w:val="es-ES"/>
+        </w:rPr>
+        <w:t>Nuestro sistema posee una instancia de base de datos local en el mismo servidor donde se hospedan los servicios web. Los proveedores de estos recursos nos ofrecen un espacio limitado pero de uso gratuito con el cuál implementamos nuestro sistema.</w:t>
+      </w:r>
+    </w:p>
+    <w:p>
+      <w:pPr>
+        <w:rPr>
+          <w:lang w:val="es-ES"/>
+        </w:rPr>
+      </w:pPr>
+    </w:p>
+    <w:p>
+      <w:pPr>
+        <w:rPr>
+          <w:lang w:val="es-ES"/>
+        </w:rPr>
+      </w:pPr>
+      <w:r>
+        <w:rPr>
+          <w:lang w:val="es-ES"/>
+        </w:rPr>
+        <w:t xml:space="preserve">El servidor cuenta con un espacio de 15Gb de almacenamiento en base de datos el cual es suficiente para almacenar toda la data de los usuarios e información de los juegos de palabras y oraciones para un periodo de aceptación de la aplicación. </w:t>
+      </w:r>
+    </w:p>
+    <w:p>
+      <w:pPr>
+        <w:rPr>
+          <w:lang w:val="es-ES"/>
+        </w:rPr>
+      </w:pPr>
+    </w:p>
+    <w:p>
+      <w:pPr>
+        <w:rPr>
+          <w:lang w:val="es-ES"/>
+        </w:rPr>
+      </w:pPr>
+      <w:r>
+        <w:rPr>
+          <w:lang w:val="es-ES"/>
+        </w:rPr>
+        <w:t>Esto nos da una ventaja sobre el presupuesto ya que no debemos gastar en servicios de terceros para poder subir nuestra aplicación a internet mientras esté en fase de construcción y aceptación por la población objetivo.</w:t>
+      </w:r>
+    </w:p>
+    <w:p>
+      <w:pPr>
+        <w:rPr>
+          <w:lang w:val="es-ES"/>
+        </w:rPr>
+      </w:pPr>
+    </w:p>
+    <w:p>
+      <w:pPr>
+        <w:rPr>
+          <w:lang w:val="es-ES"/>
+        </w:rPr>
+      </w:pPr>
+      <w:r>
+        <w:rPr>
+          <w:lang w:val="es-ES"/>
+        </w:rPr>
+        <w:t xml:space="preserve">La cadena de conexión que provee el servidor es la siguiente: </w:t>
+      </w:r>
+    </w:p>
+    <w:p>
+      <w:pPr>
+        <w:rPr>
+          <w:b/>
+          <w:lang w:val="en-GB"/>
+        </w:rPr>
+      </w:pPr>
+      <w:r>
+        <w:rPr>
+          <w:b/>
+          <w:lang w:val="en-GB"/>
+        </w:rPr>
+        <w:t>workstation id=dbtesis.mssql.somee.com;packet size=4096;user id=tesisg1;pwd=tesis123;data source=dbtesis.mssql.somee.com;persist security info=False;initial catalog=dbtesis</w:t>
+      </w:r>
+    </w:p>
+    <w:p>
+      <w:pPr>
+        <w:rPr>
+          <w:lang w:val="en-GB"/>
+        </w:rPr>
+      </w:pPr>
+    </w:p>
+    <w:p>
+      <w:pPr>
+        <w:rPr>
+          <w:lang w:val="es-ES"/>
+        </w:rPr>
+      </w:pPr>
+      <w:r>
+        <w:rPr>
+          <w:lang w:val="es-ES"/>
+        </w:rPr>
+        <w:t xml:space="preserve">Esta connexion </w:t>
+      </w:r>
+      <w:r>
+        <w:rPr>
+          <w:lang w:val="es-ES"/>
+        </w:rPr>
+        <w:t>generada por el servidor nos permite comunicar los servicios con la base de datos.</w:t>
+      </w:r>
+      <w:bookmarkStart w:id="69" w:name="_GoBack"/>
+      <w:bookmarkEnd w:id="69"/>
+    </w:p>
+    <w:p>
+      <w:pPr>
+        <w:rPr>
+          <w:lang w:val="es-ES"/>
+        </w:rPr>
+      </w:pPr>
     </w:p>
     <w:p>
       <w:pPr>
         <w:pStyle w:val="Sub1"/>
       </w:pPr>
       <w:r>
+        <w:lastRenderedPageBreak/>
         <w:t>Vistas y validaciones</w:t>
       </w:r>
     </w:p>
@@ -28598,8 +28655,6 @@
           <w:docGrid w:linePitch="360"/>
         </w:sectPr>
       </w:pPr>
-      <w:bookmarkStart w:id="69" w:name="_GoBack"/>
-      <w:bookmarkEnd w:id="69"/>
     </w:p>
     <w:p>
       <w:pPr>
@@ -33641,6 +33696,7 @@
         <w:docPartUnique/>
       </w:docPartObj>
     </w:sdtPr>
+    <w:sdtEndPr/>
     <w:sdtContent>
       <w:p>
         <w:pPr>
@@ -33690,6 +33746,7 @@
         <w:docPartUnique/>
       </w:docPartObj>
     </w:sdtPr>
+    <w:sdtEndPr/>
     <w:sdtContent>
       <w:p>
         <w:pPr>
@@ -33710,7 +33767,7 @@
           <w:rPr>
             <w:noProof/>
           </w:rPr>
-          <w:t>48</w:t>
+          <w:t>50</w:t>
         </w:r>
         <w:r>
           <w:rPr>
@@ -38090,7 +38147,7 @@
 </file>
 
 <file path=customXml/itemProps1.xml><?xml version="1.0" encoding="utf-8"?>
-<ds:datastoreItem xmlns:ds="http://schemas.openxmlformats.org/officeDocument/2006/customXml" ds:itemID="{6966A463-A99D-4C72-A49F-2D33090C6DF5}">
+<ds:datastoreItem xmlns:ds="http://schemas.openxmlformats.org/officeDocument/2006/customXml" ds:itemID="{3E8FA842-65CC-4D02-A201-7A911A67A4B0}">
   <ds:schemaRefs>
     <ds:schemaRef ds:uri="http://schemas.openxmlformats.org/officeDocument/2006/bibliography"/>
   </ds:schemaRefs>

</xml_diff>

<commit_message>
Agregando links y finalizando cap 4
</commit_message>
<xml_diff>
--- a/TESIS_2016.docx
+++ b/TESIS_2016.docx
@@ -28584,24 +28584,55 @@
         </w:rPr>
         <w:t>generada por el servidor nos permite comunicar los servicios con la base de datos.</w:t>
       </w:r>
+    </w:p>
+    <w:p>
+      <w:pPr>
+        <w:rPr>
+          <w:lang w:val="es-ES"/>
+        </w:rPr>
+      </w:pPr>
+    </w:p>
+    <w:p>
+      <w:pPr>
+        <w:pStyle w:val="Sub1"/>
+      </w:pPr>
+      <w:r>
+        <w:lastRenderedPageBreak/>
+        <w:t>Vistas y validacio</w:t>
+      </w:r>
       <w:bookmarkStart w:id="69" w:name="_GoBack"/>
       <w:bookmarkEnd w:id="69"/>
-    </w:p>
-    <w:p>
-      <w:pPr>
-        <w:rPr>
-          <w:lang w:val="es-ES"/>
-        </w:rPr>
-      </w:pPr>
-    </w:p>
-    <w:p>
-      <w:pPr>
-        <w:pStyle w:val="Sub1"/>
-      </w:pPr>
-      <w:r>
-        <w:lastRenderedPageBreak/>
-        <w:t>Vistas y validaciones</w:t>
-      </w:r>
+      <w:r>
+        <w:t>nes</w:t>
+      </w:r>
+    </w:p>
+    <w:p>
+      <w:pPr>
+        <w:rPr>
+          <w:lang w:val="es-ES"/>
+        </w:rPr>
+      </w:pPr>
+    </w:p>
+    <w:p>
+      <w:pPr>
+        <w:rPr>
+          <w:lang w:val="es-ES"/>
+        </w:rPr>
+      </w:pPr>
+    </w:p>
+    <w:p>
+      <w:pPr>
+        <w:rPr>
+          <w:lang w:val="es-ES"/>
+        </w:rPr>
+      </w:pPr>
+    </w:p>
+    <w:p>
+      <w:pPr>
+        <w:rPr>
+          <w:lang w:val="es-ES"/>
+        </w:rPr>
+      </w:pPr>
     </w:p>
     <w:p>
       <w:pPr>
@@ -31210,20 +31241,7 @@
         <w:pStyle w:val="Sub1"/>
       </w:pPr>
       <w:r>
-        <w:t xml:space="preserve">Tutorial de desarrollo y </w:t>
-      </w:r>
-      <w:commentRangeStart w:id="70"/>
-      <w:r>
-        <w:t>referencias</w:t>
-      </w:r>
-      <w:commentRangeEnd w:id="70"/>
-      <w:r>
-        <w:rPr>
-          <w:rStyle w:val="Refdecomentario"/>
-          <w:b w:val="0"/>
-          <w:lang w:val="es-GT"/>
-        </w:rPr>
-        <w:commentReference w:id="70"/>
+        <w:t>Tutorial de desarrollo y referencias</w:t>
       </w:r>
     </w:p>
     <w:p>
@@ -31291,7 +31309,7 @@
         </w:rPr>
         <w:t xml:space="preserve"> </w:t>
       </w:r>
-      <w:hyperlink r:id="rId32" w:history="1">
+      <w:hyperlink r:id="rId30" w:history="1">
         <w:r>
           <w:rPr>
             <w:rStyle w:val="Hipervnculo"/>
@@ -31365,7 +31383,7 @@
         </w:rPr>
         <w:t xml:space="preserve"> </w:t>
       </w:r>
-      <w:hyperlink r:id="rId33" w:history="1">
+      <w:hyperlink r:id="rId31" w:history="1">
         <w:r>
           <w:rPr>
             <w:rStyle w:val="Hipervnculo"/>
@@ -31453,13 +31471,3061 @@
         </w:rPr>
         <w:t xml:space="preserve"> </w:t>
       </w:r>
-      <w:hyperlink r:id="rId34" w:history="1">
+      <w:hyperlink r:id="rId32" w:history="1">
         <w:r>
           <w:rPr>
             <w:rStyle w:val="Hipervnculo"/>
             <w:lang w:val="es-ES"/>
           </w:rPr>
           <w:t>https://www.youtube.com/watch?v=H4R-hz56oBA</w:t>
+        </w:r>
+      </w:hyperlink>
+    </w:p>
+    <w:p>
+      <w:pPr>
+        <w:rPr>
+          <w:lang w:val="es-ES"/>
+        </w:rPr>
+      </w:pPr>
+    </w:p>
+    <w:p>
+      <w:pPr>
+        <w:rPr>
+          <w:lang w:val="es-ES"/>
+        </w:rPr>
+      </w:pPr>
+      <w:r>
+        <w:rPr>
+          <w:b/>
+        </w:rPr>
+        <w:t>DynamicGrid - 2016</w:t>
+      </w:r>
+      <w:r>
+        <w:rPr>
+          <w:b/>
+        </w:rPr>
+        <w:t xml:space="preserve">. </w:t>
+      </w:r>
+      <w:r>
+        <w:rPr>
+          <w:b/>
+          <w:lang w:val="es-ES"/>
+        </w:rPr>
+        <w:t xml:space="preserve">[En línea]: </w:t>
+      </w:r>
+      <w:r>
+        <w:rPr>
+          <w:lang w:val="es-ES"/>
+        </w:rPr>
+        <w:t>[Fecha de creación: 9</w:t>
+      </w:r>
+      <w:r>
+        <w:rPr>
+          <w:lang w:val="es-ES"/>
+        </w:rPr>
+        <w:t xml:space="preserve"> de </w:t>
+      </w:r>
+      <w:r>
+        <w:rPr>
+          <w:lang w:val="es-ES"/>
+        </w:rPr>
+        <w:t>septiembre de 2013] [Fecha de referencia: 26</w:t>
+      </w:r>
+      <w:r>
+        <w:rPr>
+          <w:lang w:val="es-ES"/>
+        </w:rPr>
+        <w:t xml:space="preserve"> de Septiembre del 2016]</w:t>
+      </w:r>
+      <w:r>
+        <w:rPr>
+          <w:lang w:val="es-ES"/>
+        </w:rPr>
+        <w:t xml:space="preserve"> </w:t>
+      </w:r>
+      <w:r>
+        <w:rPr>
+          <w:lang w:val="es-ES"/>
+        </w:rPr>
+        <w:t xml:space="preserve">Utilizada en: Desarrollo. </w:t>
+      </w:r>
+    </w:p>
+    <w:p>
+      <w:r>
+        <w:rPr>
+          <w:lang w:val="es-ES"/>
+        </w:rPr>
+        <w:t>Disponible en:</w:t>
+      </w:r>
+      <w:r>
+        <w:rPr>
+          <w:lang w:val="es-ES"/>
+        </w:rPr>
+        <w:t xml:space="preserve"> </w:t>
+      </w:r>
+      <w:hyperlink r:id="rId33" w:history="1">
+        <w:r>
+          <w:rPr>
+            <w:rStyle w:val="Hipervnculo"/>
+          </w:rPr>
+          <w:t>https://github.com/askerov/DynamicGrid</w:t>
+        </w:r>
+      </w:hyperlink>
+    </w:p>
+    <w:p>
+      <w:pPr>
+        <w:rPr>
+          <w:lang w:val="es-ES"/>
+        </w:rPr>
+      </w:pPr>
+    </w:p>
+    <w:p>
+      <w:pPr>
+        <w:rPr>
+          <w:lang w:val="es-ES"/>
+        </w:rPr>
+      </w:pPr>
+      <w:r>
+        <w:rPr>
+          <w:b/>
+        </w:rPr>
+        <w:t>Recopilatorio de librerías externas imprescindibles</w:t>
+      </w:r>
+      <w:r>
+        <w:rPr>
+          <w:b/>
+        </w:rPr>
+        <w:t xml:space="preserve"> - 2016. </w:t>
+      </w:r>
+      <w:r>
+        <w:rPr>
+          <w:b/>
+          <w:lang w:val="es-ES"/>
+        </w:rPr>
+        <w:t xml:space="preserve">[En línea]: </w:t>
+      </w:r>
+      <w:r>
+        <w:rPr>
+          <w:lang w:val="es-ES"/>
+        </w:rPr>
+        <w:t>[Fecha de creación: 1 de febrero de 2014] [Fecha de referencia: 26</w:t>
+      </w:r>
+      <w:r>
+        <w:rPr>
+          <w:lang w:val="es-ES"/>
+        </w:rPr>
+        <w:t xml:space="preserve"> de Septiembre del 2016]</w:t>
+      </w:r>
+      <w:r>
+        <w:rPr>
+          <w:lang w:val="es-ES"/>
+        </w:rPr>
+        <w:t xml:space="preserve"> </w:t>
+      </w:r>
+      <w:r>
+        <w:rPr>
+          <w:lang w:val="es-ES"/>
+        </w:rPr>
+        <w:t xml:space="preserve">Utilizada en: Desarrollo. </w:t>
+      </w:r>
+    </w:p>
+    <w:p>
+      <w:r>
+        <w:rPr>
+          <w:lang w:val="es-ES"/>
+        </w:rPr>
+        <w:t>Disponible en:</w:t>
+      </w:r>
+      <w:r>
+        <w:rPr>
+          <w:lang w:val="es-ES"/>
+        </w:rPr>
+        <w:t xml:space="preserve"> </w:t>
+      </w:r>
+      <w:hyperlink r:id="rId34" w:history="1">
+        <w:r>
+          <w:rPr>
+            <w:rStyle w:val="Hipervnculo"/>
+          </w:rPr>
+          <w:t>https://betabeers.com/forum/android-recopilatorio-librerias-externas-imprescindibles-564/</w:t>
+        </w:r>
+      </w:hyperlink>
+    </w:p>
+    <w:p>
+      <w:pPr>
+        <w:rPr>
+          <w:lang w:val="es-ES"/>
+        </w:rPr>
+      </w:pPr>
+    </w:p>
+    <w:p>
+      <w:pPr>
+        <w:rPr>
+          <w:lang w:val="es-ES"/>
+        </w:rPr>
+      </w:pPr>
+      <w:r>
+        <w:rPr>
+          <w:b/>
+        </w:rPr>
+        <w:t>LikeButton</w:t>
+      </w:r>
+      <w:r>
+        <w:rPr>
+          <w:b/>
+        </w:rPr>
+        <w:t xml:space="preserve"> - 2016. </w:t>
+      </w:r>
+      <w:r>
+        <w:rPr>
+          <w:b/>
+          <w:lang w:val="es-ES"/>
+        </w:rPr>
+        <w:t xml:space="preserve">[En línea]: </w:t>
+      </w:r>
+      <w:r>
+        <w:rPr>
+          <w:lang w:val="es-ES"/>
+        </w:rPr>
+        <w:t>[Fecha de creación: 23</w:t>
+      </w:r>
+      <w:r>
+        <w:rPr>
+          <w:lang w:val="es-ES"/>
+        </w:rPr>
+        <w:t xml:space="preserve"> de </w:t>
+      </w:r>
+      <w:r>
+        <w:rPr>
+          <w:lang w:val="es-ES"/>
+        </w:rPr>
+        <w:t>diciembre</w:t>
+      </w:r>
+      <w:r>
+        <w:rPr>
+          <w:lang w:val="es-ES"/>
+        </w:rPr>
+        <w:t xml:space="preserve"> de 201</w:t>
+      </w:r>
+      <w:r>
+        <w:rPr>
+          <w:lang w:val="es-ES"/>
+        </w:rPr>
+        <w:t>5</w:t>
+      </w:r>
+      <w:r>
+        <w:rPr>
+          <w:lang w:val="es-ES"/>
+        </w:rPr>
+        <w:t>] [Fecha de referencia: 26</w:t>
+      </w:r>
+      <w:r>
+        <w:rPr>
+          <w:lang w:val="es-ES"/>
+        </w:rPr>
+        <w:t xml:space="preserve"> de Septiembre del 2016]</w:t>
+      </w:r>
+      <w:r>
+        <w:rPr>
+          <w:lang w:val="es-ES"/>
+        </w:rPr>
+        <w:t xml:space="preserve"> </w:t>
+      </w:r>
+      <w:r>
+        <w:rPr>
+          <w:lang w:val="es-ES"/>
+        </w:rPr>
+        <w:t xml:space="preserve">Utilizada en: Desarrollo. </w:t>
+      </w:r>
+    </w:p>
+    <w:p>
+      <w:r>
+        <w:rPr>
+          <w:lang w:val="es-ES"/>
+        </w:rPr>
+        <w:t>Disponible en:</w:t>
+      </w:r>
+      <w:r>
+        <w:rPr>
+          <w:lang w:val="es-ES"/>
+        </w:rPr>
+        <w:t xml:space="preserve"> </w:t>
+      </w:r>
+      <w:hyperlink r:id="rId35" w:history="1">
+        <w:r>
+          <w:rPr>
+            <w:rStyle w:val="Hipervnculo"/>
+          </w:rPr>
+          <w:t>https://github.com/jd-alexander/LikeButton</w:t>
+        </w:r>
+      </w:hyperlink>
+    </w:p>
+    <w:p/>
+    <w:p>
+      <w:pPr>
+        <w:rPr>
+          <w:lang w:val="es-ES"/>
+        </w:rPr>
+      </w:pPr>
+      <w:r>
+        <w:rPr>
+          <w:b/>
+        </w:rPr>
+        <w:lastRenderedPageBreak/>
+        <w:t>Botones y textos animados en Android</w:t>
+      </w:r>
+      <w:r>
+        <w:rPr>
+          <w:b/>
+        </w:rPr>
+        <w:t xml:space="preserve"> - 2016. </w:t>
+      </w:r>
+      <w:r>
+        <w:rPr>
+          <w:b/>
+          <w:lang w:val="es-ES"/>
+        </w:rPr>
+        <w:t xml:space="preserve">[En línea]: </w:t>
+      </w:r>
+      <w:r>
+        <w:rPr>
+          <w:lang w:val="es-ES"/>
+        </w:rPr>
+        <w:t xml:space="preserve">[Fecha de creación: </w:t>
+      </w:r>
+      <w:r>
+        <w:rPr>
+          <w:lang w:val="es-ES"/>
+        </w:rPr>
+        <w:t>30</w:t>
+      </w:r>
+      <w:r>
+        <w:rPr>
+          <w:lang w:val="es-ES"/>
+        </w:rPr>
+        <w:t xml:space="preserve"> de </w:t>
+      </w:r>
+      <w:r>
+        <w:rPr>
+          <w:lang w:val="es-ES"/>
+        </w:rPr>
+        <w:t>diciembre de 2015] [Fecha de referencia: 26</w:t>
+      </w:r>
+      <w:r>
+        <w:rPr>
+          <w:lang w:val="es-ES"/>
+        </w:rPr>
+        <w:t xml:space="preserve"> de Septiembre del 2016]</w:t>
+      </w:r>
+      <w:r>
+        <w:rPr>
+          <w:lang w:val="es-ES"/>
+        </w:rPr>
+        <w:t xml:space="preserve"> </w:t>
+      </w:r>
+      <w:r>
+        <w:rPr>
+          <w:lang w:val="es-ES"/>
+        </w:rPr>
+        <w:t xml:space="preserve">Utilizada en: Desarrollo. </w:t>
+      </w:r>
+    </w:p>
+    <w:p>
+      <w:r>
+        <w:rPr>
+          <w:lang w:val="es-ES"/>
+        </w:rPr>
+        <w:t>Disponible en:</w:t>
+      </w:r>
+      <w:r>
+        <w:rPr>
+          <w:lang w:val="es-ES"/>
+        </w:rPr>
+        <w:t xml:space="preserve"> </w:t>
+      </w:r>
+      <w:hyperlink r:id="rId36" w:history="1">
+        <w:r>
+          <w:rPr>
+            <w:rStyle w:val="Hipervnculo"/>
+          </w:rPr>
+          <w:t>https://statickidz.com/android/botones-textos-animados-android/</w:t>
+        </w:r>
+      </w:hyperlink>
+    </w:p>
+    <w:p/>
+    <w:p>
+      <w:pPr>
+        <w:rPr>
+          <w:lang w:val="es-ES"/>
+        </w:rPr>
+      </w:pPr>
+      <w:r>
+        <w:rPr>
+          <w:b/>
+        </w:rPr>
+        <w:t>Notificaciones en Android III: Dialogos</w:t>
+      </w:r>
+      <w:r>
+        <w:rPr>
+          <w:b/>
+        </w:rPr>
+        <w:t xml:space="preserve"> - 2016. </w:t>
+      </w:r>
+      <w:r>
+        <w:rPr>
+          <w:b/>
+          <w:lang w:val="es-ES"/>
+        </w:rPr>
+        <w:t xml:space="preserve">[En línea]: </w:t>
+      </w:r>
+      <w:r>
+        <w:rPr>
+          <w:lang w:val="es-ES"/>
+        </w:rPr>
+        <w:t xml:space="preserve">[Fecha de creación: </w:t>
+      </w:r>
+      <w:r>
+        <w:rPr>
+          <w:lang w:val="es-ES"/>
+        </w:rPr>
+        <w:t>5</w:t>
+      </w:r>
+      <w:r>
+        <w:rPr>
+          <w:lang w:val="es-ES"/>
+        </w:rPr>
+        <w:t xml:space="preserve"> de </w:t>
+      </w:r>
+      <w:r>
+        <w:rPr>
+          <w:lang w:val="es-ES"/>
+        </w:rPr>
+        <w:t>noviembre</w:t>
+      </w:r>
+      <w:r>
+        <w:rPr>
+          <w:lang w:val="es-ES"/>
+        </w:rPr>
+        <w:t xml:space="preserve"> de 201</w:t>
+      </w:r>
+      <w:r>
+        <w:rPr>
+          <w:lang w:val="es-ES"/>
+        </w:rPr>
+        <w:t>1</w:t>
+      </w:r>
+      <w:r>
+        <w:rPr>
+          <w:lang w:val="es-ES"/>
+        </w:rPr>
+        <w:t>] [Fecha de referencia: 26</w:t>
+      </w:r>
+      <w:r>
+        <w:rPr>
+          <w:lang w:val="es-ES"/>
+        </w:rPr>
+        <w:t xml:space="preserve"> de s</w:t>
+      </w:r>
+      <w:r>
+        <w:rPr>
+          <w:lang w:val="es-ES"/>
+        </w:rPr>
+        <w:t>eptiembre del 2016]</w:t>
+      </w:r>
+      <w:r>
+        <w:rPr>
+          <w:lang w:val="es-ES"/>
+        </w:rPr>
+        <w:t xml:space="preserve"> </w:t>
+      </w:r>
+      <w:r>
+        <w:rPr>
+          <w:lang w:val="es-ES"/>
+        </w:rPr>
+        <w:t xml:space="preserve">Utilizada en: Desarrollo. </w:t>
+      </w:r>
+    </w:p>
+    <w:p>
+      <w:r>
+        <w:rPr>
+          <w:lang w:val="es-ES"/>
+        </w:rPr>
+        <w:t>Disponible en:</w:t>
+      </w:r>
+      <w:r>
+        <w:rPr>
+          <w:lang w:val="es-ES"/>
+        </w:rPr>
+        <w:t xml:space="preserve"> </w:t>
+      </w:r>
+      <w:hyperlink r:id="rId37" w:history="1">
+        <w:r>
+          <w:rPr>
+            <w:rStyle w:val="Hipervnculo"/>
+          </w:rPr>
+          <w:t>http://www.sgoliver.net/blog/notificaciones-en-android-iii-dialogos/</w:t>
+        </w:r>
+      </w:hyperlink>
+    </w:p>
+    <w:p/>
+    <w:p>
+      <w:pPr>
+        <w:rPr>
+          <w:lang w:val="es-ES"/>
+        </w:rPr>
+      </w:pPr>
+      <w:r>
+        <w:rPr>
+          <w:b/>
+        </w:rPr>
+        <w:t>Acceso a servicios Web SOAP en android</w:t>
+      </w:r>
+      <w:r>
+        <w:rPr>
+          <w:b/>
+        </w:rPr>
+        <w:t xml:space="preserve"> - 2016. </w:t>
+      </w:r>
+      <w:r>
+        <w:rPr>
+          <w:b/>
+          <w:lang w:val="es-ES"/>
+        </w:rPr>
+        <w:t xml:space="preserve">[En línea]: </w:t>
+      </w:r>
+      <w:r>
+        <w:rPr>
+          <w:lang w:val="es-ES"/>
+        </w:rPr>
+        <w:t xml:space="preserve">[Fecha de creación: </w:t>
+      </w:r>
+      <w:r>
+        <w:rPr>
+          <w:lang w:val="es-ES"/>
+        </w:rPr>
+        <w:t>27</w:t>
+      </w:r>
+      <w:r>
+        <w:rPr>
+          <w:lang w:val="es-ES"/>
+        </w:rPr>
+        <w:t xml:space="preserve"> de </w:t>
+      </w:r>
+      <w:r>
+        <w:rPr>
+          <w:lang w:val="es-ES"/>
+        </w:rPr>
+        <w:t xml:space="preserve">febrero </w:t>
+      </w:r>
+      <w:r>
+        <w:rPr>
+          <w:lang w:val="es-ES"/>
+        </w:rPr>
+        <w:t>de 201</w:t>
+      </w:r>
+      <w:r>
+        <w:rPr>
+          <w:lang w:val="es-ES"/>
+        </w:rPr>
+        <w:t>2</w:t>
+      </w:r>
+      <w:r>
+        <w:rPr>
+          <w:lang w:val="es-ES"/>
+        </w:rPr>
+        <w:t>] [Fecha de referencia: 26 de s</w:t>
+      </w:r>
+      <w:r>
+        <w:rPr>
+          <w:lang w:val="es-ES"/>
+        </w:rPr>
+        <w:t>eptiembre del 2016]</w:t>
+      </w:r>
+      <w:r>
+        <w:rPr>
+          <w:lang w:val="es-ES"/>
+        </w:rPr>
+        <w:t xml:space="preserve"> </w:t>
+      </w:r>
+      <w:r>
+        <w:rPr>
+          <w:lang w:val="es-ES"/>
+        </w:rPr>
+        <w:t xml:space="preserve">Utilizada en: Desarrollo. </w:t>
+      </w:r>
+    </w:p>
+    <w:p>
+      <w:pPr>
+        <w:rPr>
+          <w:lang w:val="es-ES"/>
+        </w:rPr>
+      </w:pPr>
+      <w:r>
+        <w:rPr>
+          <w:lang w:val="es-ES"/>
+        </w:rPr>
+        <w:t>Disponible en:</w:t>
+      </w:r>
+      <w:r>
+        <w:rPr>
+          <w:lang w:val="es-ES"/>
+        </w:rPr>
+        <w:t xml:space="preserve"> </w:t>
+      </w:r>
+      <w:hyperlink r:id="rId38" w:history="1">
+        <w:r>
+          <w:rPr>
+            <w:rStyle w:val="Hipervnculo"/>
+            <w:lang w:val="es-ES"/>
+          </w:rPr>
+          <w:t>http://www.sgoliver.net/blog/acceso-a-servicios-web-soap-en-android-22/</w:t>
+        </w:r>
+      </w:hyperlink>
+    </w:p>
+    <w:p>
+      <w:pPr>
+        <w:rPr>
+          <w:lang w:val="es-ES"/>
+        </w:rPr>
+      </w:pPr>
+    </w:p>
+    <w:p>
+      <w:pPr>
+        <w:rPr>
+          <w:lang w:val="es-ES"/>
+        </w:rPr>
+      </w:pPr>
+      <w:r>
+        <w:rPr>
+          <w:b/>
+        </w:rPr>
+        <w:t>ListView o Listado en Android</w:t>
+      </w:r>
+      <w:r>
+        <w:rPr>
+          <w:b/>
+        </w:rPr>
+        <w:t xml:space="preserve"> - 2016. </w:t>
+      </w:r>
+      <w:r>
+        <w:rPr>
+          <w:b/>
+          <w:lang w:val="es-ES"/>
+        </w:rPr>
+        <w:t xml:space="preserve">[En línea]: </w:t>
+      </w:r>
+      <w:r>
+        <w:rPr>
+          <w:lang w:val="es-ES"/>
+        </w:rPr>
+        <w:t xml:space="preserve">[Fecha de creación: </w:t>
+      </w:r>
+      <w:r>
+        <w:rPr>
+          <w:lang w:val="es-ES"/>
+        </w:rPr>
+        <w:t>13</w:t>
+      </w:r>
+      <w:r>
+        <w:rPr>
+          <w:lang w:val="es-ES"/>
+        </w:rPr>
+        <w:t xml:space="preserve"> de </w:t>
+      </w:r>
+      <w:r>
+        <w:rPr>
+          <w:lang w:val="es-ES"/>
+        </w:rPr>
+        <w:t>febrero de 201</w:t>
+      </w:r>
+      <w:r>
+        <w:rPr>
+          <w:lang w:val="es-ES"/>
+        </w:rPr>
+        <w:t>3</w:t>
+      </w:r>
+      <w:r>
+        <w:rPr>
+          <w:lang w:val="es-ES"/>
+        </w:rPr>
+        <w:t>] [Fecha de referencia: 2</w:t>
+      </w:r>
+      <w:r>
+        <w:rPr>
+          <w:lang w:val="es-ES"/>
+        </w:rPr>
+        <w:t>9</w:t>
+      </w:r>
+      <w:r>
+        <w:rPr>
+          <w:lang w:val="es-ES"/>
+        </w:rPr>
+        <w:t xml:space="preserve"> de s</w:t>
+      </w:r>
+      <w:r>
+        <w:rPr>
+          <w:lang w:val="es-ES"/>
+        </w:rPr>
+        <w:t>eptiembre del 2016]</w:t>
+      </w:r>
+      <w:r>
+        <w:rPr>
+          <w:lang w:val="es-ES"/>
+        </w:rPr>
+        <w:t xml:space="preserve"> </w:t>
+      </w:r>
+      <w:r>
+        <w:rPr>
+          <w:lang w:val="es-ES"/>
+        </w:rPr>
+        <w:t xml:space="preserve">Utilizada en: Desarrollo. </w:t>
+      </w:r>
+    </w:p>
+    <w:p>
+      <w:pPr>
+        <w:rPr>
+          <w:lang w:val="es-ES"/>
+        </w:rPr>
+      </w:pPr>
+      <w:r>
+        <w:rPr>
+          <w:lang w:val="es-ES"/>
+        </w:rPr>
+        <w:t>Disponible en:</w:t>
+      </w:r>
+      <w:r>
+        <w:rPr>
+          <w:lang w:val="es-ES"/>
+        </w:rPr>
+        <w:t xml:space="preserve"> </w:t>
+      </w:r>
+      <w:hyperlink r:id="rId39" w:history="1">
+        <w:r>
+          <w:rPr>
+            <w:rStyle w:val="Hipervnculo"/>
+            <w:lang w:val="es-ES"/>
+          </w:rPr>
+          <w:t>https://jarroba.com/listview-o-listado-en-android/</w:t>
+        </w:r>
+      </w:hyperlink>
+    </w:p>
+    <w:p>
+      <w:pPr>
+        <w:rPr>
+          <w:lang w:val="es-ES"/>
+        </w:rPr>
+      </w:pPr>
+    </w:p>
+    <w:p>
+      <w:pPr>
+        <w:rPr>
+          <w:lang w:val="es-ES"/>
+        </w:rPr>
+      </w:pPr>
+      <w:r>
+        <w:rPr>
+          <w:b/>
+        </w:rPr>
+        <w:t>material-intro-screen</w:t>
+      </w:r>
+      <w:r>
+        <w:rPr>
+          <w:b/>
+        </w:rPr>
+        <w:t xml:space="preserve"> - 2016. </w:t>
+      </w:r>
+      <w:r>
+        <w:rPr>
+          <w:b/>
+          <w:lang w:val="es-ES"/>
+        </w:rPr>
+        <w:t xml:space="preserve">[En línea]: </w:t>
+      </w:r>
+      <w:r>
+        <w:rPr>
+          <w:lang w:val="es-ES"/>
+        </w:rPr>
+        <w:t xml:space="preserve">[Fecha de creación: </w:t>
+      </w:r>
+      <w:r>
+        <w:rPr>
+          <w:lang w:val="es-ES"/>
+        </w:rPr>
+        <w:t>12</w:t>
+      </w:r>
+      <w:r>
+        <w:rPr>
+          <w:lang w:val="es-ES"/>
+        </w:rPr>
+        <w:t xml:space="preserve"> de </w:t>
+      </w:r>
+      <w:r>
+        <w:rPr>
+          <w:lang w:val="es-ES"/>
+        </w:rPr>
+        <w:t>septiembre</w:t>
+      </w:r>
+      <w:r>
+        <w:rPr>
+          <w:lang w:val="es-ES"/>
+        </w:rPr>
+        <w:t xml:space="preserve"> de 201</w:t>
+      </w:r>
+      <w:r>
+        <w:rPr>
+          <w:lang w:val="es-ES"/>
+        </w:rPr>
+        <w:t>6</w:t>
+      </w:r>
+      <w:r>
+        <w:rPr>
+          <w:lang w:val="es-ES"/>
+        </w:rPr>
+        <w:t xml:space="preserve">] [Fecha de referencia: </w:t>
+      </w:r>
+      <w:r>
+        <w:rPr>
+          <w:lang w:val="es-ES"/>
+        </w:rPr>
+        <w:t>13</w:t>
+      </w:r>
+      <w:r>
+        <w:rPr>
+          <w:lang w:val="es-ES"/>
+        </w:rPr>
+        <w:t xml:space="preserve"> de </w:t>
+      </w:r>
+      <w:r>
+        <w:rPr>
+          <w:lang w:val="es-ES"/>
+        </w:rPr>
+        <w:t xml:space="preserve">octubre </w:t>
+      </w:r>
+      <w:r>
+        <w:rPr>
+          <w:lang w:val="es-ES"/>
+        </w:rPr>
+        <w:t>del 2016]</w:t>
+      </w:r>
+      <w:r>
+        <w:rPr>
+          <w:lang w:val="es-ES"/>
+        </w:rPr>
+        <w:t xml:space="preserve"> </w:t>
+      </w:r>
+      <w:r>
+        <w:rPr>
+          <w:lang w:val="es-ES"/>
+        </w:rPr>
+        <w:t xml:space="preserve">Utilizada en: Desarrollo. </w:t>
+      </w:r>
+    </w:p>
+    <w:p>
+      <w:pPr>
+        <w:rPr>
+          <w:lang w:val="es-ES"/>
+        </w:rPr>
+      </w:pPr>
+      <w:r>
+        <w:rPr>
+          <w:lang w:val="es-ES"/>
+        </w:rPr>
+        <w:t>Disponible en:</w:t>
+      </w:r>
+      <w:r>
+        <w:rPr>
+          <w:lang w:val="es-ES"/>
+        </w:rPr>
+        <w:t xml:space="preserve"> </w:t>
+      </w:r>
+      <w:hyperlink r:id="rId40" w:history="1">
+        <w:r>
+          <w:rPr>
+            <w:rStyle w:val="Hipervnculo"/>
+            <w:lang w:val="es-ES"/>
+          </w:rPr>
+          <w:t>https://github.com/TangoAgency/material-intro-screen/</w:t>
+        </w:r>
+      </w:hyperlink>
+    </w:p>
+    <w:p>
+      <w:pPr>
+        <w:rPr>
+          <w:lang w:val="es-ES"/>
+        </w:rPr>
+      </w:pPr>
+    </w:p>
+    <w:p>
+      <w:pPr>
+        <w:rPr>
+          <w:lang w:val="es-ES"/>
+        </w:rPr>
+      </w:pPr>
+      <w:r>
+        <w:rPr>
+          <w:b/>
+        </w:rPr>
+        <w:lastRenderedPageBreak/>
+        <w:t>dialogplus</w:t>
+      </w:r>
+      <w:r>
+        <w:rPr>
+          <w:b/>
+        </w:rPr>
+        <w:t xml:space="preserve"> - 2016. </w:t>
+      </w:r>
+      <w:r>
+        <w:rPr>
+          <w:b/>
+          <w:lang w:val="es-ES"/>
+        </w:rPr>
+        <w:t xml:space="preserve">[En línea]: </w:t>
+      </w:r>
+      <w:r>
+        <w:rPr>
+          <w:lang w:val="es-ES"/>
+        </w:rPr>
+        <w:t xml:space="preserve">[Fecha de creación: </w:t>
+      </w:r>
+      <w:r>
+        <w:rPr>
+          <w:lang w:val="es-ES"/>
+        </w:rPr>
+        <w:t>13</w:t>
+      </w:r>
+      <w:r>
+        <w:rPr>
+          <w:lang w:val="es-ES"/>
+        </w:rPr>
+        <w:t xml:space="preserve"> de </w:t>
+      </w:r>
+      <w:r>
+        <w:rPr>
+          <w:lang w:val="es-ES"/>
+        </w:rPr>
+        <w:t>diciembre</w:t>
+      </w:r>
+      <w:r>
+        <w:rPr>
+          <w:lang w:val="es-ES"/>
+        </w:rPr>
+        <w:t xml:space="preserve"> de 201</w:t>
+      </w:r>
+      <w:r>
+        <w:rPr>
+          <w:lang w:val="es-ES"/>
+        </w:rPr>
+        <w:t>4</w:t>
+      </w:r>
+      <w:r>
+        <w:rPr>
+          <w:lang w:val="es-ES"/>
+        </w:rPr>
+        <w:t xml:space="preserve">] [Fecha de referencia: 13 de octubre </w:t>
+      </w:r>
+      <w:r>
+        <w:rPr>
+          <w:lang w:val="es-ES"/>
+        </w:rPr>
+        <w:t>del 2016]</w:t>
+      </w:r>
+      <w:r>
+        <w:rPr>
+          <w:lang w:val="es-ES"/>
+        </w:rPr>
+        <w:t xml:space="preserve"> </w:t>
+      </w:r>
+      <w:r>
+        <w:rPr>
+          <w:lang w:val="es-ES"/>
+        </w:rPr>
+        <w:t xml:space="preserve">Utilizada en: Desarrollo. </w:t>
+      </w:r>
+    </w:p>
+    <w:p>
+      <w:pPr>
+        <w:rPr>
+          <w:lang w:val="es-ES"/>
+        </w:rPr>
+      </w:pPr>
+      <w:r>
+        <w:rPr>
+          <w:lang w:val="es-ES"/>
+        </w:rPr>
+        <w:t>Disponible en:</w:t>
+      </w:r>
+      <w:r>
+        <w:rPr>
+          <w:lang w:val="es-ES"/>
+        </w:rPr>
+        <w:t xml:space="preserve"> </w:t>
+      </w:r>
+      <w:hyperlink r:id="rId41" w:history="1">
+        <w:r>
+          <w:rPr>
+            <w:rStyle w:val="Hipervnculo"/>
+            <w:lang w:val="es-ES"/>
+          </w:rPr>
+          <w:t>https://github.com/orhanobut/dialogplus</w:t>
+        </w:r>
+      </w:hyperlink>
+    </w:p>
+    <w:p>
+      <w:pPr>
+        <w:rPr>
+          <w:lang w:val="es-ES"/>
+        </w:rPr>
+      </w:pPr>
+    </w:p>
+    <w:p>
+      <w:pPr>
+        <w:rPr>
+          <w:lang w:val="es-ES"/>
+        </w:rPr>
+      </w:pPr>
+      <w:r>
+        <w:rPr>
+          <w:b/>
+        </w:rPr>
+        <w:t>SmoothProgressBar</w:t>
+      </w:r>
+      <w:r>
+        <w:rPr>
+          <w:b/>
+        </w:rPr>
+        <w:t xml:space="preserve"> - 2016. </w:t>
+      </w:r>
+      <w:r>
+        <w:rPr>
+          <w:b/>
+          <w:lang w:val="es-ES"/>
+        </w:rPr>
+        <w:t xml:space="preserve">[En línea]: </w:t>
+      </w:r>
+      <w:r>
+        <w:rPr>
+          <w:lang w:val="es-ES"/>
+        </w:rPr>
+        <w:t xml:space="preserve">[Fecha de creación: </w:t>
+      </w:r>
+      <w:r>
+        <w:rPr>
+          <w:lang w:val="es-ES"/>
+        </w:rPr>
+        <w:t>27</w:t>
+      </w:r>
+      <w:r>
+        <w:rPr>
+          <w:lang w:val="es-ES"/>
+        </w:rPr>
+        <w:t xml:space="preserve"> de </w:t>
+      </w:r>
+      <w:r>
+        <w:rPr>
+          <w:lang w:val="es-ES"/>
+        </w:rPr>
+        <w:t>noviembre</w:t>
+      </w:r>
+      <w:r>
+        <w:rPr>
+          <w:lang w:val="es-ES"/>
+        </w:rPr>
+        <w:t xml:space="preserve"> de 201</w:t>
+      </w:r>
+      <w:r>
+        <w:rPr>
+          <w:lang w:val="es-ES"/>
+        </w:rPr>
+        <w:t>3</w:t>
+      </w:r>
+      <w:r>
+        <w:rPr>
+          <w:lang w:val="es-ES"/>
+        </w:rPr>
+        <w:t xml:space="preserve">] [Fecha de referencia: 13 de octubre </w:t>
+      </w:r>
+      <w:r>
+        <w:rPr>
+          <w:lang w:val="es-ES"/>
+        </w:rPr>
+        <w:t>del 2016]</w:t>
+      </w:r>
+      <w:r>
+        <w:rPr>
+          <w:lang w:val="es-ES"/>
+        </w:rPr>
+        <w:t xml:space="preserve"> </w:t>
+      </w:r>
+      <w:r>
+        <w:rPr>
+          <w:lang w:val="es-ES"/>
+        </w:rPr>
+        <w:t xml:space="preserve">Utilizada en: Desarrollo. </w:t>
+      </w:r>
+    </w:p>
+    <w:p>
+      <w:pPr>
+        <w:rPr>
+          <w:lang w:val="es-ES"/>
+        </w:rPr>
+      </w:pPr>
+      <w:r>
+        <w:rPr>
+          <w:lang w:val="es-ES"/>
+        </w:rPr>
+        <w:t>Disponible en:</w:t>
+      </w:r>
+      <w:r>
+        <w:rPr>
+          <w:lang w:val="es-ES"/>
+        </w:rPr>
+        <w:t xml:space="preserve"> </w:t>
+      </w:r>
+      <w:hyperlink r:id="rId42" w:history="1">
+        <w:r>
+          <w:rPr>
+            <w:rStyle w:val="Hipervnculo"/>
+            <w:lang w:val="es-ES"/>
+          </w:rPr>
+          <w:t>https://github.com/castorflex/SmoothProgressBar</w:t>
+        </w:r>
+      </w:hyperlink>
+    </w:p>
+    <w:p>
+      <w:pPr>
+        <w:rPr>
+          <w:lang w:val="es-ES"/>
+        </w:rPr>
+      </w:pPr>
+    </w:p>
+    <w:p>
+      <w:pPr>
+        <w:rPr>
+          <w:lang w:val="es-ES"/>
+        </w:rPr>
+      </w:pPr>
+      <w:r>
+        <w:rPr>
+          <w:b/>
+        </w:rPr>
+        <w:t>CircularFillableLoaders</w:t>
+      </w:r>
+      <w:r>
+        <w:rPr>
+          <w:b/>
+        </w:rPr>
+        <w:t xml:space="preserve"> - 2016. </w:t>
+      </w:r>
+      <w:r>
+        <w:rPr>
+          <w:b/>
+          <w:lang w:val="es-ES"/>
+        </w:rPr>
+        <w:t xml:space="preserve">[En línea]: </w:t>
+      </w:r>
+      <w:r>
+        <w:rPr>
+          <w:lang w:val="es-ES"/>
+        </w:rPr>
+        <w:t xml:space="preserve">[Fecha de creación: </w:t>
+      </w:r>
+      <w:r>
+        <w:rPr>
+          <w:lang w:val="es-ES"/>
+        </w:rPr>
+        <w:t>11</w:t>
+      </w:r>
+      <w:r>
+        <w:rPr>
+          <w:lang w:val="es-ES"/>
+        </w:rPr>
+        <w:t xml:space="preserve"> de </w:t>
+      </w:r>
+      <w:r>
+        <w:rPr>
+          <w:lang w:val="es-ES"/>
+        </w:rPr>
+        <w:t>diciembre</w:t>
+      </w:r>
+      <w:r>
+        <w:rPr>
+          <w:lang w:val="es-ES"/>
+        </w:rPr>
+        <w:t xml:space="preserve"> de 201</w:t>
+      </w:r>
+      <w:r>
+        <w:rPr>
+          <w:lang w:val="es-ES"/>
+        </w:rPr>
+        <w:t>5</w:t>
+      </w:r>
+      <w:r>
+        <w:rPr>
+          <w:lang w:val="es-ES"/>
+        </w:rPr>
+        <w:t xml:space="preserve">] [Fecha de referencia: 13 de octubre </w:t>
+      </w:r>
+      <w:r>
+        <w:rPr>
+          <w:lang w:val="es-ES"/>
+        </w:rPr>
+        <w:t>del 2016]</w:t>
+      </w:r>
+      <w:r>
+        <w:rPr>
+          <w:lang w:val="es-ES"/>
+        </w:rPr>
+        <w:t xml:space="preserve"> </w:t>
+      </w:r>
+      <w:r>
+        <w:rPr>
+          <w:lang w:val="es-ES"/>
+        </w:rPr>
+        <w:t xml:space="preserve">Utilizada en: Desarrollo. </w:t>
+      </w:r>
+    </w:p>
+    <w:p>
+      <w:pPr>
+        <w:rPr>
+          <w:lang w:val="es-ES"/>
+        </w:rPr>
+      </w:pPr>
+      <w:r>
+        <w:rPr>
+          <w:lang w:val="es-ES"/>
+        </w:rPr>
+        <w:t>Disponible en:</w:t>
+      </w:r>
+      <w:r>
+        <w:rPr>
+          <w:lang w:val="es-ES"/>
+        </w:rPr>
+        <w:t xml:space="preserve"> </w:t>
+      </w:r>
+      <w:hyperlink r:id="rId43" w:history="1">
+        <w:r>
+          <w:rPr>
+            <w:rStyle w:val="Hipervnculo"/>
+            <w:lang w:val="es-ES"/>
+          </w:rPr>
+          <w:t>https://github.com/lopspower/CircularFillableLoaders</w:t>
+        </w:r>
+      </w:hyperlink>
+    </w:p>
+    <w:p>
+      <w:pPr>
+        <w:rPr>
+          <w:lang w:val="es-ES"/>
+        </w:rPr>
+      </w:pPr>
+    </w:p>
+    <w:p>
+      <w:pPr>
+        <w:rPr>
+          <w:lang w:val="es-ES"/>
+        </w:rPr>
+      </w:pPr>
+      <w:r>
+        <w:rPr>
+          <w:b/>
+        </w:rPr>
+        <w:t>AndroidViewAnimations</w:t>
+      </w:r>
+      <w:r>
+        <w:rPr>
+          <w:b/>
+        </w:rPr>
+        <w:t xml:space="preserve">- 2016. </w:t>
+      </w:r>
+      <w:r>
+        <w:rPr>
+          <w:b/>
+          <w:lang w:val="es-ES"/>
+        </w:rPr>
+        <w:t xml:space="preserve">[En línea]: </w:t>
+      </w:r>
+      <w:r>
+        <w:rPr>
+          <w:lang w:val="es-ES"/>
+        </w:rPr>
+        <w:t xml:space="preserve">[Fecha de creación: </w:t>
+      </w:r>
+      <w:r>
+        <w:rPr>
+          <w:lang w:val="es-ES"/>
+        </w:rPr>
+        <w:t>2</w:t>
+      </w:r>
+      <w:r>
+        <w:rPr>
+          <w:lang w:val="es-ES"/>
+        </w:rPr>
+        <w:t>1</w:t>
+      </w:r>
+      <w:r>
+        <w:rPr>
+          <w:lang w:val="es-ES"/>
+        </w:rPr>
+        <w:t xml:space="preserve"> de </w:t>
+      </w:r>
+      <w:r>
+        <w:rPr>
+          <w:lang w:val="es-ES"/>
+        </w:rPr>
+        <w:t>junio</w:t>
+      </w:r>
+      <w:r>
+        <w:rPr>
+          <w:lang w:val="es-ES"/>
+        </w:rPr>
+        <w:t xml:space="preserve"> de 201</w:t>
+      </w:r>
+      <w:r>
+        <w:rPr>
+          <w:lang w:val="es-ES"/>
+        </w:rPr>
+        <w:t>4</w:t>
+      </w:r>
+      <w:r>
+        <w:rPr>
+          <w:lang w:val="es-ES"/>
+        </w:rPr>
+        <w:t xml:space="preserve">] [Fecha de referencia: 13 de octubre </w:t>
+      </w:r>
+      <w:r>
+        <w:rPr>
+          <w:lang w:val="es-ES"/>
+        </w:rPr>
+        <w:t>del 2016]</w:t>
+      </w:r>
+      <w:r>
+        <w:rPr>
+          <w:lang w:val="es-ES"/>
+        </w:rPr>
+        <w:t xml:space="preserve"> </w:t>
+      </w:r>
+      <w:r>
+        <w:rPr>
+          <w:lang w:val="es-ES"/>
+        </w:rPr>
+        <w:t xml:space="preserve">Utilizada en: Desarrollo. </w:t>
+      </w:r>
+    </w:p>
+    <w:p>
+      <w:pPr>
+        <w:rPr>
+          <w:lang w:val="es-ES"/>
+        </w:rPr>
+      </w:pPr>
+      <w:r>
+        <w:rPr>
+          <w:lang w:val="es-ES"/>
+        </w:rPr>
+        <w:t>Disponible en:</w:t>
+      </w:r>
+      <w:r>
+        <w:rPr>
+          <w:lang w:val="es-ES"/>
+        </w:rPr>
+        <w:t xml:space="preserve"> </w:t>
+      </w:r>
+      <w:hyperlink r:id="rId44" w:history="1">
+        <w:r>
+          <w:rPr>
+            <w:rStyle w:val="Hipervnculo"/>
+            <w:lang w:val="es-ES"/>
+          </w:rPr>
+          <w:t>https://github.com/daimajia/AndroidViewAnimations</w:t>
+        </w:r>
+      </w:hyperlink>
+    </w:p>
+    <w:p>
+      <w:pPr>
+        <w:rPr>
+          <w:lang w:val="es-ES"/>
+        </w:rPr>
+      </w:pPr>
+    </w:p>
+    <w:p>
+      <w:pPr>
+        <w:rPr>
+          <w:lang w:val="es-ES"/>
+        </w:rPr>
+      </w:pPr>
+      <w:r>
+        <w:rPr>
+          <w:b/>
+        </w:rPr>
+        <w:t xml:space="preserve">ListViewAnimations </w:t>
+      </w:r>
+      <w:r>
+        <w:rPr>
+          <w:b/>
+        </w:rPr>
+        <w:t xml:space="preserve">- 2016. </w:t>
+      </w:r>
+      <w:r>
+        <w:rPr>
+          <w:b/>
+          <w:lang w:val="es-ES"/>
+        </w:rPr>
+        <w:t xml:space="preserve">[En línea]: </w:t>
+      </w:r>
+      <w:r>
+        <w:rPr>
+          <w:lang w:val="es-ES"/>
+        </w:rPr>
+        <w:t xml:space="preserve">[Fecha de creación: </w:t>
+      </w:r>
+      <w:r>
+        <w:rPr>
+          <w:lang w:val="es-ES"/>
+        </w:rPr>
+        <w:t>19</w:t>
+      </w:r>
+      <w:r>
+        <w:rPr>
+          <w:lang w:val="es-ES"/>
+        </w:rPr>
+        <w:t xml:space="preserve"> de </w:t>
+      </w:r>
+      <w:r>
+        <w:rPr>
+          <w:lang w:val="es-ES"/>
+        </w:rPr>
+        <w:t>febrero</w:t>
+      </w:r>
+      <w:r>
+        <w:rPr>
+          <w:lang w:val="es-ES"/>
+        </w:rPr>
+        <w:t xml:space="preserve"> de 201</w:t>
+      </w:r>
+      <w:r>
+        <w:rPr>
+          <w:lang w:val="es-ES"/>
+        </w:rPr>
+        <w:t>3</w:t>
+      </w:r>
+      <w:r>
+        <w:rPr>
+          <w:lang w:val="es-ES"/>
+        </w:rPr>
+        <w:t xml:space="preserve">] [Fecha de referencia: 13 de octubre </w:t>
+      </w:r>
+      <w:r>
+        <w:rPr>
+          <w:lang w:val="es-ES"/>
+        </w:rPr>
+        <w:t>del 2016]</w:t>
+      </w:r>
+      <w:r>
+        <w:rPr>
+          <w:lang w:val="es-ES"/>
+        </w:rPr>
+        <w:t xml:space="preserve"> </w:t>
+      </w:r>
+      <w:r>
+        <w:rPr>
+          <w:lang w:val="es-ES"/>
+        </w:rPr>
+        <w:t xml:space="preserve">Utilizada en: Desarrollo. </w:t>
+      </w:r>
+    </w:p>
+    <w:p>
+      <w:pPr>
+        <w:rPr>
+          <w:lang w:val="es-ES"/>
+        </w:rPr>
+      </w:pPr>
+      <w:r>
+        <w:rPr>
+          <w:lang w:val="es-ES"/>
+        </w:rPr>
+        <w:t>Disponible en:</w:t>
+      </w:r>
+      <w:r>
+        <w:rPr>
+          <w:lang w:val="es-ES"/>
+        </w:rPr>
+        <w:t xml:space="preserve"> </w:t>
+      </w:r>
+      <w:hyperlink r:id="rId45" w:history="1">
+        <w:r>
+          <w:rPr>
+            <w:rStyle w:val="Hipervnculo"/>
+            <w:lang w:val="es-ES"/>
+          </w:rPr>
+          <w:t>https://github.com/nhaarman/ListViewAnimations</w:t>
+        </w:r>
+      </w:hyperlink>
+    </w:p>
+    <w:p>
+      <w:pPr>
+        <w:rPr>
+          <w:lang w:val="es-ES"/>
+        </w:rPr>
+      </w:pPr>
+    </w:p>
+    <w:p>
+      <w:pPr>
+        <w:rPr>
+          <w:lang w:val="es-ES"/>
+        </w:rPr>
+      </w:pPr>
+      <w:r>
+        <w:rPr>
+          <w:b/>
+        </w:rPr>
+        <w:t>Must Have Libraries</w:t>
+      </w:r>
+      <w:r>
+        <w:rPr>
+          <w:b/>
+        </w:rPr>
+        <w:t xml:space="preserve"> </w:t>
+      </w:r>
+      <w:r>
+        <w:rPr>
+          <w:b/>
+        </w:rPr>
+        <w:t xml:space="preserve">- 2016. </w:t>
+      </w:r>
+      <w:r>
+        <w:rPr>
+          <w:b/>
+          <w:lang w:val="es-ES"/>
+        </w:rPr>
+        <w:t xml:space="preserve">[En línea]: </w:t>
+      </w:r>
+      <w:r>
+        <w:rPr>
+          <w:lang w:val="es-ES"/>
+        </w:rPr>
+        <w:t>[Fecha de creación: 19</w:t>
+      </w:r>
+      <w:r>
+        <w:rPr>
+          <w:lang w:val="es-ES"/>
+        </w:rPr>
+        <w:t xml:space="preserve"> de </w:t>
+      </w:r>
+      <w:r>
+        <w:rPr>
+          <w:lang w:val="es-ES"/>
+        </w:rPr>
+        <w:t>junio</w:t>
+      </w:r>
+      <w:r>
+        <w:rPr>
+          <w:lang w:val="es-ES"/>
+        </w:rPr>
+        <w:t xml:space="preserve"> de 2013] [Fecha de referencia: 13 de octubre </w:t>
+      </w:r>
+      <w:r>
+        <w:rPr>
+          <w:lang w:val="es-ES"/>
+        </w:rPr>
+        <w:t>del 2016]</w:t>
+      </w:r>
+      <w:r>
+        <w:rPr>
+          <w:lang w:val="es-ES"/>
+        </w:rPr>
+        <w:t xml:space="preserve"> </w:t>
+      </w:r>
+      <w:r>
+        <w:rPr>
+          <w:lang w:val="es-ES"/>
+        </w:rPr>
+        <w:t xml:space="preserve">Utilizada en: Desarrollo. </w:t>
+      </w:r>
+    </w:p>
+    <w:p>
+      <w:pPr>
+        <w:rPr>
+          <w:lang w:val="es-ES"/>
+        </w:rPr>
+      </w:pPr>
+      <w:r>
+        <w:rPr>
+          <w:lang w:val="es-ES"/>
+        </w:rPr>
+        <w:t>Disponible en:</w:t>
+      </w:r>
+      <w:r>
+        <w:rPr>
+          <w:lang w:val="es-ES"/>
+        </w:rPr>
+        <w:t xml:space="preserve"> </w:t>
+      </w:r>
+      <w:hyperlink r:id="rId46" w:history="1">
+        <w:r>
+          <w:rPr>
+            <w:rStyle w:val="Hipervnculo"/>
+            <w:lang w:val="es-ES"/>
+          </w:rPr>
+          <w:t>https://github.com/codepath/android_guides/wiki/Must-Have-Libraries?utm_content=buffer8b0e0&amp;utm_medium=social&amp;utm_source=twitter.com&amp;utm_campaign=buffer</w:t>
+        </w:r>
+      </w:hyperlink>
+    </w:p>
+    <w:p>
+      <w:pPr>
+        <w:rPr>
+          <w:lang w:val="es-ES"/>
+        </w:rPr>
+      </w:pPr>
+    </w:p>
+    <w:p>
+      <w:pPr>
+        <w:rPr>
+          <w:lang w:val="es-ES"/>
+        </w:rPr>
+      </w:pPr>
+      <w:r>
+        <w:rPr>
+          <w:b/>
+        </w:rPr>
+        <w:lastRenderedPageBreak/>
+        <w:t>Android Button Maker</w:t>
+      </w:r>
+      <w:r>
+        <w:rPr>
+          <w:b/>
+        </w:rPr>
+        <w:t xml:space="preserve">- 2016. </w:t>
+      </w:r>
+      <w:r>
+        <w:rPr>
+          <w:b/>
+          <w:lang w:val="es-ES"/>
+        </w:rPr>
+        <w:t xml:space="preserve">[En línea]: </w:t>
+      </w:r>
+      <w:r>
+        <w:rPr>
+          <w:lang w:val="es-ES"/>
+        </w:rPr>
+        <w:t>[Fecha de creación: 1</w:t>
+      </w:r>
+      <w:r>
+        <w:rPr>
+          <w:lang w:val="es-ES"/>
+        </w:rPr>
+        <w:t>3</w:t>
+      </w:r>
+      <w:r>
+        <w:rPr>
+          <w:lang w:val="es-ES"/>
+        </w:rPr>
+        <w:t xml:space="preserve"> de </w:t>
+      </w:r>
+      <w:r>
+        <w:rPr>
+          <w:lang w:val="es-ES"/>
+        </w:rPr>
+        <w:t>julio</w:t>
+      </w:r>
+      <w:r>
+        <w:rPr>
+          <w:lang w:val="es-ES"/>
+        </w:rPr>
+        <w:t xml:space="preserve"> de 2013] [Fecha de referencia: 13 de octubre </w:t>
+      </w:r>
+      <w:r>
+        <w:rPr>
+          <w:lang w:val="es-ES"/>
+        </w:rPr>
+        <w:t>del 2016]</w:t>
+      </w:r>
+      <w:r>
+        <w:rPr>
+          <w:lang w:val="es-ES"/>
+        </w:rPr>
+        <w:t xml:space="preserve"> </w:t>
+      </w:r>
+      <w:r>
+        <w:rPr>
+          <w:lang w:val="es-ES"/>
+        </w:rPr>
+        <w:t xml:space="preserve">Utilizada en: Desarrollo. </w:t>
+      </w:r>
+    </w:p>
+    <w:p>
+      <w:pPr>
+        <w:rPr>
+          <w:lang w:val="es-ES"/>
+        </w:rPr>
+      </w:pPr>
+      <w:r>
+        <w:rPr>
+          <w:lang w:val="es-ES"/>
+        </w:rPr>
+        <w:t>Disponible en:</w:t>
+      </w:r>
+      <w:r>
+        <w:rPr>
+          <w:lang w:val="es-ES"/>
+        </w:rPr>
+        <w:t xml:space="preserve"> </w:t>
+      </w:r>
+      <w:hyperlink r:id="rId47" w:history="1">
+        <w:r>
+          <w:rPr>
+            <w:rStyle w:val="Hipervnculo"/>
+            <w:lang w:val="es-ES"/>
+          </w:rPr>
+          <w:t>http://angrytools.com/android/button/</w:t>
+        </w:r>
+      </w:hyperlink>
+    </w:p>
+    <w:p>
+      <w:pPr>
+        <w:rPr>
+          <w:lang w:val="es-ES"/>
+        </w:rPr>
+      </w:pPr>
+    </w:p>
+    <w:p>
+      <w:pPr>
+        <w:rPr>
+          <w:lang w:val="es-ES"/>
+        </w:rPr>
+      </w:pPr>
+      <w:r>
+        <w:rPr>
+          <w:b/>
+        </w:rPr>
+        <w:t>StarWars.Android</w:t>
+      </w:r>
+      <w:r>
+        <w:rPr>
+          <w:b/>
+        </w:rPr>
+        <w:t xml:space="preserve">- 2016. </w:t>
+      </w:r>
+      <w:r>
+        <w:rPr>
+          <w:b/>
+          <w:lang w:val="es-ES"/>
+        </w:rPr>
+        <w:t xml:space="preserve">[En línea]: </w:t>
+      </w:r>
+      <w:r>
+        <w:rPr>
+          <w:lang w:val="es-ES"/>
+        </w:rPr>
+        <w:t>[Fecha de creación: 1</w:t>
+      </w:r>
+      <w:r>
+        <w:rPr>
+          <w:lang w:val="es-ES"/>
+        </w:rPr>
+        <w:t>4</w:t>
+      </w:r>
+      <w:r>
+        <w:rPr>
+          <w:lang w:val="es-ES"/>
+        </w:rPr>
+        <w:t xml:space="preserve"> de </w:t>
+      </w:r>
+      <w:r>
+        <w:rPr>
+          <w:lang w:val="es-ES"/>
+        </w:rPr>
+        <w:t>diciembre</w:t>
+      </w:r>
+      <w:r>
+        <w:rPr>
+          <w:lang w:val="es-ES"/>
+        </w:rPr>
+        <w:t xml:space="preserve"> de 201</w:t>
+      </w:r>
+      <w:r>
+        <w:rPr>
+          <w:lang w:val="es-ES"/>
+        </w:rPr>
+        <w:t>5</w:t>
+      </w:r>
+      <w:r>
+        <w:rPr>
+          <w:lang w:val="es-ES"/>
+        </w:rPr>
+        <w:t xml:space="preserve">] [Fecha de referencia: 13 de octubre </w:t>
+      </w:r>
+      <w:r>
+        <w:rPr>
+          <w:lang w:val="es-ES"/>
+        </w:rPr>
+        <w:t>del 2016]</w:t>
+      </w:r>
+      <w:r>
+        <w:rPr>
+          <w:lang w:val="es-ES"/>
+        </w:rPr>
+        <w:t xml:space="preserve"> </w:t>
+      </w:r>
+      <w:r>
+        <w:rPr>
+          <w:lang w:val="es-ES"/>
+        </w:rPr>
+        <w:t xml:space="preserve">Utilizada en: Desarrollo. </w:t>
+      </w:r>
+    </w:p>
+    <w:p>
+      <w:pPr>
+        <w:rPr>
+          <w:lang w:val="es-ES"/>
+        </w:rPr>
+      </w:pPr>
+      <w:r>
+        <w:rPr>
+          <w:lang w:val="es-ES"/>
+        </w:rPr>
+        <w:t>Disponible en:</w:t>
+      </w:r>
+      <w:r>
+        <w:rPr>
+          <w:lang w:val="es-ES"/>
+        </w:rPr>
+        <w:t xml:space="preserve"> </w:t>
+      </w:r>
+      <w:hyperlink r:id="rId48" w:history="1">
+        <w:r>
+          <w:rPr>
+            <w:rStyle w:val="Hipervnculo"/>
+            <w:lang w:val="es-ES"/>
+          </w:rPr>
+          <w:t>https://github.com/Yalantis/StarWars.Android</w:t>
+        </w:r>
+      </w:hyperlink>
+    </w:p>
+    <w:p>
+      <w:pPr>
+        <w:rPr>
+          <w:lang w:val="es-ES"/>
+        </w:rPr>
+      </w:pPr>
+    </w:p>
+    <w:p>
+      <w:pPr>
+        <w:rPr>
+          <w:lang w:val="es-ES"/>
+        </w:rPr>
+      </w:pPr>
+      <w:r>
+        <w:rPr>
+          <w:b/>
+        </w:rPr>
+        <w:t>FPSAnimator</w:t>
+      </w:r>
+      <w:r>
+        <w:rPr>
+          <w:b/>
+        </w:rPr>
+        <w:t xml:space="preserve">- 2016. </w:t>
+      </w:r>
+      <w:r>
+        <w:rPr>
+          <w:b/>
+          <w:lang w:val="es-ES"/>
+        </w:rPr>
+        <w:t xml:space="preserve">[En línea]: </w:t>
+      </w:r>
+      <w:r>
+        <w:rPr>
+          <w:lang w:val="es-ES"/>
+        </w:rPr>
+        <w:t>[Fecha de creación: 4</w:t>
+      </w:r>
+      <w:r>
+        <w:rPr>
+          <w:lang w:val="es-ES"/>
+        </w:rPr>
+        <w:t xml:space="preserve"> de </w:t>
+      </w:r>
+      <w:r>
+        <w:rPr>
+          <w:lang w:val="es-ES"/>
+        </w:rPr>
+        <w:t xml:space="preserve">enero </w:t>
+      </w:r>
+      <w:r>
+        <w:rPr>
+          <w:lang w:val="es-ES"/>
+        </w:rPr>
+        <w:t>de 201</w:t>
+      </w:r>
+      <w:r>
+        <w:rPr>
+          <w:lang w:val="es-ES"/>
+        </w:rPr>
+        <w:t>6</w:t>
+      </w:r>
+      <w:r>
+        <w:rPr>
+          <w:lang w:val="es-ES"/>
+        </w:rPr>
+        <w:t xml:space="preserve">] [Fecha de referencia: 13 de octubre </w:t>
+      </w:r>
+      <w:r>
+        <w:rPr>
+          <w:lang w:val="es-ES"/>
+        </w:rPr>
+        <w:t>del 2016]</w:t>
+      </w:r>
+      <w:r>
+        <w:rPr>
+          <w:lang w:val="es-ES"/>
+        </w:rPr>
+        <w:t xml:space="preserve"> </w:t>
+      </w:r>
+      <w:r>
+        <w:rPr>
+          <w:lang w:val="es-ES"/>
+        </w:rPr>
+        <w:t xml:space="preserve">Utilizada en: Desarrollo. </w:t>
+      </w:r>
+    </w:p>
+    <w:p>
+      <w:pPr>
+        <w:rPr>
+          <w:lang w:val="es-ES"/>
+        </w:rPr>
+      </w:pPr>
+      <w:r>
+        <w:rPr>
+          <w:lang w:val="es-ES"/>
+        </w:rPr>
+        <w:t>Disponible en:</w:t>
+      </w:r>
+      <w:r>
+        <w:rPr>
+          <w:lang w:val="es-ES"/>
+        </w:rPr>
+        <w:t xml:space="preserve"> </w:t>
+      </w:r>
+      <w:hyperlink r:id="rId49" w:history="1">
+        <w:r>
+          <w:rPr>
+            <w:rStyle w:val="Hipervnculo"/>
+            <w:lang w:val="es-ES"/>
+          </w:rPr>
+          <w:t>https://github.com/MasayukiSuda/FPSAnimator</w:t>
+        </w:r>
+      </w:hyperlink>
+    </w:p>
+    <w:p>
+      <w:pPr>
+        <w:rPr>
+          <w:lang w:val="es-ES"/>
+        </w:rPr>
+      </w:pPr>
+    </w:p>
+    <w:p>
+      <w:pPr>
+        <w:rPr>
+          <w:lang w:val="es-ES"/>
+        </w:rPr>
+      </w:pPr>
+      <w:r>
+        <w:rPr>
+          <w:b/>
+        </w:rPr>
+        <w:t>FragmentAnimations</w:t>
+      </w:r>
+      <w:r>
+        <w:rPr>
+          <w:b/>
+        </w:rPr>
+        <w:t xml:space="preserve">- 2016. </w:t>
+      </w:r>
+      <w:r>
+        <w:rPr>
+          <w:b/>
+          <w:lang w:val="es-ES"/>
+        </w:rPr>
+        <w:t xml:space="preserve">[En línea]: </w:t>
+      </w:r>
+      <w:r>
+        <w:rPr>
+          <w:lang w:val="es-ES"/>
+        </w:rPr>
+        <w:t xml:space="preserve">[Fecha de creación: </w:t>
+      </w:r>
+      <w:r>
+        <w:rPr>
+          <w:lang w:val="es-ES"/>
+        </w:rPr>
+        <w:t>27</w:t>
+      </w:r>
+      <w:r>
+        <w:rPr>
+          <w:lang w:val="es-ES"/>
+        </w:rPr>
+        <w:t xml:space="preserve"> de </w:t>
+      </w:r>
+      <w:r>
+        <w:rPr>
+          <w:lang w:val="es-ES"/>
+        </w:rPr>
+        <w:t>noviembre</w:t>
+      </w:r>
+      <w:r>
+        <w:rPr>
+          <w:lang w:val="es-ES"/>
+        </w:rPr>
+        <w:t xml:space="preserve"> de 201</w:t>
+      </w:r>
+      <w:r>
+        <w:rPr>
+          <w:lang w:val="es-ES"/>
+        </w:rPr>
+        <w:t>5</w:t>
+      </w:r>
+      <w:r>
+        <w:rPr>
+          <w:lang w:val="es-ES"/>
+        </w:rPr>
+        <w:t xml:space="preserve">] [Fecha de referencia: 13 de octubre </w:t>
+      </w:r>
+      <w:r>
+        <w:rPr>
+          <w:lang w:val="es-ES"/>
+        </w:rPr>
+        <w:t>del 2016]</w:t>
+      </w:r>
+      <w:r>
+        <w:rPr>
+          <w:lang w:val="es-ES"/>
+        </w:rPr>
+        <w:t xml:space="preserve"> </w:t>
+      </w:r>
+      <w:r>
+        <w:rPr>
+          <w:lang w:val="es-ES"/>
+        </w:rPr>
+        <w:t xml:space="preserve">Utilizada en: Desarrollo. </w:t>
+      </w:r>
+    </w:p>
+    <w:p>
+      <w:pPr>
+        <w:rPr>
+          <w:lang w:val="es-ES"/>
+        </w:rPr>
+      </w:pPr>
+      <w:r>
+        <w:rPr>
+          <w:lang w:val="es-ES"/>
+        </w:rPr>
+        <w:t>Disponible en:</w:t>
+      </w:r>
+      <w:r>
+        <w:rPr>
+          <w:lang w:val="es-ES"/>
+        </w:rPr>
+        <w:t xml:space="preserve"> </w:t>
+      </w:r>
+      <w:hyperlink r:id="rId50" w:history="1">
+        <w:r>
+          <w:rPr>
+            <w:rStyle w:val="Hipervnculo"/>
+            <w:lang w:val="es-ES"/>
+          </w:rPr>
+          <w:t>https://github.com/kakajika/FragmentAnimations</w:t>
+        </w:r>
+      </w:hyperlink>
+    </w:p>
+    <w:p>
+      <w:pPr>
+        <w:rPr>
+          <w:lang w:val="es-ES"/>
+        </w:rPr>
+      </w:pPr>
+    </w:p>
+    <w:p>
+      <w:pPr>
+        <w:rPr>
+          <w:lang w:val="es-ES"/>
+        </w:rPr>
+      </w:pPr>
+      <w:r>
+        <w:rPr>
+          <w:b/>
+        </w:rPr>
+        <w:t>Cómo pasar parámetros entre activities</w:t>
+      </w:r>
+      <w:r>
+        <w:rPr>
+          <w:b/>
+        </w:rPr>
+        <w:t xml:space="preserve">- 2016. </w:t>
+      </w:r>
+      <w:r>
+        <w:rPr>
+          <w:b/>
+          <w:lang w:val="es-ES"/>
+        </w:rPr>
+        <w:t xml:space="preserve">[En línea]: </w:t>
+      </w:r>
+      <w:r>
+        <w:rPr>
+          <w:lang w:val="es-ES"/>
+        </w:rPr>
+        <w:t xml:space="preserve">[Fecha de creación: </w:t>
+      </w:r>
+      <w:r>
+        <w:rPr>
+          <w:lang w:val="es-ES"/>
+        </w:rPr>
+        <w:t>29</w:t>
+      </w:r>
+      <w:r>
+        <w:rPr>
+          <w:lang w:val="es-ES"/>
+        </w:rPr>
+        <w:t xml:space="preserve"> de </w:t>
+      </w:r>
+      <w:r>
+        <w:rPr>
+          <w:lang w:val="es-ES"/>
+        </w:rPr>
+        <w:t>abril</w:t>
+      </w:r>
+      <w:r>
+        <w:rPr>
+          <w:lang w:val="es-ES"/>
+        </w:rPr>
+        <w:t xml:space="preserve"> de 201</w:t>
+      </w:r>
+      <w:r>
+        <w:rPr>
+          <w:lang w:val="es-ES"/>
+        </w:rPr>
+        <w:t>4</w:t>
+      </w:r>
+      <w:r>
+        <w:rPr>
+          <w:lang w:val="es-ES"/>
+        </w:rPr>
+        <w:t xml:space="preserve">] [Fecha de referencia: </w:t>
+      </w:r>
+      <w:r>
+        <w:rPr>
+          <w:lang w:val="es-ES"/>
+        </w:rPr>
+        <w:t>15</w:t>
+      </w:r>
+      <w:r>
+        <w:rPr>
+          <w:lang w:val="es-ES"/>
+        </w:rPr>
+        <w:t xml:space="preserve"> de octubre </w:t>
+      </w:r>
+      <w:r>
+        <w:rPr>
+          <w:lang w:val="es-ES"/>
+        </w:rPr>
+        <w:t>del 2016]</w:t>
+      </w:r>
+      <w:r>
+        <w:rPr>
+          <w:lang w:val="es-ES"/>
+        </w:rPr>
+        <w:t xml:space="preserve"> </w:t>
+      </w:r>
+      <w:r>
+        <w:rPr>
+          <w:lang w:val="es-ES"/>
+        </w:rPr>
+        <w:t xml:space="preserve">Utilizada en: Desarrollo. </w:t>
+      </w:r>
+    </w:p>
+    <w:p>
+      <w:pPr>
+        <w:rPr>
+          <w:lang w:val="es-ES"/>
+        </w:rPr>
+      </w:pPr>
+      <w:r>
+        <w:rPr>
+          <w:lang w:val="es-ES"/>
+        </w:rPr>
+        <w:t>Disponible en:</w:t>
+      </w:r>
+      <w:r>
+        <w:rPr>
+          <w:lang w:val="es-ES"/>
+        </w:rPr>
+        <w:t xml:space="preserve"> </w:t>
+      </w:r>
+      <w:hyperlink r:id="rId51" w:history="1">
+        <w:r>
+          <w:rPr>
+            <w:rStyle w:val="Hipervnculo"/>
+            <w:lang w:val="es-ES"/>
+          </w:rPr>
+          <w:t>https://geekytheory.com/tip-android-como-pasar-parametros-entre-activities/</w:t>
+        </w:r>
+      </w:hyperlink>
+    </w:p>
+    <w:p>
+      <w:pPr>
+        <w:rPr>
+          <w:lang w:val="es-ES"/>
+        </w:rPr>
+      </w:pPr>
+    </w:p>
+    <w:p>
+      <w:pPr>
+        <w:rPr>
+          <w:lang w:val="es-ES"/>
+        </w:rPr>
+      </w:pPr>
+      <w:r>
+        <w:rPr>
+          <w:b/>
+        </w:rPr>
+        <w:t>10 pasos de parámetros entre activities</w:t>
+      </w:r>
+      <w:r>
+        <w:rPr>
+          <w:b/>
+        </w:rPr>
+        <w:t xml:space="preserve">- 2016. </w:t>
+      </w:r>
+      <w:r>
+        <w:rPr>
+          <w:b/>
+          <w:lang w:val="es-ES"/>
+        </w:rPr>
+        <w:t xml:space="preserve">[En línea]: </w:t>
+      </w:r>
+      <w:r>
+        <w:rPr>
+          <w:lang w:val="es-ES"/>
+        </w:rPr>
+        <w:t>[Fecha de creación: 29</w:t>
+      </w:r>
+      <w:r>
+        <w:rPr>
+          <w:lang w:val="es-ES"/>
+        </w:rPr>
+        <w:t xml:space="preserve"> de </w:t>
+      </w:r>
+      <w:r>
+        <w:rPr>
+          <w:lang w:val="es-ES"/>
+        </w:rPr>
+        <w:t xml:space="preserve">marzo </w:t>
+      </w:r>
+      <w:r>
+        <w:rPr>
+          <w:lang w:val="es-ES"/>
+        </w:rPr>
+        <w:t>de 201</w:t>
+      </w:r>
+      <w:r>
+        <w:rPr>
+          <w:lang w:val="es-ES"/>
+        </w:rPr>
+        <w:t>4</w:t>
+      </w:r>
+      <w:r>
+        <w:rPr>
+          <w:lang w:val="es-ES"/>
+        </w:rPr>
+        <w:t xml:space="preserve">] [Fecha de referencia: 15 de octubre </w:t>
+      </w:r>
+      <w:r>
+        <w:rPr>
+          <w:lang w:val="es-ES"/>
+        </w:rPr>
+        <w:t>del 2016]</w:t>
+      </w:r>
+      <w:r>
+        <w:rPr>
+          <w:lang w:val="es-ES"/>
+        </w:rPr>
+        <w:t xml:space="preserve"> </w:t>
+      </w:r>
+      <w:r>
+        <w:rPr>
+          <w:lang w:val="es-ES"/>
+        </w:rPr>
+        <w:t xml:space="preserve">Utilizada en: Desarrollo. </w:t>
+      </w:r>
+    </w:p>
+    <w:p>
+      <w:pPr>
+        <w:rPr>
+          <w:lang w:val="es-ES"/>
+        </w:rPr>
+      </w:pPr>
+      <w:r>
+        <w:rPr>
+          <w:lang w:val="es-ES"/>
+        </w:rPr>
+        <w:t>Disponible en:</w:t>
+      </w:r>
+      <w:r>
+        <w:rPr>
+          <w:lang w:val="es-ES"/>
+        </w:rPr>
+        <w:t xml:space="preserve"> </w:t>
+      </w:r>
+      <w:hyperlink r:id="rId52" w:history="1">
+        <w:r>
+          <w:rPr>
+            <w:rStyle w:val="Hipervnculo"/>
+            <w:lang w:val="es-ES"/>
+          </w:rPr>
+          <w:t>https://geekytheory.com/tutorial-android-10-paso-de-parametros-entre-activities/</w:t>
+        </w:r>
+      </w:hyperlink>
+    </w:p>
+    <w:p>
+      <w:pPr>
+        <w:rPr>
+          <w:lang w:val="es-ES"/>
+        </w:rPr>
+      </w:pPr>
+    </w:p>
+    <w:p>
+      <w:pPr>
+        <w:rPr>
+          <w:lang w:val="es-ES"/>
+        </w:rPr>
+      </w:pPr>
+      <w:r>
+        <w:rPr>
+          <w:b/>
+        </w:rPr>
+        <w:lastRenderedPageBreak/>
+        <w:t>Intent – Pasar datos entre Activities – App Android</w:t>
+      </w:r>
+      <w:r>
+        <w:rPr>
+          <w:b/>
+        </w:rPr>
+        <w:t xml:space="preserve"> -</w:t>
+      </w:r>
+      <w:r>
+        <w:rPr>
+          <w:b/>
+        </w:rPr>
+        <w:t xml:space="preserve"> 2016. </w:t>
+      </w:r>
+      <w:r>
+        <w:rPr>
+          <w:b/>
+          <w:lang w:val="es-ES"/>
+        </w:rPr>
+        <w:t xml:space="preserve">[En línea]: </w:t>
+      </w:r>
+      <w:r>
+        <w:rPr>
+          <w:lang w:val="es-ES"/>
+        </w:rPr>
+        <w:t xml:space="preserve">[Fecha de creación: </w:t>
+      </w:r>
+      <w:r>
+        <w:rPr>
+          <w:lang w:val="es-ES"/>
+        </w:rPr>
+        <w:t>3</w:t>
+      </w:r>
+      <w:r>
+        <w:rPr>
+          <w:lang w:val="es-ES"/>
+        </w:rPr>
+        <w:t xml:space="preserve"> de </w:t>
+      </w:r>
+      <w:r>
+        <w:rPr>
+          <w:lang w:val="es-ES"/>
+        </w:rPr>
+        <w:t>marzo de 201</w:t>
+      </w:r>
+      <w:r>
+        <w:rPr>
+          <w:lang w:val="es-ES"/>
+        </w:rPr>
+        <w:t>3</w:t>
+      </w:r>
+      <w:r>
+        <w:rPr>
+          <w:lang w:val="es-ES"/>
+        </w:rPr>
+        <w:t xml:space="preserve">] [Fecha de referencia: 15 de octubre </w:t>
+      </w:r>
+      <w:r>
+        <w:rPr>
+          <w:lang w:val="es-ES"/>
+        </w:rPr>
+        <w:t>del 2016]</w:t>
+      </w:r>
+      <w:r>
+        <w:rPr>
+          <w:lang w:val="es-ES"/>
+        </w:rPr>
+        <w:t xml:space="preserve"> </w:t>
+      </w:r>
+      <w:r>
+        <w:rPr>
+          <w:lang w:val="es-ES"/>
+        </w:rPr>
+        <w:t xml:space="preserve">Utilizada en: Desarrollo. </w:t>
+      </w:r>
+    </w:p>
+    <w:p>
+      <w:pPr>
+        <w:rPr>
+          <w:lang w:val="es-ES"/>
+        </w:rPr>
+      </w:pPr>
+      <w:r>
+        <w:rPr>
+          <w:lang w:val="es-ES"/>
+        </w:rPr>
+        <w:t>Disponible en:</w:t>
+      </w:r>
+      <w:r>
+        <w:rPr>
+          <w:lang w:val="es-ES"/>
+        </w:rPr>
+        <w:t xml:space="preserve"> </w:t>
+      </w:r>
+      <w:hyperlink r:id="rId53" w:history="1">
+        <w:r>
+          <w:rPr>
+            <w:rStyle w:val="Hipervnculo"/>
+            <w:lang w:val="es-ES"/>
+          </w:rPr>
+          <w:t>https://jarroba.com/intent-pasar-datos-entre-activity-app-android-video/</w:t>
+        </w:r>
+      </w:hyperlink>
+    </w:p>
+    <w:p>
+      <w:pPr>
+        <w:rPr>
+          <w:lang w:val="es-ES"/>
+        </w:rPr>
+      </w:pPr>
+    </w:p>
+    <w:p>
+      <w:pPr>
+        <w:rPr>
+          <w:lang w:val="es-ES"/>
+        </w:rPr>
+      </w:pPr>
+      <w:r>
+        <w:rPr>
+          <w:b/>
+        </w:rPr>
+        <w:t>Intent – Pasar datos entre Activities – App Android</w:t>
+      </w:r>
+      <w:r>
+        <w:rPr>
+          <w:b/>
+        </w:rPr>
+        <w:t xml:space="preserve"> -</w:t>
+      </w:r>
+      <w:r>
+        <w:rPr>
+          <w:b/>
+        </w:rPr>
+        <w:t xml:space="preserve"> 2016. </w:t>
+      </w:r>
+      <w:r>
+        <w:rPr>
+          <w:b/>
+          <w:lang w:val="es-ES"/>
+        </w:rPr>
+        <w:t xml:space="preserve">[En línea]: </w:t>
+      </w:r>
+      <w:r>
+        <w:rPr>
+          <w:lang w:val="es-ES"/>
+        </w:rPr>
+        <w:t xml:space="preserve">[Fecha de creación: </w:t>
+      </w:r>
+      <w:r>
+        <w:rPr>
+          <w:lang w:val="es-ES"/>
+        </w:rPr>
+        <w:t>12</w:t>
+      </w:r>
+      <w:r>
+        <w:rPr>
+          <w:lang w:val="es-ES"/>
+        </w:rPr>
+        <w:t xml:space="preserve"> de </w:t>
+      </w:r>
+      <w:r>
+        <w:rPr>
+          <w:lang w:val="es-ES"/>
+        </w:rPr>
+        <w:t>abril</w:t>
+      </w:r>
+      <w:r>
+        <w:rPr>
+          <w:lang w:val="es-ES"/>
+        </w:rPr>
+        <w:t xml:space="preserve"> de 201</w:t>
+      </w:r>
+      <w:r>
+        <w:rPr>
+          <w:lang w:val="es-ES"/>
+        </w:rPr>
+        <w:t>6</w:t>
+      </w:r>
+      <w:r>
+        <w:rPr>
+          <w:lang w:val="es-ES"/>
+        </w:rPr>
+        <w:t xml:space="preserve">] [Fecha de referencia: </w:t>
+      </w:r>
+      <w:r>
+        <w:rPr>
+          <w:lang w:val="es-ES"/>
+        </w:rPr>
+        <w:t>21</w:t>
+      </w:r>
+      <w:r>
+        <w:rPr>
+          <w:lang w:val="es-ES"/>
+        </w:rPr>
+        <w:t xml:space="preserve"> de octubre </w:t>
+      </w:r>
+      <w:r>
+        <w:rPr>
+          <w:lang w:val="es-ES"/>
+        </w:rPr>
+        <w:t>del 2016]</w:t>
+      </w:r>
+      <w:r>
+        <w:rPr>
+          <w:lang w:val="es-ES"/>
+        </w:rPr>
+        <w:t xml:space="preserve"> </w:t>
+      </w:r>
+      <w:r>
+        <w:rPr>
+          <w:lang w:val="es-ES"/>
+        </w:rPr>
+        <w:t xml:space="preserve">Utilizada en: Desarrollo. </w:t>
+      </w:r>
+    </w:p>
+    <w:p>
+      <w:pPr>
+        <w:rPr>
+          <w:lang w:val="es-ES"/>
+        </w:rPr>
+      </w:pPr>
+      <w:r>
+        <w:rPr>
+          <w:lang w:val="es-ES"/>
+        </w:rPr>
+        <w:t>Disponible en:</w:t>
+      </w:r>
+      <w:r>
+        <w:rPr>
+          <w:lang w:val="es-ES"/>
+        </w:rPr>
+        <w:t xml:space="preserve"> </w:t>
+      </w:r>
+      <w:hyperlink r:id="rId54" w:history="1">
+        <w:r>
+          <w:rPr>
+            <w:rStyle w:val="Hipervnculo"/>
+            <w:lang w:val="es-ES"/>
+          </w:rPr>
+          <w:t>https://assist-software.net/snippets/android-button-place-image-center-and-text-bottom</w:t>
+        </w:r>
+      </w:hyperlink>
+    </w:p>
+    <w:p>
+      <w:pPr>
+        <w:rPr>
+          <w:lang w:val="es-ES"/>
+        </w:rPr>
+      </w:pPr>
+    </w:p>
+    <w:p>
+      <w:pPr>
+        <w:rPr>
+          <w:lang w:val="es-ES"/>
+        </w:rPr>
+      </w:pPr>
+      <w:r>
+        <w:rPr>
+          <w:b/>
+        </w:rPr>
+        <w:t>Fuente personalizada en Android Studio</w:t>
+      </w:r>
+      <w:r>
+        <w:rPr>
+          <w:b/>
+        </w:rPr>
+        <w:t>-</w:t>
+      </w:r>
+      <w:r>
+        <w:rPr>
+          <w:b/>
+        </w:rPr>
+        <w:t xml:space="preserve"> 2016. </w:t>
+      </w:r>
+      <w:r>
+        <w:rPr>
+          <w:b/>
+          <w:lang w:val="es-ES"/>
+        </w:rPr>
+        <w:t xml:space="preserve">[En línea]: </w:t>
+      </w:r>
+      <w:r>
+        <w:rPr>
+          <w:lang w:val="es-ES"/>
+        </w:rPr>
+        <w:t xml:space="preserve">[Fecha de creación: </w:t>
+      </w:r>
+      <w:r>
+        <w:rPr>
+          <w:lang w:val="es-ES"/>
+        </w:rPr>
+        <w:t>3</w:t>
+      </w:r>
+      <w:r>
+        <w:rPr>
+          <w:lang w:val="es-ES"/>
+        </w:rPr>
+        <w:t xml:space="preserve"> de </w:t>
+      </w:r>
+      <w:r>
+        <w:rPr>
+          <w:lang w:val="es-ES"/>
+        </w:rPr>
+        <w:t xml:space="preserve">abril de 2016] [Fecha de referencia: 21 de octubre </w:t>
+      </w:r>
+      <w:r>
+        <w:rPr>
+          <w:lang w:val="es-ES"/>
+        </w:rPr>
+        <w:t>del 2016]</w:t>
+      </w:r>
+      <w:r>
+        <w:rPr>
+          <w:lang w:val="es-ES"/>
+        </w:rPr>
+        <w:t xml:space="preserve"> </w:t>
+      </w:r>
+      <w:r>
+        <w:rPr>
+          <w:lang w:val="es-ES"/>
+        </w:rPr>
+        <w:t xml:space="preserve">Utilizada en: Desarrollo. </w:t>
+      </w:r>
+    </w:p>
+    <w:p>
+      <w:pPr>
+        <w:rPr>
+          <w:lang w:val="es-ES"/>
+        </w:rPr>
+      </w:pPr>
+      <w:r>
+        <w:rPr>
+          <w:lang w:val="es-ES"/>
+        </w:rPr>
+        <w:t>Disponible en:</w:t>
+      </w:r>
+      <w:r>
+        <w:rPr>
+          <w:lang w:val="es-ES"/>
+        </w:rPr>
+        <w:t xml:space="preserve"> </w:t>
+      </w:r>
+      <w:hyperlink r:id="rId55" w:history="1">
+        <w:r>
+          <w:rPr>
+            <w:rStyle w:val="Hipervnculo"/>
+            <w:lang w:val="es-ES"/>
+          </w:rPr>
+          <w:t>http://ekiketa.es/fuente-personalizada-en-android-studio/</w:t>
+        </w:r>
+      </w:hyperlink>
+    </w:p>
+    <w:p>
+      <w:pPr>
+        <w:rPr>
+          <w:lang w:val="es-ES"/>
+        </w:rPr>
+      </w:pPr>
+    </w:p>
+    <w:p>
+      <w:pPr>
+        <w:rPr>
+          <w:lang w:val="es-ES"/>
+        </w:rPr>
+      </w:pPr>
+      <w:r>
+        <w:rPr>
+          <w:b/>
+        </w:rPr>
+        <w:t>Dialog Animation using windowAnimations</w:t>
+      </w:r>
+      <w:r>
+        <w:rPr>
+          <w:b/>
+        </w:rPr>
+        <w:t xml:space="preserve"> </w:t>
+      </w:r>
+      <w:r>
+        <w:rPr>
+          <w:b/>
+        </w:rPr>
+        <w:t>-</w:t>
+      </w:r>
+      <w:r>
+        <w:rPr>
+          <w:b/>
+        </w:rPr>
+        <w:t xml:space="preserve"> 2016. </w:t>
+      </w:r>
+      <w:r>
+        <w:rPr>
+          <w:b/>
+          <w:lang w:val="es-ES"/>
+        </w:rPr>
+        <w:t xml:space="preserve">[En línea]: </w:t>
+      </w:r>
+      <w:r>
+        <w:rPr>
+          <w:lang w:val="es-ES"/>
+        </w:rPr>
+        <w:t xml:space="preserve">[Fecha de creación: </w:t>
+      </w:r>
+      <w:r>
+        <w:rPr>
+          <w:lang w:val="es-ES"/>
+        </w:rPr>
+        <w:t>19</w:t>
+      </w:r>
+      <w:r>
+        <w:rPr>
+          <w:lang w:val="es-ES"/>
+        </w:rPr>
+        <w:t xml:space="preserve"> de </w:t>
+      </w:r>
+      <w:r>
+        <w:rPr>
+          <w:lang w:val="es-ES"/>
+        </w:rPr>
+        <w:t>julio</w:t>
+      </w:r>
+      <w:r>
+        <w:rPr>
+          <w:lang w:val="es-ES"/>
+        </w:rPr>
+        <w:t xml:space="preserve"> de 201</w:t>
+      </w:r>
+      <w:r>
+        <w:rPr>
+          <w:lang w:val="es-ES"/>
+        </w:rPr>
+        <w:t>2</w:t>
+      </w:r>
+      <w:r>
+        <w:rPr>
+          <w:lang w:val="es-ES"/>
+        </w:rPr>
+        <w:t xml:space="preserve">] [Fecha de referencia: </w:t>
+      </w:r>
+      <w:r>
+        <w:rPr>
+          <w:lang w:val="es-ES"/>
+        </w:rPr>
+        <w:t>30</w:t>
+      </w:r>
+      <w:r>
+        <w:rPr>
+          <w:lang w:val="es-ES"/>
+        </w:rPr>
+        <w:t xml:space="preserve"> de octubre </w:t>
+      </w:r>
+      <w:r>
+        <w:rPr>
+          <w:lang w:val="es-ES"/>
+        </w:rPr>
+        <w:t>del 2016]</w:t>
+      </w:r>
+      <w:r>
+        <w:rPr>
+          <w:lang w:val="es-ES"/>
+        </w:rPr>
+        <w:t xml:space="preserve"> </w:t>
+      </w:r>
+      <w:r>
+        <w:rPr>
+          <w:lang w:val="es-ES"/>
+        </w:rPr>
+        <w:t xml:space="preserve">Utilizada en: Desarrollo. </w:t>
+      </w:r>
+    </w:p>
+    <w:p>
+      <w:pPr>
+        <w:rPr>
+          <w:lang w:val="es-ES"/>
+        </w:rPr>
+      </w:pPr>
+      <w:r>
+        <w:rPr>
+          <w:lang w:val="es-ES"/>
+        </w:rPr>
+        <w:t>Disponible en:</w:t>
+      </w:r>
+      <w:r>
+        <w:rPr>
+          <w:lang w:val="es-ES"/>
+        </w:rPr>
+        <w:t xml:space="preserve"> </w:t>
+      </w:r>
+      <w:hyperlink r:id="rId56" w:history="1">
+        <w:r>
+          <w:rPr>
+            <w:rStyle w:val="Hipervnculo"/>
+            <w:lang w:val="es-ES"/>
+          </w:rPr>
+          <w:t>http://android-er.blogspot.hk/2012/07/dialog-animation-using-windowanimations.html</w:t>
+        </w:r>
+      </w:hyperlink>
+    </w:p>
+    <w:p>
+      <w:pPr>
+        <w:rPr>
+          <w:lang w:val="es-ES"/>
+        </w:rPr>
+      </w:pPr>
+    </w:p>
+    <w:p>
+      <w:pPr>
+        <w:rPr>
+          <w:lang w:val="es-ES"/>
+        </w:rPr>
+      </w:pPr>
+      <w:r>
+        <w:rPr>
+          <w:b/>
+          <w:lang w:val="en-GB"/>
+        </w:rPr>
+        <w:t>GraphView - open source graph plotting</w:t>
+      </w:r>
+      <w:r>
+        <w:rPr>
+          <w:b/>
+          <w:lang w:val="en-GB"/>
+        </w:rPr>
+        <w:t xml:space="preserve"> </w:t>
+      </w:r>
+      <w:r>
+        <w:rPr>
+          <w:b/>
+          <w:lang w:val="en-GB"/>
+        </w:rPr>
+        <w:t xml:space="preserve">library for Android - 2016. </w:t>
+      </w:r>
+      <w:r>
+        <w:rPr>
+          <w:b/>
+          <w:lang w:val="es-ES"/>
+        </w:rPr>
+        <w:t xml:space="preserve">[En línea]: </w:t>
+      </w:r>
+      <w:r>
+        <w:rPr>
+          <w:lang w:val="es-ES"/>
+        </w:rPr>
+        <w:t>[Fecha de creación: 19</w:t>
+      </w:r>
+      <w:r>
+        <w:rPr>
+          <w:lang w:val="es-ES"/>
+        </w:rPr>
+        <w:t xml:space="preserve"> de </w:t>
+      </w:r>
+      <w:r>
+        <w:rPr>
+          <w:lang w:val="es-ES"/>
+        </w:rPr>
+        <w:t xml:space="preserve">julio de 2012] [Fecha de referencia: 30 de octubre </w:t>
+      </w:r>
+      <w:r>
+        <w:rPr>
+          <w:lang w:val="es-ES"/>
+        </w:rPr>
+        <w:t>del 2016]</w:t>
+      </w:r>
+      <w:r>
+        <w:rPr>
+          <w:lang w:val="es-ES"/>
+        </w:rPr>
+        <w:t xml:space="preserve"> </w:t>
+      </w:r>
+      <w:r>
+        <w:rPr>
+          <w:lang w:val="es-ES"/>
+        </w:rPr>
+        <w:t xml:space="preserve">Utilizada en: Desarrollo. </w:t>
+      </w:r>
+    </w:p>
+    <w:p>
+      <w:pPr>
+        <w:rPr>
+          <w:lang w:val="es-ES"/>
+        </w:rPr>
+      </w:pPr>
+      <w:r>
+        <w:rPr>
+          <w:lang w:val="es-ES"/>
+        </w:rPr>
+        <w:t>Disponible en:</w:t>
+      </w:r>
+      <w:r>
+        <w:rPr>
+          <w:lang w:val="es-ES"/>
+        </w:rPr>
+        <w:t xml:space="preserve"> </w:t>
+      </w:r>
+      <w:hyperlink r:id="rId57" w:history="1">
+        <w:r>
+          <w:rPr>
+            <w:rStyle w:val="Hipervnculo"/>
+            <w:lang w:val="es-ES"/>
+          </w:rPr>
+          <w:t>http://www.android-graphview.org/</w:t>
+        </w:r>
+      </w:hyperlink>
+    </w:p>
+    <w:p>
+      <w:pPr>
+        <w:rPr>
+          <w:lang w:val="es-ES"/>
+        </w:rPr>
+      </w:pPr>
+    </w:p>
+    <w:p>
+      <w:pPr>
+        <w:rPr>
+          <w:lang w:val="es-ES"/>
+        </w:rPr>
+      </w:pPr>
+      <w:r>
+        <w:rPr>
+          <w:b/>
+          <w:lang w:val="en-GB"/>
+        </w:rPr>
+        <w:lastRenderedPageBreak/>
+        <w:t>Floating Action Button En Android – Material Design</w:t>
+      </w:r>
+      <w:r>
+        <w:rPr>
+          <w:b/>
+          <w:lang w:val="en-GB"/>
+        </w:rPr>
+        <w:t xml:space="preserve"> - 2016. </w:t>
+      </w:r>
+      <w:r>
+        <w:rPr>
+          <w:b/>
+          <w:lang w:val="es-ES"/>
+        </w:rPr>
+        <w:t xml:space="preserve">[En línea]: </w:t>
+      </w:r>
+      <w:r>
+        <w:rPr>
+          <w:lang w:val="es-ES"/>
+        </w:rPr>
+        <w:t xml:space="preserve">[Fecha de creación: </w:t>
+      </w:r>
+      <w:r>
+        <w:rPr>
+          <w:lang w:val="es-ES"/>
+        </w:rPr>
+        <w:t>3</w:t>
+      </w:r>
+      <w:r>
+        <w:rPr>
+          <w:lang w:val="es-ES"/>
+        </w:rPr>
+        <w:t xml:space="preserve"> de </w:t>
+      </w:r>
+      <w:r>
+        <w:rPr>
+          <w:lang w:val="es-ES"/>
+        </w:rPr>
+        <w:t>febrero</w:t>
+      </w:r>
+      <w:r>
+        <w:rPr>
+          <w:lang w:val="es-ES"/>
+        </w:rPr>
+        <w:t xml:space="preserve"> de 201</w:t>
+      </w:r>
+      <w:r>
+        <w:rPr>
+          <w:lang w:val="es-ES"/>
+        </w:rPr>
+        <w:t>6</w:t>
+      </w:r>
+      <w:r>
+        <w:rPr>
+          <w:lang w:val="es-ES"/>
+        </w:rPr>
+        <w:t xml:space="preserve">] [Fecha de referencia: 30 de octubre </w:t>
+      </w:r>
+      <w:r>
+        <w:rPr>
+          <w:lang w:val="es-ES"/>
+        </w:rPr>
+        <w:t>del 2016]</w:t>
+      </w:r>
+      <w:r>
+        <w:rPr>
+          <w:lang w:val="es-ES"/>
+        </w:rPr>
+        <w:t xml:space="preserve"> </w:t>
+      </w:r>
+      <w:r>
+        <w:rPr>
+          <w:lang w:val="es-ES"/>
+        </w:rPr>
+        <w:t xml:space="preserve">Utilizada en: Desarrollo. </w:t>
+      </w:r>
+    </w:p>
+    <w:p>
+      <w:pPr>
+        <w:rPr>
+          <w:lang w:val="es-ES"/>
+        </w:rPr>
+      </w:pPr>
+      <w:r>
+        <w:rPr>
+          <w:lang w:val="es-ES"/>
+        </w:rPr>
+        <w:t>Disponible en:</w:t>
+      </w:r>
+      <w:r>
+        <w:rPr>
+          <w:lang w:val="es-ES"/>
+        </w:rPr>
+        <w:t xml:space="preserve"> </w:t>
+      </w:r>
+      <w:hyperlink r:id="rId58" w:history="1">
+        <w:r>
+          <w:rPr>
+            <w:rStyle w:val="Hipervnculo"/>
+            <w:lang w:val="es-ES"/>
+          </w:rPr>
+          <w:t>http://www.hermosaprogramacion.com/2016/02/floating-action-button-android/</w:t>
         </w:r>
       </w:hyperlink>
     </w:p>
@@ -31686,7 +34752,6 @@
               <w:rPr>
                 <w:lang w:val="es-ES"/>
               </w:rPr>
-              <w:lastRenderedPageBreak/>
               <w:t>002</w:t>
             </w:r>
           </w:p>
@@ -31954,6 +35019,7 @@
         <w:rPr>
           <w:b/>
         </w:rPr>
+        <w:lastRenderedPageBreak/>
         <w:t>Condición:</w:t>
       </w:r>
       <w:r>
@@ -32061,7 +35127,6 @@
         <w:rPr>
           <w:b/>
         </w:rPr>
-        <w:lastRenderedPageBreak/>
         <w:t>Efecto:</w:t>
       </w:r>
       <w:r>
@@ -32159,6 +35224,7 @@
         <w:pStyle w:val="Sub3"/>
       </w:pPr>
       <w:r>
+        <w:lastRenderedPageBreak/>
         <w:t>Equipo de trabajo 004 – Soporte</w:t>
       </w:r>
     </w:p>
@@ -32959,14 +36025,14 @@
         <w:pStyle w:val="Ttulosposteriores"/>
         <w:outlineLvl w:val="0"/>
       </w:pPr>
-      <w:bookmarkStart w:id="71" w:name="_Toc329600045"/>
-      <w:bookmarkStart w:id="72" w:name="_Toc479209990"/>
+      <w:bookmarkStart w:id="70" w:name="_Toc329600045"/>
+      <w:bookmarkStart w:id="71" w:name="_Toc479209990"/>
       <w:r>
         <w:lastRenderedPageBreak/>
         <w:t>conclusiones</w:t>
       </w:r>
+      <w:bookmarkEnd w:id="70"/>
       <w:bookmarkEnd w:id="71"/>
-      <w:bookmarkEnd w:id="72"/>
     </w:p>
     <w:p>
       <w:pPr>
@@ -33084,14 +36150,14 @@
         <w:pStyle w:val="Ttulosposteriores"/>
         <w:outlineLvl w:val="0"/>
       </w:pPr>
-      <w:bookmarkStart w:id="73" w:name="_Toc329600046"/>
-      <w:bookmarkStart w:id="74" w:name="_Toc479209991"/>
+      <w:bookmarkStart w:id="72" w:name="_Toc329600046"/>
+      <w:bookmarkStart w:id="73" w:name="_Toc479209991"/>
       <w:r>
         <w:lastRenderedPageBreak/>
         <w:t>Recomendaciones</w:t>
       </w:r>
+      <w:bookmarkEnd w:id="72"/>
       <w:bookmarkEnd w:id="73"/>
-      <w:bookmarkEnd w:id="74"/>
     </w:p>
     <w:p>
       <w:pPr>
@@ -33206,14 +36272,14 @@
         <w:pStyle w:val="Ttulosposteriores"/>
         <w:outlineLvl w:val="0"/>
       </w:pPr>
-      <w:bookmarkStart w:id="75" w:name="_Toc329600047"/>
-      <w:bookmarkStart w:id="76" w:name="_Toc479209992"/>
+      <w:bookmarkStart w:id="74" w:name="_Toc329600047"/>
+      <w:bookmarkStart w:id="75" w:name="_Toc479209992"/>
       <w:r>
         <w:lastRenderedPageBreak/>
         <w:t>bibliografía</w:t>
       </w:r>
+      <w:bookmarkEnd w:id="74"/>
       <w:bookmarkEnd w:id="75"/>
-      <w:bookmarkEnd w:id="76"/>
     </w:p>
     <w:p>
       <w:pPr>
@@ -33458,14 +36524,14 @@
         <w:pStyle w:val="Ttulosposteriores"/>
         <w:outlineLvl w:val="0"/>
       </w:pPr>
-      <w:bookmarkStart w:id="77" w:name="_Toc329600048"/>
-      <w:bookmarkStart w:id="78" w:name="_Toc479209993"/>
+      <w:bookmarkStart w:id="76" w:name="_Toc329600048"/>
+      <w:bookmarkStart w:id="77" w:name="_Toc479209993"/>
       <w:r>
         <w:lastRenderedPageBreak/>
         <w:t>Apéndices</w:t>
       </w:r>
+      <w:bookmarkEnd w:id="76"/>
       <w:bookmarkEnd w:id="77"/>
-      <w:bookmarkEnd w:id="78"/>
     </w:p>
     <w:p>
       <w:pPr>
@@ -33528,14 +36594,14 @@
         <w:pStyle w:val="Ttulosposteriores"/>
         <w:outlineLvl w:val="0"/>
       </w:pPr>
-      <w:bookmarkStart w:id="79" w:name="_Toc329600049"/>
-      <w:bookmarkStart w:id="80" w:name="_Toc479209994"/>
+      <w:bookmarkStart w:id="78" w:name="_Toc329600049"/>
+      <w:bookmarkStart w:id="79" w:name="_Toc479209994"/>
       <w:r>
         <w:lastRenderedPageBreak/>
         <w:t>anexos</w:t>
       </w:r>
+      <w:bookmarkEnd w:id="78"/>
       <w:bookmarkEnd w:id="79"/>
-      <w:bookmarkEnd w:id="80"/>
     </w:p>
     <w:p>
       <w:pPr>
@@ -33632,33 +36698,6 @@
     </w:sectPr>
   </w:body>
 </w:document>
-</file>
-
-<file path=word/comments.xml><?xml version="1.0" encoding="utf-8"?>
-<w:comments xmlns:wpc="http://schemas.microsoft.com/office/word/2010/wordprocessingCanvas" xmlns:mc="http://schemas.openxmlformats.org/markup-compatibility/2006" xmlns:o="urn:schemas-microsoft-com:office:office" xmlns:r="http://schemas.openxmlformats.org/officeDocument/2006/relationships" xmlns:m="http://schemas.openxmlformats.org/officeDocument/2006/math" xmlns:v="urn:schemas-microsoft-com:vml" xmlns:wp14="http://schemas.microsoft.com/office/word/2010/wordprocessingDrawing" xmlns:wp="http://schemas.openxmlformats.org/drawingml/2006/wordprocessingDrawing" xmlns:w10="urn:schemas-microsoft-com:office:word" xmlns:w="http://schemas.openxmlformats.org/wordprocessingml/2006/main" xmlns:w14="http://schemas.microsoft.com/office/word/2010/wordml" xmlns:w15="http://schemas.microsoft.com/office/word/2012/wordml" xmlns:wpg="http://schemas.microsoft.com/office/word/2010/wordprocessingGroup" xmlns:wpi="http://schemas.microsoft.com/office/word/2010/wordprocessingInk" xmlns:wne="http://schemas.microsoft.com/office/word/2006/wordml" xmlns:wps="http://schemas.microsoft.com/office/word/2010/wordprocessingShape" mc:Ignorable="w14 w15 wp14">
-  <w:comment w:id="70" w:author="Fernando González" w:date="2017-04-13T16:49:00Z" w:initials="FG">
-    <w:p>
-      <w:pPr>
-        <w:pStyle w:val="Textocomentario"/>
-      </w:pPr>
-      <w:r>
-        <w:rPr>
-          <w:rStyle w:val="Refdecomentario"/>
-        </w:rPr>
-        <w:annotationRef/>
-      </w:r>
-      <w:r>
-        <w:t>Falta contenido</w:t>
-      </w:r>
-    </w:p>
-  </w:comment>
-</w:comments>
-</file>
-
-<file path=word/commentsExtended.xml><?xml version="1.0" encoding="utf-8"?>
-<w15:commentsEx xmlns:wpc="http://schemas.microsoft.com/office/word/2010/wordprocessingCanvas" xmlns:mc="http://schemas.openxmlformats.org/markup-compatibility/2006" xmlns:o="urn:schemas-microsoft-com:office:office" xmlns:r="http://schemas.openxmlformats.org/officeDocument/2006/relationships" xmlns:m="http://schemas.openxmlformats.org/officeDocument/2006/math" xmlns:v="urn:schemas-microsoft-com:vml" xmlns:wp14="http://schemas.microsoft.com/office/word/2010/wordprocessingDrawing" xmlns:wp="http://schemas.openxmlformats.org/drawingml/2006/wordprocessingDrawing" xmlns:w10="urn:schemas-microsoft-com:office:word" xmlns:w="http://schemas.openxmlformats.org/wordprocessingml/2006/main" xmlns:w14="http://schemas.microsoft.com/office/word/2010/wordml" xmlns:w15="http://schemas.microsoft.com/office/word/2012/wordml" xmlns:wpg="http://schemas.microsoft.com/office/word/2010/wordprocessingGroup" xmlns:wpi="http://schemas.microsoft.com/office/word/2010/wordprocessingInk" xmlns:wne="http://schemas.microsoft.com/office/word/2006/wordml" xmlns:wps="http://schemas.microsoft.com/office/word/2010/wordprocessingShape" mc:Ignorable="w14 w15 wp14">
-  <w15:commentEx w15:paraId="449649F8" w15:done="0"/>
-</w15:commentsEx>
 </file>
 
 <file path=word/endnotes.xml><?xml version="1.0" encoding="utf-8"?>
@@ -33696,7 +36735,6 @@
         <w:docPartUnique/>
       </w:docPartObj>
     </w:sdtPr>
-    <w:sdtEndPr/>
     <w:sdtContent>
       <w:p>
         <w:pPr>
@@ -33746,7 +36784,6 @@
         <w:docPartUnique/>
       </w:docPartObj>
     </w:sdtPr>
-    <w:sdtEndPr/>
     <w:sdtContent>
       <w:p>
         <w:pPr>
@@ -33767,7 +36804,7 @@
           <w:rPr>
             <w:noProof/>
           </w:rPr>
-          <w:t>50</w:t>
+          <w:t>41</w:t>
         </w:r>
         <w:r>
           <w:rPr>
@@ -36278,14 +39315,6 @@
     </w:lvlOverride>
   </w:num>
 </w:numbering>
-</file>
-
-<file path=word/people.xml><?xml version="1.0" encoding="utf-8"?>
-<w15:people xmlns:wpc="http://schemas.microsoft.com/office/word/2010/wordprocessingCanvas" xmlns:mc="http://schemas.openxmlformats.org/markup-compatibility/2006" xmlns:o="urn:schemas-microsoft-com:office:office" xmlns:r="http://schemas.openxmlformats.org/officeDocument/2006/relationships" xmlns:m="http://schemas.openxmlformats.org/officeDocument/2006/math" xmlns:v="urn:schemas-microsoft-com:vml" xmlns:wp14="http://schemas.microsoft.com/office/word/2010/wordprocessingDrawing" xmlns:wp="http://schemas.openxmlformats.org/drawingml/2006/wordprocessingDrawing" xmlns:w10="urn:schemas-microsoft-com:office:word" xmlns:w="http://schemas.openxmlformats.org/wordprocessingml/2006/main" xmlns:w14="http://schemas.microsoft.com/office/word/2010/wordml" xmlns:w15="http://schemas.microsoft.com/office/word/2012/wordml" xmlns:wpg="http://schemas.microsoft.com/office/word/2010/wordprocessingGroup" xmlns:wpi="http://schemas.microsoft.com/office/word/2010/wordprocessingInk" xmlns:wne="http://schemas.microsoft.com/office/word/2006/wordml" xmlns:wps="http://schemas.microsoft.com/office/word/2010/wordprocessingShape" mc:Ignorable="w14 w15 wp14">
-  <w15:person w15:author="Fernando González">
-    <w15:presenceInfo w15:providerId="Windows Live" w15:userId="97cf30c8bae2a3cc"/>
-  </w15:person>
-</w15:people>
 </file>
 
 <file path=word/styles.xml><?xml version="1.0" encoding="utf-8"?>
@@ -38147,7 +41176,7 @@
 </file>
 
 <file path=customXml/itemProps1.xml><?xml version="1.0" encoding="utf-8"?>
-<ds:datastoreItem xmlns:ds="http://schemas.openxmlformats.org/officeDocument/2006/customXml" ds:itemID="{3E8FA842-65CC-4D02-A201-7A911A67A4B0}">
+<ds:datastoreItem xmlns:ds="http://schemas.openxmlformats.org/officeDocument/2006/customXml" ds:itemID="{54811632-C6EF-42E0-8255-8A39C67AE0E3}">
   <ds:schemaRefs>
     <ds:schemaRef ds:uri="http://schemas.openxmlformats.org/officeDocument/2006/bibliography"/>
   </ds:schemaRefs>

</xml_diff>

<commit_message>
Subiendo ultima version@ @
</commit_message>
<xml_diff>
--- a/TESIS_2016.docx
+++ b/TESIS_2016.docx
@@ -5561,7 +5561,7 @@
         </w:rPr>
         <w:fldChar w:fldCharType="separate"/>
       </w:r>
-      <w:hyperlink w:anchor="_Toc481409971" w:history="1">
+      <w:hyperlink w:anchor="_Toc481419897" w:history="1">
         <w:r>
           <w:rPr>
             <w:rStyle w:val="Hipervnculo"/>
@@ -5584,7 +5584,7 @@
           <w:rPr>
             <w:webHidden/>
           </w:rPr>
-          <w:instrText xml:space="preserve"> PAGEREF _Toc481409971 \h </w:instrText>
+          <w:instrText xml:space="preserve"> PAGEREF _Toc481419897 \h </w:instrText>
         </w:r>
         <w:r>
           <w:rPr>
@@ -5621,7 +5621,7 @@
           <w:lang w:eastAsia="es-GT"/>
         </w:rPr>
       </w:pPr>
-      <w:hyperlink w:anchor="_Toc481409972" w:history="1">
+      <w:hyperlink w:anchor="_Toc481419898" w:history="1">
         <w:r>
           <w:rPr>
             <w:rStyle w:val="Hipervnculo"/>
@@ -5644,7 +5644,7 @@
           <w:rPr>
             <w:webHidden/>
           </w:rPr>
-          <w:instrText xml:space="preserve"> PAGEREF _Toc481409972 \h </w:instrText>
+          <w:instrText xml:space="preserve"> PAGEREF _Toc481419898 \h </w:instrText>
         </w:r>
         <w:r>
           <w:rPr>
@@ -5661,7 +5661,7 @@
           <w:rPr>
             <w:webHidden/>
           </w:rPr>
-          <w:t>VII</w:t>
+          <w:t>IX</w:t>
         </w:r>
         <w:r>
           <w:rPr>
@@ -5681,7 +5681,7 @@
           <w:lang w:eastAsia="es-GT"/>
         </w:rPr>
       </w:pPr>
-      <w:hyperlink w:anchor="_Toc481409973" w:history="1">
+      <w:hyperlink w:anchor="_Toc481419899" w:history="1">
         <w:r>
           <w:rPr>
             <w:rStyle w:val="Hipervnculo"/>
@@ -5704,7 +5704,7 @@
           <w:rPr>
             <w:webHidden/>
           </w:rPr>
-          <w:instrText xml:space="preserve"> PAGEREF _Toc481409973 \h </w:instrText>
+          <w:instrText xml:space="preserve"> PAGEREF _Toc481419899 \h </w:instrText>
         </w:r>
         <w:r>
           <w:rPr>
@@ -5721,7 +5721,7 @@
           <w:rPr>
             <w:webHidden/>
           </w:rPr>
-          <w:t>IX</w:t>
+          <w:t>XI</w:t>
         </w:r>
         <w:r>
           <w:rPr>
@@ -5741,7 +5741,7 @@
           <w:lang w:eastAsia="es-GT"/>
         </w:rPr>
       </w:pPr>
-      <w:hyperlink w:anchor="_Toc481409974" w:history="1">
+      <w:hyperlink w:anchor="_Toc481419900" w:history="1">
         <w:r>
           <w:rPr>
             <w:rStyle w:val="Hipervnculo"/>
@@ -5764,7 +5764,7 @@
           <w:rPr>
             <w:webHidden/>
           </w:rPr>
-          <w:instrText xml:space="preserve"> PAGEREF _Toc481409974 \h </w:instrText>
+          <w:instrText xml:space="preserve"> PAGEREF _Toc481419900 \h </w:instrText>
         </w:r>
         <w:r>
           <w:rPr>
@@ -5781,7 +5781,7 @@
           <w:rPr>
             <w:webHidden/>
           </w:rPr>
-          <w:t>XI</w:t>
+          <w:t>XIII</w:t>
         </w:r>
         <w:r>
           <w:rPr>
@@ -5801,7 +5801,7 @@
           <w:lang w:eastAsia="es-GT"/>
         </w:rPr>
       </w:pPr>
-      <w:hyperlink w:anchor="_Toc481409975" w:history="1">
+      <w:hyperlink w:anchor="_Toc481419901" w:history="1">
         <w:r>
           <w:rPr>
             <w:rStyle w:val="Hipervnculo"/>
@@ -5824,7 +5824,7 @@
           <w:rPr>
             <w:webHidden/>
           </w:rPr>
-          <w:instrText xml:space="preserve"> PAGEREF _Toc481409975 \h </w:instrText>
+          <w:instrText xml:space="preserve"> PAGEREF _Toc481419901 \h </w:instrText>
         </w:r>
         <w:r>
           <w:rPr>
@@ -5841,7 +5841,7 @@
           <w:rPr>
             <w:webHidden/>
           </w:rPr>
-          <w:t>XIII</w:t>
+          <w:t>XV</w:t>
         </w:r>
         <w:r>
           <w:rPr>
@@ -5861,7 +5861,7 @@
           <w:lang w:eastAsia="es-GT"/>
         </w:rPr>
       </w:pPr>
-      <w:hyperlink w:anchor="_Toc481409976" w:history="1">
+      <w:hyperlink w:anchor="_Toc481419902" w:history="1">
         <w:r>
           <w:rPr>
             <w:rStyle w:val="Hipervnculo"/>
@@ -5884,7 +5884,7 @@
           <w:rPr>
             <w:webHidden/>
           </w:rPr>
-          <w:instrText xml:space="preserve"> PAGEREF _Toc481409976 \h </w:instrText>
+          <w:instrText xml:space="preserve"> PAGEREF _Toc481419902 \h </w:instrText>
         </w:r>
         <w:r>
           <w:rPr>
@@ -5901,7 +5901,7 @@
           <w:rPr>
             <w:webHidden/>
           </w:rPr>
-          <w:t>XIV</w:t>
+          <w:t>XVI</w:t>
         </w:r>
         <w:r>
           <w:rPr>
@@ -5921,7 +5921,7 @@
           <w:lang w:eastAsia="es-GT"/>
         </w:rPr>
       </w:pPr>
-      <w:hyperlink w:anchor="_Toc481409977" w:history="1">
+      <w:hyperlink w:anchor="_Toc481419903" w:history="1">
         <w:r>
           <w:rPr>
             <w:rStyle w:val="Hipervnculo"/>
@@ -5959,7 +5959,7 @@
           <w:rPr>
             <w:webHidden/>
           </w:rPr>
-          <w:instrText xml:space="preserve"> PAGEREF _Toc481409977 \h </w:instrText>
+          <w:instrText xml:space="preserve"> PAGEREF _Toc481419903 \h </w:instrText>
         </w:r>
         <w:r>
           <w:rPr>
@@ -5996,7 +5996,7 @@
           <w:lang w:eastAsia="es-GT"/>
         </w:rPr>
       </w:pPr>
-      <w:hyperlink w:anchor="_Toc481409978" w:history="1">
+      <w:hyperlink w:anchor="_Toc481419904" w:history="1">
         <w:r>
           <w:rPr>
             <w:rStyle w:val="Hipervnculo"/>
@@ -6039,7 +6039,7 @@
             <w:noProof/>
             <w:webHidden/>
           </w:rPr>
-          <w:instrText xml:space="preserve"> PAGEREF _Toc481409978 \h </w:instrText>
+          <w:instrText xml:space="preserve"> PAGEREF _Toc481419904 \h </w:instrText>
         </w:r>
         <w:r>
           <w:rPr>
@@ -6080,7 +6080,7 @@
           <w:lang w:eastAsia="es-GT"/>
         </w:rPr>
       </w:pPr>
-      <w:hyperlink w:anchor="_Toc481409979" w:history="1">
+      <w:hyperlink w:anchor="_Toc481419905" w:history="1">
         <w:r>
           <w:rPr>
             <w:rStyle w:val="Hipervnculo"/>
@@ -6123,7 +6123,7 @@
             <w:noProof/>
             <w:webHidden/>
           </w:rPr>
-          <w:instrText xml:space="preserve"> PAGEREF _Toc481409979 \h </w:instrText>
+          <w:instrText xml:space="preserve"> PAGEREF _Toc481419905 \h </w:instrText>
         </w:r>
         <w:r>
           <w:rPr>
@@ -6164,7 +6164,7 @@
           <w:lang w:eastAsia="es-GT"/>
         </w:rPr>
       </w:pPr>
-      <w:hyperlink w:anchor="_Toc481409980" w:history="1">
+      <w:hyperlink w:anchor="_Toc481419906" w:history="1">
         <w:r>
           <w:rPr>
             <w:rStyle w:val="Hipervnculo"/>
@@ -6207,7 +6207,7 @@
             <w:noProof/>
             <w:webHidden/>
           </w:rPr>
-          <w:instrText xml:space="preserve"> PAGEREF _Toc481409980 \h </w:instrText>
+          <w:instrText xml:space="preserve"> PAGEREF _Toc481419906 \h </w:instrText>
         </w:r>
         <w:r>
           <w:rPr>
@@ -6248,7 +6248,7 @@
           <w:lang w:eastAsia="es-GT"/>
         </w:rPr>
       </w:pPr>
-      <w:hyperlink w:anchor="_Toc481409981" w:history="1">
+      <w:hyperlink w:anchor="_Toc481419907" w:history="1">
         <w:r>
           <w:rPr>
             <w:rStyle w:val="Hipervnculo"/>
@@ -6291,7 +6291,7 @@
             <w:noProof/>
             <w:webHidden/>
           </w:rPr>
-          <w:instrText xml:space="preserve"> PAGEREF _Toc481409981 \h </w:instrText>
+          <w:instrText xml:space="preserve"> PAGEREF _Toc481419907 \h </w:instrText>
         </w:r>
         <w:r>
           <w:rPr>
@@ -6332,7 +6332,7 @@
           <w:lang w:eastAsia="es-GT"/>
         </w:rPr>
       </w:pPr>
-      <w:hyperlink w:anchor="_Toc481409982" w:history="1">
+      <w:hyperlink w:anchor="_Toc481419908" w:history="1">
         <w:r>
           <w:rPr>
             <w:rStyle w:val="Hipervnculo"/>
@@ -6375,7 +6375,7 @@
             <w:noProof/>
             <w:webHidden/>
           </w:rPr>
-          <w:instrText xml:space="preserve"> PAGEREF _Toc481409982 \h </w:instrText>
+          <w:instrText xml:space="preserve"> PAGEREF _Toc481419908 \h </w:instrText>
         </w:r>
         <w:r>
           <w:rPr>
@@ -6416,7 +6416,7 @@
           <w:lang w:eastAsia="es-GT"/>
         </w:rPr>
       </w:pPr>
-      <w:hyperlink w:anchor="_Toc481409983" w:history="1">
+      <w:hyperlink w:anchor="_Toc481419909" w:history="1">
         <w:r>
           <w:rPr>
             <w:rStyle w:val="Hipervnculo"/>
@@ -6459,7 +6459,7 @@
             <w:noProof/>
             <w:webHidden/>
           </w:rPr>
-          <w:instrText xml:space="preserve"> PAGEREF _Toc481409983 \h </w:instrText>
+          <w:instrText xml:space="preserve"> PAGEREF _Toc481419909 \h </w:instrText>
         </w:r>
         <w:r>
           <w:rPr>
@@ -6500,7 +6500,7 @@
           <w:lang w:eastAsia="es-GT"/>
         </w:rPr>
       </w:pPr>
-      <w:hyperlink w:anchor="_Toc481409984" w:history="1">
+      <w:hyperlink w:anchor="_Toc481419910" w:history="1">
         <w:r>
           <w:rPr>
             <w:rStyle w:val="Hipervnculo"/>
@@ -6543,7 +6543,7 @@
             <w:noProof/>
             <w:webHidden/>
           </w:rPr>
-          <w:instrText xml:space="preserve"> PAGEREF _Toc481409984 \h </w:instrText>
+          <w:instrText xml:space="preserve"> PAGEREF _Toc481419910 \h </w:instrText>
         </w:r>
         <w:r>
           <w:rPr>
@@ -6584,7 +6584,7 @@
           <w:lang w:eastAsia="es-GT"/>
         </w:rPr>
       </w:pPr>
-      <w:hyperlink w:anchor="_Toc481409985" w:history="1">
+      <w:hyperlink w:anchor="_Toc481419911" w:history="1">
         <w:r>
           <w:rPr>
             <w:rStyle w:val="Hipervnculo"/>
@@ -6627,7 +6627,7 @@
             <w:noProof/>
             <w:webHidden/>
           </w:rPr>
-          <w:instrText xml:space="preserve"> PAGEREF _Toc481409985 \h </w:instrText>
+          <w:instrText xml:space="preserve"> PAGEREF _Toc481419911 \h </w:instrText>
         </w:r>
         <w:r>
           <w:rPr>
@@ -6668,7 +6668,7 @@
           <w:lang w:eastAsia="es-GT"/>
         </w:rPr>
       </w:pPr>
-      <w:hyperlink w:anchor="_Toc481409986" w:history="1">
+      <w:hyperlink w:anchor="_Toc481419912" w:history="1">
         <w:r>
           <w:rPr>
             <w:rStyle w:val="Hipervnculo"/>
@@ -6711,7 +6711,7 @@
             <w:noProof/>
             <w:webHidden/>
           </w:rPr>
-          <w:instrText xml:space="preserve"> PAGEREF _Toc481409986 \h </w:instrText>
+          <w:instrText xml:space="preserve"> PAGEREF _Toc481419912 \h </w:instrText>
         </w:r>
         <w:r>
           <w:rPr>
@@ -6752,7 +6752,7 @@
           <w:lang w:eastAsia="es-GT"/>
         </w:rPr>
       </w:pPr>
-      <w:hyperlink w:anchor="_Toc481409987" w:history="1">
+      <w:hyperlink w:anchor="_Toc481419913" w:history="1">
         <w:r>
           <w:rPr>
             <w:rStyle w:val="Hipervnculo"/>
@@ -6790,7 +6790,7 @@
           <w:rPr>
             <w:webHidden/>
           </w:rPr>
-          <w:instrText xml:space="preserve"> PAGEREF _Toc481409987 \h </w:instrText>
+          <w:instrText xml:space="preserve"> PAGEREF _Toc481419913 \h </w:instrText>
         </w:r>
         <w:r>
           <w:rPr>
@@ -6807,7 +6807,7 @@
           <w:rPr>
             <w:webHidden/>
           </w:rPr>
-          <w:t>4</w:t>
+          <w:t>5</w:t>
         </w:r>
         <w:r>
           <w:rPr>
@@ -6827,7 +6827,7 @@
           <w:lang w:eastAsia="es-GT"/>
         </w:rPr>
       </w:pPr>
-      <w:hyperlink w:anchor="_Toc481409988" w:history="1">
+      <w:hyperlink w:anchor="_Toc481419914" w:history="1">
         <w:r>
           <w:rPr>
             <w:rStyle w:val="Hipervnculo"/>
@@ -6870,7 +6870,7 @@
             <w:noProof/>
             <w:webHidden/>
           </w:rPr>
-          <w:instrText xml:space="preserve"> PAGEREF _Toc481409988 \h </w:instrText>
+          <w:instrText xml:space="preserve"> PAGEREF _Toc481419914 \h </w:instrText>
         </w:r>
         <w:r>
           <w:rPr>
@@ -6890,7 +6890,7 @@
             <w:noProof/>
             <w:webHidden/>
           </w:rPr>
-          <w:t>4</w:t>
+          <w:t>5</w:t>
         </w:r>
         <w:r>
           <w:rPr>
@@ -6911,7 +6911,7 @@
           <w:lang w:eastAsia="es-GT"/>
         </w:rPr>
       </w:pPr>
-      <w:hyperlink w:anchor="_Toc481409989" w:history="1">
+      <w:hyperlink w:anchor="_Toc481419915" w:history="1">
         <w:r>
           <w:rPr>
             <w:rStyle w:val="Hipervnculo"/>
@@ -6954,7 +6954,7 @@
             <w:noProof/>
             <w:webHidden/>
           </w:rPr>
-          <w:instrText xml:space="preserve"> PAGEREF _Toc481409989 \h </w:instrText>
+          <w:instrText xml:space="preserve"> PAGEREF _Toc481419915 \h </w:instrText>
         </w:r>
         <w:r>
           <w:rPr>
@@ -6974,7 +6974,7 @@
             <w:noProof/>
             <w:webHidden/>
           </w:rPr>
-          <w:t>5</w:t>
+          <w:t>6</w:t>
         </w:r>
         <w:r>
           <w:rPr>
@@ -6995,7 +6995,7 @@
           <w:lang w:eastAsia="es-GT"/>
         </w:rPr>
       </w:pPr>
-      <w:hyperlink w:anchor="_Toc481409990" w:history="1">
+      <w:hyperlink w:anchor="_Toc481419916" w:history="1">
         <w:r>
           <w:rPr>
             <w:rStyle w:val="Hipervnculo"/>
@@ -7038,7 +7038,7 @@
             <w:noProof/>
             <w:webHidden/>
           </w:rPr>
-          <w:instrText xml:space="preserve"> PAGEREF _Toc481409990 \h </w:instrText>
+          <w:instrText xml:space="preserve"> PAGEREF _Toc481419916 \h </w:instrText>
         </w:r>
         <w:r>
           <w:rPr>
@@ -7058,7 +7058,7 @@
             <w:noProof/>
             <w:webHidden/>
           </w:rPr>
-          <w:t>6</w:t>
+          <w:t>7</w:t>
         </w:r>
         <w:r>
           <w:rPr>
@@ -7079,7 +7079,7 @@
           <w:lang w:eastAsia="es-GT"/>
         </w:rPr>
       </w:pPr>
-      <w:hyperlink w:anchor="_Toc481409991" w:history="1">
+      <w:hyperlink w:anchor="_Toc481419917" w:history="1">
         <w:r>
           <w:rPr>
             <w:rStyle w:val="Hipervnculo"/>
@@ -7122,7 +7122,7 @@
             <w:noProof/>
             <w:webHidden/>
           </w:rPr>
-          <w:instrText xml:space="preserve"> PAGEREF _Toc481409991 \h </w:instrText>
+          <w:instrText xml:space="preserve"> PAGEREF _Toc481419917 \h </w:instrText>
         </w:r>
         <w:r>
           <w:rPr>
@@ -7142,7 +7142,7 @@
             <w:noProof/>
             <w:webHidden/>
           </w:rPr>
-          <w:t>6</w:t>
+          <w:t>7</w:t>
         </w:r>
         <w:r>
           <w:rPr>
@@ -7163,7 +7163,7 @@
           <w:lang w:eastAsia="es-GT"/>
         </w:rPr>
       </w:pPr>
-      <w:hyperlink w:anchor="_Toc481409992" w:history="1">
+      <w:hyperlink w:anchor="_Toc481419918" w:history="1">
         <w:r>
           <w:rPr>
             <w:rStyle w:val="Hipervnculo"/>
@@ -7206,7 +7206,7 @@
             <w:noProof/>
             <w:webHidden/>
           </w:rPr>
-          <w:instrText xml:space="preserve"> PAGEREF _Toc481409992 \h </w:instrText>
+          <w:instrText xml:space="preserve"> PAGEREF _Toc481419918 \h </w:instrText>
         </w:r>
         <w:r>
           <w:rPr>
@@ -7226,7 +7226,7 @@
             <w:noProof/>
             <w:webHidden/>
           </w:rPr>
-          <w:t>7</w:t>
+          <w:t>8</w:t>
         </w:r>
         <w:r>
           <w:rPr>
@@ -7247,7 +7247,7 @@
           <w:lang w:eastAsia="es-GT"/>
         </w:rPr>
       </w:pPr>
-      <w:hyperlink w:anchor="_Toc481409993" w:history="1">
+      <w:hyperlink w:anchor="_Toc481419919" w:history="1">
         <w:r>
           <w:rPr>
             <w:rStyle w:val="Hipervnculo"/>
@@ -7290,7 +7290,7 @@
             <w:noProof/>
             <w:webHidden/>
           </w:rPr>
-          <w:instrText xml:space="preserve"> PAGEREF _Toc481409993 \h </w:instrText>
+          <w:instrText xml:space="preserve"> PAGEREF _Toc481419919 \h </w:instrText>
         </w:r>
         <w:r>
           <w:rPr>
@@ -7310,7 +7310,7 @@
             <w:noProof/>
             <w:webHidden/>
           </w:rPr>
-          <w:t>8</w:t>
+          <w:t>9</w:t>
         </w:r>
         <w:r>
           <w:rPr>
@@ -7331,7 +7331,7 @@
           <w:lang w:eastAsia="es-GT"/>
         </w:rPr>
       </w:pPr>
-      <w:hyperlink w:anchor="_Toc481409994" w:history="1">
+      <w:hyperlink w:anchor="_Toc481419920" w:history="1">
         <w:r>
           <w:rPr>
             <w:rStyle w:val="Hipervnculo"/>
@@ -7374,7 +7374,7 @@
             <w:noProof/>
             <w:webHidden/>
           </w:rPr>
-          <w:instrText xml:space="preserve"> PAGEREF _Toc481409994 \h </w:instrText>
+          <w:instrText xml:space="preserve"> PAGEREF _Toc481419920 \h </w:instrText>
         </w:r>
         <w:r>
           <w:rPr>
@@ -7394,7 +7394,7 @@
             <w:noProof/>
             <w:webHidden/>
           </w:rPr>
-          <w:t>8</w:t>
+          <w:t>9</w:t>
         </w:r>
         <w:r>
           <w:rPr>
@@ -7415,7 +7415,7 @@
           <w:lang w:eastAsia="es-GT"/>
         </w:rPr>
       </w:pPr>
-      <w:hyperlink w:anchor="_Toc481409995" w:history="1">
+      <w:hyperlink w:anchor="_Toc481419921" w:history="1">
         <w:r>
           <w:rPr>
             <w:rStyle w:val="Hipervnculo"/>
@@ -7458,7 +7458,7 @@
             <w:noProof/>
             <w:webHidden/>
           </w:rPr>
-          <w:instrText xml:space="preserve"> PAGEREF _Toc481409995 \h </w:instrText>
+          <w:instrText xml:space="preserve"> PAGEREF _Toc481419921 \h </w:instrText>
         </w:r>
         <w:r>
           <w:rPr>
@@ -7478,7 +7478,7 @@
             <w:noProof/>
             <w:webHidden/>
           </w:rPr>
-          <w:t>9</w:t>
+          <w:t>10</w:t>
         </w:r>
         <w:r>
           <w:rPr>
@@ -7499,7 +7499,7 @@
           <w:lang w:eastAsia="es-GT"/>
         </w:rPr>
       </w:pPr>
-      <w:hyperlink w:anchor="_Toc481409996" w:history="1">
+      <w:hyperlink w:anchor="_Toc481419922" w:history="1">
         <w:r>
           <w:rPr>
             <w:rStyle w:val="Hipervnculo"/>
@@ -7542,7 +7542,7 @@
             <w:noProof/>
             <w:webHidden/>
           </w:rPr>
-          <w:instrText xml:space="preserve"> PAGEREF _Toc481409996 \h </w:instrText>
+          <w:instrText xml:space="preserve"> PAGEREF _Toc481419922 \h </w:instrText>
         </w:r>
         <w:r>
           <w:rPr>
@@ -7562,7 +7562,7 @@
             <w:noProof/>
             <w:webHidden/>
           </w:rPr>
-          <w:t>10</w:t>
+          <w:t>11</w:t>
         </w:r>
         <w:r>
           <w:rPr>
@@ -7583,7 +7583,7 @@
           <w:lang w:eastAsia="es-GT"/>
         </w:rPr>
       </w:pPr>
-      <w:hyperlink w:anchor="_Toc481409997" w:history="1">
+      <w:hyperlink w:anchor="_Toc481419923" w:history="1">
         <w:r>
           <w:rPr>
             <w:rStyle w:val="Hipervnculo"/>
@@ -7626,7 +7626,7 @@
             <w:noProof/>
             <w:webHidden/>
           </w:rPr>
-          <w:instrText xml:space="preserve"> PAGEREF _Toc481409997 \h </w:instrText>
+          <w:instrText xml:space="preserve"> PAGEREF _Toc481419923 \h </w:instrText>
         </w:r>
         <w:r>
           <w:rPr>
@@ -7646,7 +7646,7 @@
             <w:noProof/>
             <w:webHidden/>
           </w:rPr>
-          <w:t>11</w:t>
+          <w:t>12</w:t>
         </w:r>
         <w:r>
           <w:rPr>
@@ -7667,7 +7667,7 @@
           <w:lang w:eastAsia="es-GT"/>
         </w:rPr>
       </w:pPr>
-      <w:hyperlink w:anchor="_Toc481409998" w:history="1">
+      <w:hyperlink w:anchor="_Toc481419924" w:history="1">
         <w:r>
           <w:rPr>
             <w:rStyle w:val="Hipervnculo"/>
@@ -7705,7 +7705,7 @@
           <w:rPr>
             <w:webHidden/>
           </w:rPr>
-          <w:instrText xml:space="preserve"> PAGEREF _Toc481409998 \h </w:instrText>
+          <w:instrText xml:space="preserve"> PAGEREF _Toc481419924 \h </w:instrText>
         </w:r>
         <w:r>
           <w:rPr>
@@ -7722,7 +7722,7 @@
           <w:rPr>
             <w:webHidden/>
           </w:rPr>
-          <w:t>12</w:t>
+          <w:t>14</w:t>
         </w:r>
         <w:r>
           <w:rPr>
@@ -7742,7 +7742,7 @@
           <w:lang w:eastAsia="es-GT"/>
         </w:rPr>
       </w:pPr>
-      <w:hyperlink w:anchor="_Toc481409999" w:history="1">
+      <w:hyperlink w:anchor="_Toc481419925" w:history="1">
         <w:r>
           <w:rPr>
             <w:rStyle w:val="Hipervnculo"/>
@@ -7785,7 +7785,7 @@
             <w:noProof/>
             <w:webHidden/>
           </w:rPr>
-          <w:instrText xml:space="preserve"> PAGEREF _Toc481409999 \h </w:instrText>
+          <w:instrText xml:space="preserve"> PAGEREF _Toc481419925 \h </w:instrText>
         </w:r>
         <w:r>
           <w:rPr>
@@ -7805,7 +7805,7 @@
             <w:noProof/>
             <w:webHidden/>
           </w:rPr>
-          <w:t>12</w:t>
+          <w:t>14</w:t>
         </w:r>
         <w:r>
           <w:rPr>
@@ -7826,7 +7826,7 @@
           <w:lang w:eastAsia="es-GT"/>
         </w:rPr>
       </w:pPr>
-      <w:hyperlink w:anchor="_Toc481410000" w:history="1">
+      <w:hyperlink w:anchor="_Toc481419926" w:history="1">
         <w:r>
           <w:rPr>
             <w:rStyle w:val="Hipervnculo"/>
@@ -7869,7 +7869,7 @@
             <w:noProof/>
             <w:webHidden/>
           </w:rPr>
-          <w:instrText xml:space="preserve"> PAGEREF _Toc481410000 \h </w:instrText>
+          <w:instrText xml:space="preserve"> PAGEREF _Toc481419926 \h </w:instrText>
         </w:r>
         <w:r>
           <w:rPr>
@@ -7889,7 +7889,7 @@
             <w:noProof/>
             <w:webHidden/>
           </w:rPr>
-          <w:t>14</w:t>
+          <w:t>15</w:t>
         </w:r>
         <w:r>
           <w:rPr>
@@ -7910,7 +7910,7 @@
           <w:lang w:eastAsia="es-GT"/>
         </w:rPr>
       </w:pPr>
-      <w:hyperlink w:anchor="_Toc481410001" w:history="1">
+      <w:hyperlink w:anchor="_Toc481419927" w:history="1">
         <w:r>
           <w:rPr>
             <w:rStyle w:val="Hipervnculo"/>
@@ -7953,7 +7953,7 @@
             <w:noProof/>
             <w:webHidden/>
           </w:rPr>
-          <w:instrText xml:space="preserve"> PAGEREF _Toc481410001 \h </w:instrText>
+          <w:instrText xml:space="preserve"> PAGEREF _Toc481419927 \h </w:instrText>
         </w:r>
         <w:r>
           <w:rPr>
@@ -7973,7 +7973,7 @@
             <w:noProof/>
             <w:webHidden/>
           </w:rPr>
-          <w:t>22</w:t>
+          <w:t>23</w:t>
         </w:r>
         <w:r>
           <w:rPr>
@@ -7994,7 +7994,7 @@
           <w:lang w:eastAsia="es-GT"/>
         </w:rPr>
       </w:pPr>
-      <w:hyperlink w:anchor="_Toc481410002" w:history="1">
+      <w:hyperlink w:anchor="_Toc481419928" w:history="1">
         <w:r>
           <w:rPr>
             <w:rStyle w:val="Hipervnculo"/>
@@ -8037,7 +8037,7 @@
             <w:noProof/>
             <w:webHidden/>
           </w:rPr>
-          <w:instrText xml:space="preserve"> PAGEREF _Toc481410002 \h </w:instrText>
+          <w:instrText xml:space="preserve"> PAGEREF _Toc481419928 \h </w:instrText>
         </w:r>
         <w:r>
           <w:rPr>
@@ -8057,7 +8057,7 @@
             <w:noProof/>
             <w:webHidden/>
           </w:rPr>
-          <w:t>34</w:t>
+          <w:t>36</w:t>
         </w:r>
         <w:r>
           <w:rPr>
@@ -8078,7 +8078,7 @@
           <w:lang w:eastAsia="es-GT"/>
         </w:rPr>
       </w:pPr>
-      <w:hyperlink w:anchor="_Toc481410003" w:history="1">
+      <w:hyperlink w:anchor="_Toc481419929" w:history="1">
         <w:r>
           <w:rPr>
             <w:rStyle w:val="Hipervnculo"/>
@@ -8121,7 +8121,7 @@
             <w:noProof/>
             <w:webHidden/>
           </w:rPr>
-          <w:instrText xml:space="preserve"> PAGEREF _Toc481410003 \h </w:instrText>
+          <w:instrText xml:space="preserve"> PAGEREF _Toc481419929 \h </w:instrText>
         </w:r>
         <w:r>
           <w:rPr>
@@ -8141,7 +8141,7 @@
             <w:noProof/>
             <w:webHidden/>
           </w:rPr>
-          <w:t>35</w:t>
+          <w:t>36</w:t>
         </w:r>
         <w:r>
           <w:rPr>
@@ -8162,7 +8162,7 @@
           <w:lang w:eastAsia="es-GT"/>
         </w:rPr>
       </w:pPr>
-      <w:hyperlink w:anchor="_Toc481410004" w:history="1">
+      <w:hyperlink w:anchor="_Toc481419930" w:history="1">
         <w:r>
           <w:rPr>
             <w:rStyle w:val="Hipervnculo"/>
@@ -8205,7 +8205,7 @@
             <w:noProof/>
             <w:webHidden/>
           </w:rPr>
-          <w:instrText xml:space="preserve"> PAGEREF _Toc481410004 \h </w:instrText>
+          <w:instrText xml:space="preserve"> PAGEREF _Toc481419930 \h </w:instrText>
         </w:r>
         <w:r>
           <w:rPr>
@@ -8225,7 +8225,7 @@
             <w:noProof/>
             <w:webHidden/>
           </w:rPr>
-          <w:t>35</w:t>
+          <w:t>36</w:t>
         </w:r>
         <w:r>
           <w:rPr>
@@ -8246,7 +8246,7 @@
           <w:lang w:eastAsia="es-GT"/>
         </w:rPr>
       </w:pPr>
-      <w:hyperlink w:anchor="_Toc481410005" w:history="1">
+      <w:hyperlink w:anchor="_Toc481419931" w:history="1">
         <w:r>
           <w:rPr>
             <w:rStyle w:val="Hipervnculo"/>
@@ -8289,7 +8289,7 @@
             <w:noProof/>
             <w:webHidden/>
           </w:rPr>
-          <w:instrText xml:space="preserve"> PAGEREF _Toc481410005 \h </w:instrText>
+          <w:instrText xml:space="preserve"> PAGEREF _Toc481419931 \h </w:instrText>
         </w:r>
         <w:r>
           <w:rPr>
@@ -8309,7 +8309,7 @@
             <w:noProof/>
             <w:webHidden/>
           </w:rPr>
-          <w:t>38</w:t>
+          <w:t>39</w:t>
         </w:r>
         <w:r>
           <w:rPr>
@@ -8330,7 +8330,7 @@
           <w:lang w:eastAsia="es-GT"/>
         </w:rPr>
       </w:pPr>
-      <w:hyperlink w:anchor="_Toc481410006" w:history="1">
+      <w:hyperlink w:anchor="_Toc481419932" w:history="1">
         <w:r>
           <w:rPr>
             <w:rStyle w:val="Hipervnculo"/>
@@ -8373,7 +8373,7 @@
             <w:noProof/>
             <w:webHidden/>
           </w:rPr>
-          <w:instrText xml:space="preserve"> PAGEREF _Toc481410006 \h </w:instrText>
+          <w:instrText xml:space="preserve"> PAGEREF _Toc481419932 \h </w:instrText>
         </w:r>
         <w:r>
           <w:rPr>
@@ -8393,7 +8393,7 @@
             <w:noProof/>
             <w:webHidden/>
           </w:rPr>
-          <w:t>38</w:t>
+          <w:t>40</w:t>
         </w:r>
         <w:r>
           <w:rPr>
@@ -8414,7 +8414,7 @@
           <w:lang w:eastAsia="es-GT"/>
         </w:rPr>
       </w:pPr>
-      <w:hyperlink w:anchor="_Toc481410007" w:history="1">
+      <w:hyperlink w:anchor="_Toc481419933" w:history="1">
         <w:r>
           <w:rPr>
             <w:rStyle w:val="Hipervnculo"/>
@@ -8457,7 +8457,7 @@
             <w:noProof/>
             <w:webHidden/>
           </w:rPr>
-          <w:instrText xml:space="preserve"> PAGEREF _Toc481410007 \h </w:instrText>
+          <w:instrText xml:space="preserve"> PAGEREF _Toc481419933 \h </w:instrText>
         </w:r>
         <w:r>
           <w:rPr>
@@ -8477,7 +8477,7 @@
             <w:noProof/>
             <w:webHidden/>
           </w:rPr>
-          <w:t>40</w:t>
+          <w:t>41</w:t>
         </w:r>
         <w:r>
           <w:rPr>
@@ -8498,7 +8498,7 @@
           <w:lang w:eastAsia="es-GT"/>
         </w:rPr>
       </w:pPr>
-      <w:hyperlink w:anchor="_Toc481410008" w:history="1">
+      <w:hyperlink w:anchor="_Toc481419934" w:history="1">
         <w:r>
           <w:rPr>
             <w:rStyle w:val="Hipervnculo"/>
@@ -8541,7 +8541,7 @@
             <w:noProof/>
             <w:webHidden/>
           </w:rPr>
-          <w:instrText xml:space="preserve"> PAGEREF _Toc481410008 \h </w:instrText>
+          <w:instrText xml:space="preserve"> PAGEREF _Toc481419934 \h </w:instrText>
         </w:r>
         <w:r>
           <w:rPr>
@@ -8561,7 +8561,7 @@
             <w:noProof/>
             <w:webHidden/>
           </w:rPr>
-          <w:t>41</w:t>
+          <w:t>42</w:t>
         </w:r>
         <w:r>
           <w:rPr>
@@ -8582,7 +8582,7 @@
           <w:lang w:eastAsia="es-GT"/>
         </w:rPr>
       </w:pPr>
-      <w:hyperlink w:anchor="_Toc481410009" w:history="1">
+      <w:hyperlink w:anchor="_Toc481419935" w:history="1">
         <w:r>
           <w:rPr>
             <w:rStyle w:val="Hipervnculo"/>
@@ -8625,7 +8625,7 @@
             <w:noProof/>
             <w:webHidden/>
           </w:rPr>
-          <w:instrText xml:space="preserve"> PAGEREF _Toc481410009 \h </w:instrText>
+          <w:instrText xml:space="preserve"> PAGEREF _Toc481419935 \h </w:instrText>
         </w:r>
         <w:r>
           <w:rPr>
@@ -8645,7 +8645,7 @@
             <w:noProof/>
             <w:webHidden/>
           </w:rPr>
-          <w:t>41</w:t>
+          <w:t>44</w:t>
         </w:r>
         <w:r>
           <w:rPr>
@@ -8666,7 +8666,7 @@
           <w:lang w:eastAsia="es-GT"/>
         </w:rPr>
       </w:pPr>
-      <w:hyperlink w:anchor="_Toc481410010" w:history="1">
+      <w:hyperlink w:anchor="_Toc481419936" w:history="1">
         <w:r>
           <w:rPr>
             <w:rStyle w:val="Hipervnculo"/>
@@ -8704,7 +8704,7 @@
           <w:rPr>
             <w:webHidden/>
           </w:rPr>
-          <w:instrText xml:space="preserve"> PAGEREF _Toc481410010 \h </w:instrText>
+          <w:instrText xml:space="preserve"> PAGEREF _Toc481419936 \h </w:instrText>
         </w:r>
         <w:r>
           <w:rPr>
@@ -8721,7 +8721,7 @@
           <w:rPr>
             <w:webHidden/>
           </w:rPr>
-          <w:t>43</w:t>
+          <w:t>47</w:t>
         </w:r>
         <w:r>
           <w:rPr>
@@ -8741,7 +8741,7 @@
           <w:lang w:eastAsia="es-GT"/>
         </w:rPr>
       </w:pPr>
-      <w:hyperlink w:anchor="_Toc481410011" w:history="1">
+      <w:hyperlink w:anchor="_Toc481419937" w:history="1">
         <w:r>
           <w:rPr>
             <w:rStyle w:val="Hipervnculo"/>
@@ -8784,7 +8784,7 @@
             <w:noProof/>
             <w:webHidden/>
           </w:rPr>
-          <w:instrText xml:space="preserve"> PAGEREF _Toc481410011 \h </w:instrText>
+          <w:instrText xml:space="preserve"> PAGEREF _Toc481419937 \h </w:instrText>
         </w:r>
         <w:r>
           <w:rPr>
@@ -8804,7 +8804,7 @@
             <w:noProof/>
             <w:webHidden/>
           </w:rPr>
-          <w:t>43</w:t>
+          <w:t>47</w:t>
         </w:r>
         <w:r>
           <w:rPr>
@@ -8825,7 +8825,7 @@
           <w:lang w:eastAsia="es-GT"/>
         </w:rPr>
       </w:pPr>
-      <w:hyperlink w:anchor="_Toc481410012" w:history="1">
+      <w:hyperlink w:anchor="_Toc481419938" w:history="1">
         <w:r>
           <w:rPr>
             <w:rStyle w:val="Hipervnculo"/>
@@ -8868,7 +8868,7 @@
             <w:noProof/>
             <w:webHidden/>
           </w:rPr>
-          <w:instrText xml:space="preserve"> PAGEREF _Toc481410012 \h </w:instrText>
+          <w:instrText xml:space="preserve"> PAGEREF _Toc481419938 \h </w:instrText>
         </w:r>
         <w:r>
           <w:rPr>
@@ -8888,7 +8888,7 @@
             <w:noProof/>
             <w:webHidden/>
           </w:rPr>
-          <w:t>45</w:t>
+          <w:t>48</w:t>
         </w:r>
         <w:r>
           <w:rPr>
@@ -8909,7 +8909,7 @@
           <w:lang w:eastAsia="es-GT"/>
         </w:rPr>
       </w:pPr>
-      <w:hyperlink w:anchor="_Toc481410013" w:history="1">
+      <w:hyperlink w:anchor="_Toc481419939" w:history="1">
         <w:r>
           <w:rPr>
             <w:rStyle w:val="Hipervnculo"/>
@@ -8952,7 +8952,7 @@
             <w:noProof/>
             <w:webHidden/>
           </w:rPr>
-          <w:instrText xml:space="preserve"> PAGEREF _Toc481410013 \h </w:instrText>
+          <w:instrText xml:space="preserve"> PAGEREF _Toc481419939 \h </w:instrText>
         </w:r>
         <w:r>
           <w:rPr>
@@ -8972,7 +8972,7 @@
             <w:noProof/>
             <w:webHidden/>
           </w:rPr>
-          <w:t>46</w:t>
+          <w:t>50</w:t>
         </w:r>
         <w:r>
           <w:rPr>
@@ -8993,7 +8993,7 @@
           <w:lang w:eastAsia="es-GT"/>
         </w:rPr>
       </w:pPr>
-      <w:hyperlink w:anchor="_Toc481410014" w:history="1">
+      <w:hyperlink w:anchor="_Toc481419940" w:history="1">
         <w:r>
           <w:rPr>
             <w:rStyle w:val="Hipervnculo"/>
@@ -9036,7 +9036,7 @@
             <w:noProof/>
             <w:webHidden/>
           </w:rPr>
-          <w:instrText xml:space="preserve"> PAGEREF _Toc481410014 \h </w:instrText>
+          <w:instrText xml:space="preserve"> PAGEREF _Toc481419940 \h </w:instrText>
         </w:r>
         <w:r>
           <w:rPr>
@@ -9056,7 +9056,7 @@
             <w:noProof/>
             <w:webHidden/>
           </w:rPr>
-          <w:t>46</w:t>
+          <w:t>50</w:t>
         </w:r>
         <w:r>
           <w:rPr>
@@ -9077,7 +9077,7 @@
           <w:lang w:eastAsia="es-GT"/>
         </w:rPr>
       </w:pPr>
-      <w:hyperlink w:anchor="_Toc481410015" w:history="1">
+      <w:hyperlink w:anchor="_Toc481419941" w:history="1">
         <w:r>
           <w:rPr>
             <w:rStyle w:val="Hipervnculo"/>
@@ -9120,7 +9120,7 @@
             <w:noProof/>
             <w:webHidden/>
           </w:rPr>
-          <w:instrText xml:space="preserve"> PAGEREF _Toc481410015 \h </w:instrText>
+          <w:instrText xml:space="preserve"> PAGEREF _Toc481419941 \h </w:instrText>
         </w:r>
         <w:r>
           <w:rPr>
@@ -9140,7 +9140,7 @@
             <w:noProof/>
             <w:webHidden/>
           </w:rPr>
-          <w:t>47</w:t>
+          <w:t>51</w:t>
         </w:r>
         <w:r>
           <w:rPr>
@@ -9161,7 +9161,7 @@
           <w:lang w:eastAsia="es-GT"/>
         </w:rPr>
       </w:pPr>
-      <w:hyperlink w:anchor="_Toc481410016" w:history="1">
+      <w:hyperlink w:anchor="_Toc481419942" w:history="1">
         <w:r>
           <w:rPr>
             <w:rStyle w:val="Hipervnculo"/>
@@ -9204,7 +9204,7 @@
             <w:noProof/>
             <w:webHidden/>
           </w:rPr>
-          <w:instrText xml:space="preserve"> PAGEREF _Toc481410016 \h </w:instrText>
+          <w:instrText xml:space="preserve"> PAGEREF _Toc481419942 \h </w:instrText>
         </w:r>
         <w:r>
           <w:rPr>
@@ -9224,7 +9224,7 @@
             <w:noProof/>
             <w:webHidden/>
           </w:rPr>
-          <w:t>47</w:t>
+          <w:t>51</w:t>
         </w:r>
         <w:r>
           <w:rPr>
@@ -9245,7 +9245,7 @@
           <w:lang w:eastAsia="es-GT"/>
         </w:rPr>
       </w:pPr>
-      <w:hyperlink w:anchor="_Toc481410017" w:history="1">
+      <w:hyperlink w:anchor="_Toc481419943" w:history="1">
         <w:r>
           <w:rPr>
             <w:rStyle w:val="Hipervnculo"/>
@@ -9288,7 +9288,7 @@
             <w:noProof/>
             <w:webHidden/>
           </w:rPr>
-          <w:instrText xml:space="preserve"> PAGEREF _Toc481410017 \h </w:instrText>
+          <w:instrText xml:space="preserve"> PAGEREF _Toc481419943 \h </w:instrText>
         </w:r>
         <w:r>
           <w:rPr>
@@ -9308,7 +9308,7 @@
             <w:noProof/>
             <w:webHidden/>
           </w:rPr>
-          <w:t>47</w:t>
+          <w:t>51</w:t>
         </w:r>
         <w:r>
           <w:rPr>
@@ -9329,7 +9329,7 @@
           <w:lang w:eastAsia="es-GT"/>
         </w:rPr>
       </w:pPr>
-      <w:hyperlink w:anchor="_Toc481410018" w:history="1">
+      <w:hyperlink w:anchor="_Toc481419944" w:history="1">
         <w:r>
           <w:rPr>
             <w:rStyle w:val="Hipervnculo"/>
@@ -9372,7 +9372,7 @@
             <w:noProof/>
             <w:webHidden/>
           </w:rPr>
-          <w:instrText xml:space="preserve"> PAGEREF _Toc481410018 \h </w:instrText>
+          <w:instrText xml:space="preserve"> PAGEREF _Toc481419944 \h </w:instrText>
         </w:r>
         <w:r>
           <w:rPr>
@@ -9392,7 +9392,7 @@
             <w:noProof/>
             <w:webHidden/>
           </w:rPr>
-          <w:t>48</w:t>
+          <w:t>52</w:t>
         </w:r>
         <w:r>
           <w:rPr>
@@ -9413,7 +9413,7 @@
           <w:lang w:eastAsia="es-GT"/>
         </w:rPr>
       </w:pPr>
-      <w:hyperlink w:anchor="_Toc481410019" w:history="1">
+      <w:hyperlink w:anchor="_Toc481419945" w:history="1">
         <w:r>
           <w:rPr>
             <w:rStyle w:val="Hipervnculo"/>
@@ -9456,7 +9456,7 @@
             <w:noProof/>
             <w:webHidden/>
           </w:rPr>
-          <w:instrText xml:space="preserve"> PAGEREF _Toc481410019 \h </w:instrText>
+          <w:instrText xml:space="preserve"> PAGEREF _Toc481419945 \h </w:instrText>
         </w:r>
         <w:r>
           <w:rPr>
@@ -9476,7 +9476,7 @@
             <w:noProof/>
             <w:webHidden/>
           </w:rPr>
-          <w:t>54</w:t>
+          <w:t>58</w:t>
         </w:r>
         <w:r>
           <w:rPr>
@@ -9497,7 +9497,7 @@
           <w:lang w:eastAsia="es-GT"/>
         </w:rPr>
       </w:pPr>
-      <w:hyperlink w:anchor="_Toc481410020" w:history="1">
+      <w:hyperlink w:anchor="_Toc481419946" w:history="1">
         <w:r>
           <w:rPr>
             <w:rStyle w:val="Hipervnculo"/>
@@ -9540,7 +9540,7 @@
             <w:noProof/>
             <w:webHidden/>
           </w:rPr>
-          <w:instrText xml:space="preserve"> PAGEREF _Toc481410020 \h </w:instrText>
+          <w:instrText xml:space="preserve"> PAGEREF _Toc481419946 \h </w:instrText>
         </w:r>
         <w:r>
           <w:rPr>
@@ -9560,7 +9560,7 @@
             <w:noProof/>
             <w:webHidden/>
           </w:rPr>
-          <w:t>54</w:t>
+          <w:t>58</w:t>
         </w:r>
         <w:r>
           <w:rPr>
@@ -9581,7 +9581,7 @@
           <w:lang w:eastAsia="es-GT"/>
         </w:rPr>
       </w:pPr>
-      <w:hyperlink w:anchor="_Toc481410021" w:history="1">
+      <w:hyperlink w:anchor="_Toc481419947" w:history="1">
         <w:r>
           <w:rPr>
             <w:rStyle w:val="Hipervnculo"/>
@@ -9624,7 +9624,7 @@
             <w:noProof/>
             <w:webHidden/>
           </w:rPr>
-          <w:instrText xml:space="preserve"> PAGEREF _Toc481410021 \h </w:instrText>
+          <w:instrText xml:space="preserve"> PAGEREF _Toc481419947 \h </w:instrText>
         </w:r>
         <w:r>
           <w:rPr>
@@ -9644,7 +9644,7 @@
             <w:noProof/>
             <w:webHidden/>
           </w:rPr>
-          <w:t>54</w:t>
+          <w:t>58</w:t>
         </w:r>
         <w:r>
           <w:rPr>
@@ -9665,7 +9665,7 @@
           <w:lang w:eastAsia="es-GT"/>
         </w:rPr>
       </w:pPr>
-      <w:hyperlink w:anchor="_Toc481410022" w:history="1">
+      <w:hyperlink w:anchor="_Toc481419948" w:history="1">
         <w:r>
           <w:rPr>
             <w:rStyle w:val="Hipervnculo"/>
@@ -9708,7 +9708,7 @@
             <w:noProof/>
             <w:webHidden/>
           </w:rPr>
-          <w:instrText xml:space="preserve"> PAGEREF _Toc481410022 \h </w:instrText>
+          <w:instrText xml:space="preserve"> PAGEREF _Toc481419948 \h </w:instrText>
         </w:r>
         <w:r>
           <w:rPr>
@@ -9728,7 +9728,7 @@
             <w:noProof/>
             <w:webHidden/>
           </w:rPr>
-          <w:t>55</w:t>
+          <w:t>59</w:t>
         </w:r>
         <w:r>
           <w:rPr>
@@ -9749,7 +9749,7 @@
           <w:lang w:eastAsia="es-GT"/>
         </w:rPr>
       </w:pPr>
-      <w:hyperlink w:anchor="_Toc481410023" w:history="1">
+      <w:hyperlink w:anchor="_Toc481419949" w:history="1">
         <w:r>
           <w:rPr>
             <w:rStyle w:val="Hipervnculo"/>
@@ -9792,7 +9792,7 @@
             <w:noProof/>
             <w:webHidden/>
           </w:rPr>
-          <w:instrText xml:space="preserve"> PAGEREF _Toc481410023 \h </w:instrText>
+          <w:instrText xml:space="preserve"> PAGEREF _Toc481419949 \h </w:instrText>
         </w:r>
         <w:r>
           <w:rPr>
@@ -9812,7 +9812,7 @@
             <w:noProof/>
             <w:webHidden/>
           </w:rPr>
-          <w:t>55</w:t>
+          <w:t>59</w:t>
         </w:r>
         <w:r>
           <w:rPr>
@@ -9833,7 +9833,7 @@
           <w:lang w:eastAsia="es-GT"/>
         </w:rPr>
       </w:pPr>
-      <w:hyperlink w:anchor="_Toc481410024" w:history="1">
+      <w:hyperlink w:anchor="_Toc481419950" w:history="1">
         <w:r>
           <w:rPr>
             <w:rStyle w:val="Hipervnculo"/>
@@ -9876,7 +9876,7 @@
             <w:noProof/>
             <w:webHidden/>
           </w:rPr>
-          <w:instrText xml:space="preserve"> PAGEREF _Toc481410024 \h </w:instrText>
+          <w:instrText xml:space="preserve"> PAGEREF _Toc481419950 \h </w:instrText>
         </w:r>
         <w:r>
           <w:rPr>
@@ -9896,7 +9896,7 @@
             <w:noProof/>
             <w:webHidden/>
           </w:rPr>
-          <w:t>56</w:t>
+          <w:t>59</w:t>
         </w:r>
         <w:r>
           <w:rPr>
@@ -9917,7 +9917,7 @@
           <w:lang w:eastAsia="es-GT"/>
         </w:rPr>
       </w:pPr>
-      <w:hyperlink w:anchor="_Toc481410025" w:history="1">
+      <w:hyperlink w:anchor="_Toc481419951" w:history="1">
         <w:r>
           <w:rPr>
             <w:rStyle w:val="Hipervnculo"/>
@@ -9960,7 +9960,7 @@
             <w:noProof/>
             <w:webHidden/>
           </w:rPr>
-          <w:instrText xml:space="preserve"> PAGEREF _Toc481410025 \h </w:instrText>
+          <w:instrText xml:space="preserve"> PAGEREF _Toc481419951 \h </w:instrText>
         </w:r>
         <w:r>
           <w:rPr>
@@ -9980,7 +9980,7 @@
             <w:noProof/>
             <w:webHidden/>
           </w:rPr>
-          <w:t>56</w:t>
+          <w:t>60</w:t>
         </w:r>
         <w:r>
           <w:rPr>
@@ -10001,7 +10001,7 @@
           <w:lang w:eastAsia="es-GT"/>
         </w:rPr>
       </w:pPr>
-      <w:hyperlink w:anchor="_Toc481410026" w:history="1">
+      <w:hyperlink w:anchor="_Toc481419952" w:history="1">
         <w:r>
           <w:rPr>
             <w:rStyle w:val="Hipervnculo"/>
@@ -10039,7 +10039,7 @@
           <w:rPr>
             <w:webHidden/>
           </w:rPr>
-          <w:instrText xml:space="preserve"> PAGEREF _Toc481410026 \h </w:instrText>
+          <w:instrText xml:space="preserve"> PAGEREF _Toc481419952 \h </w:instrText>
         </w:r>
         <w:r>
           <w:rPr>
@@ -10056,7 +10056,7 @@
           <w:rPr>
             <w:webHidden/>
           </w:rPr>
-          <w:t>57</w:t>
+          <w:t>61</w:t>
         </w:r>
         <w:r>
           <w:rPr>
@@ -10076,7 +10076,7 @@
           <w:lang w:eastAsia="es-GT"/>
         </w:rPr>
       </w:pPr>
-      <w:hyperlink w:anchor="_Toc481410027" w:history="1">
+      <w:hyperlink w:anchor="_Toc481419953" w:history="1">
         <w:r>
           <w:rPr>
             <w:rStyle w:val="Hipervnculo"/>
@@ -10119,7 +10119,7 @@
             <w:noProof/>
             <w:webHidden/>
           </w:rPr>
-          <w:instrText xml:space="preserve"> PAGEREF _Toc481410027 \h </w:instrText>
+          <w:instrText xml:space="preserve"> PAGEREF _Toc481419953 \h </w:instrText>
         </w:r>
         <w:r>
           <w:rPr>
@@ -10139,7 +10139,7 @@
             <w:noProof/>
             <w:webHidden/>
           </w:rPr>
-          <w:t>57</w:t>
+          <w:t>61</w:t>
         </w:r>
         <w:r>
           <w:rPr>
@@ -10160,7 +10160,7 @@
           <w:lang w:eastAsia="es-GT"/>
         </w:rPr>
       </w:pPr>
-      <w:hyperlink w:anchor="_Toc481410028" w:history="1">
+      <w:hyperlink w:anchor="_Toc481419954" w:history="1">
         <w:r>
           <w:rPr>
             <w:rStyle w:val="Hipervnculo"/>
@@ -10203,7 +10203,7 @@
             <w:noProof/>
             <w:webHidden/>
           </w:rPr>
-          <w:instrText xml:space="preserve"> PAGEREF _Toc481410028 \h </w:instrText>
+          <w:instrText xml:space="preserve"> PAGEREF _Toc481419954 \h </w:instrText>
         </w:r>
         <w:r>
           <w:rPr>
@@ -10223,7 +10223,7 @@
             <w:noProof/>
             <w:webHidden/>
           </w:rPr>
-          <w:t>57</w:t>
+          <w:t>61</w:t>
         </w:r>
         <w:r>
           <w:rPr>
@@ -10244,7 +10244,7 @@
           <w:lang w:eastAsia="es-GT"/>
         </w:rPr>
       </w:pPr>
-      <w:hyperlink w:anchor="_Toc481410029" w:history="1">
+      <w:hyperlink w:anchor="_Toc481419955" w:history="1">
         <w:r>
           <w:rPr>
             <w:rStyle w:val="Hipervnculo"/>
@@ -10287,7 +10287,7 @@
             <w:noProof/>
             <w:webHidden/>
           </w:rPr>
-          <w:instrText xml:space="preserve"> PAGEREF _Toc481410029 \h </w:instrText>
+          <w:instrText xml:space="preserve"> PAGEREF _Toc481419955 \h </w:instrText>
         </w:r>
         <w:r>
           <w:rPr>
@@ -10307,7 +10307,7 @@
             <w:noProof/>
             <w:webHidden/>
           </w:rPr>
-          <w:t>57</w:t>
+          <w:t>61</w:t>
         </w:r>
         <w:r>
           <w:rPr>
@@ -10328,7 +10328,7 @@
           <w:lang w:eastAsia="es-GT"/>
         </w:rPr>
       </w:pPr>
-      <w:hyperlink w:anchor="_Toc481410030" w:history="1">
+      <w:hyperlink w:anchor="_Toc481419956" w:history="1">
         <w:r>
           <w:rPr>
             <w:rStyle w:val="Hipervnculo"/>
@@ -10371,7 +10371,7 @@
             <w:noProof/>
             <w:webHidden/>
           </w:rPr>
-          <w:instrText xml:space="preserve"> PAGEREF _Toc481410030 \h </w:instrText>
+          <w:instrText xml:space="preserve"> PAGEREF _Toc481419956 \h </w:instrText>
         </w:r>
         <w:r>
           <w:rPr>
@@ -10391,7 +10391,7 @@
             <w:noProof/>
             <w:webHidden/>
           </w:rPr>
-          <w:t>57</w:t>
+          <w:t>61</w:t>
         </w:r>
         <w:r>
           <w:rPr>
@@ -10412,7 +10412,7 @@
           <w:lang w:eastAsia="es-GT"/>
         </w:rPr>
       </w:pPr>
-      <w:hyperlink w:anchor="_Toc481410031" w:history="1">
+      <w:hyperlink w:anchor="_Toc481419957" w:history="1">
         <w:r>
           <w:rPr>
             <w:rStyle w:val="Hipervnculo"/>
@@ -10455,7 +10455,7 @@
             <w:noProof/>
             <w:webHidden/>
           </w:rPr>
-          <w:instrText xml:space="preserve"> PAGEREF _Toc481410031 \h </w:instrText>
+          <w:instrText xml:space="preserve"> PAGEREF _Toc481419957 \h </w:instrText>
         </w:r>
         <w:r>
           <w:rPr>
@@ -10475,7 +10475,7 @@
             <w:noProof/>
             <w:webHidden/>
           </w:rPr>
-          <w:t>58</w:t>
+          <w:t>62</w:t>
         </w:r>
         <w:r>
           <w:rPr>
@@ -10496,7 +10496,7 @@
           <w:lang w:eastAsia="es-GT"/>
         </w:rPr>
       </w:pPr>
-      <w:hyperlink w:anchor="_Toc481410032" w:history="1">
+      <w:hyperlink w:anchor="_Toc481419958" w:history="1">
         <w:r>
           <w:rPr>
             <w:rStyle w:val="Hipervnculo"/>
@@ -10539,7 +10539,7 @@
             <w:noProof/>
             <w:webHidden/>
           </w:rPr>
-          <w:instrText xml:space="preserve"> PAGEREF _Toc481410032 \h </w:instrText>
+          <w:instrText xml:space="preserve"> PAGEREF _Toc481419958 \h </w:instrText>
         </w:r>
         <w:r>
           <w:rPr>
@@ -10559,7 +10559,7 @@
             <w:noProof/>
             <w:webHidden/>
           </w:rPr>
-          <w:t>58</w:t>
+          <w:t>62</w:t>
         </w:r>
         <w:r>
           <w:rPr>
@@ -10580,7 +10580,7 @@
           <w:lang w:eastAsia="es-GT"/>
         </w:rPr>
       </w:pPr>
-      <w:hyperlink w:anchor="_Toc481410033" w:history="1">
+      <w:hyperlink w:anchor="_Toc481419959" w:history="1">
         <w:r>
           <w:rPr>
             <w:rStyle w:val="Hipervnculo"/>
@@ -10623,7 +10623,7 @@
             <w:noProof/>
             <w:webHidden/>
           </w:rPr>
-          <w:instrText xml:space="preserve"> PAGEREF _Toc481410033 \h </w:instrText>
+          <w:instrText xml:space="preserve"> PAGEREF _Toc481419959 \h </w:instrText>
         </w:r>
         <w:r>
           <w:rPr>
@@ -10643,7 +10643,7 @@
             <w:noProof/>
             <w:webHidden/>
           </w:rPr>
-          <w:t>59</w:t>
+          <w:t>63</w:t>
         </w:r>
         <w:r>
           <w:rPr>
@@ -10664,7 +10664,7 @@
           <w:lang w:eastAsia="es-GT"/>
         </w:rPr>
       </w:pPr>
-      <w:hyperlink w:anchor="_Toc481410034" w:history="1">
+      <w:hyperlink w:anchor="_Toc481419960" w:history="1">
         <w:r>
           <w:rPr>
             <w:rStyle w:val="Hipervnculo"/>
@@ -10687,7 +10687,7 @@
           <w:rPr>
             <w:webHidden/>
           </w:rPr>
-          <w:instrText xml:space="preserve"> PAGEREF _Toc481410034 \h </w:instrText>
+          <w:instrText xml:space="preserve"> PAGEREF _Toc481419960 \h </w:instrText>
         </w:r>
         <w:r>
           <w:rPr>
@@ -10704,7 +10704,7 @@
           <w:rPr>
             <w:webHidden/>
           </w:rPr>
-          <w:t>61</w:t>
+          <w:t>65</w:t>
         </w:r>
         <w:r>
           <w:rPr>
@@ -10724,7 +10724,7 @@
           <w:lang w:eastAsia="es-GT"/>
         </w:rPr>
       </w:pPr>
-      <w:hyperlink w:anchor="_Toc481410035" w:history="1">
+      <w:hyperlink w:anchor="_Toc481419961" w:history="1">
         <w:r>
           <w:rPr>
             <w:rStyle w:val="Hipervnculo"/>
@@ -10747,7 +10747,7 @@
           <w:rPr>
             <w:webHidden/>
           </w:rPr>
-          <w:instrText xml:space="preserve"> PAGEREF _Toc481410035 \h </w:instrText>
+          <w:instrText xml:space="preserve"> PAGEREF _Toc481419961 \h </w:instrText>
         </w:r>
         <w:r>
           <w:rPr>
@@ -10764,7 +10764,7 @@
           <w:rPr>
             <w:webHidden/>
           </w:rPr>
-          <w:t>63</w:t>
+          <w:t>67</w:t>
         </w:r>
         <w:r>
           <w:rPr>
@@ -10784,7 +10784,7 @@
           <w:lang w:eastAsia="es-GT"/>
         </w:rPr>
       </w:pPr>
-      <w:hyperlink w:anchor="_Toc481410036" w:history="1">
+      <w:hyperlink w:anchor="_Toc481419962" w:history="1">
         <w:r>
           <w:rPr>
             <w:rStyle w:val="Hipervnculo"/>
@@ -10807,7 +10807,7 @@
           <w:rPr>
             <w:webHidden/>
           </w:rPr>
-          <w:instrText xml:space="preserve"> PAGEREF _Toc481410036 \h </w:instrText>
+          <w:instrText xml:space="preserve"> PAGEREF _Toc481419962 \h </w:instrText>
         </w:r>
         <w:r>
           <w:rPr>
@@ -10824,7 +10824,7 @@
           <w:rPr>
             <w:webHidden/>
           </w:rPr>
-          <w:t>65</w:t>
+          <w:t>69</w:t>
         </w:r>
         <w:r>
           <w:rPr>
@@ -10844,7 +10844,7 @@
           <w:lang w:eastAsia="es-GT"/>
         </w:rPr>
       </w:pPr>
-      <w:hyperlink w:anchor="_Toc481410037" w:history="1">
+      <w:hyperlink w:anchor="_Toc481419963" w:history="1">
         <w:r>
           <w:rPr>
             <w:rStyle w:val="Hipervnculo"/>
@@ -10867,7 +10867,7 @@
           <w:rPr>
             <w:webHidden/>
           </w:rPr>
-          <w:instrText xml:space="preserve"> PAGEREF _Toc481410037 \h </w:instrText>
+          <w:instrText xml:space="preserve"> PAGEREF _Toc481419963 \h </w:instrText>
         </w:r>
         <w:r>
           <w:rPr>
@@ -10884,7 +10884,7 @@
           <w:rPr>
             <w:webHidden/>
           </w:rPr>
-          <w:t>67</w:t>
+          <w:t>79</w:t>
         </w:r>
         <w:r>
           <w:rPr>
@@ -10904,7 +10904,7 @@
           <w:lang w:eastAsia="es-GT"/>
         </w:rPr>
       </w:pPr>
-      <w:hyperlink w:anchor="_Toc481410038" w:history="1">
+      <w:hyperlink w:anchor="_Toc481419964" w:history="1">
         <w:r>
           <w:rPr>
             <w:rStyle w:val="Hipervnculo"/>
@@ -10927,7 +10927,7 @@
           <w:rPr>
             <w:webHidden/>
           </w:rPr>
-          <w:instrText xml:space="preserve"> PAGEREF _Toc481410038 \h </w:instrText>
+          <w:instrText xml:space="preserve"> PAGEREF _Toc481419964 \h </w:instrText>
         </w:r>
         <w:r>
           <w:rPr>
@@ -10944,7 +10944,7 @@
           <w:rPr>
             <w:webHidden/>
           </w:rPr>
-          <w:t>69</w:t>
+          <w:t>81</w:t>
         </w:r>
         <w:r>
           <w:rPr>
@@ -10999,7 +10999,7 @@
         <w:outlineLvl w:val="0"/>
       </w:pPr>
       <w:bookmarkStart w:id="5" w:name="_Toc329600018"/>
-      <w:bookmarkStart w:id="6" w:name="_Toc481409971"/>
+      <w:bookmarkStart w:id="6" w:name="_Toc481419897"/>
       <w:r>
         <w:lastRenderedPageBreak/>
         <w:t>Índice de ilustraciones</w:t>
@@ -11084,7 +11084,7 @@
         </w:rPr>
         <w:fldChar w:fldCharType="separate"/>
       </w:r>
-      <w:hyperlink w:anchor="_Toc481410081" w:history="1">
+      <w:hyperlink w:anchor="_Toc481419979" w:history="1">
         <w:r>
           <w:rPr>
             <w:rStyle w:val="Hipervnculo"/>
@@ -11107,7 +11107,7 @@
           <w:rPr>
             <w:webHidden/>
           </w:rPr>
-          <w:instrText xml:space="preserve"> PAGEREF _Toc481410081 \h </w:instrText>
+          <w:instrText xml:space="preserve"> PAGEREF _Toc481419979 \h </w:instrText>
         </w:r>
         <w:r>
           <w:rPr>
@@ -11143,7 +11143,7 @@
           <w:lang w:eastAsia="es-GT"/>
         </w:rPr>
       </w:pPr>
-      <w:hyperlink w:anchor="_Toc481410082" w:history="1">
+      <w:hyperlink w:anchor="_Toc481419980" w:history="1">
         <w:r>
           <w:rPr>
             <w:rStyle w:val="Hipervnculo"/>
@@ -11166,7 +11166,7 @@
           <w:rPr>
             <w:webHidden/>
           </w:rPr>
-          <w:instrText xml:space="preserve"> PAGEREF _Toc481410082 \h </w:instrText>
+          <w:instrText xml:space="preserve"> PAGEREF _Toc481419980 \h </w:instrText>
         </w:r>
         <w:r>
           <w:rPr>
@@ -11183,7 +11183,7 @@
           <w:rPr>
             <w:webHidden/>
           </w:rPr>
-          <w:t>14</w:t>
+          <w:t>15</w:t>
         </w:r>
         <w:r>
           <w:rPr>
@@ -11202,7 +11202,7 @@
           <w:lang w:eastAsia="es-GT"/>
         </w:rPr>
       </w:pPr>
-      <w:hyperlink w:anchor="_Toc481410083" w:history="1">
+      <w:hyperlink w:anchor="_Toc481419981" w:history="1">
         <w:r>
           <w:rPr>
             <w:rStyle w:val="Hipervnculo"/>
@@ -11225,7 +11225,7 @@
           <w:rPr>
             <w:webHidden/>
           </w:rPr>
-          <w:instrText xml:space="preserve"> PAGEREF _Toc481410083 \h </w:instrText>
+          <w:instrText xml:space="preserve"> PAGEREF _Toc481419981 \h </w:instrText>
         </w:r>
         <w:r>
           <w:rPr>
@@ -11242,7 +11242,7 @@
           <w:rPr>
             <w:webHidden/>
           </w:rPr>
-          <w:t>14</w:t>
+          <w:t>16</w:t>
         </w:r>
         <w:r>
           <w:rPr>
@@ -11261,7 +11261,7 @@
           <w:lang w:eastAsia="es-GT"/>
         </w:rPr>
       </w:pPr>
-      <w:hyperlink w:anchor="_Toc481410084" w:history="1">
+      <w:hyperlink w:anchor="_Toc481419982" w:history="1">
         <w:r>
           <w:rPr>
             <w:rStyle w:val="Hipervnculo"/>
@@ -11284,7 +11284,7 @@
           <w:rPr>
             <w:webHidden/>
           </w:rPr>
-          <w:instrText xml:space="preserve"> PAGEREF _Toc481410084 \h </w:instrText>
+          <w:instrText xml:space="preserve"> PAGEREF _Toc481419982 \h </w:instrText>
         </w:r>
         <w:r>
           <w:rPr>
@@ -11301,7 +11301,7 @@
           <w:rPr>
             <w:webHidden/>
           </w:rPr>
-          <w:t>15</w:t>
+          <w:t>17</w:t>
         </w:r>
         <w:r>
           <w:rPr>
@@ -11320,7 +11320,7 @@
           <w:lang w:eastAsia="es-GT"/>
         </w:rPr>
       </w:pPr>
-      <w:hyperlink w:anchor="_Toc481410085" w:history="1">
+      <w:hyperlink w:anchor="_Toc481419983" w:history="1">
         <w:r>
           <w:rPr>
             <w:rStyle w:val="Hipervnculo"/>
@@ -11343,7 +11343,7 @@
           <w:rPr>
             <w:webHidden/>
           </w:rPr>
-          <w:instrText xml:space="preserve"> PAGEREF _Toc481410085 \h </w:instrText>
+          <w:instrText xml:space="preserve"> PAGEREF _Toc481419983 \h </w:instrText>
         </w:r>
         <w:r>
           <w:rPr>
@@ -11360,7 +11360,7 @@
           <w:rPr>
             <w:webHidden/>
           </w:rPr>
-          <w:t>16</w:t>
+          <w:t>17</w:t>
         </w:r>
         <w:r>
           <w:rPr>
@@ -11379,7 +11379,7 @@
           <w:lang w:eastAsia="es-GT"/>
         </w:rPr>
       </w:pPr>
-      <w:hyperlink w:anchor="_Toc481410086" w:history="1">
+      <w:hyperlink w:anchor="_Toc481419984" w:history="1">
         <w:r>
           <w:rPr>
             <w:rStyle w:val="Hipervnculo"/>
@@ -11402,7 +11402,7 @@
           <w:rPr>
             <w:webHidden/>
           </w:rPr>
-          <w:instrText xml:space="preserve"> PAGEREF _Toc481410086 \h </w:instrText>
+          <w:instrText xml:space="preserve"> PAGEREF _Toc481419984 \h </w:instrText>
         </w:r>
         <w:r>
           <w:rPr>
@@ -11419,7 +11419,7 @@
           <w:rPr>
             <w:webHidden/>
           </w:rPr>
-          <w:t>16</w:t>
+          <w:t>18</w:t>
         </w:r>
         <w:r>
           <w:rPr>
@@ -11438,7 +11438,7 @@
           <w:lang w:eastAsia="es-GT"/>
         </w:rPr>
       </w:pPr>
-      <w:hyperlink w:anchor="_Toc481410087" w:history="1">
+      <w:hyperlink w:anchor="_Toc481419985" w:history="1">
         <w:r>
           <w:rPr>
             <w:rStyle w:val="Hipervnculo"/>
@@ -11461,7 +11461,7 @@
           <w:rPr>
             <w:webHidden/>
           </w:rPr>
-          <w:instrText xml:space="preserve"> PAGEREF _Toc481410087 \h </w:instrText>
+          <w:instrText xml:space="preserve"> PAGEREF _Toc481419985 \h </w:instrText>
         </w:r>
         <w:r>
           <w:rPr>
@@ -11478,7 +11478,7 @@
           <w:rPr>
             <w:webHidden/>
           </w:rPr>
-          <w:t>17</w:t>
+          <w:t>18</w:t>
         </w:r>
         <w:r>
           <w:rPr>
@@ -11497,7 +11497,7 @@
           <w:lang w:eastAsia="es-GT"/>
         </w:rPr>
       </w:pPr>
-      <w:hyperlink w:anchor="_Toc481410088" w:history="1">
+      <w:hyperlink w:anchor="_Toc481419986" w:history="1">
         <w:r>
           <w:rPr>
             <w:rStyle w:val="Hipervnculo"/>
@@ -11520,7 +11520,7 @@
           <w:rPr>
             <w:webHidden/>
           </w:rPr>
-          <w:instrText xml:space="preserve"> PAGEREF _Toc481410088 \h </w:instrText>
+          <w:instrText xml:space="preserve"> PAGEREF _Toc481419986 \h </w:instrText>
         </w:r>
         <w:r>
           <w:rPr>
@@ -11537,7 +11537,7 @@
           <w:rPr>
             <w:webHidden/>
           </w:rPr>
-          <w:t>17</w:t>
+          <w:t>19</w:t>
         </w:r>
         <w:r>
           <w:rPr>
@@ -11556,7 +11556,7 @@
           <w:lang w:eastAsia="es-GT"/>
         </w:rPr>
       </w:pPr>
-      <w:hyperlink w:anchor="_Toc481410089" w:history="1">
+      <w:hyperlink w:anchor="_Toc481419987" w:history="1">
         <w:r>
           <w:rPr>
             <w:rStyle w:val="Hipervnculo"/>
@@ -11579,7 +11579,7 @@
           <w:rPr>
             <w:webHidden/>
           </w:rPr>
-          <w:instrText xml:space="preserve"> PAGEREF _Toc481410089 \h </w:instrText>
+          <w:instrText xml:space="preserve"> PAGEREF _Toc481419987 \h </w:instrText>
         </w:r>
         <w:r>
           <w:rPr>
@@ -11596,7 +11596,7 @@
           <w:rPr>
             <w:webHidden/>
           </w:rPr>
-          <w:t>18</w:t>
+          <w:t>20</w:t>
         </w:r>
         <w:r>
           <w:rPr>
@@ -11615,7 +11615,7 @@
           <w:lang w:eastAsia="es-GT"/>
         </w:rPr>
       </w:pPr>
-      <w:hyperlink w:anchor="_Toc481410090" w:history="1">
+      <w:hyperlink w:anchor="_Toc481419988" w:history="1">
         <w:r>
           <w:rPr>
             <w:rStyle w:val="Hipervnculo"/>
@@ -11638,7 +11638,7 @@
           <w:rPr>
             <w:webHidden/>
           </w:rPr>
-          <w:instrText xml:space="preserve"> PAGEREF _Toc481410090 \h </w:instrText>
+          <w:instrText xml:space="preserve"> PAGEREF _Toc481419988 \h </w:instrText>
         </w:r>
         <w:r>
           <w:rPr>
@@ -11655,7 +11655,7 @@
           <w:rPr>
             <w:webHidden/>
           </w:rPr>
-          <w:t>19</w:t>
+          <w:t>20</w:t>
         </w:r>
         <w:r>
           <w:rPr>
@@ -11674,7 +11674,7 @@
           <w:lang w:eastAsia="es-GT"/>
         </w:rPr>
       </w:pPr>
-      <w:hyperlink w:anchor="_Toc481410091" w:history="1">
+      <w:hyperlink w:anchor="_Toc481419989" w:history="1">
         <w:r>
           <w:rPr>
             <w:rStyle w:val="Hipervnculo"/>
@@ -11697,7 +11697,7 @@
           <w:rPr>
             <w:webHidden/>
           </w:rPr>
-          <w:instrText xml:space="preserve"> PAGEREF _Toc481410091 \h </w:instrText>
+          <w:instrText xml:space="preserve"> PAGEREF _Toc481419989 \h </w:instrText>
         </w:r>
         <w:r>
           <w:rPr>
@@ -11714,7 +11714,7 @@
           <w:rPr>
             <w:webHidden/>
           </w:rPr>
-          <w:t>19</w:t>
+          <w:t>21</w:t>
         </w:r>
         <w:r>
           <w:rPr>
@@ -11733,7 +11733,7 @@
           <w:lang w:eastAsia="es-GT"/>
         </w:rPr>
       </w:pPr>
-      <w:hyperlink w:anchor="_Toc481410092" w:history="1">
+      <w:hyperlink w:anchor="_Toc481419990" w:history="1">
         <w:r>
           <w:rPr>
             <w:rStyle w:val="Hipervnculo"/>
@@ -11756,7 +11756,7 @@
           <w:rPr>
             <w:webHidden/>
           </w:rPr>
-          <w:instrText xml:space="preserve"> PAGEREF _Toc481410092 \h </w:instrText>
+          <w:instrText xml:space="preserve"> PAGEREF _Toc481419990 \h </w:instrText>
         </w:r>
         <w:r>
           <w:rPr>
@@ -11773,7 +11773,7 @@
           <w:rPr>
             <w:webHidden/>
           </w:rPr>
-          <w:t>20</w:t>
+          <w:t>21</w:t>
         </w:r>
         <w:r>
           <w:rPr>
@@ -11792,18 +11792,12 @@
           <w:lang w:eastAsia="es-GT"/>
         </w:rPr>
       </w:pPr>
-      <w:hyperlink w:anchor="_Toc481410093" w:history="1">
+      <w:hyperlink w:anchor="_Toc481419991" w:history="1">
         <w:r>
           <w:rPr>
             <w:rStyle w:val="Hipervnculo"/>
           </w:rPr>
-          <w:t>P</w:t>
-        </w:r>
-        <w:r>
-          <w:rPr>
-            <w:rStyle w:val="Hipervnculo"/>
-          </w:rPr>
-          <w:t>antalla de modalidad 003: Escritura</w:t>
+          <w:t>Pantalla de modalidad 003: Escritura</w:t>
         </w:r>
         <w:r>
           <w:rPr>
@@ -11821,7 +11815,7 @@
           <w:rPr>
             <w:webHidden/>
           </w:rPr>
-          <w:instrText xml:space="preserve"> PAGEREF _Toc481410093 \h </w:instrText>
+          <w:instrText xml:space="preserve"> PAGEREF _Toc481419991 \h </w:instrText>
         </w:r>
         <w:r>
           <w:rPr>
@@ -11838,7 +11832,7 @@
           <w:rPr>
             <w:webHidden/>
           </w:rPr>
-          <w:t>20</w:t>
+          <w:t>22</w:t>
         </w:r>
         <w:r>
           <w:rPr>
@@ -11857,7 +11851,7 @@
           <w:lang w:eastAsia="es-GT"/>
         </w:rPr>
       </w:pPr>
-      <w:hyperlink w:anchor="_Toc481410094" w:history="1">
+      <w:hyperlink w:anchor="_Toc481419992" w:history="1">
         <w:r>
           <w:rPr>
             <w:rStyle w:val="Hipervnculo"/>
@@ -11880,7 +11874,7 @@
           <w:rPr>
             <w:webHidden/>
           </w:rPr>
-          <w:instrText xml:space="preserve"> PAGEREF _Toc481410094 \h </w:instrText>
+          <w:instrText xml:space="preserve"> PAGEREF _Toc481419992 \h </w:instrText>
         </w:r>
         <w:r>
           <w:rPr>
@@ -11897,7 +11891,7 @@
           <w:rPr>
             <w:webHidden/>
           </w:rPr>
-          <w:t>21</w:t>
+          <w:t>23</w:t>
         </w:r>
         <w:r>
           <w:rPr>
@@ -11966,7 +11960,7 @@
       <w:r>
         <w:fldChar w:fldCharType="separate"/>
       </w:r>
-      <w:hyperlink w:anchor="_Toc481410129" w:history="1">
+      <w:hyperlink w:anchor="_Toc481419993" w:history="1">
         <w:r>
           <w:rPr>
             <w:rStyle w:val="Hipervnculo"/>
@@ -11989,7 +11983,7 @@
           <w:rPr>
             <w:webHidden/>
           </w:rPr>
-          <w:instrText xml:space="preserve"> PAGEREF _Toc481410129 \h </w:instrText>
+          <w:instrText xml:space="preserve"> PAGEREF _Toc481419993 \h </w:instrText>
         </w:r>
         <w:r>
           <w:rPr>
@@ -12006,7 +12000,7 @@
           <w:rPr>
             <w:webHidden/>
           </w:rPr>
-          <w:t>7</w:t>
+          <w:t>8</w:t>
         </w:r>
         <w:r>
           <w:rPr>
@@ -12025,7 +12019,7 @@
           <w:lang w:eastAsia="es-GT"/>
         </w:rPr>
       </w:pPr>
-      <w:hyperlink w:anchor="_Toc481410130" w:history="1">
+      <w:hyperlink w:anchor="_Toc481419994" w:history="1">
         <w:r>
           <w:rPr>
             <w:rStyle w:val="Hipervnculo"/>
@@ -12048,7 +12042,7 @@
           <w:rPr>
             <w:webHidden/>
           </w:rPr>
-          <w:instrText xml:space="preserve"> PAGEREF _Toc481410130 \h </w:instrText>
+          <w:instrText xml:space="preserve"> PAGEREF _Toc481419994 \h </w:instrText>
         </w:r>
         <w:r>
           <w:rPr>
@@ -12065,7 +12059,7 @@
           <w:rPr>
             <w:webHidden/>
           </w:rPr>
-          <w:t>8</w:t>
+          <w:t>9</w:t>
         </w:r>
         <w:r>
           <w:rPr>
@@ -12084,7 +12078,7 @@
           <w:lang w:eastAsia="es-GT"/>
         </w:rPr>
       </w:pPr>
-      <w:hyperlink w:anchor="_Toc481410131" w:history="1">
+      <w:hyperlink w:anchor="_Toc481419995" w:history="1">
         <w:r>
           <w:rPr>
             <w:rStyle w:val="Hipervnculo"/>
@@ -12107,7 +12101,7 @@
           <w:rPr>
             <w:webHidden/>
           </w:rPr>
-          <w:instrText xml:space="preserve"> PAGEREF _Toc481410131 \h </w:instrText>
+          <w:instrText xml:space="preserve"> PAGEREF _Toc481419995 \h </w:instrText>
         </w:r>
         <w:r>
           <w:rPr>
@@ -12124,7 +12118,7 @@
           <w:rPr>
             <w:webHidden/>
           </w:rPr>
-          <w:t>8</w:t>
+          <w:t>9</w:t>
         </w:r>
         <w:r>
           <w:rPr>
@@ -12143,7 +12137,7 @@
           <w:lang w:eastAsia="es-GT"/>
         </w:rPr>
       </w:pPr>
-      <w:hyperlink w:anchor="_Toc481410132" w:history="1">
+      <w:hyperlink w:anchor="_Toc481419996" w:history="1">
         <w:r>
           <w:rPr>
             <w:rStyle w:val="Hipervnculo"/>
@@ -12166,7 +12160,7 @@
           <w:rPr>
             <w:webHidden/>
           </w:rPr>
-          <w:instrText xml:space="preserve"> PAGEREF _Toc481410132 \h </w:instrText>
+          <w:instrText xml:space="preserve"> PAGEREF _Toc481419996 \h </w:instrText>
         </w:r>
         <w:r>
           <w:rPr>
@@ -12183,7 +12177,7 @@
           <w:rPr>
             <w:webHidden/>
           </w:rPr>
-          <w:t>12</w:t>
+          <w:t>14</w:t>
         </w:r>
         <w:r>
           <w:rPr>
@@ -12202,7 +12196,7 @@
           <w:lang w:eastAsia="es-GT"/>
         </w:rPr>
       </w:pPr>
-      <w:hyperlink w:anchor="_Toc481410133" w:history="1">
+      <w:hyperlink w:anchor="_Toc481419997" w:history="1">
         <w:r>
           <w:rPr>
             <w:rStyle w:val="Hipervnculo"/>
@@ -12225,7 +12219,7 @@
           <w:rPr>
             <w:webHidden/>
           </w:rPr>
-          <w:instrText xml:space="preserve"> PAGEREF _Toc481410133 \h </w:instrText>
+          <w:instrText xml:space="preserve"> PAGEREF _Toc481419997 \h </w:instrText>
         </w:r>
         <w:r>
           <w:rPr>
@@ -12242,7 +12236,7 @@
           <w:rPr>
             <w:webHidden/>
           </w:rPr>
-          <w:t>22</w:t>
+          <w:t>23</w:t>
         </w:r>
         <w:r>
           <w:rPr>
@@ -12261,7 +12255,7 @@
           <w:lang w:eastAsia="es-GT"/>
         </w:rPr>
       </w:pPr>
-      <w:hyperlink w:anchor="_Toc481410134" w:history="1">
+      <w:hyperlink w:anchor="_Toc481419998" w:history="1">
         <w:r>
           <w:rPr>
             <w:rStyle w:val="Hipervnculo"/>
@@ -12284,7 +12278,7 @@
           <w:rPr>
             <w:webHidden/>
           </w:rPr>
-          <w:instrText xml:space="preserve"> PAGEREF _Toc481410134 \h </w:instrText>
+          <w:instrText xml:space="preserve"> PAGEREF _Toc481419998 \h </w:instrText>
         </w:r>
         <w:r>
           <w:rPr>
@@ -12301,7 +12295,7 @@
           <w:rPr>
             <w:webHidden/>
           </w:rPr>
-          <w:t>23</w:t>
+          <w:t>25</w:t>
         </w:r>
         <w:r>
           <w:rPr>
@@ -12320,7 +12314,7 @@
           <w:lang w:eastAsia="es-GT"/>
         </w:rPr>
       </w:pPr>
-      <w:hyperlink w:anchor="_Toc481410135" w:history="1">
+      <w:hyperlink w:anchor="_Toc481419999" w:history="1">
         <w:r>
           <w:rPr>
             <w:rStyle w:val="Hipervnculo"/>
@@ -12343,7 +12337,7 @@
           <w:rPr>
             <w:webHidden/>
           </w:rPr>
-          <w:instrText xml:space="preserve"> PAGEREF _Toc481410135 \h </w:instrText>
+          <w:instrText xml:space="preserve"> PAGEREF _Toc481419999 \h </w:instrText>
         </w:r>
         <w:r>
           <w:rPr>
@@ -12360,7 +12354,7 @@
           <w:rPr>
             <w:webHidden/>
           </w:rPr>
-          <w:t>25</w:t>
+          <w:t>26</w:t>
         </w:r>
         <w:r>
           <w:rPr>
@@ -12379,12 +12373,12 @@
           <w:lang w:eastAsia="es-GT"/>
         </w:rPr>
       </w:pPr>
-      <w:hyperlink w:anchor="_Toc481410136" w:history="1">
+      <w:hyperlink w:anchor="_Toc481420000" w:history="1">
         <w:r>
           <w:rPr>
             <w:rStyle w:val="Hipervnculo"/>
           </w:rPr>
-          <w:t>Modalidad de juego 1: Selecci</w:t>
+          <w:t>Modalidad de juego 1: Selección</w:t>
         </w:r>
         <w:r>
           <w:rPr>
@@ -12402,7 +12396,7 @@
           <w:rPr>
             <w:webHidden/>
           </w:rPr>
-          <w:instrText xml:space="preserve"> PAGEREF _Toc481410136 \h </w:instrText>
+          <w:instrText xml:space="preserve"> PAGEREF _Toc481420000 \h </w:instrText>
         </w:r>
         <w:r>
           <w:rPr>
@@ -12419,7 +12413,7 @@
           <w:rPr>
             <w:webHidden/>
           </w:rPr>
-          <w:t>27</w:t>
+          <w:t>28</w:t>
         </w:r>
         <w:r>
           <w:rPr>
@@ -12438,7 +12432,7 @@
           <w:lang w:eastAsia="es-GT"/>
         </w:rPr>
       </w:pPr>
-      <w:hyperlink w:anchor="_Toc481410137" w:history="1">
+      <w:hyperlink w:anchor="_Toc481420001" w:history="1">
         <w:r>
           <w:rPr>
             <w:rStyle w:val="Hipervnculo"/>
@@ -12461,7 +12455,7 @@
           <w:rPr>
             <w:webHidden/>
           </w:rPr>
-          <w:instrText xml:space="preserve"> PAGEREF _Toc481410137 \h </w:instrText>
+          <w:instrText xml:space="preserve"> PAGEREF _Toc481420001 \h </w:instrText>
         </w:r>
         <w:r>
           <w:rPr>
@@ -12478,7 +12472,7 @@
           <w:rPr>
             <w:webHidden/>
           </w:rPr>
-          <w:t>28</w:t>
+          <w:t>29</w:t>
         </w:r>
         <w:r>
           <w:rPr>
@@ -12497,7 +12491,7 @@
           <w:lang w:eastAsia="es-GT"/>
         </w:rPr>
       </w:pPr>
-      <w:hyperlink w:anchor="_Toc481410138" w:history="1">
+      <w:hyperlink w:anchor="_Toc481420002" w:history="1">
         <w:r>
           <w:rPr>
             <w:rStyle w:val="Hipervnculo"/>
@@ -12520,7 +12514,7 @@
           <w:rPr>
             <w:webHidden/>
           </w:rPr>
-          <w:instrText xml:space="preserve"> PAGEREF _Toc481410138 \h </w:instrText>
+          <w:instrText xml:space="preserve"> PAGEREF _Toc481420002 \h </w:instrText>
         </w:r>
         <w:r>
           <w:rPr>
@@ -12537,7 +12531,7 @@
           <w:rPr>
             <w:webHidden/>
           </w:rPr>
-          <w:t>29</w:t>
+          <w:t>31</w:t>
         </w:r>
         <w:r>
           <w:rPr>
@@ -12556,7 +12550,7 @@
           <w:lang w:eastAsia="es-GT"/>
         </w:rPr>
       </w:pPr>
-      <w:hyperlink w:anchor="_Toc481410139" w:history="1">
+      <w:hyperlink w:anchor="_Toc481420003" w:history="1">
         <w:r>
           <w:rPr>
             <w:rStyle w:val="Hipervnculo"/>
@@ -12579,7 +12573,7 @@
           <w:rPr>
             <w:webHidden/>
           </w:rPr>
-          <w:instrText xml:space="preserve"> PAGEREF _Toc481410139 \h </w:instrText>
+          <w:instrText xml:space="preserve"> PAGEREF _Toc481420003 \h </w:instrText>
         </w:r>
         <w:r>
           <w:rPr>
@@ -12596,7 +12590,7 @@
           <w:rPr>
             <w:webHidden/>
           </w:rPr>
-          <w:t>30</w:t>
+          <w:t>32</w:t>
         </w:r>
         <w:r>
           <w:rPr>
@@ -12615,7 +12609,7 @@
           <w:lang w:eastAsia="es-GT"/>
         </w:rPr>
       </w:pPr>
-      <w:hyperlink w:anchor="_Toc481410140" w:history="1">
+      <w:hyperlink w:anchor="_Toc481420004" w:history="1">
         <w:r>
           <w:rPr>
             <w:rStyle w:val="Hipervnculo"/>
@@ -12638,7 +12632,7 @@
           <w:rPr>
             <w:webHidden/>
           </w:rPr>
-          <w:instrText xml:space="preserve"> PAGEREF _Toc481410140 \h </w:instrText>
+          <w:instrText xml:space="preserve"> PAGEREF _Toc481420004 \h </w:instrText>
         </w:r>
         <w:r>
           <w:rPr>
@@ -12655,7 +12649,7 @@
           <w:rPr>
             <w:webHidden/>
           </w:rPr>
-          <w:t>32</w:t>
+          <w:t>33</w:t>
         </w:r>
         <w:r>
           <w:rPr>
@@ -12674,7 +12668,7 @@
           <w:lang w:eastAsia="es-GT"/>
         </w:rPr>
       </w:pPr>
-      <w:hyperlink w:anchor="_Toc481410141" w:history="1">
+      <w:hyperlink w:anchor="_Toc481420005" w:history="1">
         <w:r>
           <w:rPr>
             <w:rStyle w:val="Hipervnculo"/>
@@ -12697,7 +12691,7 @@
           <w:rPr>
             <w:webHidden/>
           </w:rPr>
-          <w:instrText xml:space="preserve"> PAGEREF _Toc481410141 \h </w:instrText>
+          <w:instrText xml:space="preserve"> PAGEREF _Toc481420005 \h </w:instrText>
         </w:r>
         <w:r>
           <w:rPr>
@@ -12714,7 +12708,7 @@
           <w:rPr>
             <w:webHidden/>
           </w:rPr>
-          <w:t>33</w:t>
+          <w:t>35</w:t>
         </w:r>
         <w:r>
           <w:rPr>
@@ -12733,7 +12727,7 @@
           <w:lang w:eastAsia="es-GT"/>
         </w:rPr>
       </w:pPr>
-      <w:hyperlink w:anchor="_Toc481410142" w:history="1">
+      <w:hyperlink w:anchor="_Toc481420006" w:history="1">
         <w:r>
           <w:rPr>
             <w:rStyle w:val="Hipervnculo"/>
@@ -12756,7 +12750,7 @@
           <w:rPr>
             <w:webHidden/>
           </w:rPr>
-          <w:instrText xml:space="preserve"> PAGEREF _Toc481410142 \h </w:instrText>
+          <w:instrText xml:space="preserve"> PAGEREF _Toc481420006 \h </w:instrText>
         </w:r>
         <w:r>
           <w:rPr>
@@ -12773,7 +12767,7 @@
           <w:rPr>
             <w:webHidden/>
           </w:rPr>
-          <w:t>35</w:t>
+          <w:t>36</w:t>
         </w:r>
         <w:r>
           <w:rPr>
@@ -12792,7 +12786,7 @@
           <w:lang w:eastAsia="es-GT"/>
         </w:rPr>
       </w:pPr>
-      <w:hyperlink w:anchor="_Toc481410143" w:history="1">
+      <w:hyperlink w:anchor="_Toc481420007" w:history="1">
         <w:r>
           <w:rPr>
             <w:rStyle w:val="Hipervnculo"/>
@@ -12815,7 +12809,7 @@
           <w:rPr>
             <w:webHidden/>
           </w:rPr>
-          <w:instrText xml:space="preserve"> PAGEREF _Toc481410143 \h </w:instrText>
+          <w:instrText xml:space="preserve"> PAGEREF _Toc481420007 \h </w:instrText>
         </w:r>
         <w:r>
           <w:rPr>
@@ -12832,7 +12826,7 @@
           <w:rPr>
             <w:webHidden/>
           </w:rPr>
-          <w:t>35</w:t>
+          <w:t>37</w:t>
         </w:r>
         <w:r>
           <w:rPr>
@@ -12851,7 +12845,7 @@
           <w:lang w:eastAsia="es-GT"/>
         </w:rPr>
       </w:pPr>
-      <w:hyperlink w:anchor="_Toc481410144" w:history="1">
+      <w:hyperlink w:anchor="_Toc481420008" w:history="1">
         <w:r>
           <w:rPr>
             <w:rStyle w:val="Hipervnculo"/>
@@ -12874,7 +12868,7 @@
           <w:rPr>
             <w:webHidden/>
           </w:rPr>
-          <w:instrText xml:space="preserve"> PAGEREF _Toc481410144 \h </w:instrText>
+          <w:instrText xml:space="preserve"> PAGEREF _Toc481420008 \h </w:instrText>
         </w:r>
         <w:r>
           <w:rPr>
@@ -12891,7 +12885,7 @@
           <w:rPr>
             <w:webHidden/>
           </w:rPr>
-          <w:t>35</w:t>
+          <w:t>37</w:t>
         </w:r>
         <w:r>
           <w:rPr>
@@ -12910,7 +12904,7 @@
           <w:lang w:eastAsia="es-GT"/>
         </w:rPr>
       </w:pPr>
-      <w:hyperlink w:anchor="_Toc481410145" w:history="1">
+      <w:hyperlink w:anchor="_Toc481420009" w:history="1">
         <w:r>
           <w:rPr>
             <w:rStyle w:val="Hipervnculo"/>
@@ -12933,7 +12927,7 @@
           <w:rPr>
             <w:webHidden/>
           </w:rPr>
-          <w:instrText xml:space="preserve"> PAGEREF _Toc481410145 \h </w:instrText>
+          <w:instrText xml:space="preserve"> PAGEREF _Toc481420009 \h </w:instrText>
         </w:r>
         <w:r>
           <w:rPr>
@@ -12950,7 +12944,7 @@
           <w:rPr>
             <w:webHidden/>
           </w:rPr>
-          <w:t>36</w:t>
+          <w:t>37</w:t>
         </w:r>
         <w:r>
           <w:rPr>
@@ -12969,7 +12963,7 @@
           <w:lang w:eastAsia="es-GT"/>
         </w:rPr>
       </w:pPr>
-      <w:hyperlink w:anchor="_Toc481410146" w:history="1">
+      <w:hyperlink w:anchor="_Toc481420010" w:history="1">
         <w:r>
           <w:rPr>
             <w:rStyle w:val="Hipervnculo"/>
@@ -12992,7 +12986,7 @@
           <w:rPr>
             <w:webHidden/>
           </w:rPr>
-          <w:instrText xml:space="preserve"> PAGEREF _Toc481410146 \h </w:instrText>
+          <w:instrText xml:space="preserve"> PAGEREF _Toc481420010 \h </w:instrText>
         </w:r>
         <w:r>
           <w:rPr>
@@ -13009,7 +13003,7 @@
           <w:rPr>
             <w:webHidden/>
           </w:rPr>
-          <w:t>36</w:t>
+          <w:t>38</w:t>
         </w:r>
         <w:r>
           <w:rPr>
@@ -13028,7 +13022,7 @@
           <w:lang w:eastAsia="es-GT"/>
         </w:rPr>
       </w:pPr>
-      <w:hyperlink w:anchor="_Toc481410147" w:history="1">
+      <w:hyperlink w:anchor="_Toc481420011" w:history="1">
         <w:r>
           <w:rPr>
             <w:rStyle w:val="Hipervnculo"/>
@@ -13051,7 +13045,7 @@
           <w:rPr>
             <w:webHidden/>
           </w:rPr>
-          <w:instrText xml:space="preserve"> PAGEREF _Toc481410147 \h </w:instrText>
+          <w:instrText xml:space="preserve"> PAGEREF _Toc481420011 \h </w:instrText>
         </w:r>
         <w:r>
           <w:rPr>
@@ -13068,7 +13062,7 @@
           <w:rPr>
             <w:webHidden/>
           </w:rPr>
-          <w:t>36</w:t>
+          <w:t>38</w:t>
         </w:r>
         <w:r>
           <w:rPr>
@@ -13087,7 +13081,7 @@
           <w:lang w:eastAsia="es-GT"/>
         </w:rPr>
       </w:pPr>
-      <w:hyperlink w:anchor="_Toc481410148" w:history="1">
+      <w:hyperlink w:anchor="_Toc481420012" w:history="1">
         <w:r>
           <w:rPr>
             <w:rStyle w:val="Hipervnculo"/>
@@ -13110,7 +13104,7 @@
           <w:rPr>
             <w:webHidden/>
           </w:rPr>
-          <w:instrText xml:space="preserve"> PAGEREF _Toc481410148 \h </w:instrText>
+          <w:instrText xml:space="preserve"> PAGEREF _Toc481420012 \h </w:instrText>
         </w:r>
         <w:r>
           <w:rPr>
@@ -13127,7 +13121,7 @@
           <w:rPr>
             <w:webHidden/>
           </w:rPr>
-          <w:t>37</w:t>
+          <w:t>38</w:t>
         </w:r>
         <w:r>
           <w:rPr>
@@ -13146,7 +13140,7 @@
           <w:lang w:eastAsia="es-GT"/>
         </w:rPr>
       </w:pPr>
-      <w:hyperlink w:anchor="_Toc481410149" w:history="1">
+      <w:hyperlink w:anchor="_Toc481420013" w:history="1">
         <w:r>
           <w:rPr>
             <w:rStyle w:val="Hipervnculo"/>
@@ -13169,7 +13163,7 @@
           <w:rPr>
             <w:webHidden/>
           </w:rPr>
-          <w:instrText xml:space="preserve"> PAGEREF _Toc481410149 \h </w:instrText>
+          <w:instrText xml:space="preserve"> PAGEREF _Toc481420013 \h </w:instrText>
         </w:r>
         <w:r>
           <w:rPr>
@@ -13186,7 +13180,7 @@
           <w:rPr>
             <w:webHidden/>
           </w:rPr>
-          <w:t>37</w:t>
+          <w:t>39</w:t>
         </w:r>
         <w:r>
           <w:rPr>
@@ -13205,7 +13199,7 @@
           <w:lang w:eastAsia="es-GT"/>
         </w:rPr>
       </w:pPr>
-      <w:hyperlink w:anchor="_Toc481410150" w:history="1">
+      <w:hyperlink w:anchor="_Toc481420014" w:history="1">
         <w:r>
           <w:rPr>
             <w:rStyle w:val="Hipervnculo"/>
@@ -13228,7 +13222,7 @@
           <w:rPr>
             <w:webHidden/>
           </w:rPr>
-          <w:instrText xml:space="preserve"> PAGEREF _Toc481410150 \h </w:instrText>
+          <w:instrText xml:space="preserve"> PAGEREF _Toc481420014 \h </w:instrText>
         </w:r>
         <w:r>
           <w:rPr>
@@ -13245,7 +13239,7 @@
           <w:rPr>
             <w:webHidden/>
           </w:rPr>
-          <w:t>37</w:t>
+          <w:t>39</w:t>
         </w:r>
         <w:r>
           <w:rPr>
@@ -13264,11 +13258,25 @@
           <w:lang w:eastAsia="es-GT"/>
         </w:rPr>
       </w:pPr>
-      <w:hyperlink w:anchor="_Toc481410151" w:history="1">
+      <w:hyperlink w:anchor="_Toc481420015" w:history="1">
         <w:r>
           <w:rPr>
             <w:rStyle w:val="Hipervnculo"/>
           </w:rPr>
+          <w:t>Tabla XXIII.</w:t>
+        </w:r>
+        <w:r>
+          <w:rPr>
+            <w:rFonts w:asciiTheme="minorHAnsi" w:eastAsiaTheme="minorEastAsia" w:hAnsiTheme="minorHAnsi"/>
+            <w:sz w:val="22"/>
+            <w:lang w:eastAsia="es-GT"/>
+          </w:rPr>
+          <w:tab/>
+        </w:r>
+        <w:r>
+          <w:rPr>
+            <w:rStyle w:val="Hipervnculo"/>
+          </w:rPr>
           <w:t>Manejo de Usuarios</w:t>
         </w:r>
         <w:r>
@@ -13287,7 +13295,7 @@
           <w:rPr>
             <w:webHidden/>
           </w:rPr>
-          <w:instrText xml:space="preserve"> PAGEREF _Toc481410151 \h </w:instrText>
+          <w:instrText xml:space="preserve"> PAGEREF _Toc481420015 \h </w:instrText>
         </w:r>
         <w:r>
           <w:rPr>
@@ -13304,7 +13312,7 @@
           <w:rPr>
             <w:webHidden/>
           </w:rPr>
-          <w:t>38</w:t>
+          <w:t>39</w:t>
         </w:r>
         <w:r>
           <w:rPr>
@@ -13323,7 +13331,7 @@
           <w:lang w:eastAsia="es-GT"/>
         </w:rPr>
       </w:pPr>
-      <w:hyperlink w:anchor="_Toc481410152" w:history="1">
+      <w:hyperlink w:anchor="_Toc481420016" w:history="1">
         <w:r>
           <w:rPr>
             <w:rStyle w:val="Hipervnculo"/>
@@ -13346,7 +13354,7 @@
           <w:rPr>
             <w:webHidden/>
           </w:rPr>
-          <w:instrText xml:space="preserve"> PAGEREF _Toc481410152 \h </w:instrText>
+          <w:instrText xml:space="preserve"> PAGEREF _Toc481420016 \h </w:instrText>
         </w:r>
         <w:r>
           <w:rPr>
@@ -13363,7 +13371,7 @@
           <w:rPr>
             <w:webHidden/>
           </w:rPr>
-          <w:t>38</w:t>
+          <w:t>40</w:t>
         </w:r>
         <w:r>
           <w:rPr>
@@ -13382,7 +13390,7 @@
           <w:lang w:eastAsia="es-GT"/>
         </w:rPr>
       </w:pPr>
-      <w:hyperlink w:anchor="_Toc481410153" w:history="1">
+      <w:hyperlink w:anchor="_Toc481420017" w:history="1">
         <w:r>
           <w:rPr>
             <w:rStyle w:val="Hipervnculo"/>
@@ -13391,7 +13399,7 @@
         </w:r>
         <w:r>
           <w:rPr>
-            <w:webHidden/>
+            <w:rStyle w:val="Hipervnculo"/>
           </w:rPr>
           <w:tab/>
         </w:r>
@@ -13411,7 +13419,7 @@
           <w:rPr>
             <w:webHidden/>
           </w:rPr>
-          <w:instrText xml:space="preserve"> PAGEREF _Toc481410153 \h </w:instrText>
+          <w:instrText xml:space="preserve"> PAGEREF _Toc481420017 \h </w:instrText>
         </w:r>
         <w:r>
           <w:rPr>
@@ -13428,7 +13436,7 @@
           <w:rPr>
             <w:webHidden/>
           </w:rPr>
-          <w:t>39</w:t>
+          <w:t>40</w:t>
         </w:r>
         <w:r>
           <w:rPr>
@@ -13447,7 +13455,7 @@
           <w:lang w:eastAsia="es-GT"/>
         </w:rPr>
       </w:pPr>
-      <w:hyperlink w:anchor="_Toc481410154" w:history="1">
+      <w:hyperlink w:anchor="_Toc481420018" w:history="1">
         <w:r>
           <w:rPr>
             <w:rStyle w:val="Hipervnculo"/>
@@ -13470,7 +13478,7 @@
           <w:rPr>
             <w:webHidden/>
           </w:rPr>
-          <w:instrText xml:space="preserve"> PAGEREF _Toc481410154 \h </w:instrText>
+          <w:instrText xml:space="preserve"> PAGEREF _Toc481420018 \h </w:instrText>
         </w:r>
         <w:r>
           <w:rPr>
@@ -13487,7 +13495,7 @@
           <w:rPr>
             <w:webHidden/>
           </w:rPr>
-          <w:t>39</w:t>
+          <w:t>41</w:t>
         </w:r>
         <w:r>
           <w:rPr>
@@ -13506,7 +13514,7 @@
           <w:lang w:eastAsia="es-GT"/>
         </w:rPr>
       </w:pPr>
-      <w:hyperlink w:anchor="_Toc481410155" w:history="1">
+      <w:hyperlink w:anchor="_Toc481420019" w:history="1">
         <w:r>
           <w:rPr>
             <w:rStyle w:val="Hipervnculo"/>
@@ -13529,7 +13537,7 @@
           <w:rPr>
             <w:webHidden/>
           </w:rPr>
-          <w:instrText xml:space="preserve"> PAGEREF _Toc481410155 \h </w:instrText>
+          <w:instrText xml:space="preserve"> PAGEREF _Toc481420019 \h </w:instrText>
         </w:r>
         <w:r>
           <w:rPr>
@@ -13546,7 +13554,7 @@
           <w:rPr>
             <w:webHidden/>
           </w:rPr>
-          <w:t>39</w:t>
+          <w:t>41</w:t>
         </w:r>
         <w:r>
           <w:rPr>
@@ -13565,7 +13573,7 @@
           <w:lang w:eastAsia="es-GT"/>
         </w:rPr>
       </w:pPr>
-      <w:hyperlink w:anchor="_Toc481410156" w:history="1">
+      <w:hyperlink w:anchor="_Toc481420020" w:history="1">
         <w:r>
           <w:rPr>
             <w:rStyle w:val="Hipervnculo"/>
@@ -13588,7 +13596,7 @@
           <w:rPr>
             <w:webHidden/>
           </w:rPr>
-          <w:instrText xml:space="preserve"> PAGEREF _Toc481410156 \h </w:instrText>
+          <w:instrText xml:space="preserve"> PAGEREF _Toc481420020 \h </w:instrText>
         </w:r>
         <w:r>
           <w:rPr>
@@ -13605,7 +13613,7 @@
           <w:rPr>
             <w:webHidden/>
           </w:rPr>
-          <w:t>43</w:t>
+          <w:t>47</w:t>
         </w:r>
         <w:r>
           <w:rPr>
@@ -13624,7 +13632,7 @@
           <w:lang w:eastAsia="es-GT"/>
         </w:rPr>
       </w:pPr>
-      <w:hyperlink w:anchor="_Toc481410157" w:history="1">
+      <w:hyperlink w:anchor="_Toc481420021" w:history="1">
         <w:r>
           <w:rPr>
             <w:rStyle w:val="Hipervnculo"/>
@@ -13647,7 +13655,7 @@
           <w:rPr>
             <w:webHidden/>
           </w:rPr>
-          <w:instrText xml:space="preserve"> PAGEREF _Toc481410157 \h </w:instrText>
+          <w:instrText xml:space="preserve"> PAGEREF _Toc481420021 \h </w:instrText>
         </w:r>
         <w:r>
           <w:rPr>
@@ -13664,7 +13672,7 @@
           <w:rPr>
             <w:webHidden/>
           </w:rPr>
-          <w:t>43</w:t>
+          <w:t>47</w:t>
         </w:r>
         <w:r>
           <w:rPr>
@@ -13683,7 +13691,7 @@
           <w:lang w:eastAsia="es-GT"/>
         </w:rPr>
       </w:pPr>
-      <w:hyperlink w:anchor="_Toc481410158" w:history="1">
+      <w:hyperlink w:anchor="_Toc481420022" w:history="1">
         <w:r>
           <w:rPr>
             <w:rStyle w:val="Hipervnculo"/>
@@ -13706,7 +13714,7 @@
           <w:rPr>
             <w:webHidden/>
           </w:rPr>
-          <w:instrText xml:space="preserve"> PAGEREF _Toc481410158 \h </w:instrText>
+          <w:instrText xml:space="preserve"> PAGEREF _Toc481420022 \h </w:instrText>
         </w:r>
         <w:r>
           <w:rPr>
@@ -13723,7 +13731,7 @@
           <w:rPr>
             <w:webHidden/>
           </w:rPr>
-          <w:t>45</w:t>
+          <w:t>49</w:t>
         </w:r>
         <w:r>
           <w:rPr>
@@ -13742,7 +13750,7 @@
           <w:lang w:eastAsia="es-GT"/>
         </w:rPr>
       </w:pPr>
-      <w:hyperlink w:anchor="_Toc481410159" w:history="1">
+      <w:hyperlink w:anchor="_Toc481420023" w:history="1">
         <w:r>
           <w:rPr>
             <w:rStyle w:val="Hipervnculo"/>
@@ -13765,7 +13773,7 @@
           <w:rPr>
             <w:webHidden/>
           </w:rPr>
-          <w:instrText xml:space="preserve"> PAGEREF _Toc481410159 \h </w:instrText>
+          <w:instrText xml:space="preserve"> PAGEREF _Toc481420023 \h </w:instrText>
         </w:r>
         <w:r>
           <w:rPr>
@@ -13782,7 +13790,7 @@
           <w:rPr>
             <w:webHidden/>
           </w:rPr>
-          <w:t>45</w:t>
+          <w:t>49</w:t>
         </w:r>
         <w:r>
           <w:rPr>
@@ -13801,7 +13809,9 @@
           <w:lang w:eastAsia="es-GT"/>
         </w:rPr>
       </w:pPr>
-      <w:hyperlink w:anchor="_Toc481410160" w:history="1">
+      <w:hyperlink w:anchor="_Toc481420024" w:history="1">
+        <w:bookmarkStart w:id="7" w:name="_GoBack"/>
+        <w:bookmarkEnd w:id="7"/>
         <w:r>
           <w:rPr>
             <w:rStyle w:val="Hipervnculo"/>
@@ -13824,7 +13834,7 @@
           <w:rPr>
             <w:webHidden/>
           </w:rPr>
-          <w:instrText xml:space="preserve"> PAGEREF _Toc481410160 \h </w:instrText>
+          <w:instrText xml:space="preserve"> PAGEREF _Toc481420024 \h </w:instrText>
         </w:r>
         <w:r>
           <w:rPr>
@@ -13841,7 +13851,7 @@
           <w:rPr>
             <w:webHidden/>
           </w:rPr>
-          <w:t>54</w:t>
+          <w:t>58</w:t>
         </w:r>
         <w:r>
           <w:rPr>
@@ -13889,14 +13899,14 @@
         <w:pStyle w:val="Ttulosposteriores"/>
         <w:outlineLvl w:val="0"/>
       </w:pPr>
-      <w:bookmarkStart w:id="7" w:name="_Toc329600019"/>
-      <w:bookmarkStart w:id="8" w:name="_Toc481409972"/>
+      <w:bookmarkStart w:id="8" w:name="_Toc329600019"/>
+      <w:bookmarkStart w:id="9" w:name="_Toc481419898"/>
       <w:r>
         <w:lastRenderedPageBreak/>
         <w:t>Lista de símbolos</w:t>
       </w:r>
-      <w:bookmarkEnd w:id="7"/>
       <w:bookmarkEnd w:id="8"/>
+      <w:bookmarkEnd w:id="9"/>
     </w:p>
     <w:p>
       <w:pPr>
@@ -14067,14 +14077,14 @@
         <w:pStyle w:val="Ttulosposteriores"/>
         <w:outlineLvl w:val="0"/>
       </w:pPr>
-      <w:bookmarkStart w:id="9" w:name="_Toc329600020"/>
-      <w:bookmarkStart w:id="10" w:name="_Toc481409973"/>
+      <w:bookmarkStart w:id="10" w:name="_Toc329600020"/>
+      <w:bookmarkStart w:id="11" w:name="_Toc481419899"/>
       <w:r>
         <w:lastRenderedPageBreak/>
         <w:t>Glosario</w:t>
       </w:r>
-      <w:bookmarkEnd w:id="9"/>
       <w:bookmarkEnd w:id="10"/>
+      <w:bookmarkEnd w:id="11"/>
     </w:p>
     <w:p>
       <w:pPr>
@@ -14395,8 +14405,6 @@
         </w:rPr>
         <w:t>.</w:t>
       </w:r>
-      <w:bookmarkStart w:id="11" w:name="_GoBack"/>
-      <w:bookmarkEnd w:id="11"/>
     </w:p>
     <w:p>
       <w:pPr>
@@ -14468,7 +14476,7 @@
         <w:outlineLvl w:val="0"/>
       </w:pPr>
       <w:bookmarkStart w:id="12" w:name="_Toc329600021"/>
-      <w:bookmarkStart w:id="13" w:name="_Toc481409974"/>
+      <w:bookmarkStart w:id="13" w:name="_Toc481419900"/>
       <w:r>
         <w:lastRenderedPageBreak/>
         <w:t>Resumen</w:t>
@@ -14661,7 +14669,7 @@
         <w:outlineLvl w:val="0"/>
       </w:pPr>
       <w:bookmarkStart w:id="14" w:name="_Toc329600022"/>
-      <w:bookmarkStart w:id="15" w:name="_Toc481409975"/>
+      <w:bookmarkStart w:id="15" w:name="_Toc481419901"/>
       <w:r>
         <w:lastRenderedPageBreak/>
         <w:t>Objetivos</w:t>
@@ -14891,7 +14899,7 @@
         <w:outlineLvl w:val="0"/>
       </w:pPr>
       <w:bookmarkStart w:id="16" w:name="_Toc329600024"/>
-      <w:bookmarkStart w:id="17" w:name="_Toc481409976"/>
+      <w:bookmarkStart w:id="17" w:name="_Toc481419902"/>
       <w:r>
         <w:lastRenderedPageBreak/>
         <w:t>Introducción</w:t>
@@ -15038,7 +15046,7 @@
       <w:pPr>
         <w:pStyle w:val="Captulos"/>
       </w:pPr>
-      <w:bookmarkStart w:id="18" w:name="_Toc481409977"/>
+      <w:bookmarkStart w:id="18" w:name="_Toc481419903"/>
       <w:r>
         <w:lastRenderedPageBreak/>
         <w:t>eSTUDIO DE LA TECNOLOGÍA Y SU IMPACTO EN GUATEMALA</w:t>
@@ -15073,7 +15081,7 @@
       <w:pPr>
         <w:pStyle w:val="Sub1"/>
       </w:pPr>
-      <w:bookmarkStart w:id="19" w:name="_Toc481409978"/>
+      <w:bookmarkStart w:id="19" w:name="_Toc481419904"/>
       <w:r>
         <w:t>Teoría de carga cognitiva</w:t>
       </w:r>
@@ -15110,7 +15118,7 @@
       <w:pPr>
         <w:pStyle w:val="Figuras"/>
       </w:pPr>
-      <w:bookmarkStart w:id="20" w:name="_Toc481410081"/>
+      <w:bookmarkStart w:id="20" w:name="_Toc481419979"/>
       <w:r>
         <w:t>Esquematización de la teoría cognitiva</w:t>
       </w:r>
@@ -15288,7 +15296,7 @@
       <w:pPr>
         <w:pStyle w:val="Sub2"/>
       </w:pPr>
-      <w:bookmarkStart w:id="21" w:name="_Toc481409979"/>
+      <w:bookmarkStart w:id="21" w:name="_Toc481419905"/>
       <w:r>
         <w:t>La carga natural cognitiva</w:t>
       </w:r>
@@ -15318,7 +15326,7 @@
       <w:pPr>
         <w:pStyle w:val="Sub2"/>
       </w:pPr>
-      <w:bookmarkStart w:id="22" w:name="_Toc481409980"/>
+      <w:bookmarkStart w:id="22" w:name="_Toc481419906"/>
       <w:r>
         <w:t>La carga ajena</w:t>
       </w:r>
@@ -15348,7 +15356,7 @@
       <w:pPr>
         <w:pStyle w:val="Sub2"/>
       </w:pPr>
-      <w:bookmarkStart w:id="23" w:name="_Toc481409981"/>
+      <w:bookmarkStart w:id="23" w:name="_Toc481419907"/>
       <w:r>
         <w:t xml:space="preserve">La carga </w:t>
       </w:r>
@@ -15383,7 +15391,7 @@
       <w:pPr>
         <w:pStyle w:val="Sub2"/>
       </w:pPr>
-      <w:bookmarkStart w:id="24" w:name="_Toc481409982"/>
+      <w:bookmarkStart w:id="24" w:name="_Toc481419908"/>
       <w:r>
         <w:t>Carga mental</w:t>
       </w:r>
@@ -15413,7 +15421,7 @@
       <w:pPr>
         <w:pStyle w:val="Sub2"/>
       </w:pPr>
-      <w:bookmarkStart w:id="25" w:name="_Toc481409983"/>
+      <w:bookmarkStart w:id="25" w:name="_Toc481419909"/>
       <w:r>
         <w:t>Esfuerzo mental</w:t>
       </w:r>
@@ -15443,7 +15451,7 @@
       <w:pPr>
         <w:pStyle w:val="Sub2"/>
       </w:pPr>
-      <w:bookmarkStart w:id="26" w:name="_Toc481409984"/>
+      <w:bookmarkStart w:id="26" w:name="_Toc481419910"/>
       <w:r>
         <w:t>Carga Cognitiva</w:t>
       </w:r>
@@ -15474,7 +15482,7 @@
       <w:pPr>
         <w:pStyle w:val="Sub2"/>
       </w:pPr>
-      <w:bookmarkStart w:id="27" w:name="_Toc481409985"/>
+      <w:bookmarkStart w:id="27" w:name="_Toc481419911"/>
       <w:r>
         <w:t>Rendimiento</w:t>
       </w:r>
@@ -15510,7 +15518,7 @@
       <w:pPr>
         <w:pStyle w:val="Sub1"/>
       </w:pPr>
-      <w:bookmarkStart w:id="28" w:name="_Toc481409986"/>
+      <w:bookmarkStart w:id="28" w:name="_Toc481419912"/>
       <w:r>
         <w:t>Teoría y la relación con la tecnología escogida</w:t>
       </w:r>
@@ -15629,7 +15637,7 @@
       <w:pPr>
         <w:pStyle w:val="Captulos"/>
       </w:pPr>
-      <w:bookmarkStart w:id="29" w:name="_Toc481409987"/>
+      <w:bookmarkStart w:id="29" w:name="_Toc481419913"/>
       <w:r>
         <w:lastRenderedPageBreak/>
         <w:t>Identificación e investigación del problema</w:t>
@@ -15661,7 +15669,7 @@
       <w:pPr>
         <w:pStyle w:val="Sub1"/>
       </w:pPr>
-      <w:bookmarkStart w:id="30" w:name="_Toc481409988"/>
+      <w:bookmarkStart w:id="30" w:name="_Toc481419914"/>
       <w:r>
         <w:t>Antecedentes</w:t>
       </w:r>
@@ -15832,7 +15840,7 @@
       <w:pPr>
         <w:pStyle w:val="Sub1"/>
       </w:pPr>
-      <w:bookmarkStart w:id="31" w:name="_Toc481409989"/>
+      <w:bookmarkStart w:id="31" w:name="_Toc481419915"/>
       <w:r>
         <w:t>Mercado Objetivo</w:t>
       </w:r>
@@ -15922,7 +15930,7 @@
       <w:pPr>
         <w:pStyle w:val="Sub1"/>
       </w:pPr>
-      <w:bookmarkStart w:id="32" w:name="_Toc481409990"/>
+      <w:bookmarkStart w:id="32" w:name="_Toc481419916"/>
       <w:r>
         <w:t>Benchmarking de la aplicación</w:t>
       </w:r>
@@ -15959,7 +15967,7 @@
       <w:pPr>
         <w:pStyle w:val="Sub2"/>
       </w:pPr>
-      <w:bookmarkStart w:id="33" w:name="_Toc481409991"/>
+      <w:bookmarkStart w:id="33" w:name="_Toc481419917"/>
       <w:r>
         <w:t>Palabra correcta</w:t>
       </w:r>
@@ -16043,7 +16051,7 @@
       <w:pPr>
         <w:pStyle w:val="Tablas"/>
       </w:pPr>
-      <w:bookmarkStart w:id="34" w:name="_Toc481410129"/>
+      <w:bookmarkStart w:id="34" w:name="_Toc481419993"/>
       <w:r>
         <w:t>Cuadro comparativo</w:t>
       </w:r>
@@ -16253,7 +16261,7 @@
       <w:pPr>
         <w:pStyle w:val="Sub2"/>
       </w:pPr>
-      <w:bookmarkStart w:id="35" w:name="_Toc481409992"/>
+      <w:bookmarkStart w:id="35" w:name="_Toc481419918"/>
       <w:r>
         <w:t>Curso de ortografía</w:t>
       </w:r>
@@ -16303,7 +16311,7 @@
       <w:pPr>
         <w:pStyle w:val="Tablas"/>
       </w:pPr>
-      <w:bookmarkStart w:id="36" w:name="_Toc481410130"/>
+      <w:bookmarkStart w:id="36" w:name="_Toc481419994"/>
       <w:r>
         <w:t>Cuadro comparativo de curso de ortografía</w:t>
       </w:r>
@@ -16455,7 +16463,7 @@
       <w:pPr>
         <w:pStyle w:val="Sub2"/>
       </w:pPr>
-      <w:bookmarkStart w:id="37" w:name="_Toc481409993"/>
+      <w:bookmarkStart w:id="37" w:name="_Toc481419919"/>
       <w:r>
         <w:t>Test de ortografía</w:t>
       </w:r>
@@ -16504,7 +16512,7 @@
       <w:pPr>
         <w:pStyle w:val="Tablas"/>
       </w:pPr>
-      <w:bookmarkStart w:id="38" w:name="_Toc481410131"/>
+      <w:bookmarkStart w:id="38" w:name="_Toc481419995"/>
       <w:r>
         <w:t>Cuadro comparativo de Test de Ortografía</w:t>
       </w:r>
@@ -16656,7 +16664,7 @@
       <w:pPr>
         <w:pStyle w:val="Sub1"/>
       </w:pPr>
-      <w:bookmarkStart w:id="39" w:name="_Toc481409994"/>
+      <w:bookmarkStart w:id="39" w:name="_Toc481419920"/>
       <w:r>
         <w:t>Resolución</w:t>
       </w:r>
@@ -16694,7 +16702,7 @@
       <w:pPr>
         <w:pStyle w:val="Sub1"/>
       </w:pPr>
-      <w:bookmarkStart w:id="40" w:name="_Toc481409995"/>
+      <w:bookmarkStart w:id="40" w:name="_Toc481419921"/>
       <w:r>
         <w:t>Descripción del problema</w:t>
       </w:r>
@@ -16785,7 +16793,7 @@
       <w:pPr>
         <w:pStyle w:val="Sub1"/>
       </w:pPr>
-      <w:bookmarkStart w:id="41" w:name="_Toc481409996"/>
+      <w:bookmarkStart w:id="41" w:name="_Toc481419922"/>
       <w:r>
         <w:t>Soluciones propuestas en otros países</w:t>
       </w:r>
@@ -16944,7 +16952,7 @@
       <w:pPr>
         <w:pStyle w:val="Sub1"/>
       </w:pPr>
-      <w:bookmarkStart w:id="42" w:name="_Toc481409997"/>
+      <w:bookmarkStart w:id="42" w:name="_Toc481419923"/>
       <w:r>
         <w:t>Soluciones propuestas similares en Guatemala</w:t>
       </w:r>
@@ -17136,7 +17144,7 @@
       <w:pPr>
         <w:pStyle w:val="Captulos"/>
       </w:pPr>
-      <w:bookmarkStart w:id="43" w:name="_Toc481409998"/>
+      <w:bookmarkStart w:id="43" w:name="_Toc481419924"/>
       <w:r>
         <w:lastRenderedPageBreak/>
         <w:t>Diseño de la aplicación bajo la necesidad identificada</w:t>
@@ -17162,7 +17170,7 @@
       <w:pPr>
         <w:pStyle w:val="Sub1"/>
       </w:pPr>
-      <w:bookmarkStart w:id="44" w:name="_Toc481409999"/>
+      <w:bookmarkStart w:id="44" w:name="_Toc481419925"/>
       <w:r>
         <w:t>Necesidades específicas identificadas</w:t>
       </w:r>
@@ -17232,7 +17240,7 @@
       <w:pPr>
         <w:pStyle w:val="Tablas"/>
       </w:pPr>
-      <w:bookmarkStart w:id="45" w:name="_Toc481410132"/>
+      <w:bookmarkStart w:id="45" w:name="_Toc481419996"/>
       <w:r>
         <w:t>Requerimientos de la aplicación</w:t>
       </w:r>
@@ -17903,7 +17911,7 @@
       <w:pPr>
         <w:pStyle w:val="Sub1"/>
       </w:pPr>
-      <w:bookmarkStart w:id="46" w:name="_Toc481410000"/>
+      <w:bookmarkStart w:id="46" w:name="_Toc481419926"/>
       <w:r>
         <w:t>Prototipo de aplicación</w:t>
       </w:r>
@@ -17920,7 +17928,7 @@
       <w:pPr>
         <w:pStyle w:val="Figuras"/>
       </w:pPr>
-      <w:bookmarkStart w:id="47" w:name="_Toc481410082"/>
+      <w:bookmarkStart w:id="47" w:name="_Toc481419980"/>
       <w:r>
         <w:t>Pantalla de presentaci</w:t>
       </w:r>
@@ -18026,7 +18034,7 @@
       <w:pPr>
         <w:pStyle w:val="Figuras"/>
       </w:pPr>
-      <w:bookmarkStart w:id="48" w:name="_Toc481410083"/>
+      <w:bookmarkStart w:id="48" w:name="_Toc481419981"/>
       <w:r>
         <w:t>Pantalla principal</w:t>
       </w:r>
@@ -18128,7 +18136,7 @@
       <w:pPr>
         <w:pStyle w:val="Figuras"/>
       </w:pPr>
-      <w:bookmarkStart w:id="49" w:name="_Toc481410084"/>
+      <w:bookmarkStart w:id="49" w:name="_Toc481419982"/>
       <w:r>
         <w:lastRenderedPageBreak/>
         <w:t>Pantalla de creación de perfil</w:t>
@@ -18232,7 +18240,7 @@
       <w:pPr>
         <w:pStyle w:val="Figuras"/>
       </w:pPr>
-      <w:bookmarkStart w:id="50" w:name="_Toc481410085"/>
+      <w:bookmarkStart w:id="50" w:name="_Toc481419983"/>
       <w:r>
         <w:t>Pantalla de elección de avatar</w:t>
       </w:r>
@@ -18336,7 +18344,7 @@
       <w:pPr>
         <w:pStyle w:val="Figuras"/>
       </w:pPr>
-      <w:bookmarkStart w:id="51" w:name="_Toc481410086"/>
+      <w:bookmarkStart w:id="51" w:name="_Toc481419984"/>
       <w:r>
         <w:t>Pantalla de inicio de sesión</w:t>
       </w:r>
@@ -18439,7 +18447,7 @@
       <w:pPr>
         <w:pStyle w:val="Figuras"/>
       </w:pPr>
-      <w:bookmarkStart w:id="52" w:name="_Toc481410087"/>
+      <w:bookmarkStart w:id="52" w:name="_Toc481419985"/>
       <w:r>
         <w:t>Pantalla de lecciones</w:t>
       </w:r>
@@ -18543,7 +18551,7 @@
       <w:pPr>
         <w:pStyle w:val="Figuras"/>
       </w:pPr>
-      <w:bookmarkStart w:id="53" w:name="_Toc481410088"/>
+      <w:bookmarkStart w:id="53" w:name="_Toc481419986"/>
       <w:r>
         <w:t>Pantalla con menú expandible</w:t>
       </w:r>
@@ -18646,7 +18654,7 @@
       <w:pPr>
         <w:pStyle w:val="Figuras"/>
       </w:pPr>
-      <w:bookmarkStart w:id="54" w:name="_Toc481410089"/>
+      <w:bookmarkStart w:id="54" w:name="_Toc481419987"/>
       <w:r>
         <w:lastRenderedPageBreak/>
         <w:t>Pantalla de modificación de perfil</w:t>
@@ -18750,7 +18758,7 @@
       <w:pPr>
         <w:pStyle w:val="Figuras"/>
       </w:pPr>
-      <w:bookmarkStart w:id="55" w:name="_Toc481410090"/>
+      <w:bookmarkStart w:id="55" w:name="_Toc481419988"/>
       <w:r>
         <w:t>Pantalla de progreso</w:t>
       </w:r>
@@ -18854,7 +18862,7 @@
       <w:pPr>
         <w:pStyle w:val="Figuras"/>
       </w:pPr>
-      <w:bookmarkStart w:id="56" w:name="_Toc481410091"/>
+      <w:bookmarkStart w:id="56" w:name="_Toc481419989"/>
       <w:r>
         <w:t>Pantalla de modalidad 001: Selección</w:t>
       </w:r>
@@ -18957,7 +18965,7 @@
       <w:pPr>
         <w:pStyle w:val="Figuras"/>
       </w:pPr>
-      <w:bookmarkStart w:id="57" w:name="_Toc481410092"/>
+      <w:bookmarkStart w:id="57" w:name="_Toc481419990"/>
       <w:r>
         <w:t>Pantalla de modalidad 002: Contexto</w:t>
       </w:r>
@@ -19061,7 +19069,7 @@
       <w:pPr>
         <w:pStyle w:val="Figuras"/>
       </w:pPr>
-      <w:bookmarkStart w:id="58" w:name="_Toc481410093"/>
+      <w:bookmarkStart w:id="58" w:name="_Toc481419991"/>
       <w:r>
         <w:t>Pantalla de modalidad 003: Escritura</w:t>
       </w:r>
@@ -19164,7 +19172,7 @@
       <w:pPr>
         <w:pStyle w:val="Figuras"/>
       </w:pPr>
-      <w:bookmarkStart w:id="59" w:name="_Toc481410094"/>
+      <w:bookmarkStart w:id="59" w:name="_Toc481419992"/>
       <w:r>
         <w:lastRenderedPageBreak/>
         <w:t>Pantalla de modalidad 004: Dictado</w:t>
@@ -19268,7 +19276,7 @@
       <w:pPr>
         <w:pStyle w:val="Sub1"/>
       </w:pPr>
-      <w:bookmarkStart w:id="60" w:name="_Toc481410001"/>
+      <w:bookmarkStart w:id="60" w:name="_Toc481419927"/>
       <w:r>
         <w:t>Definición de casos de uso</w:t>
       </w:r>
@@ -19285,7 +19293,7 @@
       <w:pPr>
         <w:pStyle w:val="Tablas"/>
       </w:pPr>
-      <w:bookmarkStart w:id="61" w:name="_Toc481410133"/>
+      <w:bookmarkStart w:id="61" w:name="_Toc481419997"/>
       <w:r>
         <w:t>Ingreso de usuarios</w:t>
       </w:r>
@@ -20264,7 +20272,7 @@
       <w:pPr>
         <w:pStyle w:val="Tablas"/>
       </w:pPr>
-      <w:bookmarkStart w:id="62" w:name="_Toc481410134"/>
+      <w:bookmarkStart w:id="62" w:name="_Toc481419998"/>
       <w:r>
         <w:t>Creación de usuarios</w:t>
       </w:r>
@@ -21140,7 +21148,7 @@
       <w:pPr>
         <w:pStyle w:val="Tablas"/>
       </w:pPr>
-      <w:bookmarkStart w:id="63" w:name="_Toc481410135"/>
+      <w:bookmarkStart w:id="63" w:name="_Toc481419999"/>
       <w:r>
         <w:t>Modificar cuenta</w:t>
       </w:r>
@@ -22197,14 +22205,14 @@
       <w:pPr>
         <w:pStyle w:val="Tablas"/>
       </w:pPr>
-      <w:bookmarkStart w:id="64" w:name="_Toc481410136"/>
+      <w:bookmarkStart w:id="64" w:name="_Toc481420000"/>
       <w:r>
         <w:t>Modalidad de juego 1: Selecci</w:t>
       </w:r>
+      <w:r>
+        <w:t>ón</w:t>
+      </w:r>
       <w:bookmarkEnd w:id="64"/>
-      <w:r>
-        <w:t>ón</w:t>
-      </w:r>
     </w:p>
     <w:p>
       <w:pPr>
@@ -23058,7 +23066,7 @@
       <w:pPr>
         <w:pStyle w:val="Tablas"/>
       </w:pPr>
-      <w:bookmarkStart w:id="65" w:name="_Toc481410137"/>
+      <w:bookmarkStart w:id="65" w:name="_Toc481420001"/>
       <w:r>
         <w:t>Modalidad de juego 2: Contexto.</w:t>
       </w:r>
@@ -23878,7 +23886,7 @@
       <w:pPr>
         <w:pStyle w:val="Tablas"/>
       </w:pPr>
-      <w:bookmarkStart w:id="66" w:name="_Toc481410138"/>
+      <w:bookmarkStart w:id="66" w:name="_Toc481420002"/>
       <w:r>
         <w:t>Modalidad de juego 3: Escritura</w:t>
       </w:r>
@@ -24696,7 +24704,7 @@
       <w:pPr>
         <w:pStyle w:val="Tablas"/>
       </w:pPr>
-      <w:bookmarkStart w:id="67" w:name="_Toc481410139"/>
+      <w:bookmarkStart w:id="67" w:name="_Toc481420003"/>
       <w:r>
         <w:t>Modalidad de juego 4: Dictado</w:t>
       </w:r>
@@ -25510,7 +25518,7 @@
       <w:pPr>
         <w:pStyle w:val="Tablas"/>
       </w:pPr>
-      <w:bookmarkStart w:id="68" w:name="_Toc481410140"/>
+      <w:bookmarkStart w:id="68" w:name="_Toc481420004"/>
       <w:r>
         <w:t>Modalidad de juego 5: Signos de puntuación</w:t>
       </w:r>
@@ -26326,7 +26334,7 @@
       <w:pPr>
         <w:pStyle w:val="Tablas"/>
       </w:pPr>
-      <w:bookmarkStart w:id="69" w:name="_Toc481410141"/>
+      <w:bookmarkStart w:id="69" w:name="_Toc481420005"/>
       <w:r>
         <w:t>Mostrar progreso</w:t>
       </w:r>
@@ -26980,7 +26988,7 @@
       <w:pPr>
         <w:pStyle w:val="Sub1"/>
       </w:pPr>
-      <w:bookmarkStart w:id="70" w:name="_Toc481410002"/>
+      <w:bookmarkStart w:id="70" w:name="_Toc481419928"/>
       <w:r>
         <w:t>Descripción de servicios</w:t>
       </w:r>
@@ -27017,7 +27025,7 @@
       <w:pPr>
         <w:pStyle w:val="Sub2"/>
       </w:pPr>
-      <w:bookmarkStart w:id="71" w:name="_Toc481410003"/>
+      <w:bookmarkStart w:id="71" w:name="_Toc481419929"/>
       <w:r>
         <w:t>Servicio web</w:t>
       </w:r>
@@ -27060,7 +27068,7 @@
       <w:pPr>
         <w:pStyle w:val="Tablas"/>
       </w:pPr>
-      <w:bookmarkStart w:id="72" w:name="_Toc481410142"/>
+      <w:bookmarkStart w:id="72" w:name="_Toc481420006"/>
       <w:r>
         <w:t>Manejo de Juegos</w:t>
       </w:r>
@@ -27291,7 +27299,7 @@
       <w:pPr>
         <w:pStyle w:val="Sub2"/>
       </w:pPr>
-      <w:bookmarkStart w:id="73" w:name="_Toc481410004"/>
+      <w:bookmarkStart w:id="73" w:name="_Toc481419930"/>
       <w:r>
         <w:t>Operaciones de Manejo de juegos</w:t>
       </w:r>
@@ -27329,7 +27337,7 @@
       <w:pPr>
         <w:pStyle w:val="Tablas"/>
       </w:pPr>
-      <w:bookmarkStart w:id="74" w:name="_Toc481410143"/>
+      <w:bookmarkStart w:id="74" w:name="_Toc481420007"/>
       <w:proofErr w:type="spellStart"/>
       <w:r>
         <w:t>crearPartida</w:t>
@@ -27632,7 +27640,7 @@
       <w:pPr>
         <w:pStyle w:val="Tablas"/>
       </w:pPr>
-      <w:bookmarkStart w:id="75" w:name="_Toc481410144"/>
+      <w:bookmarkStart w:id="75" w:name="_Toc481420008"/>
       <w:proofErr w:type="spellStart"/>
       <w:r>
         <w:t>terminarPartida</w:t>
@@ -27969,7 +27977,7 @@
       <w:pPr>
         <w:pStyle w:val="Tablas"/>
       </w:pPr>
-      <w:bookmarkStart w:id="76" w:name="_Toc481410145"/>
+      <w:bookmarkStart w:id="76" w:name="_Toc481420009"/>
       <w:proofErr w:type="spellStart"/>
       <w:r>
         <w:t>obtenerSeleccion</w:t>
@@ -28293,7 +28301,7 @@
       <w:pPr>
         <w:pStyle w:val="Tablas"/>
       </w:pPr>
-      <w:bookmarkStart w:id="77" w:name="_Toc481410146"/>
+      <w:bookmarkStart w:id="77" w:name="_Toc481420010"/>
       <w:proofErr w:type="spellStart"/>
       <w:r>
         <w:t>obtenerContexto</w:t>
@@ -28617,7 +28625,7 @@
       <w:pPr>
         <w:pStyle w:val="Tablas"/>
       </w:pPr>
-      <w:bookmarkStart w:id="78" w:name="_Toc481410147"/>
+      <w:bookmarkStart w:id="78" w:name="_Toc481420011"/>
       <w:proofErr w:type="spellStart"/>
       <w:r>
         <w:t>obtenerEscritura</w:t>
@@ -28941,7 +28949,7 @@
       <w:pPr>
         <w:pStyle w:val="Tablas"/>
       </w:pPr>
-      <w:bookmarkStart w:id="79" w:name="_Toc481410148"/>
+      <w:bookmarkStart w:id="79" w:name="_Toc481420012"/>
       <w:proofErr w:type="spellStart"/>
       <w:r>
         <w:t>obtenerDictado</w:t>
@@ -29265,7 +29273,7 @@
       <w:pPr>
         <w:pStyle w:val="Tablas"/>
       </w:pPr>
-      <w:bookmarkStart w:id="80" w:name="_Toc481410149"/>
+      <w:bookmarkStart w:id="80" w:name="_Toc481420013"/>
       <w:proofErr w:type="spellStart"/>
       <w:r>
         <w:t>obtenerPuntuacion</w:t>
@@ -29589,7 +29597,7 @@
       <w:pPr>
         <w:pStyle w:val="Tablas"/>
       </w:pPr>
-      <w:bookmarkStart w:id="81" w:name="_Toc481410150"/>
+      <w:bookmarkStart w:id="81" w:name="_Toc481420014"/>
       <w:proofErr w:type="spellStart"/>
       <w:r>
         <w:t>obtenerProgreso</w:t>
@@ -29913,7 +29921,7 @@
       <w:pPr>
         <w:pStyle w:val="Sub2"/>
       </w:pPr>
-      <w:bookmarkStart w:id="82" w:name="_Toc481410005"/>
+      <w:bookmarkStart w:id="82" w:name="_Toc481419931"/>
       <w:r>
         <w:t>Servicio web Manejo de usuarios</w:t>
       </w:r>
@@ -29950,7 +29958,7 @@
       <w:pPr>
         <w:pStyle w:val="Tablas"/>
       </w:pPr>
-      <w:bookmarkStart w:id="83" w:name="_Toc481410151"/>
+      <w:bookmarkStart w:id="83" w:name="_Toc481420015"/>
       <w:r>
         <w:t>Manejo de Usuarios</w:t>
       </w:r>
@@ -30182,7 +30190,7 @@
       <w:pPr>
         <w:pStyle w:val="Sub2"/>
       </w:pPr>
-      <w:bookmarkStart w:id="84" w:name="_Toc481410006"/>
+      <w:bookmarkStart w:id="84" w:name="_Toc481419932"/>
       <w:r>
         <w:t>Op</w:t>
       </w:r>
@@ -30222,7 +30230,7 @@
       <w:pPr>
         <w:pStyle w:val="Tablas"/>
       </w:pPr>
-      <w:bookmarkStart w:id="85" w:name="_Toc481410152"/>
+      <w:bookmarkStart w:id="85" w:name="_Toc481420016"/>
       <w:proofErr w:type="spellStart"/>
       <w:r>
         <w:t>crear</w:t>
@@ -30571,7 +30579,7 @@
       <w:pPr>
         <w:pStyle w:val="Tablas"/>
       </w:pPr>
-      <w:bookmarkStart w:id="86" w:name="_Toc481410153"/>
+      <w:bookmarkStart w:id="86" w:name="_Toc481420017"/>
       <w:proofErr w:type="spellStart"/>
       <w:r>
         <w:t>logIn</w:t>
@@ -30897,7 +30905,7 @@
       <w:pPr>
         <w:pStyle w:val="Tablas"/>
       </w:pPr>
-      <w:bookmarkStart w:id="87" w:name="_Toc481410154"/>
+      <w:bookmarkStart w:id="87" w:name="_Toc481420018"/>
       <w:proofErr w:type="spellStart"/>
       <w:r>
         <w:lastRenderedPageBreak/>
@@ -31211,7 +31219,7 @@
       <w:pPr>
         <w:pStyle w:val="Tablas"/>
       </w:pPr>
-      <w:bookmarkStart w:id="88" w:name="_Toc481410155"/>
+      <w:bookmarkStart w:id="88" w:name="_Toc481420019"/>
       <w:proofErr w:type="spellStart"/>
       <w:r>
         <w:t>actualizarDatos</w:t>
@@ -31525,7 +31533,7 @@
       <w:pPr>
         <w:pStyle w:val="Sub1"/>
       </w:pPr>
-      <w:bookmarkStart w:id="89" w:name="_Toc481410007"/>
+      <w:bookmarkStart w:id="89" w:name="_Toc481419933"/>
       <w:r>
         <w:t>Servidor de base de datos y conexiones</w:t>
       </w:r>
@@ -31757,7 +31765,7 @@
       <w:pPr>
         <w:pStyle w:val="Sub1"/>
       </w:pPr>
-      <w:bookmarkStart w:id="90" w:name="_Toc481410008"/>
+      <w:bookmarkStart w:id="90" w:name="_Toc481419934"/>
       <w:r>
         <w:t>Vistas y validaciones</w:t>
       </w:r>
@@ -31776,12 +31784,262 @@
           <w:lang w:val="es-ES"/>
         </w:rPr>
       </w:pPr>
+      <w:r>
+        <w:rPr>
+          <w:lang w:val="es-ES"/>
+        </w:rPr>
+        <w:t>Las validaciones para cada vista dentro del aplicativo móvil se basan en los siguientes puntos:</w:t>
+      </w:r>
+    </w:p>
+    <w:p>
+      <w:pPr>
+        <w:pStyle w:val="Vietas1"/>
+      </w:pPr>
+      <w:r>
+        <w:t>Registrar usuario (crear perfil):  A momento de registrar un usuario se realizaron las siguientes validaciones:</w:t>
+      </w:r>
+    </w:p>
+    <w:p>
+      <w:pPr>
+        <w:pStyle w:val="Vietas2"/>
+      </w:pPr>
+      <w:r>
+        <w:t>El correo debe ser único por lo que se valida que no exista ya uno registrado, si se encuentra ya uno registrado se notifica que el correo ya existe, para que ingrese sus datos nuevamente.</w:t>
+      </w:r>
+    </w:p>
+    <w:p>
+      <w:pPr>
+        <w:pStyle w:val="Vietas2"/>
+      </w:pPr>
+      <w:r>
+        <w:t>El campo correo debe cumplir con el patrón de un correo.</w:t>
+      </w:r>
+    </w:p>
+    <w:p>
+      <w:pPr>
+        <w:pStyle w:val="Vietas2"/>
+      </w:pPr>
+      <w:r>
+        <w:t>El campo nombre es requerido.</w:t>
+      </w:r>
+    </w:p>
+    <w:p>
+      <w:pPr>
+        <w:pStyle w:val="Vietas2"/>
+      </w:pPr>
+      <w:r>
+        <w:t>El campo contraseña debe cumplir con un mínimo de 6 caracteres.</w:t>
+      </w:r>
+    </w:p>
+    <w:p>
+      <w:pPr>
+        <w:pStyle w:val="Vietas2"/>
+      </w:pPr>
+      <w:r>
+        <w:t>El campo confirmación de contraseña debe ser de igual valor al campo contraseña.</w:t>
+      </w:r>
+    </w:p>
+    <w:p>
+      <w:pPr>
+        <w:pStyle w:val="Vietas2"/>
+      </w:pPr>
+      <w:r>
+        <w:t>La elección de Avatar es requerida.</w:t>
+      </w:r>
+    </w:p>
+    <w:p>
+      <w:pPr>
+        <w:pStyle w:val="Vietas1"/>
+      </w:pPr>
+      <w:proofErr w:type="spellStart"/>
+      <w:r>
+        <w:lastRenderedPageBreak/>
+        <w:t>Login</w:t>
+      </w:r>
+      <w:proofErr w:type="spellEnd"/>
+      <w:r>
+        <w:t>: Al momento de solicitar ingreso al sistema se realizaron las siguientes validaciones:</w:t>
+      </w:r>
+    </w:p>
+    <w:p>
+      <w:pPr>
+        <w:pStyle w:val="Vietas2"/>
+      </w:pPr>
+      <w:r>
+        <w:t>El campo correo debe cumplir con el patrón de un correo.</w:t>
+      </w:r>
+    </w:p>
+    <w:p>
+      <w:pPr>
+        <w:pStyle w:val="Vietas2"/>
+      </w:pPr>
+      <w:r>
+        <w:t>La contraseña debe cumplir como mínimo de 6 caracteres.</w:t>
+      </w:r>
+    </w:p>
+    <w:p>
+      <w:pPr>
+        <w:pStyle w:val="Vietas2"/>
+      </w:pPr>
+      <w:r>
+        <w:t>El correo y contraseña deben de coincidir con los que se tienen registrados en el servidor, de ser correctos se ingresa al perfil del usuario, por el lado contrario se notifica al usuario que los datos ingresados son incorrectos.</w:t>
+      </w:r>
+    </w:p>
+    <w:p>
+      <w:pPr>
+        <w:pStyle w:val="Vietas1"/>
+      </w:pPr>
+      <w:r>
+        <w:t>Puntuaciones por lección :  El progreso que se ve reflejado en el avance de estrellas por lección, tiene las siguientes validaciones</w:t>
+      </w:r>
+      <w:r>
+        <w:t>:</w:t>
+      </w:r>
+    </w:p>
+    <w:p>
+      <w:pPr>
+        <w:pStyle w:val="Vietas2"/>
+      </w:pPr>
+      <w:r>
+        <w:t>El nivel 1 tiene que tener un acumulado de 100 puntos para poder avanzar al siguiente nivel.</w:t>
+      </w:r>
+    </w:p>
+    <w:p>
+      <w:pPr>
+        <w:pStyle w:val="Vietas2"/>
+      </w:pPr>
+      <w:r>
+        <w:t>El nivel 2 tiene que tener un acumulado de 200 puntos para poder avanzar al siguiente nivel.</w:t>
+      </w:r>
+    </w:p>
+    <w:p>
+      <w:pPr>
+        <w:pStyle w:val="Vietas2"/>
+      </w:pPr>
+      <w:r>
+        <w:t>El nivel 3 tiene que tener un acumulado de 400 puntos para poder avanzar al siguiente nivel.</w:t>
+      </w:r>
+    </w:p>
+    <w:p>
+      <w:pPr>
+        <w:pStyle w:val="Vietas2"/>
+      </w:pPr>
+      <w:r>
+        <w:t>El nivel 4 tiene que tener un acumulado de 800 puntos para poder avanzar al siguiente nivel.</w:t>
+      </w:r>
+    </w:p>
+    <w:p>
+      <w:pPr>
+        <w:pStyle w:val="Vietas2"/>
+      </w:pPr>
+      <w:r>
+        <w:t>El nivel 5 tiene que tener un acumulado de 1000 puntos  o más para poder dar por finalizado todas las lecciones.</w:t>
+      </w:r>
+    </w:p>
+    <w:p>
+      <w:pPr>
+        <w:pStyle w:val="Vietas2"/>
+      </w:pPr>
+      <w:r>
+        <w:t>Cada pregunta o inciso dentro de una lección tiene una ponderación de 1 punto.</w:t>
+      </w:r>
+    </w:p>
+    <w:p>
+      <w:pPr>
+        <w:pStyle w:val="Vietas1"/>
+      </w:pPr>
+      <w:r>
+        <w:t>Conexión a Internet: Todas las solicitudes por parte del aplicativo móvil al servidor del sistema, cuenta con validación de conexión a internet, por lo que si no se cuenta con dicho requerimiento se mostrará un mensaje indicando “Que no se ha podido conectar con el servidor. Y  que compruebe su conexión a internet”.</w:t>
+      </w:r>
+    </w:p>
+    <w:p>
+      <w:pPr>
+        <w:pStyle w:val="Vietas1"/>
+      </w:pPr>
+      <w:r>
+        <w:t xml:space="preserve">Habilitación de lecciones: cada una de las lecciones tiene que ser terminada por completo para poder avanzar a la sucesora. </w:t>
+      </w:r>
+    </w:p>
+    <w:p>
+      <w:pPr>
+        <w:pStyle w:val="Vietas1"/>
+      </w:pPr>
+      <w:r>
+        <w:lastRenderedPageBreak/>
+        <w:t xml:space="preserve">Gráfica de progreso: Para poder ver las estadísticas del progreso de la lección seleccionada, dicha lección ya tuvo que ser ya desbloqueada. </w:t>
+      </w:r>
+    </w:p>
+    <w:p>
+      <w:pPr>
+        <w:pStyle w:val="Vietas1"/>
+      </w:pPr>
+      <w:r>
+        <w:t>Editar perfil: Para la edición de perfil se realizaron las siguientes validaciones:</w:t>
+      </w:r>
+    </w:p>
+    <w:p>
+      <w:pPr>
+        <w:pStyle w:val="Vietas2"/>
+      </w:pPr>
+      <w:r>
+        <w:t>El campo nombre es requerido.</w:t>
+      </w:r>
+    </w:p>
+    <w:p>
+      <w:pPr>
+        <w:pStyle w:val="Vietas2"/>
+      </w:pPr>
+      <w:r>
+        <w:t>El campo correo debe cumplir con el patrón de correo.</w:t>
+      </w:r>
+    </w:p>
+    <w:p>
+      <w:pPr>
+        <w:pStyle w:val="Vietas2"/>
+      </w:pPr>
+      <w:r>
+        <w:t>El campo contraseña debe cumplir con un mínimo de 6 caracteres.</w:t>
+      </w:r>
+    </w:p>
+    <w:p>
+      <w:pPr>
+        <w:pStyle w:val="Vietas2"/>
+      </w:pPr>
+      <w:r>
+        <w:t>El campo confirmación de contraseña debe ser de igual valor al campo contraseña.</w:t>
+      </w:r>
+    </w:p>
+    <w:p>
+      <w:pPr>
+        <w:pStyle w:val="Vietas2"/>
+      </w:pPr>
+      <w:r>
+        <w:t xml:space="preserve">Para completar la solicitud, se debe ingresar </w:t>
+      </w:r>
+      <w:proofErr w:type="gramStart"/>
+      <w:r>
+        <w:t>el</w:t>
+      </w:r>
+      <w:proofErr w:type="gramEnd"/>
+      <w:r>
+        <w:t xml:space="preserve"> contraseña actual.</w:t>
+      </w:r>
+    </w:p>
+    <w:p>
+      <w:pPr>
+        <w:pStyle w:val="Vietas2"/>
+        <w:numPr>
+          <w:ilvl w:val="0"/>
+          <w:numId w:val="0"/>
+        </w:numPr>
+        <w:ind w:left="1418"/>
+      </w:pPr>
     </w:p>
     <w:p>
       <w:pPr>
         <w:pStyle w:val="Sub1"/>
       </w:pPr>
-      <w:bookmarkStart w:id="91" w:name="_Toc481410009"/>
+      <w:bookmarkStart w:id="91" w:name="_Toc481419935"/>
       <w:r>
         <w:t>Diseño intuitivo y usabilidad</w:t>
       </w:r>
@@ -31827,7 +32085,6 @@
         <w:pStyle w:val="Vietas1"/>
       </w:pPr>
       <w:r>
-        <w:lastRenderedPageBreak/>
         <w:t>Consistencia: esto favorece al uso intuitivo de la aplicación, ya que el usuario puede prever su comportamiento sin demasiado esfuerzo. Por ejemplo, el aspecto visual de un elemento interactivo como un botón con un ícono,  lleva a esperar un comportamiento especifico de acuerdo a la forma en que se ve, sí el botón representa la acción editar, el usuario de manera intuitiva sabrá la acción que realiza dicho botón.</w:t>
       </w:r>
     </w:p>
@@ -31881,7 +32138,7 @@
       <w:pPr>
         <w:pStyle w:val="Captulos"/>
       </w:pPr>
-      <w:bookmarkStart w:id="92" w:name="_Toc481410010"/>
+      <w:bookmarkStart w:id="92" w:name="_Toc481419936"/>
       <w:r>
         <w:lastRenderedPageBreak/>
         <w:t>Documentación técnica de la solución</w:t>
@@ -31913,7 +32170,7 @@
       <w:pPr>
         <w:pStyle w:val="Sub1"/>
       </w:pPr>
-      <w:bookmarkStart w:id="93" w:name="_Toc481410011"/>
+      <w:bookmarkStart w:id="93" w:name="_Toc481419937"/>
       <w:r>
         <w:t>Requerimientos de usuario</w:t>
       </w:r>
@@ -31930,7 +32187,7 @@
       <w:pPr>
         <w:pStyle w:val="Tablas"/>
       </w:pPr>
-      <w:bookmarkStart w:id="94" w:name="_Toc481410156"/>
+      <w:bookmarkStart w:id="94" w:name="_Toc481420020"/>
       <w:r>
         <w:t>Métrica de Requerimientos funcionales</w:t>
       </w:r>
@@ -32142,7 +32399,7 @@
       <w:pPr>
         <w:pStyle w:val="Tablas"/>
       </w:pPr>
-      <w:bookmarkStart w:id="95" w:name="_Toc481410157"/>
+      <w:bookmarkStart w:id="95" w:name="_Toc481420021"/>
       <w:r>
         <w:t>Requerimientos funcionales</w:t>
       </w:r>
@@ -33015,7 +33272,7 @@
       <w:pPr>
         <w:pStyle w:val="Sub1"/>
       </w:pPr>
-      <w:bookmarkStart w:id="96" w:name="_Toc481410012"/>
+      <w:bookmarkStart w:id="96" w:name="_Toc481419938"/>
       <w:r>
         <w:t>Requerimientos del sistema</w:t>
       </w:r>
@@ -33032,7 +33289,7 @@
       <w:pPr>
         <w:pStyle w:val="Tablas"/>
       </w:pPr>
-      <w:bookmarkStart w:id="97" w:name="_Toc481410158"/>
+      <w:bookmarkStart w:id="97" w:name="_Toc481420022"/>
       <w:r>
         <w:t>Métricas de Requerimientos No Funcionales</w:t>
       </w:r>
@@ -33244,7 +33501,7 @@
       <w:pPr>
         <w:pStyle w:val="Tablas"/>
       </w:pPr>
-      <w:bookmarkStart w:id="98" w:name="_Toc481410159"/>
+      <w:bookmarkStart w:id="98" w:name="_Toc481420023"/>
       <w:r>
         <w:t>Requerimientos no funcionales</w:t>
       </w:r>
@@ -34157,7 +34414,7 @@
       <w:pPr>
         <w:pStyle w:val="Sub1"/>
       </w:pPr>
-      <w:bookmarkStart w:id="99" w:name="_Toc481410013"/>
+      <w:bookmarkStart w:id="99" w:name="_Toc481419939"/>
       <w:r>
         <w:t>Herramientas</w:t>
       </w:r>
@@ -34174,7 +34431,7 @@
       <w:pPr>
         <w:pStyle w:val="Sub2"/>
       </w:pPr>
-      <w:bookmarkStart w:id="100" w:name="_Toc481410014"/>
+      <w:bookmarkStart w:id="100" w:name="_Toc481419940"/>
       <w:r>
         <w:t>Servicios</w:t>
       </w:r>
@@ -34249,7 +34506,7 @@
       <w:pPr>
         <w:pStyle w:val="Sub2"/>
       </w:pPr>
-      <w:bookmarkStart w:id="101" w:name="_Toc481410015"/>
+      <w:bookmarkStart w:id="101" w:name="_Toc481419941"/>
       <w:r>
         <w:lastRenderedPageBreak/>
         <w:t>Software</w:t>
@@ -34309,7 +34566,7 @@
       <w:pPr>
         <w:pStyle w:val="Sub2"/>
       </w:pPr>
-      <w:bookmarkStart w:id="102" w:name="_Toc481410016"/>
+      <w:bookmarkStart w:id="102" w:name="_Toc481419942"/>
       <w:r>
         <w:t>Hardware</w:t>
       </w:r>
@@ -34400,7 +34657,7 @@
       <w:pPr>
         <w:pStyle w:val="Sub1"/>
       </w:pPr>
-      <w:bookmarkStart w:id="103" w:name="_Toc481410017"/>
+      <w:bookmarkStart w:id="103" w:name="_Toc481419943"/>
       <w:r>
         <w:t>Justificación de elección de tecnologías y herramientas.</w:t>
       </w:r>
@@ -34574,7 +34831,7 @@
       <w:pPr>
         <w:pStyle w:val="Sub1"/>
       </w:pPr>
-      <w:bookmarkStart w:id="104" w:name="_Toc481410018"/>
+      <w:bookmarkStart w:id="104" w:name="_Toc481419944"/>
       <w:r>
         <w:t>Tutorial de desarrollo y referencias</w:t>
       </w:r>
@@ -37722,7 +37979,7 @@
           <w:lang w:val="es-GT"/>
         </w:rPr>
       </w:pPr>
-      <w:bookmarkStart w:id="105" w:name="_Toc481410019"/>
+      <w:bookmarkStart w:id="105" w:name="_Toc481419945"/>
       <w:r>
         <w:t>Consideraciones de implementación</w:t>
       </w:r>
@@ -37733,7 +37990,7 @@
       <w:pPr>
         <w:pStyle w:val="Sub2"/>
       </w:pPr>
-      <w:bookmarkStart w:id="106" w:name="_Toc481410020"/>
+      <w:bookmarkStart w:id="106" w:name="_Toc481419946"/>
       <w:r>
         <w:t>Análisis de riesgos</w:t>
       </w:r>
@@ -37770,7 +38027,7 @@
       <w:pPr>
         <w:pStyle w:val="Tablas"/>
       </w:pPr>
-      <w:bookmarkStart w:id="107" w:name="_Toc481410160"/>
+      <w:bookmarkStart w:id="107" w:name="_Toc481420024"/>
       <w:r>
         <w:t>Riesgos de desarrollo</w:t>
       </w:r>
@@ -38177,7 +38434,7 @@
       <w:pPr>
         <w:pStyle w:val="Sub3"/>
       </w:pPr>
-      <w:bookmarkStart w:id="108" w:name="_Toc481410021"/>
+      <w:bookmarkStart w:id="108" w:name="_Toc481419947"/>
       <w:r>
         <w:t>Planificación 001 - Presupuesto</w:t>
       </w:r>
@@ -38247,7 +38504,7 @@
       <w:pPr>
         <w:pStyle w:val="Sub3"/>
       </w:pPr>
-      <w:bookmarkStart w:id="109" w:name="_Toc481410022"/>
+      <w:bookmarkStart w:id="109" w:name="_Toc481419948"/>
       <w:r>
         <w:t>Planificación 002 – Seguridad</w:t>
       </w:r>
@@ -38328,7 +38585,7 @@
       <w:pPr>
         <w:pStyle w:val="Sub3"/>
       </w:pPr>
-      <w:bookmarkStart w:id="110" w:name="_Toc481410023"/>
+      <w:bookmarkStart w:id="110" w:name="_Toc481419949"/>
       <w:r>
         <w:t>Planificación 003 – Escalar sistema</w:t>
       </w:r>
@@ -38406,7 +38663,7 @@
       <w:pPr>
         <w:pStyle w:val="Sub3"/>
       </w:pPr>
-      <w:bookmarkStart w:id="111" w:name="_Toc481410024"/>
+      <w:bookmarkStart w:id="111" w:name="_Toc481419950"/>
       <w:r>
         <w:t>Equipo de trabajo 004 – Soporte</w:t>
       </w:r>
@@ -38467,7 +38724,7 @@
       <w:pPr>
         <w:pStyle w:val="Sub3"/>
       </w:pPr>
-      <w:bookmarkStart w:id="112" w:name="_Toc481410025"/>
+      <w:bookmarkStart w:id="112" w:name="_Toc481419951"/>
       <w:r>
         <w:t>Equipo de trabajo 005 – Inexperiencia</w:t>
       </w:r>
@@ -38541,7 +38798,7 @@
       <w:pPr>
         <w:pStyle w:val="Captulos"/>
       </w:pPr>
-      <w:bookmarkStart w:id="113" w:name="_Toc481410026"/>
+      <w:bookmarkStart w:id="113" w:name="_Toc481419952"/>
       <w:r>
         <w:lastRenderedPageBreak/>
         <w:t>Costos y beneficios del sistema</w:t>
@@ -38573,7 +38830,7 @@
       <w:pPr>
         <w:pStyle w:val="Sub1"/>
       </w:pPr>
-      <w:bookmarkStart w:id="114" w:name="_Toc481410027"/>
+      <w:bookmarkStart w:id="114" w:name="_Toc481419953"/>
       <w:r>
         <w:t>Presupuesto</w:t>
       </w:r>
@@ -38610,7 +38867,7 @@
       <w:pPr>
         <w:pStyle w:val="Sub2"/>
       </w:pPr>
-      <w:bookmarkStart w:id="115" w:name="_Toc481410028"/>
+      <w:bookmarkStart w:id="115" w:name="_Toc481419954"/>
       <w:r>
         <w:t>Recursos informáticos.</w:t>
       </w:r>
@@ -38627,7 +38884,7 @@
       <w:pPr>
         <w:pStyle w:val="Sub3"/>
       </w:pPr>
-      <w:bookmarkStart w:id="116" w:name="_Toc481410029"/>
+      <w:bookmarkStart w:id="116" w:name="_Toc481419955"/>
       <w:r>
         <w:t>Servicios</w:t>
       </w:r>
@@ -38810,7 +39067,7 @@
       <w:pPr>
         <w:pStyle w:val="Sub3"/>
       </w:pPr>
-      <w:bookmarkStart w:id="117" w:name="_Toc481410030"/>
+      <w:bookmarkStart w:id="117" w:name="_Toc481419956"/>
       <w:r>
         <w:t>Software</w:t>
       </w:r>
@@ -38968,7 +39225,7 @@
       <w:pPr>
         <w:pStyle w:val="Sub3"/>
       </w:pPr>
-      <w:bookmarkStart w:id="118" w:name="_Toc481410031"/>
+      <w:bookmarkStart w:id="118" w:name="_Toc481419957"/>
       <w:r>
         <w:t>Hardware</w:t>
       </w:r>
@@ -39107,7 +39364,7 @@
       <w:pPr>
         <w:pStyle w:val="Sub3"/>
       </w:pPr>
-      <w:bookmarkStart w:id="119" w:name="_Toc481410032"/>
+      <w:bookmarkStart w:id="119" w:name="_Toc481419958"/>
       <w:r>
         <w:t>Recursos humanos</w:t>
       </w:r>
@@ -39225,7 +39482,7 @@
       <w:pPr>
         <w:pStyle w:val="Sub1"/>
       </w:pPr>
-      <w:bookmarkStart w:id="120" w:name="_Toc481410033"/>
+      <w:bookmarkStart w:id="120" w:name="_Toc481419959"/>
       <w:r>
         <w:t>Ventajas y beneficios</w:t>
       </w:r>
@@ -39342,7 +39599,7 @@
         <w:outlineLvl w:val="0"/>
       </w:pPr>
       <w:bookmarkStart w:id="121" w:name="_Toc329600045"/>
-      <w:bookmarkStart w:id="122" w:name="_Toc481410034"/>
+      <w:bookmarkStart w:id="122" w:name="_Toc481419960"/>
       <w:r>
         <w:lastRenderedPageBreak/>
         <w:t>conclusiones</w:t>
@@ -39467,7 +39724,7 @@
         <w:outlineLvl w:val="0"/>
       </w:pPr>
       <w:bookmarkStart w:id="123" w:name="_Toc329600046"/>
-      <w:bookmarkStart w:id="124" w:name="_Toc481410035"/>
+      <w:bookmarkStart w:id="124" w:name="_Toc481419961"/>
       <w:r>
         <w:lastRenderedPageBreak/>
         <w:t>Recomendaciones</w:t>
@@ -39589,7 +39846,7 @@
         <w:outlineLvl w:val="0"/>
       </w:pPr>
       <w:bookmarkStart w:id="125" w:name="_Toc329600047"/>
-      <w:bookmarkStart w:id="126" w:name="_Toc481410036"/>
+      <w:bookmarkStart w:id="126" w:name="_Toc481419962"/>
       <w:r>
         <w:lastRenderedPageBreak/>
         <w:t>bibliografía</w:t>
@@ -39641,13 +39898,7 @@
         <w:rPr>
           <w:lang w:val="es-GT"/>
         </w:rPr>
-        <w:t>Utilizada en: Anexos, Teoría de Estudio. Disponible en:</w:t>
-      </w:r>
-      <w:r>
-        <w:rPr>
-          <w:lang w:val="es-GT"/>
-        </w:rPr>
-        <w:t xml:space="preserve"> </w:t>
+        <w:t xml:space="preserve">Utilizada en: Anexos, Teoría de Estudio. Disponible en: </w:t>
       </w:r>
       <w:hyperlink r:id="rId58" w:history="1">
         <w:r>
@@ -39683,37 +39934,7 @@
         <w:rPr>
           <w:lang w:val="es-GT"/>
         </w:rPr>
-        <w:t>Español de Guatemala. [en línea]: [Fecha de creación: 2016] [Fecha de referencia: 7 de Septiembre del 2016]</w:t>
-      </w:r>
-      <w:r>
-        <w:rPr>
-          <w:lang w:val="es-GT"/>
-        </w:rPr>
-        <w:t xml:space="preserve"> </w:t>
-      </w:r>
-      <w:r>
-        <w:rPr>
-          <w:lang w:val="es-GT"/>
-        </w:rPr>
-        <w:t xml:space="preserve">Utilizada en: Anexos, Teoría </w:t>
-      </w:r>
-      <w:r>
-        <w:rPr>
-          <w:lang w:val="es-GT"/>
-        </w:rPr>
-        <w:t xml:space="preserve"> </w:t>
-      </w:r>
-      <w:r>
-        <w:rPr>
-          <w:lang w:val="es-GT"/>
-        </w:rPr>
-        <w:t>de Estudio. Disponible en:</w:t>
-      </w:r>
-      <w:r>
-        <w:rPr>
-          <w:lang w:val="es-GT"/>
-        </w:rPr>
-        <w:t xml:space="preserve"> </w:t>
+        <w:t xml:space="preserve">Español de Guatemala. [en línea]: [Fecha de creación: 2016] [Fecha de referencia: 7 de Septiembre del 2016] Utilizada en: Anexos, Teoría  de Estudio. Disponible en: </w:t>
       </w:r>
       <w:hyperlink r:id="rId59" w:history="1">
         <w:r>
@@ -39761,13 +39982,7 @@
         <w:rPr>
           <w:lang w:val="es-GT"/>
         </w:rPr>
-        <w:t>Utilizada en: Anexos, Teoría de Estudio. Disponible en:</w:t>
-      </w:r>
-      <w:r>
-        <w:rPr>
-          <w:lang w:val="es-GT"/>
-        </w:rPr>
-        <w:t xml:space="preserve"> </w:t>
+        <w:t xml:space="preserve">Utilizada en: Anexos, Teoría de Estudio. Disponible en: </w:t>
       </w:r>
       <w:hyperlink r:id="rId60" w:history="1">
         <w:r>
@@ -39803,19 +40018,7 @@
         <w:rPr>
           <w:lang w:val="es-GT"/>
         </w:rPr>
-        <w:t xml:space="preserve">Sesión de aprendizaje y procesos cognitivos. [en línea]: [Fecha de creación: 12 de Agosto de 2012] [Fecha de referencia: 7 de </w:t>
-      </w:r>
-      <w:r>
-        <w:rPr>
-          <w:lang w:val="es-GT"/>
-        </w:rPr>
-        <w:t xml:space="preserve"> </w:t>
-      </w:r>
-      <w:r>
-        <w:rPr>
-          <w:lang w:val="es-GT"/>
-        </w:rPr>
-        <w:t>Septiembre del 2016]</w:t>
+        <w:t>Sesión de aprendizaje y procesos cognitivos. [en línea]: [Fecha de creación: 12 de Agosto de 2012] [Fecha de referencia: 7 de  Septiembre del 2016]</w:t>
       </w:r>
       <w:r>
         <w:rPr>
@@ -39901,25 +40104,7 @@
           <w:lang w:val="es-GT"/>
         </w:rPr>
         <w:lastRenderedPageBreak/>
-        <w:t>Septiembre del 2016]</w:t>
-      </w:r>
-      <w:r>
-        <w:rPr>
-          <w:lang w:val="es-GT"/>
-        </w:rPr>
-        <w:t xml:space="preserve"> </w:t>
-      </w:r>
-      <w:r>
-        <w:rPr>
-          <w:lang w:val="es-GT"/>
-        </w:rPr>
-        <w:t>Utilizada en: Antecedentes. Disponible en:</w:t>
-      </w:r>
-      <w:r>
-        <w:rPr>
-          <w:lang w:val="es-GT"/>
-        </w:rPr>
-        <w:t xml:space="preserve"> </w:t>
+        <w:t xml:space="preserve">Septiembre del 2016] Utilizada en: Antecedentes. Disponible en: </w:t>
       </w:r>
       <w:hyperlink r:id="rId62" w:history="1">
         <w:r>
@@ -39969,25 +40154,7 @@
         <w:rPr>
           <w:lang w:val="es-GT"/>
         </w:rPr>
-        <w:t xml:space="preserve"> [en línea]: [Fecha de creación: 9 de Noviembre de 2012] [Fecha de referencia: 9 de Septiembre del 2016]</w:t>
-      </w:r>
-      <w:r>
-        <w:rPr>
-          <w:lang w:val="es-GT"/>
-        </w:rPr>
-        <w:t xml:space="preserve"> </w:t>
-      </w:r>
-      <w:r>
-        <w:rPr>
-          <w:lang w:val="es-GT"/>
-        </w:rPr>
-        <w:t>Utilizada en: Antecedentes. Disponible en:</w:t>
-      </w:r>
-      <w:r>
-        <w:rPr>
-          <w:lang w:val="es-GT"/>
-        </w:rPr>
-        <w:t xml:space="preserve"> </w:t>
+        <w:t xml:space="preserve"> [en línea]: [Fecha de creación: 9 de Noviembre de 2012] [Fecha de referencia: 9 de Septiembre del 2016] Utilizada en: Antecedentes. Disponible en: </w:t>
       </w:r>
       <w:hyperlink r:id="rId63" w:history="1">
         <w:r>
@@ -40049,13 +40216,7 @@
         <w:rPr>
           <w:lang w:val="es-GT"/>
         </w:rPr>
-        <w:t>Utilizada en: Benchmarking. Disponible en:</w:t>
-      </w:r>
-      <w:r>
-        <w:rPr>
-          <w:lang w:val="es-GT"/>
-        </w:rPr>
-        <w:t xml:space="preserve"> </w:t>
+        <w:t xml:space="preserve">Utilizada en: Benchmarking. Disponible en: </w:t>
       </w:r>
       <w:hyperlink r:id="rId64" w:history="1">
         <w:r>
@@ -40113,25 +40274,7 @@
         <w:rPr>
           <w:lang w:val="es-GT"/>
         </w:rPr>
-        <w:t xml:space="preserve"> de 2016] [Fecha de referencia: 10 de Septiembre del 2016]</w:t>
-      </w:r>
-      <w:r>
-        <w:rPr>
-          <w:lang w:val="es-GT"/>
-        </w:rPr>
-        <w:t xml:space="preserve"> </w:t>
-      </w:r>
-      <w:r>
-        <w:rPr>
-          <w:lang w:val="es-GT"/>
-        </w:rPr>
-        <w:t>Utilizada en: Benchmarking. Disponible en:</w:t>
-      </w:r>
-      <w:r>
-        <w:rPr>
-          <w:lang w:val="es-GT"/>
-        </w:rPr>
-        <w:t xml:space="preserve"> </w:t>
+        <w:t xml:space="preserve"> de 2016] [Fecha de referencia: 10 de Septiembre del 2016] Utilizada en: Benchmarking. Disponible en: </w:t>
       </w:r>
       <w:hyperlink r:id="rId65" w:history="1">
         <w:r>
@@ -40179,13 +40322,7 @@
         <w:rPr>
           <w:lang w:val="es-GT"/>
         </w:rPr>
-        <w:t>Disponible en:</w:t>
-      </w:r>
-      <w:r>
-        <w:rPr>
-          <w:lang w:val="es-GT"/>
-        </w:rPr>
-        <w:t xml:space="preserve"> </w:t>
+        <w:t xml:space="preserve">Disponible en: </w:t>
       </w:r>
       <w:hyperlink r:id="rId66" w:history="1">
         <w:r>
@@ -40221,32 +40358,14 @@
         <w:rPr>
           <w:lang w:val="es-GT"/>
         </w:rPr>
-        <w:t>Palabra Correcta. [en línea]: [Fecha de creación: 23 de Agosto de 2016] [Fecha de referencia: 11 de Septiembre del 2016]</w:t>
+        <w:t xml:space="preserve">Palabra Correcta. [en línea]: [Fecha de creación: 23 de Agosto de 2016] [Fecha de referencia: 11 de Septiembre del 2016] Utilizada en: </w:t>
       </w:r>
       <w:r>
         <w:rPr>
           <w:lang w:val="es-GT"/>
         </w:rPr>
-        <w:t xml:space="preserve"> </w:t>
-      </w:r>
-      <w:r>
-        <w:rPr>
-          <w:lang w:val="es-GT"/>
-        </w:rPr>
-        <w:t xml:space="preserve">Utilizada en: </w:t>
-      </w:r>
-      <w:r>
-        <w:rPr>
-          <w:lang w:val="es-GT"/>
-        </w:rPr>
         <w:lastRenderedPageBreak/>
-        <w:t>Benchmarking. Disponible en:</w:t>
-      </w:r>
-      <w:r>
-        <w:rPr>
-          <w:lang w:val="es-GT"/>
-        </w:rPr>
-        <w:t xml:space="preserve"> </w:t>
+        <w:t xml:space="preserve">Benchmarking. Disponible en: </w:t>
       </w:r>
       <w:hyperlink r:id="rId67" w:history="1">
         <w:r>
@@ -40294,13 +40413,7 @@
         <w:rPr>
           <w:lang w:val="es-GT"/>
         </w:rPr>
-        <w:t>Utilizada en: Benchmarking. Disponible en:</w:t>
-      </w:r>
-      <w:r>
-        <w:rPr>
-          <w:lang w:val="es-GT"/>
-        </w:rPr>
-        <w:t xml:space="preserve"> </w:t>
+        <w:t xml:space="preserve">Utilizada en: Benchmarking. Disponible en: </w:t>
       </w:r>
       <w:hyperlink r:id="rId68" w:history="1">
         <w:r>
@@ -40336,37 +40449,19 @@
         <w:rPr>
           <w:lang w:val="es-GT"/>
         </w:rPr>
-        <w:t>Principales causas que influyen en la deficiente aplicación de las reglas ortográficas en los alumnos de Primer Grado del Ciclo Básico. [en línea]: [Fecha de creación: Mayo del 2006] [Fecha de referencia: 13 de Septiembre del 2016]</w:t>
+        <w:t>Principales causas que influyen en la deficiente aplicación de las reglas ortográficas en los alumnos de Primer Grado del Ciclo Básico. [en línea]: [Fecha de creación: Mayo del 2006] [Fecha de referencia: 13 de Septiembre del 2016] Utilizad</w:t>
       </w:r>
       <w:r>
         <w:rPr>
           <w:lang w:val="es-GT"/>
         </w:rPr>
-        <w:t xml:space="preserve"> </w:t>
+        <w:t xml:space="preserve">a en: Descripción del problema. </w:t>
       </w:r>
       <w:r>
         <w:rPr>
           <w:lang w:val="es-GT"/>
         </w:rPr>
-        <w:t>Utilizad</w:t>
-      </w:r>
-      <w:r>
-        <w:rPr>
-          <w:lang w:val="es-GT"/>
-        </w:rPr>
-        <w:t xml:space="preserve">a en: Descripción del problema. </w:t>
-      </w:r>
-      <w:r>
-        <w:rPr>
-          <w:lang w:val="es-GT"/>
-        </w:rPr>
-        <w:t>Disponible en:</w:t>
-      </w:r>
-      <w:r>
-        <w:rPr>
-          <w:lang w:val="es-GT"/>
-        </w:rPr>
-        <w:t xml:space="preserve"> </w:t>
+        <w:t xml:space="preserve">Disponible en: </w:t>
       </w:r>
       <w:hyperlink r:id="rId69" w:history="1">
         <w:r>
@@ -40402,19 +40497,7 @@
         <w:rPr>
           <w:lang w:val="es-GT"/>
         </w:rPr>
-        <w:t>Ejercicios para mejorar la ortografía en estudiantes de educación básica. [en línea]: [Fecha de creación: 12 de Octubre de 2012] [Fecha de referencia: 13 de Septiembre del 2016]</w:t>
-      </w:r>
-      <w:r>
-        <w:rPr>
-          <w:lang w:val="es-GT"/>
-        </w:rPr>
-        <w:t xml:space="preserve"> </w:t>
-      </w:r>
-      <w:r>
-        <w:rPr>
-          <w:lang w:val="es-GT"/>
-        </w:rPr>
-        <w:t>Utilizada en: Solución en otros países. Disponible en:</w:t>
+        <w:t>Ejercicios para mejorar la ortografía en estudiantes de educación básica. [en línea]: [Fecha de creación: 12 de Octubre de 2012] [Fecha de referencia: 13 de Septiembre del 2016] Utilizada en: Solución en otros países. Disponible en:</w:t>
       </w:r>
       <w:r>
         <w:rPr>
@@ -40596,7 +40679,7 @@
         </w:rPr>
         <w:t xml:space="preserve">da en: Glosario. Disponible en: </w:t>
       </w:r>
-      <w:hyperlink r:id="rId73" w:history="1">
+      <w:hyperlink r:id="rId73" w:anchor="Niveles_de_desempe.C3.B1o_del_dominio_cognitivo_de_la_ortograf.C3.ADa" w:history="1">
         <w:r>
           <w:rPr>
             <w:rStyle w:val="Hipervnculo"/>
@@ -40779,15 +40862,7 @@
         <w:t xml:space="preserve">Latest Android Studio Navigation Drawer Tutorial (Part 1) - 2016. </w:t>
       </w:r>
       <w:r>
-        <w:t xml:space="preserve">[En línea]: [Fecha </w:t>
-      </w:r>
-      <w:proofErr w:type="gramStart"/>
-      <w:r>
-        <w:t>de</w:t>
-      </w:r>
-      <w:proofErr w:type="gramEnd"/>
-      <w:r>
-        <w:t xml:space="preserve"> creación: 12 de abril de 2016] [Fecha de referencia: 7 de Septiembre del 2016] Utilizada en: Desarrollo. </w:t>
+        <w:t xml:space="preserve">[En línea]: [Fecha de creación: 12 de abril de 2016] [Fecha de referencia: 7 de Septiembre del 2016] Utilizada en: Desarrollo. </w:t>
       </w:r>
     </w:p>
     <w:p>
@@ -42198,7 +42273,7 @@
         <w:outlineLvl w:val="0"/>
       </w:pPr>
       <w:bookmarkStart w:id="127" w:name="_Toc329600048"/>
-      <w:bookmarkStart w:id="128" w:name="_Toc481410037"/>
+      <w:bookmarkStart w:id="128" w:name="_Toc481419963"/>
       <w:r>
         <w:lastRenderedPageBreak/>
         <w:t>Apéndices</w:t>
@@ -42268,7 +42343,7 @@
         <w:outlineLvl w:val="0"/>
       </w:pPr>
       <w:bookmarkStart w:id="129" w:name="_Toc329600049"/>
-      <w:bookmarkStart w:id="130" w:name="_Toc481410038"/>
+      <w:bookmarkStart w:id="130" w:name="_Toc481419964"/>
       <w:r>
         <w:lastRenderedPageBreak/>
         <w:t>anexos</w:t>
@@ -42428,7 +42503,7 @@
           <w:rPr>
             <w:noProof/>
           </w:rPr>
-          <w:t>VII</w:t>
+          <w:t>XII</w:t>
         </w:r>
         <w:r>
           <w:rPr>
@@ -42477,7 +42552,7 @@
           <w:rPr>
             <w:noProof/>
           </w:rPr>
-          <w:t>1</w:t>
+          <w:t>7</w:t>
         </w:r>
         <w:r>
           <w:rPr>
@@ -46847,7 +46922,7 @@
 </file>
 
 <file path=customXml/itemProps1.xml><?xml version="1.0" encoding="utf-8"?>
-<ds:datastoreItem xmlns:ds="http://schemas.openxmlformats.org/officeDocument/2006/customXml" ds:itemID="{ECA1D216-4CDB-4B1A-8527-37BE157A83DA}">
+<ds:datastoreItem xmlns:ds="http://schemas.openxmlformats.org/officeDocument/2006/customXml" ds:itemID="{09B603BF-5DD4-4651-9259-2FC2BDC48927}">
   <ds:schemaRefs>
     <ds:schemaRef ds:uri="http://schemas.openxmlformats.org/officeDocument/2006/bibliography"/>
   </ds:schemaRefs>

</xml_diff>

<commit_message>
Agregando diagramas de caso de uso y restaurando numeracion. Falta cap 5, curva de aprendizaje
</commit_message>
<xml_diff>
--- a/TESIS_2016.docx
+++ b/TESIS_2016.docx
@@ -14806,7 +14806,7 @@
         <w:pStyle w:val="Sinespaciado"/>
         <w:numPr>
           <w:ilvl w:val="0"/>
-          <w:numId w:val="2"/>
+          <w:numId w:val="1"/>
         </w:numPr>
         <w:ind w:hanging="720"/>
         <w:rPr>
@@ -14833,7 +14833,7 @@
         <w:pStyle w:val="Sinespaciado"/>
         <w:numPr>
           <w:ilvl w:val="0"/>
-          <w:numId w:val="2"/>
+          <w:numId w:val="1"/>
         </w:numPr>
         <w:ind w:hanging="720"/>
         <w:rPr>
@@ -14859,7 +14859,7 @@
         <w:pStyle w:val="Sinespaciado"/>
         <w:numPr>
           <w:ilvl w:val="0"/>
-          <w:numId w:val="2"/>
+          <w:numId w:val="1"/>
         </w:numPr>
         <w:ind w:hanging="720"/>
         <w:rPr>
@@ -14897,7 +14897,7 @@
         <w:pStyle w:val="Sinespaciado"/>
         <w:numPr>
           <w:ilvl w:val="0"/>
-          <w:numId w:val="2"/>
+          <w:numId w:val="1"/>
         </w:numPr>
         <w:ind w:hanging="720"/>
         <w:rPr>
@@ -19462,6 +19462,220 @@
     </w:p>
     <w:p>
       <w:pPr>
+        <w:pStyle w:val="Sub2"/>
+      </w:pPr>
+      <w:r>
+        <w:t>Diagramas de caso de uso</w:t>
+      </w:r>
+    </w:p>
+    <w:p>
+      <w:pPr>
+        <w:rPr>
+          <w:lang w:val="es-ES"/>
+        </w:rPr>
+      </w:pPr>
+    </w:p>
+    <w:p>
+      <w:pPr>
+        <w:pStyle w:val="Figuras"/>
+        <w:rPr>
+          <w:lang w:val="es-GT"/>
+        </w:rPr>
+      </w:pPr>
+      <w:r>
+        <w:t>Diagrama de Aplicación</w:t>
+      </w:r>
+    </w:p>
+    <w:p>
+      <w:pPr>
+        <w:pStyle w:val="Sinespaciado"/>
+      </w:pPr>
+    </w:p>
+    <w:p>
+      <w:pPr>
+        <w:pStyle w:val="Sinespaciado"/>
+      </w:pPr>
+      <w:r>
+        <w:rPr>
+          <w:noProof/>
+          <w:lang w:eastAsia="es-GT"/>
+        </w:rPr>
+        <w:lastRenderedPageBreak/>
+        <w:drawing>
+          <wp:inline distT="0" distB="0" distL="0" distR="0" wp14:anchorId="71AD54A6" wp14:editId="41C90571">
+            <wp:extent cx="5431790" cy="5478145"/>
+            <wp:effectExtent l="0" t="0" r="0" b="8255"/>
+            <wp:docPr id="1" name="Imagen 1"/>
+            <wp:cNvGraphicFramePr>
+              <a:graphicFrameLocks xmlns:a="http://schemas.openxmlformats.org/drawingml/2006/main" noChangeAspect="1"/>
+            </wp:cNvGraphicFramePr>
+            <a:graphic xmlns:a="http://schemas.openxmlformats.org/drawingml/2006/main">
+              <a:graphicData uri="http://schemas.openxmlformats.org/drawingml/2006/picture">
+                <pic:pic xmlns:pic="http://schemas.openxmlformats.org/drawingml/2006/picture">
+                  <pic:nvPicPr>
+                    <pic:cNvPr id="1" name="casos de uso Tesis.jpg"/>
+                    <pic:cNvPicPr/>
+                  </pic:nvPicPr>
+                  <pic:blipFill>
+                    <a:blip r:embed="rId26">
+                      <a:extLst>
+                        <a:ext uri="{28A0092B-C50C-407E-A947-70E740481C1C}">
+                          <a14:useLocalDpi xmlns:a14="http://schemas.microsoft.com/office/drawing/2010/main" val="0"/>
+                        </a:ext>
+                      </a:extLst>
+                    </a:blip>
+                    <a:stretch>
+                      <a:fillRect/>
+                    </a:stretch>
+                  </pic:blipFill>
+                  <pic:spPr>
+                    <a:xfrm>
+                      <a:off x="0" y="0"/>
+                      <a:ext cx="5431790" cy="5478145"/>
+                    </a:xfrm>
+                    <a:prstGeom prst="rect">
+                      <a:avLst/>
+                    </a:prstGeom>
+                  </pic:spPr>
+                </pic:pic>
+              </a:graphicData>
+            </a:graphic>
+          </wp:inline>
+        </w:drawing>
+      </w:r>
+    </w:p>
+    <w:p>
+      <w:pPr>
+        <w:pStyle w:val="Sinespaciado"/>
+      </w:pPr>
+    </w:p>
+    <w:p>
+      <w:pPr>
+        <w:pStyle w:val="Fuente"/>
+      </w:pPr>
+      <w:r>
+        <w:t>Fuente: Elaboración propia por draw.io</w:t>
+      </w:r>
+    </w:p>
+    <w:p>
+      <w:pPr>
+        <w:rPr>
+          <w:lang w:val="es-ES"/>
+        </w:rPr>
+      </w:pPr>
+    </w:p>
+    <w:p>
+      <w:pPr>
+        <w:pStyle w:val="Figuras"/>
+      </w:pPr>
+      <w:r>
+        <w:t>Diagrama de juego</w:t>
+      </w:r>
+    </w:p>
+    <w:p>
+      <w:pPr>
+        <w:pStyle w:val="Sinespaciado"/>
+        <w:rPr>
+          <w:lang w:val="es-ES"/>
+        </w:rPr>
+      </w:pPr>
+    </w:p>
+    <w:p>
+      <w:pPr>
+        <w:pStyle w:val="Sinespaciado"/>
+        <w:rPr>
+          <w:lang w:val="es-ES"/>
+        </w:rPr>
+      </w:pPr>
+      <w:r>
+        <w:rPr>
+          <w:noProof/>
+          <w:lang w:eastAsia="es-GT"/>
+        </w:rPr>
+        <w:lastRenderedPageBreak/>
+        <w:drawing>
+          <wp:inline distT="0" distB="0" distL="0" distR="0" wp14:anchorId="0E7482D1" wp14:editId="32C55B99">
+            <wp:extent cx="5431790" cy="5497195"/>
+            <wp:effectExtent l="0" t="0" r="0" b="8255"/>
+            <wp:docPr id="2" name="Imagen 2"/>
+            <wp:cNvGraphicFramePr>
+              <a:graphicFrameLocks xmlns:a="http://schemas.openxmlformats.org/drawingml/2006/main" noChangeAspect="1"/>
+            </wp:cNvGraphicFramePr>
+            <a:graphic xmlns:a="http://schemas.openxmlformats.org/drawingml/2006/main">
+              <a:graphicData uri="http://schemas.openxmlformats.org/drawingml/2006/picture">
+                <pic:pic xmlns:pic="http://schemas.openxmlformats.org/drawingml/2006/picture">
+                  <pic:nvPicPr>
+                    <pic:cNvPr id="2" name="Copy of casos de uso Tesis.jpg"/>
+                    <pic:cNvPicPr/>
+                  </pic:nvPicPr>
+                  <pic:blipFill>
+                    <a:blip r:embed="rId27">
+                      <a:extLst>
+                        <a:ext uri="{28A0092B-C50C-407E-A947-70E740481C1C}">
+                          <a14:useLocalDpi xmlns:a14="http://schemas.microsoft.com/office/drawing/2010/main" val="0"/>
+                        </a:ext>
+                      </a:extLst>
+                    </a:blip>
+                    <a:stretch>
+                      <a:fillRect/>
+                    </a:stretch>
+                  </pic:blipFill>
+                  <pic:spPr>
+                    <a:xfrm>
+                      <a:off x="0" y="0"/>
+                      <a:ext cx="5431790" cy="5497195"/>
+                    </a:xfrm>
+                    <a:prstGeom prst="rect">
+                      <a:avLst/>
+                    </a:prstGeom>
+                  </pic:spPr>
+                </pic:pic>
+              </a:graphicData>
+            </a:graphic>
+          </wp:inline>
+        </w:drawing>
+      </w:r>
+    </w:p>
+    <w:p>
+      <w:pPr>
+        <w:pStyle w:val="Sinespaciado"/>
+        <w:rPr>
+          <w:lang w:val="es-ES"/>
+        </w:rPr>
+      </w:pPr>
+    </w:p>
+    <w:p>
+      <w:pPr>
+        <w:pStyle w:val="Fuente"/>
+      </w:pPr>
+      <w:r>
+        <w:t>Fuente: Elaboración propia por draw.io</w:t>
+      </w:r>
+    </w:p>
+    <w:p>
+      <w:pPr>
+        <w:rPr>
+          <w:lang w:val="es-ES"/>
+        </w:rPr>
+      </w:pPr>
+    </w:p>
+    <w:p>
+      <w:pPr>
+        <w:pStyle w:val="Sub2"/>
+      </w:pPr>
+      <w:r>
+        <w:t>Especificaciones de caso de uso</w:t>
+      </w:r>
+    </w:p>
+    <w:p>
+      <w:pPr>
+        <w:rPr>
+          <w:lang w:val="es-ES"/>
+        </w:rPr>
+      </w:pPr>
+    </w:p>
+    <w:p>
+      <w:pPr>
         <w:pStyle w:val="Tablas"/>
       </w:pPr>
       <w:bookmarkStart w:id="60" w:name="_Toc481419997"/>
@@ -19566,6 +19780,7 @@
               <w:rPr>
                 <w:lang w:val="es-ES"/>
               </w:rPr>
+              <w:lastRenderedPageBreak/>
               <w:t>Actores</w:t>
             </w:r>
           </w:p>
@@ -19935,10 +20150,12 @@
           </w:tcPr>
           <w:p>
             <w:pPr>
-              <w:pStyle w:val="Sinespaciado"/>
-              <w:rPr>
-                <w:lang w:val="es-ES"/>
-              </w:rPr>
+              <w:pStyle w:val="NumeracinConclusiones"/>
+              <w:numPr>
+                <w:ilvl w:val="0"/>
+                <w:numId w:val="0"/>
+              </w:numPr>
+              <w:ind w:left="720"/>
             </w:pPr>
           </w:p>
         </w:tc>
@@ -19949,7 +20166,7 @@
           </w:tcPr>
           <w:p>
             <w:pPr>
-              <w:pStyle w:val="Numeracinrecomendaciones"/>
+              <w:pStyle w:val="NumeracinConclusiones"/>
             </w:pPr>
             <w:r>
               <w:t>Desplegará la pantalla principal para que el usuario elija entre crear una cuenta o usar una existente.</w:t>
@@ -19981,7 +20198,7 @@
           </w:tcPr>
           <w:p>
             <w:pPr>
-              <w:pStyle w:val="Numeracinrecomendaciones"/>
+              <w:pStyle w:val="NumeracinConclusiones"/>
             </w:pPr>
             <w:r>
               <w:t>Elige la opción cuenta existente.</w:t>
@@ -19995,7 +20212,7 @@
           </w:tcPr>
           <w:p>
             <w:pPr>
-              <w:pStyle w:val="Numeracinrecomendaciones"/>
+              <w:pStyle w:val="NumeracinConclusiones"/>
             </w:pPr>
             <w:r>
               <w:t>Solicita al usuario su correo electrónico y contraseña.</w:t>
@@ -20027,7 +20244,7 @@
           </w:tcPr>
           <w:p>
             <w:pPr>
-              <w:pStyle w:val="Numeracinrecomendaciones"/>
+              <w:pStyle w:val="NumeracinConclusiones"/>
             </w:pPr>
             <w:r>
               <w:t>Ingresa su correo electrónico y contraseña y presiona el botón ingresar.</w:t>
@@ -20041,7 +20258,7 @@
           </w:tcPr>
           <w:p>
             <w:pPr>
-              <w:pStyle w:val="Numeracinrecomendaciones"/>
+              <w:pStyle w:val="NumeracinConclusiones"/>
             </w:pPr>
             <w:r>
               <w:t>Verifica si los datos ingresados por el usuario son correctos y devuelve una respuesta a la solicitud del usuario.</w:t>
@@ -20073,7 +20290,7 @@
           </w:tcPr>
           <w:p>
             <w:pPr>
-              <w:pStyle w:val="Numeracinrecomendaciones"/>
+              <w:pStyle w:val="NumeracinConclusiones"/>
             </w:pPr>
             <w:r>
               <w:t>Recibe acceso a su respectiva cuenta, si sus datos son válidos.</w:t>
@@ -20087,7 +20304,7 @@
           </w:tcPr>
           <w:p>
             <w:pPr>
-              <w:pStyle w:val="Numeracinrecomendaciones"/>
+              <w:pStyle w:val="NumeracinConclusiones"/>
             </w:pPr>
             <w:r>
               <w:t>Prepara la sesión para el usuario.</w:t>
@@ -20185,10 +20402,10 @@
           </w:tcPr>
           <w:p>
             <w:pPr>
-              <w:pStyle w:val="Numeracinrecomendaciones"/>
+              <w:pStyle w:val="NumeracinConclusiones"/>
               <w:numPr>
                 <w:ilvl w:val="0"/>
-                <w:numId w:val="30"/>
+                <w:numId w:val="14"/>
               </w:numPr>
             </w:pPr>
             <w:r>
@@ -20217,10 +20434,12 @@
           </w:tcPr>
           <w:p>
             <w:pPr>
-              <w:pStyle w:val="Sinespaciado"/>
-              <w:rPr>
-                <w:lang w:val="es-ES"/>
-              </w:rPr>
+              <w:pStyle w:val="NumeracinConclusiones"/>
+              <w:numPr>
+                <w:ilvl w:val="0"/>
+                <w:numId w:val="0"/>
+              </w:numPr>
+              <w:ind w:left="720"/>
             </w:pPr>
           </w:p>
         </w:tc>
@@ -20249,7 +20468,7 @@
           </w:tcPr>
           <w:p>
             <w:pPr>
-              <w:pStyle w:val="Numeracinrecomendaciones"/>
+              <w:pStyle w:val="NumeracinConclusiones"/>
             </w:pPr>
             <w:r>
               <w:t>Selecciona la opción restablecer contraseña.</w:t>
@@ -20263,7 +20482,7 @@
           </w:tcPr>
           <w:p>
             <w:pPr>
-              <w:pStyle w:val="Numeracinrecomendaciones"/>
+              <w:pStyle w:val="NumeracinConclusiones"/>
             </w:pPr>
             <w:r>
               <w:t>Solicita que ingrese su correo electrónico para enviarle instrucciones al usuario.</w:t>
@@ -20295,7 +20514,7 @@
           </w:tcPr>
           <w:p>
             <w:pPr>
-              <w:pStyle w:val="Numeracinrecomendaciones"/>
+              <w:pStyle w:val="NumeracinConclusiones"/>
             </w:pPr>
             <w:r>
               <w:t>Ingresa su correo electrónico y recibe su código para restablecer contraseña. Al mismo tiempo ingresa el código y su nueva contraseña</w:t>
@@ -20312,7 +20531,7 @@
           </w:tcPr>
           <w:p>
             <w:pPr>
-              <w:pStyle w:val="Numeracinrecomendaciones"/>
+              <w:pStyle w:val="NumeracinConclusiones"/>
             </w:pPr>
             <w:r>
               <w:t>Verifica que el código enviado sea el mismo y procede a actualizar la contraseña de lo contrario mostrará mensaje de error.</w:t>
@@ -20344,7 +20563,7 @@
           </w:tcPr>
           <w:p>
             <w:pPr>
-              <w:pStyle w:val="Numeracinrecomendaciones"/>
+              <w:pStyle w:val="NumeracinConclusiones"/>
             </w:pPr>
             <w:r>
               <w:t>Regresa al punto 4</w:t>
@@ -20364,17 +20583,13 @@
           </w:tcPr>
           <w:p>
             <w:pPr>
-              <w:pStyle w:val="Numeracinrecomendaciones"/>
+              <w:pStyle w:val="NumeracinConclusiones"/>
             </w:pPr>
             <w:r>
               <w:t>Devuelve un mensaje en el cual indica que los datos ingresados son</w:t>
             </w:r>
             <w:r>
-              <w:t xml:space="preserve"> inválidos y regresa al punto 4 de </w:t>
-            </w:r>
-            <w:r>
-              <w:lastRenderedPageBreak/>
-              <w:t>curso normal de eventos.</w:t>
+              <w:t xml:space="preserve"> inválidos y regresa al punto 4 de curso normal de eventos.</w:t>
             </w:r>
           </w:p>
         </w:tc>
@@ -20395,7 +20610,6 @@
               <w:rPr>
                 <w:lang w:val="es-ES"/>
               </w:rPr>
-              <w:lastRenderedPageBreak/>
               <w:t>Prioridad</w:t>
             </w:r>
           </w:p>
@@ -20926,10 +21140,12 @@
           </w:tcPr>
           <w:p>
             <w:pPr>
-              <w:pStyle w:val="Sinespaciado"/>
-              <w:rPr>
-                <w:lang w:val="es-ES"/>
-              </w:rPr>
+              <w:pStyle w:val="NumeracinConclusiones"/>
+              <w:numPr>
+                <w:ilvl w:val="0"/>
+                <w:numId w:val="0"/>
+              </w:numPr>
+              <w:ind w:left="720"/>
             </w:pPr>
           </w:p>
         </w:tc>
@@ -20940,10 +21156,10 @@
           </w:tcPr>
           <w:p>
             <w:pPr>
-              <w:pStyle w:val="Numeracinrecomendaciones"/>
+              <w:pStyle w:val="NumeracinConclusiones"/>
               <w:numPr>
                 <w:ilvl w:val="0"/>
-                <w:numId w:val="31"/>
+                <w:numId w:val="15"/>
               </w:numPr>
             </w:pPr>
             <w:r>
@@ -20976,10 +21192,14 @@
           </w:tcPr>
           <w:p>
             <w:pPr>
-              <w:pStyle w:val="Numeracinrecomendaciones"/>
-            </w:pPr>
-            <w:r>
-              <w:t>Ingresa su correo electrónico, nombre, contraseña y  confirmación de contraseña para posteriormente seleccionar la opción elegir avatar, en la cual al seleccionar uno, el confirma la creación de cuenta presionando el botón crear perfil.</w:t>
+              <w:pStyle w:val="NumeracinConclusiones"/>
+            </w:pPr>
+            <w:r>
+              <w:t xml:space="preserve">Ingresa su correo electrónico, nombre, </w:t>
+            </w:r>
+            <w:r>
+              <w:lastRenderedPageBreak/>
+              <w:t>contraseña y  confirmación de contraseña para posteriormente seleccionar la opción elegir avatar, en la cual al seleccionar uno, el confirma la creación de cuenta presionando el botón crear perfil.</w:t>
             </w:r>
           </w:p>
         </w:tc>
@@ -20990,10 +21210,15 @@
           </w:tcPr>
           <w:p>
             <w:pPr>
-              <w:pStyle w:val="Numeracinrecomendaciones"/>
-            </w:pPr>
-            <w:r>
-              <w:t>Proporciona todos los avatares disponibles para que el usuario asigne uno a su cuenta, al mismo tiempo verifica si el correo electrónico es válido y si las contraseñas proporcionadas coinciden, de ser válidos los datos, se confirma la creación de la cuenta de usuario.</w:t>
+              <w:pStyle w:val="NumeracinConclusiones"/>
+            </w:pPr>
+            <w:r>
+              <w:lastRenderedPageBreak/>
+              <w:t xml:space="preserve">Proporciona todos los avatares disponibles </w:t>
+            </w:r>
+            <w:r>
+              <w:lastRenderedPageBreak/>
+              <w:t>para que el usuario asigne uno a su cuenta, al mismo tiempo verifica si el correo electrónico es válido y si las contraseñas proporcionadas coinciden, de ser válidos los datos, se confirma la creación de la cuenta de usuario.</w:t>
             </w:r>
           </w:p>
         </w:tc>
@@ -21022,7 +21247,7 @@
           </w:tcPr>
           <w:p>
             <w:pPr>
-              <w:pStyle w:val="Numeracinrecomendaciones"/>
+              <w:pStyle w:val="NumeracinConclusiones"/>
             </w:pPr>
             <w:r>
               <w:t>La cuenta es creada con éxito y regresa al caso de uso 01 ingreso de usuarios.</w:t>
@@ -21036,10 +21261,12 @@
           </w:tcPr>
           <w:p>
             <w:pPr>
-              <w:pStyle w:val="Sinespaciado"/>
-              <w:rPr>
-                <w:lang w:val="es-ES"/>
-              </w:rPr>
+              <w:pStyle w:val="NumeracinConclusiones"/>
+              <w:numPr>
+                <w:ilvl w:val="0"/>
+                <w:numId w:val="0"/>
+              </w:numPr>
+              <w:ind w:left="720"/>
             </w:pPr>
           </w:p>
         </w:tc>
@@ -21148,12 +21375,11 @@
           </w:tcPr>
           <w:p>
             <w:pPr>
-              <w:pStyle w:val="Numeracinrecomendaciones"/>
+              <w:pStyle w:val="NumeracinConclusiones"/>
               <w:numPr>
                 <w:ilvl w:val="0"/>
-                <w:numId w:val="33"/>
+                <w:numId w:val="16"/>
               </w:numPr>
-              <w:ind w:left="883" w:hanging="883"/>
             </w:pPr>
             <w:r>
               <w:t>Si el correo electrónico no es válido se notificará al usuario.</w:t>
@@ -21199,7 +21425,7 @@
           </w:tcPr>
           <w:p>
             <w:pPr>
-              <w:pStyle w:val="Numeracinrecomendaciones"/>
+              <w:pStyle w:val="NumeracinConclusiones"/>
             </w:pPr>
             <w:r>
               <w:t>Si no elige un avatar se le asignará uno por defecto a la cuenta de usuario.</w:t>
@@ -21245,7 +21471,7 @@
           </w:tcPr>
           <w:p>
             <w:pPr>
-              <w:pStyle w:val="Numeracinrecomendaciones"/>
+              <w:pStyle w:val="NumeracinConclusiones"/>
             </w:pPr>
             <w:r>
               <w:t>Si las contraseñas no coinciden se notificará al usuario para que ingrese de nuevo los datos.</w:t>
@@ -21506,6 +21732,7 @@
               <w:rPr>
                 <w:lang w:val="es-ES"/>
               </w:rPr>
+              <w:lastRenderedPageBreak/>
               <w:t>Descripción</w:t>
             </w:r>
           </w:p>
@@ -21793,18 +22020,14 @@
           </w:tcPr>
           <w:p>
             <w:pPr>
-              <w:pStyle w:val="Numeracinrecomendaciones"/>
+              <w:pStyle w:val="NumeracinConclusiones"/>
               <w:numPr>
                 <w:ilvl w:val="0"/>
-                <w:numId w:val="34"/>
+                <w:numId w:val="17"/>
               </w:numPr>
             </w:pPr>
             <w:r>
-              <w:t xml:space="preserve">En el menú expandible selecciona la opción mi perfil, la cual lo direcciona a la </w:t>
-            </w:r>
-            <w:r>
-              <w:lastRenderedPageBreak/>
-              <w:t>pantalla modificar mi perfil.</w:t>
+              <w:t>En el menú expandible selecciona la opción mi perfil, la cual lo direcciona a la pantalla modificar mi perfil.</w:t>
             </w:r>
           </w:p>
         </w:tc>
@@ -21815,10 +22038,9 @@
           </w:tcPr>
           <w:p>
             <w:pPr>
-              <w:pStyle w:val="Numeracinrecomendaciones"/>
-            </w:pPr>
-            <w:r>
-              <w:lastRenderedPageBreak/>
+              <w:pStyle w:val="NumeracinConclusiones"/>
+            </w:pPr>
+            <w:r>
               <w:t>Mostrar la pantalla modificar perfil, con los datos actuales de la cuenta de usuario.</w:t>
             </w:r>
           </w:p>
@@ -21848,7 +22070,7 @@
           </w:tcPr>
           <w:p>
             <w:pPr>
-              <w:pStyle w:val="Numeracinrecomendaciones"/>
+              <w:pStyle w:val="NumeracinConclusiones"/>
             </w:pPr>
             <w:r>
               <w:t>El usuario modifica los campos que desea actualizar y confirma la operación presionando el botón actualizar.</w:t>
@@ -21862,7 +22084,7 @@
           </w:tcPr>
           <w:p>
             <w:pPr>
-              <w:pStyle w:val="Numeracinrecomendaciones"/>
+              <w:pStyle w:val="NumeracinConclusiones"/>
             </w:pPr>
             <w:r>
               <w:t>Para poder realizar cualquier tipo de modificación a los datos actuales, se verifica si la contraseña actual es válida, para poder efectuar los cambios solicitados.</w:t>
@@ -21894,10 +22116,12 @@
           </w:tcPr>
           <w:p>
             <w:pPr>
-              <w:pStyle w:val="Sinespaciado"/>
-              <w:rPr>
-                <w:lang w:val="es-ES"/>
-              </w:rPr>
+              <w:pStyle w:val="NumeracinConclusiones"/>
+              <w:numPr>
+                <w:ilvl w:val="0"/>
+                <w:numId w:val="0"/>
+              </w:numPr>
+              <w:ind w:left="720"/>
             </w:pPr>
           </w:p>
         </w:tc>
@@ -21908,7 +22132,7 @@
           </w:tcPr>
           <w:p>
             <w:pPr>
-              <w:pStyle w:val="Numeracinrecomendaciones"/>
+              <w:pStyle w:val="NumeracinConclusiones"/>
             </w:pPr>
             <w:r>
               <w:t>Luego de verificar si la contraseña actual es válida se procede a validar los siguientes casos:</w:t>
@@ -21940,10 +22164,12 @@
           </w:tcPr>
           <w:p>
             <w:pPr>
-              <w:pStyle w:val="Sinespaciado"/>
-              <w:rPr>
-                <w:lang w:val="es-ES"/>
-              </w:rPr>
+              <w:pStyle w:val="NumeracinConclusiones"/>
+              <w:numPr>
+                <w:ilvl w:val="0"/>
+                <w:numId w:val="0"/>
+              </w:numPr>
+              <w:ind w:left="720"/>
             </w:pPr>
           </w:p>
         </w:tc>
@@ -21954,7 +22180,7 @@
           </w:tcPr>
           <w:p>
             <w:pPr>
-              <w:pStyle w:val="Numeracinrecomendaciones"/>
+              <w:pStyle w:val="NumeracinConclusiones"/>
             </w:pPr>
             <w:r>
               <w:t>Si el correo se modificó se verifica que no existe dentro del sistema y que sea un correo válido, y se notifica al usuario que se completó la transacción solicitada.</w:t>
@@ -21986,10 +22212,12 @@
           </w:tcPr>
           <w:p>
             <w:pPr>
-              <w:pStyle w:val="Sinespaciado"/>
-              <w:rPr>
-                <w:lang w:val="es-ES"/>
-              </w:rPr>
+              <w:pStyle w:val="NumeracinConclusiones"/>
+              <w:numPr>
+                <w:ilvl w:val="0"/>
+                <w:numId w:val="0"/>
+              </w:numPr>
+              <w:ind w:left="720"/>
             </w:pPr>
           </w:p>
         </w:tc>
@@ -22000,10 +22228,14 @@
           </w:tcPr>
           <w:p>
             <w:pPr>
-              <w:pStyle w:val="Numeracinrecomendaciones"/>
-            </w:pPr>
-            <w:r>
-              <w:t>Si en dado caso se actualiza la contraseña se valida que las contraseñas coinciden y se reemplaza la contraseña antigua con la nueva, y se notifica al usuario que se completó la transacción solicitada.</w:t>
+              <w:pStyle w:val="NumeracinConclusiones"/>
+            </w:pPr>
+            <w:r>
+              <w:t xml:space="preserve">Si en dado caso se actualiza la contraseña se valida que las contraseñas </w:t>
+            </w:r>
+            <w:r>
+              <w:lastRenderedPageBreak/>
+              <w:t>coinciden y se reemplaza la contraseña antigua con la nueva, y se notifica al usuario que se completó la transacción solicitada.</w:t>
             </w:r>
           </w:p>
         </w:tc>
@@ -22032,7 +22264,7 @@
           </w:tcPr>
           <w:p>
             <w:pPr>
-              <w:pStyle w:val="Numeracinrecomendaciones"/>
+              <w:pStyle w:val="NumeracinConclusiones"/>
             </w:pPr>
             <w:r>
               <w:t>Se recibe notificación que la transacción solicitada se realizó con éxito.</w:t>
@@ -22046,10 +22278,12 @@
           </w:tcPr>
           <w:p>
             <w:pPr>
-              <w:pStyle w:val="Sinespaciado"/>
-              <w:rPr>
-                <w:lang w:val="es-ES"/>
-              </w:rPr>
+              <w:pStyle w:val="NumeracinConclusiones"/>
+              <w:numPr>
+                <w:ilvl w:val="0"/>
+                <w:numId w:val="0"/>
+              </w:numPr>
+              <w:ind w:left="720"/>
             </w:pPr>
           </w:p>
         </w:tc>
@@ -22158,10 +22392,10 @@
           </w:tcPr>
           <w:p>
             <w:pPr>
-              <w:pStyle w:val="Numeracinrecomendaciones"/>
+              <w:pStyle w:val="NumeracinConclusiones"/>
               <w:numPr>
                 <w:ilvl w:val="0"/>
-                <w:numId w:val="35"/>
+                <w:numId w:val="18"/>
               </w:numPr>
             </w:pPr>
             <w:r>
@@ -22208,7 +22442,7 @@
           </w:tcPr>
           <w:p>
             <w:pPr>
-              <w:pStyle w:val="Numeracinrecomendaciones"/>
+              <w:pStyle w:val="NumeracinConclusiones"/>
             </w:pPr>
             <w:r>
               <w:t>El correo electrónico ya existe dentro del sistema y se notifica al usuario que el correo electrónico ya está asignado a una cuenta</w:t>
@@ -22254,7 +22488,7 @@
           </w:tcPr>
           <w:p>
             <w:pPr>
-              <w:pStyle w:val="Numeracinrecomendaciones"/>
+              <w:pStyle w:val="NumeracinConclusiones"/>
             </w:pPr>
             <w:r>
               <w:t>El correo electrónico ingresado no es válido y se notifica al usuario que debe ingresar un correo electrónico válido.</w:t>
@@ -22300,7 +22534,7 @@
           </w:tcPr>
           <w:p>
             <w:pPr>
-              <w:pStyle w:val="Numeracinrecomendaciones"/>
+              <w:pStyle w:val="NumeracinConclusiones"/>
             </w:pPr>
             <w:r>
               <w:t>La nueva contraseña y su confirmación no coinciden y se notifica al usuario que vuelva a escribirlas.</w:t>
@@ -22422,6 +22656,7 @@
               <w:rPr>
                 <w:lang w:val="es-ES"/>
               </w:rPr>
+              <w:lastRenderedPageBreak/>
               <w:t>Caso de uso</w:t>
             </w:r>
           </w:p>
@@ -22821,7 +23056,6 @@
               <w:rPr>
                 <w:lang w:val="es-ES"/>
               </w:rPr>
-              <w:lastRenderedPageBreak/>
               <w:t>Curso normal de eventos</w:t>
             </w:r>
           </w:p>
@@ -22892,10 +23126,12 @@
           </w:tcPr>
           <w:p>
             <w:pPr>
-              <w:pStyle w:val="Sinespaciado"/>
-              <w:rPr>
-                <w:lang w:val="es-ES"/>
-              </w:rPr>
+              <w:pStyle w:val="NumeracinConclusiones"/>
+              <w:numPr>
+                <w:ilvl w:val="0"/>
+                <w:numId w:val="0"/>
+              </w:numPr>
+              <w:ind w:left="720"/>
             </w:pPr>
           </w:p>
         </w:tc>
@@ -22906,10 +23142,10 @@
           </w:tcPr>
           <w:p>
             <w:pPr>
-              <w:pStyle w:val="Numeracinrecomendaciones"/>
+              <w:pStyle w:val="NumeracinConclusiones"/>
               <w:numPr>
                 <w:ilvl w:val="0"/>
-                <w:numId w:val="36"/>
+                <w:numId w:val="19"/>
               </w:numPr>
             </w:pPr>
             <w:r>
@@ -22942,7 +23178,7 @@
           </w:tcPr>
           <w:p>
             <w:pPr>
-              <w:pStyle w:val="Numeracinrecomendaciones"/>
+              <w:pStyle w:val="NumeracinConclusiones"/>
             </w:pPr>
             <w:r>
               <w:t>Del listado de opciones debe seleccionar un ítem el cual será su respuesta.</w:t>
@@ -22956,7 +23192,7 @@
           </w:tcPr>
           <w:p>
             <w:pPr>
-              <w:pStyle w:val="Numeracinrecomendaciones"/>
+              <w:pStyle w:val="NumeracinConclusiones"/>
             </w:pPr>
             <w:r>
               <w:t>Habilitar el botón calificar para poder evaluar si el ítem seleccionado es la respuesta correcta.</w:t>
@@ -22988,7 +23224,7 @@
           </w:tcPr>
           <w:p>
             <w:pPr>
-              <w:pStyle w:val="Numeracinrecomendaciones"/>
+              <w:pStyle w:val="NumeracinConclusiones"/>
             </w:pPr>
             <w:r>
               <w:t>Presionar el botón calificar.</w:t>
@@ -23002,7 +23238,7 @@
           </w:tcPr>
           <w:p>
             <w:pPr>
-              <w:pStyle w:val="Numeracinrecomendaciones"/>
+              <w:pStyle w:val="NumeracinConclusiones"/>
             </w:pPr>
             <w:r>
               <w:t>Desplegar si el resultado es correcto o incorrecto, en dado caso es incorrecto se le indica cuál era la respuesta correcta.</w:t>
@@ -23034,7 +23270,7 @@
           </w:tcPr>
           <w:p>
             <w:pPr>
-              <w:pStyle w:val="Numeracinrecomendaciones"/>
+              <w:pStyle w:val="NumeracinConclusiones"/>
             </w:pPr>
             <w:r>
               <w:t>Confirmar el mensaje respuesta correcta o incorrecta</w:t>
@@ -23048,7 +23284,7 @@
           </w:tcPr>
           <w:p>
             <w:pPr>
-              <w:pStyle w:val="Numeracinrecomendaciones"/>
+              <w:pStyle w:val="NumeracinConclusiones"/>
             </w:pPr>
             <w:r>
               <w:t>Al final de la partida se indica el score obtenido.</w:t>
@@ -23160,7 +23396,11 @@
           </w:tcPr>
           <w:p>
             <w:pPr>
-              <w:pStyle w:val="Numeracinrecomendaciones"/>
+              <w:pStyle w:val="NumeracinConclusiones"/>
+              <w:numPr>
+                <w:ilvl w:val="0"/>
+                <w:numId w:val="20"/>
+              </w:numPr>
             </w:pPr>
             <w:r>
               <w:t>Si en dado caso se perdiera la conexión a internet, se mostrará un mensaje de que se ha perdido la conexión con el servidor.</w:t>
@@ -23239,6 +23479,7 @@
       </w:pPr>
       <w:bookmarkStart w:id="64" w:name="_Toc481420001"/>
       <w:r>
+        <w:lastRenderedPageBreak/>
         <w:t>Modalidad de juego 2: Contexto.</w:t>
       </w:r>
       <w:bookmarkEnd w:id="64"/>
@@ -23545,7 +23786,6 @@
               <w:rPr>
                 <w:lang w:val="es-ES"/>
               </w:rPr>
-              <w:lastRenderedPageBreak/>
               <w:t>Pos</w:t>
             </w:r>
             <w:proofErr w:type="spellEnd"/>
@@ -23709,10 +23949,12 @@
           </w:tcPr>
           <w:p>
             <w:pPr>
-              <w:pStyle w:val="Sinespaciado"/>
-              <w:rPr>
-                <w:lang w:val="es-ES"/>
-              </w:rPr>
+              <w:pStyle w:val="NumeracinConclusiones"/>
+              <w:numPr>
+                <w:ilvl w:val="0"/>
+                <w:numId w:val="0"/>
+              </w:numPr>
+              <w:ind w:left="720"/>
             </w:pPr>
           </w:p>
         </w:tc>
@@ -23723,10 +23965,10 @@
           </w:tcPr>
           <w:p>
             <w:pPr>
-              <w:pStyle w:val="Numeracinrecomendaciones"/>
+              <w:pStyle w:val="NumeracinConclusiones"/>
               <w:numPr>
                 <w:ilvl w:val="0"/>
-                <w:numId w:val="37"/>
+                <w:numId w:val="21"/>
               </w:numPr>
             </w:pPr>
             <w:r>
@@ -23759,7 +24001,7 @@
           </w:tcPr>
           <w:p>
             <w:pPr>
-              <w:pStyle w:val="Numeracinrecomendaciones"/>
+              <w:pStyle w:val="NumeracinConclusiones"/>
             </w:pPr>
             <w:r>
               <w:t>Del listado de opciones debe seleccionar un ítem el cual será su respuesta.</w:t>
@@ -23773,7 +24015,7 @@
           </w:tcPr>
           <w:p>
             <w:pPr>
-              <w:pStyle w:val="Numeracinrecomendaciones"/>
+              <w:pStyle w:val="NumeracinConclusiones"/>
             </w:pPr>
             <w:r>
               <w:t>Habilitar el botón calificar para poder evaluar si el ítem seleccionado es la respuesta correcta.</w:t>
@@ -23805,7 +24047,7 @@
           </w:tcPr>
           <w:p>
             <w:pPr>
-              <w:pStyle w:val="Numeracinrecomendaciones"/>
+              <w:pStyle w:val="NumeracinConclusiones"/>
             </w:pPr>
             <w:r>
               <w:t>Presionar el botón calificar.</w:t>
@@ -23819,7 +24061,7 @@
           </w:tcPr>
           <w:p>
             <w:pPr>
-              <w:pStyle w:val="Numeracinrecomendaciones"/>
+              <w:pStyle w:val="NumeracinConclusiones"/>
             </w:pPr>
             <w:r>
               <w:t>Desplegar si el resultado es correcto o incorrecto, en dado caso es incorrecto se le indica cuál era la respuesta correcta.</w:t>
@@ -23851,7 +24093,7 @@
           </w:tcPr>
           <w:p>
             <w:pPr>
-              <w:pStyle w:val="Numeracinrecomendaciones"/>
+              <w:pStyle w:val="NumeracinConclusiones"/>
             </w:pPr>
             <w:r>
               <w:t>Confirmar el mensaje respuesta correcta o incorrecta.</w:t>
@@ -23865,7 +24107,7 @@
           </w:tcPr>
           <w:p>
             <w:pPr>
-              <w:pStyle w:val="Numeracinrecomendaciones"/>
+              <w:pStyle w:val="NumeracinConclusiones"/>
             </w:pPr>
             <w:r>
               <w:t>Al final de la partida se indica el score obtenido.</w:t>
@@ -23977,14 +24219,18 @@
           </w:tcPr>
           <w:p>
             <w:pPr>
-              <w:pStyle w:val="Numeracinrecomendaciones"/>
+              <w:pStyle w:val="NumeracinConclusiones"/>
               <w:numPr>
                 <w:ilvl w:val="0"/>
-                <w:numId w:val="38"/>
+                <w:numId w:val="22"/>
               </w:numPr>
             </w:pPr>
             <w:r>
-              <w:t>Si en dado caso se perdiera la conexión a internet, se mostrará un mensaje de que se ha perdido la conexión con el servidor.</w:t>
+              <w:t xml:space="preserve">Si en dado caso se perdiera la conexión a internet, se mostrará un mensaje de que se ha perdido </w:t>
+            </w:r>
+            <w:r>
+              <w:lastRenderedPageBreak/>
+              <w:t>la conexión con el servidor.</w:t>
             </w:r>
           </w:p>
         </w:tc>
@@ -24005,6 +24251,7 @@
               <w:rPr>
                 <w:lang w:val="es-ES"/>
               </w:rPr>
+              <w:lastRenderedPageBreak/>
               <w:t>Prioridad</w:t>
             </w:r>
           </w:p>
@@ -24201,7 +24448,6 @@
               <w:rPr>
                 <w:lang w:val="es-ES"/>
               </w:rPr>
-              <w:lastRenderedPageBreak/>
               <w:t>Propósito</w:t>
             </w:r>
           </w:p>
@@ -24530,10 +24776,12 @@
           </w:tcPr>
           <w:p>
             <w:pPr>
-              <w:pStyle w:val="Sinespaciado"/>
-              <w:rPr>
-                <w:lang w:val="es-ES"/>
-              </w:rPr>
+              <w:pStyle w:val="NumeracinConclusiones"/>
+              <w:numPr>
+                <w:ilvl w:val="0"/>
+                <w:numId w:val="0"/>
+              </w:numPr>
+              <w:ind w:left="720"/>
             </w:pPr>
           </w:p>
         </w:tc>
@@ -24544,10 +24792,10 @@
           </w:tcPr>
           <w:p>
             <w:pPr>
-              <w:pStyle w:val="Numeracinrecomendaciones"/>
+              <w:pStyle w:val="NumeracinConclusiones"/>
               <w:numPr>
                 <w:ilvl w:val="0"/>
-                <w:numId w:val="39"/>
+                <w:numId w:val="23"/>
               </w:numPr>
             </w:pPr>
             <w:r>
@@ -24580,7 +24828,7 @@
           </w:tcPr>
           <w:p>
             <w:pPr>
-              <w:pStyle w:val="Numeracinrecomendaciones"/>
+              <w:pStyle w:val="NumeracinConclusiones"/>
             </w:pPr>
             <w:r>
               <w:t>Evaluar el contexto de la oración y escribir la palabra que se adapte.</w:t>
@@ -24594,7 +24842,7 @@
           </w:tcPr>
           <w:p>
             <w:pPr>
-              <w:pStyle w:val="Numeracinrecomendaciones"/>
+              <w:pStyle w:val="NumeracinConclusiones"/>
             </w:pPr>
             <w:r>
               <w:t>Detectar cuando el campo de respuesta esté lleno para poder habilitar el botón calificar, para poder evaluar si la respuesta ingresada es correcta.</w:t>
@@ -24626,7 +24874,7 @@
           </w:tcPr>
           <w:p>
             <w:pPr>
-              <w:pStyle w:val="Numeracinrecomendaciones"/>
+              <w:pStyle w:val="NumeracinConclusiones"/>
             </w:pPr>
             <w:r>
               <w:t>Presionar el botón calificar.</w:t>
@@ -24640,7 +24888,7 @@
           </w:tcPr>
           <w:p>
             <w:pPr>
-              <w:pStyle w:val="Numeracinrecomendaciones"/>
+              <w:pStyle w:val="NumeracinConclusiones"/>
             </w:pPr>
             <w:r>
               <w:t>Desplegar si el resultado es correcto o incorrecto, en dado caso es incorrecto se le indica cuál era la respuesta correcta.</w:t>
@@ -24672,7 +24920,7 @@
           </w:tcPr>
           <w:p>
             <w:pPr>
-              <w:pStyle w:val="Numeracinrecomendaciones"/>
+              <w:pStyle w:val="NumeracinConclusiones"/>
             </w:pPr>
             <w:r>
               <w:t>Confirmar el mensaje respuesta correcta o incorrecta.</w:t>
@@ -24686,7 +24934,7 @@
           </w:tcPr>
           <w:p>
             <w:pPr>
-              <w:pStyle w:val="Numeracinrecomendaciones"/>
+              <w:pStyle w:val="NumeracinConclusiones"/>
             </w:pPr>
             <w:r>
               <w:t>Al final de la partida se indica el score obtenido.</w:t>
@@ -24798,10 +25046,10 @@
           </w:tcPr>
           <w:p>
             <w:pPr>
-              <w:pStyle w:val="Numeracinrecomendaciones"/>
+              <w:pStyle w:val="NumeracinConclusiones"/>
               <w:numPr>
                 <w:ilvl w:val="0"/>
-                <w:numId w:val="40"/>
+                <w:numId w:val="24"/>
               </w:numPr>
             </w:pPr>
             <w:r>
@@ -25350,10 +25598,12 @@
           </w:tcPr>
           <w:p>
             <w:pPr>
-              <w:pStyle w:val="Sinespaciado"/>
-              <w:rPr>
-                <w:lang w:val="es-ES"/>
-              </w:rPr>
+              <w:pStyle w:val="NumeracinConclusiones"/>
+              <w:numPr>
+                <w:ilvl w:val="0"/>
+                <w:numId w:val="0"/>
+              </w:numPr>
+              <w:ind w:left="720"/>
             </w:pPr>
           </w:p>
         </w:tc>
@@ -25364,10 +25614,10 @@
           </w:tcPr>
           <w:p>
             <w:pPr>
-              <w:pStyle w:val="Numeracinrecomendaciones"/>
+              <w:pStyle w:val="NumeracinConclusiones"/>
               <w:numPr>
                 <w:ilvl w:val="0"/>
-                <w:numId w:val="41"/>
+                <w:numId w:val="25"/>
               </w:numPr>
             </w:pPr>
             <w:r>
@@ -25400,7 +25650,7 @@
           </w:tcPr>
           <w:p>
             <w:pPr>
-              <w:pStyle w:val="Numeracinrecomendaciones"/>
+              <w:pStyle w:val="NumeracinConclusiones"/>
             </w:pPr>
             <w:r>
               <w:t>Escuchar el audio y escribir la oración.</w:t>
@@ -25414,10 +25664,14 @@
           </w:tcPr>
           <w:p>
             <w:pPr>
-              <w:pStyle w:val="Numeracinrecomendaciones"/>
-            </w:pPr>
-            <w:r>
-              <w:t>Detectar cuando el campo de respuesta esté lleno para poder habilitar el botón calificar, para poder evaluar si la oración ingresada es correcta.</w:t>
+              <w:pStyle w:val="NumeracinConclusiones"/>
+            </w:pPr>
+            <w:r>
+              <w:t xml:space="preserve">Detectar cuando el campo de respuesta esté lleno para poder </w:t>
+            </w:r>
+            <w:r>
+              <w:lastRenderedPageBreak/>
+              <w:t>habilitar el botón calificar, para poder evaluar si la oración ingresada es correcta.</w:t>
             </w:r>
           </w:p>
         </w:tc>
@@ -25446,7 +25700,7 @@
           </w:tcPr>
           <w:p>
             <w:pPr>
-              <w:pStyle w:val="Numeracinrecomendaciones"/>
+              <w:pStyle w:val="NumeracinConclusiones"/>
             </w:pPr>
             <w:r>
               <w:t>Presionar el botón calificar.</w:t>
@@ -25460,7 +25714,7 @@
           </w:tcPr>
           <w:p>
             <w:pPr>
-              <w:pStyle w:val="Numeracinrecomendaciones"/>
+              <w:pStyle w:val="NumeracinConclusiones"/>
             </w:pPr>
             <w:r>
               <w:t>Desplegar si el resultado es correcto o incorrecto, en dado caso es incorrecto se le indica cuál era la respuesta correcta.</w:t>
@@ -25492,7 +25746,7 @@
           </w:tcPr>
           <w:p>
             <w:pPr>
-              <w:pStyle w:val="Numeracinrecomendaciones"/>
+              <w:pStyle w:val="NumeracinConclusiones"/>
             </w:pPr>
             <w:r>
               <w:t>Confirmar el mensaje respuesta correcta o incorrecta.</w:t>
@@ -25506,7 +25760,7 @@
           </w:tcPr>
           <w:p>
             <w:pPr>
-              <w:pStyle w:val="Numeracinrecomendaciones"/>
+              <w:pStyle w:val="NumeracinConclusiones"/>
             </w:pPr>
             <w:r>
               <w:t>Al final de la partida se indica el score obtenido.</w:t>
@@ -25618,10 +25872,10 @@
           </w:tcPr>
           <w:p>
             <w:pPr>
-              <w:pStyle w:val="Numeracinrecomendaciones"/>
+              <w:pStyle w:val="NumeracinConclusiones"/>
               <w:numPr>
                 <w:ilvl w:val="0"/>
-                <w:numId w:val="40"/>
+                <w:numId w:val="26"/>
               </w:numPr>
             </w:pPr>
             <w:r>
@@ -26055,6 +26309,7 @@
               <w:rPr>
                 <w:lang w:val="es-ES"/>
               </w:rPr>
+              <w:lastRenderedPageBreak/>
               <w:t>Referencia cruzada</w:t>
             </w:r>
           </w:p>
@@ -26170,10 +26425,12 @@
           </w:tcPr>
           <w:p>
             <w:pPr>
-              <w:pStyle w:val="Sinespaciado"/>
-              <w:rPr>
-                <w:lang w:val="es-ES"/>
-              </w:rPr>
+              <w:pStyle w:val="NumeracinConclusiones"/>
+              <w:numPr>
+                <w:ilvl w:val="0"/>
+                <w:numId w:val="0"/>
+              </w:numPr>
+              <w:ind w:left="720"/>
             </w:pPr>
           </w:p>
         </w:tc>
@@ -26184,10 +26441,10 @@
           </w:tcPr>
           <w:p>
             <w:pPr>
-              <w:pStyle w:val="Numeracinrecomendaciones"/>
+              <w:pStyle w:val="NumeracinConclusiones"/>
               <w:numPr>
                 <w:ilvl w:val="0"/>
-                <w:numId w:val="42"/>
+                <w:numId w:val="27"/>
               </w:numPr>
             </w:pPr>
             <w:r>
@@ -26220,7 +26477,7 @@
           </w:tcPr>
           <w:p>
             <w:pPr>
-              <w:pStyle w:val="Numeracinrecomendaciones"/>
+              <w:pStyle w:val="NumeracinConclusiones"/>
             </w:pPr>
             <w:r>
               <w:t>Evaluar el contexto de la oración y escribir el signo de puntuación faltante.</w:t>
@@ -26234,14 +26491,10 @@
           </w:tcPr>
           <w:p>
             <w:pPr>
-              <w:pStyle w:val="Numeracinrecomendaciones"/>
-            </w:pPr>
-            <w:r>
-              <w:t xml:space="preserve">Detectar cuando el usuario seleccione alguna opción para poder evaluar si el </w:t>
-            </w:r>
-            <w:r>
-              <w:lastRenderedPageBreak/>
-              <w:t>ítem seleccionado es correcta.</w:t>
+              <w:pStyle w:val="NumeracinConclusiones"/>
+            </w:pPr>
+            <w:r>
+              <w:t>Detectar cuando el usuario seleccione alguna opción para poder evaluar si el ítem seleccionado es correcta.</w:t>
             </w:r>
           </w:p>
         </w:tc>
@@ -26270,11 +26523,7 @@
           </w:tcPr>
           <w:p>
             <w:pPr>
-              <w:pStyle w:val="Numeracinrecomendaciones"/>
-              <w:numPr>
-                <w:ilvl w:val="0"/>
-                <w:numId w:val="0"/>
-              </w:numPr>
+              <w:pStyle w:val="NumeracinConclusiones"/>
             </w:pPr>
           </w:p>
         </w:tc>
@@ -26285,7 +26534,7 @@
           </w:tcPr>
           <w:p>
             <w:pPr>
-              <w:pStyle w:val="Numeracinrecomendaciones"/>
+              <w:pStyle w:val="NumeracinConclusiones"/>
             </w:pPr>
             <w:r>
               <w:t>Desplegar si el resultado es correcto o incorrecto, en dado caso es incorrecto se le indica cuál era la respuesta correcta.</w:t>
@@ -26317,7 +26566,7 @@
           </w:tcPr>
           <w:p>
             <w:pPr>
-              <w:pStyle w:val="Numeracinrecomendaciones"/>
+              <w:pStyle w:val="NumeracinConclusiones"/>
             </w:pPr>
             <w:r>
               <w:t>Confirmar el mensaje respuesta correcta o incorrecta.</w:t>
@@ -26331,7 +26580,7 @@
           </w:tcPr>
           <w:p>
             <w:pPr>
-              <w:pStyle w:val="Numeracinrecomendaciones"/>
+              <w:pStyle w:val="NumeracinConclusiones"/>
             </w:pPr>
             <w:r>
               <w:t>Al final de la partida se indica el score obtenido.</w:t>
@@ -26443,10 +26692,10 @@
           </w:tcPr>
           <w:p>
             <w:pPr>
-              <w:pStyle w:val="Numeracinrecomendaciones"/>
+              <w:pStyle w:val="NumeracinConclusiones"/>
               <w:numPr>
                 <w:ilvl w:val="0"/>
-                <w:numId w:val="43"/>
+                <w:numId w:val="28"/>
               </w:numPr>
             </w:pPr>
             <w:r>
@@ -26667,6 +26916,7 @@
               <w:rPr>
                 <w:lang w:val="es-ES"/>
               </w:rPr>
+              <w:lastRenderedPageBreak/>
               <w:t>Propósito</w:t>
             </w:r>
           </w:p>
@@ -27007,10 +27257,10 @@
           </w:tcPr>
           <w:p>
             <w:pPr>
-              <w:pStyle w:val="Numeracinrecomendaciones"/>
+              <w:pStyle w:val="NumeracinConclusiones"/>
               <w:numPr>
                 <w:ilvl w:val="0"/>
-                <w:numId w:val="44"/>
+                <w:numId w:val="29"/>
               </w:numPr>
             </w:pPr>
             <w:r>
@@ -27025,7 +27275,7 @@
           </w:tcPr>
           <w:p>
             <w:pPr>
-              <w:pStyle w:val="Numeracinrecomendaciones"/>
+              <w:pStyle w:val="NumeracinConclusiones"/>
             </w:pPr>
             <w:r>
               <w:t>Generar el reporte en el cual se visualice el avance o progreso del usuario hasta el momento. Se generará al mismo tiempo una lista de sugerencias para que el usuario mejore con la práctica.</w:t>
@@ -27057,7 +27307,7 @@
           </w:tcPr>
           <w:p>
             <w:pPr>
-              <w:pStyle w:val="Numeracinrecomendaciones"/>
+              <w:pStyle w:val="NumeracinConclusiones"/>
             </w:pPr>
             <w:r>
               <w:t>Visualiza su avance o progreso  para saber cómo va su desarrollo y al mismo tiempo las sugerencias en los aspectos que debe mejorar.</w:t>
@@ -27071,10 +27321,12 @@
           </w:tcPr>
           <w:p>
             <w:pPr>
-              <w:pStyle w:val="Sinespaciado"/>
-              <w:rPr>
-                <w:lang w:val="es-ES"/>
-              </w:rPr>
+              <w:pStyle w:val="NumeracinConclusiones"/>
+              <w:numPr>
+                <w:ilvl w:val="0"/>
+                <w:numId w:val="0"/>
+              </w:numPr>
+              <w:ind w:left="720"/>
             </w:pPr>
           </w:p>
         </w:tc>
@@ -27249,7 +27501,6 @@
         <w:rPr>
           <w:lang w:val="es-ES"/>
         </w:rPr>
-        <w:lastRenderedPageBreak/>
         <w:t>Servicio utilizado para presentar datos de juego en aplicación móvil.</w:t>
       </w:r>
     </w:p>
@@ -27319,7 +27570,7 @@
                 <w:lang w:val="es-ES"/>
               </w:rPr>
             </w:pPr>
-            <w:hyperlink r:id="rId26" w:history="1">
+            <w:hyperlink r:id="rId28" w:history="1">
               <w:r>
                 <w:rPr>
                   <w:rStyle w:val="Hipervnculo"/>
@@ -27622,6 +27873,7 @@
               <w:rPr>
                 <w:lang w:val="es-ES"/>
               </w:rPr>
+              <w:lastRenderedPageBreak/>
               <w:t>Input</w:t>
             </w:r>
           </w:p>
@@ -27925,7 +28177,6 @@
               <w:rPr>
                 <w:lang w:val="es-ES"/>
               </w:rPr>
-              <w:lastRenderedPageBreak/>
               <w:t>Input</w:t>
             </w:r>
           </w:p>
@@ -28705,6 +28956,7 @@
               <w:rPr>
                 <w:lang w:val="en-GB"/>
               </w:rPr>
+              <w:lastRenderedPageBreak/>
               <w:t>Output</w:t>
             </w:r>
           </w:p>
@@ -29029,7 +29281,6 @@
               <w:rPr>
                 <w:lang w:val="en-GB"/>
               </w:rPr>
-              <w:lastRenderedPageBreak/>
               <w:t>Output</w:t>
             </w:r>
           </w:p>
@@ -30210,7 +30461,7 @@
                 <w:lang w:val="es-ES"/>
               </w:rPr>
             </w:pPr>
-            <w:hyperlink r:id="rId27" w:history="1">
+            <w:hyperlink r:id="rId29" w:history="1">
               <w:r>
                 <w:rPr>
                   <w:rStyle w:val="Hipervnculo"/>
@@ -30412,6 +30663,7 @@
         <w:rPr>
           <w:lang w:val="es-ES"/>
         </w:rPr>
+        <w:lastRenderedPageBreak/>
         <w:t>Conjunto de operaciones que utiliza la aplicación móvil para presentar información o almacenar la información en base de datos acerca de la cuenta del usuario en la aplicación móvil.</w:t>
       </w:r>
     </w:p>
@@ -31827,6 +32079,7 @@
           <w:b/>
           <w:lang w:val="en-GB"/>
         </w:rPr>
+        <w:lastRenderedPageBreak/>
         <w:t>workstation</w:t>
       </w:r>
       <w:proofErr w:type="gramEnd"/>
@@ -31991,8 +32244,107 @@
         <w:pStyle w:val="Vietas1"/>
       </w:pPr>
       <w:r>
+        <w:t>Registrar usuario (crear perfil):  A momento de registrar un usuario se realizaron las siguientes validaciones:</w:t>
+      </w:r>
+    </w:p>
+    <w:p>
+      <w:pPr>
+        <w:pStyle w:val="Vietas2"/>
+      </w:pPr>
+      <w:r>
+        <w:t>El correo debe ser único por lo que se valida que no exista ya uno registrado, si se encuentra ya uno registrado se notifica que el correo ya existe, para que ingrese sus datos nuevamente.</w:t>
+      </w:r>
+    </w:p>
+    <w:p>
+      <w:pPr>
+        <w:pStyle w:val="Vietas2"/>
+      </w:pPr>
+      <w:r>
+        <w:t>El campo correo debe cumplir con el patrón de un correo.</w:t>
+      </w:r>
+    </w:p>
+    <w:p>
+      <w:pPr>
+        <w:pStyle w:val="Vietas2"/>
+      </w:pPr>
+      <w:r>
+        <w:t>El campo nombre es requerido.</w:t>
+      </w:r>
+    </w:p>
+    <w:p>
+      <w:pPr>
+        <w:pStyle w:val="Vietas2"/>
+      </w:pPr>
+      <w:r>
+        <w:t>El campo contraseña debe cumplir con un mínimo de 6 caracteres.</w:t>
+      </w:r>
+    </w:p>
+    <w:p>
+      <w:pPr>
+        <w:pStyle w:val="Vietas2"/>
+      </w:pPr>
+      <w:r>
+        <w:t>El campo confirmación de contraseña debe ser de igual valor al campo contraseña.</w:t>
+      </w:r>
+    </w:p>
+    <w:p>
+      <w:pPr>
+        <w:pStyle w:val="Vietas2"/>
+      </w:pPr>
+      <w:r>
+        <w:t>La elección de Avatar es requerida.</w:t>
+      </w:r>
+    </w:p>
+    <w:p>
+      <w:pPr>
+        <w:pStyle w:val="Vietas1"/>
+      </w:pPr>
+      <w:proofErr w:type="spellStart"/>
+      <w:r>
+        <w:t>Login</w:t>
+      </w:r>
+      <w:proofErr w:type="spellEnd"/>
+      <w:r>
+        <w:t>: Al momento de solicitar ingreso al sistema se realizaron las siguientes validaciones:</w:t>
+      </w:r>
+    </w:p>
+    <w:p>
+      <w:pPr>
+        <w:pStyle w:val="Vietas2"/>
+      </w:pPr>
+      <w:r>
+        <w:t>El campo correo debe cumplir con el patrón de un correo.</w:t>
+      </w:r>
+    </w:p>
+    <w:p>
+      <w:pPr>
+        <w:pStyle w:val="Vietas2"/>
+      </w:pPr>
+      <w:r>
+        <w:t>La contraseña debe cumplir como mínimo de 6 caracteres.</w:t>
+      </w:r>
+    </w:p>
+    <w:p>
+      <w:pPr>
+        <w:pStyle w:val="Vietas2"/>
+      </w:pPr>
+      <w:r>
+        <w:t xml:space="preserve">El correo y contraseña deben de coincidir con los que se tienen registrados en el servidor, de ser correctos se ingresa al perfil del </w:t>
+      </w:r>
+      <w:r>
         <w:lastRenderedPageBreak/>
-        <w:t>Registrar usuario (crear perfil):  A momento de registrar un usuario se realizaron las siguientes validaciones:</w:t>
+        <w:t>usuario, por el lado contrario se notifica al usuario que los datos ingresados son incorrectos.</w:t>
+      </w:r>
+    </w:p>
+    <w:p>
+      <w:pPr>
+        <w:pStyle w:val="Vietas1"/>
+      </w:pPr>
+      <w:r>
+        <w:t>Puntuaciones por lección :  El progreso que se ve reflejado en el avance de estrellas por lección, tiene las siguientes validaciones</w:t>
+      </w:r>
+      <w:r>
+        <w:t>:</w:t>
       </w:r>
     </w:p>
     <w:p>
@@ -32000,7 +32352,7 @@
         <w:pStyle w:val="Vietas2"/>
       </w:pPr>
       <w:r>
-        <w:t>El correo debe ser único por lo que se valida que no exista ya uno registrado, si se encuentra ya uno registrado se notifica que el correo ya existe, para que ingrese sus datos nuevamente.</w:t>
+        <w:t>El nivel 1 tiene que tener un acumulado de 100 puntos para poder avanzar al siguiente nivel.</w:t>
       </w:r>
     </w:p>
     <w:p>
@@ -32008,7 +32360,7 @@
         <w:pStyle w:val="Vietas2"/>
       </w:pPr>
       <w:r>
-        <w:t>El campo correo debe cumplir con el patrón de un correo.</w:t>
+        <w:t>El nivel 2 tiene que tener un acumulado de 200 puntos para poder avanzar al siguiente nivel.</w:t>
       </w:r>
     </w:p>
     <w:p>
@@ -32016,6 +32368,70 @@
         <w:pStyle w:val="Vietas2"/>
       </w:pPr>
       <w:r>
+        <w:t>El nivel 3 tiene que tener un acumulado de 400 puntos para poder avanzar al siguiente nivel.</w:t>
+      </w:r>
+    </w:p>
+    <w:p>
+      <w:pPr>
+        <w:pStyle w:val="Vietas2"/>
+      </w:pPr>
+      <w:r>
+        <w:t>El nivel 4 tiene que tener un acumulado de 800 puntos para poder avanzar al siguiente nivel.</w:t>
+      </w:r>
+    </w:p>
+    <w:p>
+      <w:pPr>
+        <w:pStyle w:val="Vietas2"/>
+      </w:pPr>
+      <w:r>
+        <w:t>El nivel 5 tiene que tener un acumulado de 1000 puntos  o más para poder dar por finalizado todas las lecciones.</w:t>
+      </w:r>
+    </w:p>
+    <w:p>
+      <w:pPr>
+        <w:pStyle w:val="Vietas2"/>
+      </w:pPr>
+      <w:r>
+        <w:t>Cada pregunta o inciso dentro de una lección tiene una ponderación de 1 punto.</w:t>
+      </w:r>
+    </w:p>
+    <w:p>
+      <w:pPr>
+        <w:pStyle w:val="Vietas1"/>
+      </w:pPr>
+      <w:r>
+        <w:t>Conexión a Internet: Todas las solicitudes por parte del aplicativo móvil al servidor del sistema, cuenta con validación de conexión a internet, por lo que si no se cuenta con dicho requerimiento se mostrará un mensaje indicando “Que no se ha podido conectar con el servidor. Y  que compruebe su conexión a internet”.</w:t>
+      </w:r>
+    </w:p>
+    <w:p>
+      <w:pPr>
+        <w:pStyle w:val="Vietas1"/>
+      </w:pPr>
+      <w:r>
+        <w:t xml:space="preserve">Habilitación de lecciones: cada una de las lecciones tiene que ser terminada por completo para poder avanzar a la sucesora. </w:t>
+      </w:r>
+    </w:p>
+    <w:p>
+      <w:pPr>
+        <w:pStyle w:val="Vietas1"/>
+      </w:pPr>
+      <w:r>
+        <w:t xml:space="preserve">Gráfica de progreso: Para poder ver las estadísticas del progreso de la lección seleccionada, dicha lección ya tuvo que ser ya desbloqueada. </w:t>
+      </w:r>
+    </w:p>
+    <w:p>
+      <w:pPr>
+        <w:pStyle w:val="Vietas1"/>
+      </w:pPr>
+      <w:r>
+        <w:t>Editar perfil: Para la edición de perfil se realizaron las siguientes validaciones:</w:t>
+      </w:r>
+    </w:p>
+    <w:p>
+      <w:pPr>
+        <w:pStyle w:val="Vietas2"/>
+      </w:pPr>
+      <w:r>
         <w:t>El campo nombre es requerido.</w:t>
       </w:r>
     </w:p>
@@ -32024,7 +32440,7 @@
         <w:pStyle w:val="Vietas2"/>
       </w:pPr>
       <w:r>
-        <w:t>El campo contraseña debe cumplir con un mínimo de 6 caracteres.</w:t>
+        <w:t>El campo correo debe cumplir con el patrón de correo.</w:t>
       </w:r>
     </w:p>
     <w:p>
@@ -32032,167 +32448,7 @@
         <w:pStyle w:val="Vietas2"/>
       </w:pPr>
       <w:r>
-        <w:t>El campo confirmación de contraseña debe ser de igual valor al campo contraseña.</w:t>
-      </w:r>
-    </w:p>
-    <w:p>
-      <w:pPr>
-        <w:pStyle w:val="Vietas2"/>
-      </w:pPr>
-      <w:r>
-        <w:t>La elección de Avatar es requerida.</w:t>
-      </w:r>
-    </w:p>
-    <w:p>
-      <w:pPr>
-        <w:pStyle w:val="Vietas1"/>
-      </w:pPr>
-      <w:proofErr w:type="spellStart"/>
-      <w:r>
-        <w:t>Login</w:t>
-      </w:r>
-      <w:proofErr w:type="spellEnd"/>
-      <w:r>
-        <w:t>: Al momento de solicitar ingreso al sistema se realizaron las siguientes validaciones:</w:t>
-      </w:r>
-    </w:p>
-    <w:p>
-      <w:pPr>
-        <w:pStyle w:val="Vietas2"/>
-      </w:pPr>
-      <w:r>
-        <w:t>El campo correo debe cumplir con el patrón de un correo.</w:t>
-      </w:r>
-    </w:p>
-    <w:p>
-      <w:pPr>
-        <w:pStyle w:val="Vietas2"/>
-      </w:pPr>
-      <w:r>
-        <w:t>La contraseña debe cumplir como mínimo de 6 caracteres.</w:t>
-      </w:r>
-    </w:p>
-    <w:p>
-      <w:pPr>
-        <w:pStyle w:val="Vietas2"/>
-      </w:pPr>
-      <w:r>
-        <w:t>El correo y contraseña deben de coincidir con los que se tienen registrados en el servidor, de ser correctos se ingresa al perfil del usuario, por el lado contrario se notifica al usuario que los datos ingresados son incorrectos.</w:t>
-      </w:r>
-    </w:p>
-    <w:p>
-      <w:pPr>
-        <w:pStyle w:val="Vietas1"/>
-      </w:pPr>
-      <w:r>
-        <w:t>Puntuaciones por lección :  El progreso que se ve reflejado en el avance de estrellas por lección, tiene las siguientes validaciones</w:t>
-      </w:r>
-      <w:r>
-        <w:t>:</w:t>
-      </w:r>
-    </w:p>
-    <w:p>
-      <w:pPr>
-        <w:pStyle w:val="Vietas2"/>
-      </w:pPr>
-      <w:r>
-        <w:t>El nivel 1 tiene que tener un acumulado de 100 puntos para poder avanzar al siguiente nivel.</w:t>
-      </w:r>
-    </w:p>
-    <w:p>
-      <w:pPr>
-        <w:pStyle w:val="Vietas2"/>
-      </w:pPr>
-      <w:r>
-        <w:t>El nivel 2 tiene que tener un acumulado de 200 puntos para poder avanzar al siguiente nivel.</w:t>
-      </w:r>
-    </w:p>
-    <w:p>
-      <w:pPr>
-        <w:pStyle w:val="Vietas2"/>
-      </w:pPr>
-      <w:r>
-        <w:t>El nivel 3 tiene que tener un acumulado de 400 puntos para poder avanzar al siguiente nivel.</w:t>
-      </w:r>
-    </w:p>
-    <w:p>
-      <w:pPr>
-        <w:pStyle w:val="Vietas2"/>
-      </w:pPr>
-      <w:r>
-        <w:t>El nivel 4 tiene que tener un acumulado de 800 puntos para poder avanzar al siguiente nivel.</w:t>
-      </w:r>
-    </w:p>
-    <w:p>
-      <w:pPr>
-        <w:pStyle w:val="Vietas2"/>
-      </w:pPr>
-      <w:r>
         <w:lastRenderedPageBreak/>
-        <w:t>El nivel 5 tiene que tener un acumulado de 1000 puntos  o más para poder dar por finalizado todas las lecciones.</w:t>
-      </w:r>
-    </w:p>
-    <w:p>
-      <w:pPr>
-        <w:pStyle w:val="Vietas2"/>
-      </w:pPr>
-      <w:r>
-        <w:t>Cada pregunta o inciso dentro de una lección tiene una ponderación de 1 punto.</w:t>
-      </w:r>
-    </w:p>
-    <w:p>
-      <w:pPr>
-        <w:pStyle w:val="Vietas1"/>
-      </w:pPr>
-      <w:r>
-        <w:t>Conexión a Internet: Todas las solicitudes por parte del aplicativo móvil al servidor del sistema, cuenta con validación de conexión a internet, por lo que si no se cuenta con dicho requerimiento se mostrará un mensaje indicando “Que no se ha podido conectar con el servidor. Y  que compruebe su conexión a internet”.</w:t>
-      </w:r>
-    </w:p>
-    <w:p>
-      <w:pPr>
-        <w:pStyle w:val="Vietas1"/>
-      </w:pPr>
-      <w:r>
-        <w:t xml:space="preserve">Habilitación de lecciones: cada una de las lecciones tiene que ser terminada por completo para poder avanzar a la sucesora. </w:t>
-      </w:r>
-    </w:p>
-    <w:p>
-      <w:pPr>
-        <w:pStyle w:val="Vietas1"/>
-      </w:pPr>
-      <w:r>
-        <w:t xml:space="preserve">Gráfica de progreso: Para poder ver las estadísticas del progreso de la lección seleccionada, dicha lección ya tuvo que ser ya desbloqueada. </w:t>
-      </w:r>
-    </w:p>
-    <w:p>
-      <w:pPr>
-        <w:pStyle w:val="Vietas1"/>
-      </w:pPr>
-      <w:r>
-        <w:t>Editar perfil: Para la edición de perfil se realizaron las siguientes validaciones:</w:t>
-      </w:r>
-    </w:p>
-    <w:p>
-      <w:pPr>
-        <w:pStyle w:val="Vietas2"/>
-      </w:pPr>
-      <w:r>
-        <w:t>El campo nombre es requerido.</w:t>
-      </w:r>
-    </w:p>
-    <w:p>
-      <w:pPr>
-        <w:pStyle w:val="Vietas2"/>
-      </w:pPr>
-      <w:r>
-        <w:t>El campo correo debe cumplir con el patrón de correo.</w:t>
-      </w:r>
-    </w:p>
-    <w:p>
-      <w:pPr>
-        <w:pStyle w:val="Vietas2"/>
-      </w:pPr>
-      <w:r>
         <w:t>El campo contraseña debe cumplir con un mínimo de 6 caracteres.</w:t>
       </w:r>
     </w:p>
@@ -32265,41 +32521,41 @@
         <w:pStyle w:val="Vietas1"/>
       </w:pPr>
       <w:r>
-        <w:t xml:space="preserve">Simplicidad: básicamente cada elemento de la interfaz tiene una función bien definida que contribuye a cumplir el objetivo de la aplicación móvil. </w:t>
+        <w:t>Simplicidad: básicamente cada elemento de la interfaz tiene una función bien definida que contribuye a cumplir el objetivo de la aplicación móvil. Asimismo cada pantalla cuenta con pocos elementos ya que un dispositivo móvil no deben presentar demasiada información, por lo que cada una de las pantallas cuenta con lo necesario para obtener beneficios en la experiencia de uso de la aplicación.</w:t>
+      </w:r>
+    </w:p>
+    <w:p>
+      <w:pPr>
+        <w:rPr>
+          <w:lang w:val="es-ES"/>
+        </w:rPr>
+      </w:pPr>
+    </w:p>
+    <w:p>
+      <w:pPr>
+        <w:pStyle w:val="Vietas1"/>
+      </w:pPr>
+      <w:r>
+        <w:t>Consistencia: esto favorece al uso intuitivo de la aplicación, ya que el usuario puede prever su comportamiento sin demasiado esfuerzo. Por ejemplo, el aspecto visual de un elemento interactivo como un botón con un ícono,  lleva a esperar un comportamiento especifico de acuerdo a la forma en que se ve, sí el botón representa la acción editar, el usuario de manera intuitiva sabrá la acción que realiza dicho botón.</w:t>
+      </w:r>
+    </w:p>
+    <w:p>
+      <w:pPr>
+        <w:rPr>
+          <w:lang w:val="es-ES"/>
+        </w:rPr>
+      </w:pPr>
+    </w:p>
+    <w:p>
+      <w:pPr>
+        <w:pStyle w:val="Vietas1"/>
+      </w:pPr>
+      <w:r>
+        <w:t xml:space="preserve">Navegación intuitiva: El usuario podrá navegar entre pantallas y contenidos dentro de la aplicación de manera que resulte fácil de comprender, evitando la sensación de navegación confusa. Ya que para el usuario es muy importante saber y prever que pasará después de presionar un botón, pestañas y paneles. Para le usuario intuir como </w:t>
       </w:r>
       <w:r>
         <w:lastRenderedPageBreak/>
-        <w:t>Asimismo cada pantalla cuenta con pocos elementos ya que un dispositivo móvil no deben presentar demasiada información, por lo que cada una de las pantallas cuenta con lo necesario para obtener beneficios en la experiencia de uso de la aplicación.</w:t>
-      </w:r>
-    </w:p>
-    <w:p>
-      <w:pPr>
-        <w:rPr>
-          <w:lang w:val="es-ES"/>
-        </w:rPr>
-      </w:pPr>
-    </w:p>
-    <w:p>
-      <w:pPr>
-        <w:pStyle w:val="Vietas1"/>
-      </w:pPr>
-      <w:r>
-        <w:t>Consistencia: esto favorece al uso intuitivo de la aplicación, ya que el usuario puede prever su comportamiento sin demasiado esfuerzo. Por ejemplo, el aspecto visual de un elemento interactivo como un botón con un ícono,  lleva a esperar un comportamiento especifico de acuerdo a la forma en que se ve, sí el botón representa la acción editar, el usuario de manera intuitiva sabrá la acción que realiza dicho botón.</w:t>
-      </w:r>
-    </w:p>
-    <w:p>
-      <w:pPr>
-        <w:rPr>
-          <w:lang w:val="es-ES"/>
-        </w:rPr>
-      </w:pPr>
-    </w:p>
-    <w:p>
-      <w:pPr>
-        <w:pStyle w:val="Vietas1"/>
-      </w:pPr>
-      <w:r>
-        <w:t>Navegación intuitiva: El usuario podrá navegar entre pantallas y contenidos dentro de la aplicación de manera que resulte fácil de comprender, evitando la sensación de navegación confusa. Ya que para el usuario es muy importante saber y prever que pasará después de presionar un botón, pestañas y paneles. Para le usuario intuir como acceder a contenido de la aplicación en específico y conocer como volver hacia atrás son factores que ahorran esfuerzo por comprender cómo ir de un lugar a otro. El objetivo de este factor es permitir un uso fluido y sin esfuerzo de la aplicación móvil.</w:t>
+        <w:t>acceder a contenido de la aplicación en específico y conocer como volver hacia atrás son factores que ahorran esfuerzo por comprender cómo ir de un lugar a otro. El objetivo de este factor es permitir un uso fluido y sin esfuerzo de la aplicación móvil.</w:t>
       </w:r>
     </w:p>
     <w:p>
@@ -32321,7 +32577,7 @@
           <w:lang w:val="es-ES"/>
         </w:rPr>
         <w:sectPr>
-          <w:footerReference w:type="default" r:id="rId28"/>
+          <w:footerReference w:type="default" r:id="rId30"/>
           <w:type w:val="oddPage"/>
           <w:pgSz w:w="12240" w:h="15840" w:code="1"/>
           <w:pgMar w:top="2268" w:right="1418" w:bottom="1418" w:left="2268" w:header="709" w:footer="709" w:gutter="0"/>
@@ -35111,7 +35367,7 @@
         </w:rPr>
         <w:t xml:space="preserve"> </w:t>
       </w:r>
-      <w:hyperlink r:id="rId29" w:history="1">
+      <w:hyperlink r:id="rId31" w:history="1">
         <w:r>
           <w:rPr>
             <w:rStyle w:val="Hipervnculo"/>
@@ -35185,7 +35441,7 @@
         </w:rPr>
         <w:t xml:space="preserve"> </w:t>
       </w:r>
-      <w:hyperlink r:id="rId30" w:history="1">
+      <w:hyperlink r:id="rId32" w:history="1">
         <w:r>
           <w:rPr>
             <w:rStyle w:val="Hipervnculo"/>
@@ -35273,7 +35529,7 @@
         </w:rPr>
         <w:t xml:space="preserve"> </w:t>
       </w:r>
-      <w:hyperlink r:id="rId31" w:history="1">
+      <w:hyperlink r:id="rId33" w:history="1">
         <w:r>
           <w:rPr>
             <w:rStyle w:val="Hipervnculo"/>
@@ -35367,7 +35623,7 @@
         </w:rPr>
         <w:t xml:space="preserve"> </w:t>
       </w:r>
-      <w:hyperlink r:id="rId32" w:history="1">
+      <w:hyperlink r:id="rId34" w:history="1">
         <w:r>
           <w:rPr>
             <w:rStyle w:val="Hipervnculo"/>
@@ -35440,7 +35696,7 @@
         </w:rPr>
         <w:t xml:space="preserve"> </w:t>
       </w:r>
-      <w:hyperlink r:id="rId33" w:history="1">
+      <w:hyperlink r:id="rId35" w:history="1">
         <w:r>
           <w:rPr>
             <w:rStyle w:val="Hipervnculo"/>
@@ -35533,7 +35789,7 @@
         </w:rPr>
         <w:t xml:space="preserve"> </w:t>
       </w:r>
-      <w:hyperlink r:id="rId34" w:history="1">
+      <w:hyperlink r:id="rId36" w:history="1">
         <w:r>
           <w:rPr>
             <w:rStyle w:val="Hipervnculo"/>
@@ -35619,7 +35875,7 @@
         </w:rPr>
         <w:t xml:space="preserve"> </w:t>
       </w:r>
-      <w:hyperlink r:id="rId35" w:history="1">
+      <w:hyperlink r:id="rId37" w:history="1">
         <w:r>
           <w:rPr>
             <w:rStyle w:val="Hipervnculo"/>
@@ -35712,7 +35968,7 @@
         </w:rPr>
         <w:t xml:space="preserve"> </w:t>
       </w:r>
-      <w:hyperlink r:id="rId36" w:history="1">
+      <w:hyperlink r:id="rId38" w:history="1">
         <w:r>
           <w:rPr>
             <w:rStyle w:val="Hipervnculo"/>
@@ -35834,7 +36090,7 @@
         </w:rPr>
         <w:t xml:space="preserve"> </w:t>
       </w:r>
-      <w:hyperlink r:id="rId37" w:history="1">
+      <w:hyperlink r:id="rId39" w:history="1">
         <w:r>
           <w:rPr>
             <w:rStyle w:val="Hipervnculo"/>
@@ -35939,7 +36195,7 @@
         </w:rPr>
         <w:t xml:space="preserve"> </w:t>
       </w:r>
-      <w:hyperlink r:id="rId38" w:history="1">
+      <w:hyperlink r:id="rId40" w:history="1">
         <w:r>
           <w:rPr>
             <w:rStyle w:val="Hipervnculo"/>
@@ -36102,7 +36358,7 @@
         </w:rPr>
         <w:t xml:space="preserve"> </w:t>
       </w:r>
-      <w:hyperlink r:id="rId39" w:history="1">
+      <w:hyperlink r:id="rId41" w:history="1">
         <w:r>
           <w:rPr>
             <w:rStyle w:val="Hipervnculo"/>
@@ -36204,7 +36460,7 @@
         </w:rPr>
         <w:t xml:space="preserve"> </w:t>
       </w:r>
-      <w:hyperlink r:id="rId40" w:history="1">
+      <w:hyperlink r:id="rId42" w:history="1">
         <w:r>
           <w:rPr>
             <w:rStyle w:val="Hipervnculo"/>
@@ -36303,7 +36559,7 @@
         </w:rPr>
         <w:t xml:space="preserve"> </w:t>
       </w:r>
-      <w:hyperlink r:id="rId41" w:history="1">
+      <w:hyperlink r:id="rId43" w:history="1">
         <w:r>
           <w:rPr>
             <w:rStyle w:val="Hipervnculo"/>
@@ -36402,7 +36658,7 @@
         </w:rPr>
         <w:t xml:space="preserve"> </w:t>
       </w:r>
-      <w:hyperlink r:id="rId42" w:history="1">
+      <w:hyperlink r:id="rId44" w:history="1">
         <w:r>
           <w:rPr>
             <w:rStyle w:val="Hipervnculo"/>
@@ -36501,7 +36757,7 @@
         </w:rPr>
         <w:t xml:space="preserve"> </w:t>
       </w:r>
-      <w:hyperlink r:id="rId43" w:history="1">
+      <w:hyperlink r:id="rId45" w:history="1">
         <w:r>
           <w:rPr>
             <w:rStyle w:val="Hipervnculo"/>
@@ -36606,7 +36862,7 @@
         </w:rPr>
         <w:t xml:space="preserve"> </w:t>
       </w:r>
-      <w:hyperlink r:id="rId44" w:history="1">
+      <w:hyperlink r:id="rId46" w:history="1">
         <w:r>
           <w:rPr>
             <w:rStyle w:val="Hipervnculo"/>
@@ -36739,7 +36995,7 @@
         </w:rPr>
         <w:t xml:space="preserve"> </w:t>
       </w:r>
-      <w:hyperlink r:id="rId45" w:history="1">
+      <w:hyperlink r:id="rId47" w:history="1">
         <w:r>
           <w:rPr>
             <w:rStyle w:val="Hipervnculo"/>
@@ -36859,7 +37115,7 @@
         </w:rPr>
         <w:t xml:space="preserve"> </w:t>
       </w:r>
-      <w:hyperlink r:id="rId46" w:history="1">
+      <w:hyperlink r:id="rId48" w:history="1">
         <w:r>
           <w:rPr>
             <w:rStyle w:val="Hipervnculo"/>
@@ -36958,7 +37214,7 @@
         </w:rPr>
         <w:t xml:space="preserve"> </w:t>
       </w:r>
-      <w:hyperlink r:id="rId47" w:history="1">
+      <w:hyperlink r:id="rId49" w:history="1">
         <w:r>
           <w:rPr>
             <w:rStyle w:val="Hipervnculo"/>
@@ -37057,7 +37313,7 @@
         </w:rPr>
         <w:t xml:space="preserve"> </w:t>
       </w:r>
-      <w:hyperlink r:id="rId48" w:history="1">
+      <w:hyperlink r:id="rId50" w:history="1">
         <w:r>
           <w:rPr>
             <w:rStyle w:val="Hipervnculo"/>
@@ -37180,7 +37436,7 @@
         </w:rPr>
         <w:t xml:space="preserve"> </w:t>
       </w:r>
-      <w:hyperlink r:id="rId49" w:history="1">
+      <w:hyperlink r:id="rId51" w:history="1">
         <w:r>
           <w:rPr>
             <w:rStyle w:val="Hipervnculo"/>
@@ -37285,7 +37541,7 @@
         </w:rPr>
         <w:t xml:space="preserve"> </w:t>
       </w:r>
-      <w:hyperlink r:id="rId50" w:history="1">
+      <w:hyperlink r:id="rId52" w:history="1">
         <w:r>
           <w:rPr>
             <w:rStyle w:val="Hipervnculo"/>
@@ -37390,7 +37646,7 @@
         </w:rPr>
         <w:t xml:space="preserve"> </w:t>
       </w:r>
-      <w:hyperlink r:id="rId51" w:history="1">
+      <w:hyperlink r:id="rId53" w:history="1">
         <w:r>
           <w:rPr>
             <w:rStyle w:val="Hipervnculo"/>
@@ -37516,7 +37772,7 @@
         </w:rPr>
         <w:t xml:space="preserve"> </w:t>
       </w:r>
-      <w:hyperlink r:id="rId52" w:history="1">
+      <w:hyperlink r:id="rId54" w:history="1">
         <w:r>
           <w:rPr>
             <w:rStyle w:val="Hipervnculo"/>
@@ -37641,7 +37897,7 @@
         </w:rPr>
         <w:t xml:space="preserve"> </w:t>
       </w:r>
-      <w:hyperlink r:id="rId53" w:history="1">
+      <w:hyperlink r:id="rId55" w:history="1">
         <w:r>
           <w:rPr>
             <w:rStyle w:val="Hipervnculo"/>
@@ -37744,7 +38000,7 @@
         </w:rPr>
         <w:t xml:space="preserve"> </w:t>
       </w:r>
-      <w:hyperlink r:id="rId54" w:history="1">
+      <w:hyperlink r:id="rId56" w:history="1">
         <w:r>
           <w:rPr>
             <w:rStyle w:val="Hipervnculo"/>
@@ -37933,7 +38189,7 @@
         </w:rPr>
         <w:t xml:space="preserve"> </w:t>
       </w:r>
-      <w:hyperlink r:id="rId55" w:history="1">
+      <w:hyperlink r:id="rId57" w:history="1">
         <w:r>
           <w:rPr>
             <w:rStyle w:val="Hipervnculo"/>
@@ -38048,7 +38304,7 @@
         </w:rPr>
         <w:t xml:space="preserve"> </w:t>
       </w:r>
-      <w:hyperlink r:id="rId56" w:history="1">
+      <w:hyperlink r:id="rId58" w:history="1">
         <w:r>
           <w:rPr>
             <w:rStyle w:val="Hipervnculo"/>
@@ -38164,7 +38420,7 @@
         </w:rPr>
         <w:t xml:space="preserve"> </w:t>
       </w:r>
-      <w:hyperlink r:id="rId57" w:history="1">
+      <w:hyperlink r:id="rId59" w:history="1">
         <w:r>
           <w:rPr>
             <w:rStyle w:val="Hipervnculo"/>
@@ -39779,6 +40035,21 @@
         </w:numPr>
         <w:ind w:left="709" w:hanging="709"/>
       </w:pPr>
+      <w:r>
+        <w:t>Curva de aprendizajes utilizadas</w:t>
+      </w:r>
+    </w:p>
+    <w:p>
+      <w:pPr>
+        <w:pStyle w:val="Vietas1"/>
+        <w:numPr>
+          <w:ilvl w:val="0"/>
+          <w:numId w:val="0"/>
+        </w:numPr>
+        <w:ind w:left="709" w:hanging="709"/>
+      </w:pPr>
+      <w:bookmarkStart w:id="120" w:name="_GoBack"/>
+      <w:bookmarkEnd w:id="120"/>
     </w:p>
     <w:p/>
     <w:p>
@@ -39799,14 +40070,14 @@
         <w:pStyle w:val="Ttulosposteriores"/>
         <w:outlineLvl w:val="0"/>
       </w:pPr>
-      <w:bookmarkStart w:id="120" w:name="_Toc329600045"/>
-      <w:bookmarkStart w:id="121" w:name="_Toc481419960"/>
+      <w:bookmarkStart w:id="121" w:name="_Toc329600045"/>
+      <w:bookmarkStart w:id="122" w:name="_Toc481419960"/>
       <w:r>
         <w:lastRenderedPageBreak/>
         <w:t>conclusiones</w:t>
       </w:r>
-      <w:bookmarkEnd w:id="120"/>
       <w:bookmarkEnd w:id="121"/>
+      <w:bookmarkEnd w:id="122"/>
     </w:p>
     <w:p>
       <w:pPr>
@@ -39949,42 +40220,42 @@
         <w:pStyle w:val="Ttulosposteriores"/>
         <w:outlineLvl w:val="0"/>
       </w:pPr>
-      <w:bookmarkStart w:id="122" w:name="_Toc329600046"/>
-      <w:bookmarkStart w:id="123" w:name="_Toc481419961"/>
+      <w:bookmarkStart w:id="123" w:name="_Toc329600046"/>
+      <w:bookmarkStart w:id="124" w:name="_Toc481419961"/>
       <w:r>
         <w:lastRenderedPageBreak/>
         <w:t>Recomendaciones</w:t>
       </w:r>
-      <w:bookmarkEnd w:id="122"/>
       <w:bookmarkEnd w:id="123"/>
-    </w:p>
-    <w:p>
-      <w:pPr>
-        <w:rPr>
-          <w:lang w:val="es-ES"/>
-        </w:rPr>
-      </w:pPr>
-    </w:p>
-    <w:p>
-      <w:pPr>
-        <w:rPr>
-          <w:lang w:val="es-ES"/>
-        </w:rPr>
-      </w:pPr>
-    </w:p>
-    <w:p>
-      <w:pPr>
-        <w:rPr>
-          <w:lang w:val="es-ES"/>
-        </w:rPr>
-      </w:pPr>
-    </w:p>
-    <w:p>
-      <w:pPr>
-        <w:pStyle w:val="Numeracinrecomendaciones"/>
+      <w:bookmarkEnd w:id="124"/>
+    </w:p>
+    <w:p>
+      <w:pPr>
+        <w:rPr>
+          <w:lang w:val="es-ES"/>
+        </w:rPr>
+      </w:pPr>
+    </w:p>
+    <w:p>
+      <w:pPr>
+        <w:rPr>
+          <w:lang w:val="es-ES"/>
+        </w:rPr>
+      </w:pPr>
+    </w:p>
+    <w:p>
+      <w:pPr>
+        <w:rPr>
+          <w:lang w:val="es-ES"/>
+        </w:rPr>
+      </w:pPr>
+    </w:p>
+    <w:p>
+      <w:pPr>
+        <w:pStyle w:val="NumeracinConclusiones"/>
         <w:numPr>
           <w:ilvl w:val="0"/>
-          <w:numId w:val="45"/>
+          <w:numId w:val="13"/>
         </w:numPr>
       </w:pPr>
       <w:r>
@@ -40000,7 +40271,11 @@
     </w:p>
     <w:p>
       <w:pPr>
-        <w:pStyle w:val="Numeracinrecomendaciones"/>
+        <w:pStyle w:val="NumeracinConclusiones"/>
+        <w:numPr>
+          <w:ilvl w:val="0"/>
+          <w:numId w:val="13"/>
+        </w:numPr>
       </w:pPr>
       <w:r>
         <w:t>En un sistema orientado a el uso de servicios, es indispensable definir el curso normal de flujo sobre cada funcionalidad y el flujo de información que fluirá entre la comunicación de ambos dispositivos. Para poder implementar de forma eficiente una aplicación que utilice servicios y estar en un ambiente de producción / desarrollo es necesario encapsular y organizar todas las conexiones en un mismo lugar para poder realizar el cambio de ambiente de manera sencilla y tener en cuenta que al liberar una nueva versión de la aplicación, se debe quitar todo rastro de ambiente de desarrollo.</w:t>
@@ -40015,7 +40290,11 @@
     </w:p>
     <w:p>
       <w:pPr>
-        <w:pStyle w:val="Numeracinrecomendaciones"/>
+        <w:pStyle w:val="NumeracinConclusiones"/>
+        <w:numPr>
+          <w:ilvl w:val="0"/>
+          <w:numId w:val="13"/>
+        </w:numPr>
       </w:pPr>
       <w:r>
         <w:t xml:space="preserve">Un proyecto realizado con un grupo de desarrolladores que comparten roles puede ser un poco desafiante al momento de delegar tareas y definir actividades con encargados. Se recomienda tener siempre una actitud </w:t>
@@ -40027,14 +40306,21 @@
     </w:p>
     <w:p>
       <w:pPr>
-        <w:rPr>
-          <w:lang w:val="es-ES"/>
-        </w:rPr>
-      </w:pPr>
-    </w:p>
-    <w:p>
-      <w:pPr>
-        <w:pStyle w:val="Numeracinrecomendaciones"/>
+        <w:pStyle w:val="NumeracinConclusiones"/>
+        <w:numPr>
+          <w:ilvl w:val="0"/>
+          <w:numId w:val="0"/>
+        </w:numPr>
+        <w:ind w:left="720"/>
+      </w:pPr>
+    </w:p>
+    <w:p>
+      <w:pPr>
+        <w:pStyle w:val="NumeracinConclusiones"/>
+        <w:numPr>
+          <w:ilvl w:val="0"/>
+          <w:numId w:val="13"/>
+        </w:numPr>
       </w:pPr>
       <w:r>
         <w:t>Siempre es recomendable entrega documentación de lo que se desarrolla y lo que se debe decidir entre el grupo de desarrollo es el nivel de detalle al que se va a documentar. Esto puede ser de mucha ayuda para no encontrar faltas de detalle en sistemas específicos.</w:t>
@@ -40069,8 +40355,6 @@
           <w:docGrid w:linePitch="360"/>
         </w:sectPr>
       </w:pPr>
-      <w:bookmarkStart w:id="124" w:name="_GoBack"/>
-      <w:bookmarkEnd w:id="124"/>
     </w:p>
     <w:p>
       <w:pPr>
@@ -40132,7 +40416,7 @@
         </w:rPr>
         <w:t xml:space="preserve">Utilizada en: Anexos, Teoría de Estudio. Disponible en: </w:t>
       </w:r>
-      <w:hyperlink r:id="rId58" w:history="1">
+      <w:hyperlink r:id="rId60" w:history="1">
         <w:r>
           <w:rPr>
             <w:rStyle w:val="Hipervnculo"/>
@@ -40168,7 +40452,7 @@
         </w:rPr>
         <w:t xml:space="preserve">Español de Guatemala. [en línea]: [Fecha de creación: 2016] [Fecha de referencia: 7 de Septiembre del 2016] Utilizada en: Anexos, Teoría  de Estudio. Disponible en: </w:t>
       </w:r>
-      <w:hyperlink r:id="rId59" w:history="1">
+      <w:hyperlink r:id="rId61" w:history="1">
         <w:r>
           <w:rPr>
             <w:rStyle w:val="Hipervnculo"/>
@@ -40216,7 +40500,7 @@
         </w:rPr>
         <w:t xml:space="preserve">Utilizada en: Anexos, Teoría de Estudio. Disponible en: </w:t>
       </w:r>
-      <w:hyperlink r:id="rId60" w:history="1">
+      <w:hyperlink r:id="rId62" w:history="1">
         <w:r>
           <w:rPr>
             <w:rStyle w:val="Hipervnculo"/>
@@ -40295,7 +40579,7 @@
         </w:rPr>
         <w:t xml:space="preserve"> </w:t>
       </w:r>
-      <w:hyperlink r:id="rId61" w:history="1">
+      <w:hyperlink r:id="rId63" w:history="1">
         <w:r>
           <w:rPr>
             <w:rStyle w:val="Hipervnculo"/>
@@ -40338,7 +40622,7 @@
         <w:lastRenderedPageBreak/>
         <w:t xml:space="preserve">Septiembre del 2016] Utilizada en: Antecedentes. Disponible en: </w:t>
       </w:r>
-      <w:hyperlink r:id="rId62" w:history="1">
+      <w:hyperlink r:id="rId64" w:history="1">
         <w:r>
           <w:rPr>
             <w:rStyle w:val="Hipervnculo"/>
@@ -40388,7 +40672,7 @@
         </w:rPr>
         <w:t xml:space="preserve"> [en línea]: [Fecha de creación: 9 de Noviembre de 2012] [Fecha de referencia: 9 de Septiembre del 2016] Utilizada en: Antecedentes. Disponible en: </w:t>
       </w:r>
-      <w:hyperlink r:id="rId63" w:history="1">
+      <w:hyperlink r:id="rId65" w:history="1">
         <w:r>
           <w:rPr>
             <w:rStyle w:val="Hipervnculo"/>
@@ -40450,7 +40734,7 @@
         </w:rPr>
         <w:t xml:space="preserve">Utilizada en: Benchmarking. Disponible en: </w:t>
       </w:r>
-      <w:hyperlink r:id="rId64" w:history="1">
+      <w:hyperlink r:id="rId66" w:history="1">
         <w:r>
           <w:rPr>
             <w:rStyle w:val="Hipervnculo"/>
@@ -40508,7 +40792,7 @@
         </w:rPr>
         <w:t xml:space="preserve"> de 2016] [Fecha de referencia: 10 de Septiembre del 2016] Utilizada en: Benchmarking. Disponible en: </w:t>
       </w:r>
-      <w:hyperlink r:id="rId65" w:history="1">
+      <w:hyperlink r:id="rId67" w:history="1">
         <w:r>
           <w:rPr>
             <w:rStyle w:val="Hipervnculo"/>
@@ -40556,7 +40840,7 @@
         </w:rPr>
         <w:t xml:space="preserve">Disponible en: </w:t>
       </w:r>
-      <w:hyperlink r:id="rId66" w:history="1">
+      <w:hyperlink r:id="rId68" w:history="1">
         <w:r>
           <w:rPr>
             <w:rStyle w:val="Hipervnculo"/>
@@ -40599,7 +40883,7 @@
         <w:lastRenderedPageBreak/>
         <w:t xml:space="preserve">Benchmarking. Disponible en: </w:t>
       </w:r>
-      <w:hyperlink r:id="rId67" w:history="1">
+      <w:hyperlink r:id="rId69" w:history="1">
         <w:r>
           <w:rPr>
             <w:rStyle w:val="Hipervnculo"/>
@@ -40647,7 +40931,7 @@
         </w:rPr>
         <w:t xml:space="preserve">Utilizada en: Benchmarking. Disponible en: </w:t>
       </w:r>
-      <w:hyperlink r:id="rId68" w:history="1">
+      <w:hyperlink r:id="rId70" w:history="1">
         <w:r>
           <w:rPr>
             <w:rStyle w:val="Hipervnculo"/>
@@ -40695,7 +40979,7 @@
         </w:rPr>
         <w:t xml:space="preserve">Disponible en: </w:t>
       </w:r>
-      <w:hyperlink r:id="rId69" w:history="1">
+      <w:hyperlink r:id="rId71" w:history="1">
         <w:r>
           <w:rPr>
             <w:rStyle w:val="Hipervnculo"/>
@@ -40737,7 +41021,7 @@
         </w:rPr>
         <w:t xml:space="preserve"> </w:t>
       </w:r>
-      <w:hyperlink r:id="rId70" w:history="1">
+      <w:hyperlink r:id="rId72" w:history="1">
         <w:r>
           <w:rPr>
             <w:rStyle w:val="Hipervnculo"/>
@@ -40791,7 +41075,7 @@
         </w:rPr>
         <w:t xml:space="preserve"> </w:t>
       </w:r>
-      <w:hyperlink r:id="rId71" w:history="1">
+      <w:hyperlink r:id="rId73" w:history="1">
         <w:r>
           <w:rPr>
             <w:rStyle w:val="Hipervnculo"/>
@@ -40857,7 +41141,7 @@
         </w:rPr>
         <w:t xml:space="preserve"> </w:t>
       </w:r>
-      <w:hyperlink r:id="rId72" w:history="1">
+      <w:hyperlink r:id="rId74" w:history="1">
         <w:r>
           <w:rPr>
             <w:rStyle w:val="Hipervnculo"/>
@@ -40911,7 +41195,7 @@
         </w:rPr>
         <w:t xml:space="preserve">da en: Glosario. Disponible en: </w:t>
       </w:r>
-      <w:hyperlink r:id="rId73" w:anchor="Niveles_de_desempe.C3.B1o_del_dominio_cognitivo_de_la_ortograf.C3.ADa" w:history="1">
+      <w:hyperlink r:id="rId75" w:anchor="Niveles_de_desempe.C3.B1o_del_dominio_cognitivo_de_la_ortograf.C3.ADa" w:history="1">
         <w:r>
           <w:rPr>
             <w:rStyle w:val="Hipervnculo"/>
@@ -40993,7 +41277,7 @@
         </w:rPr>
         <w:t xml:space="preserve">da en: Glosario. Disponible en: </w:t>
       </w:r>
-      <w:hyperlink r:id="rId74" w:history="1">
+      <w:hyperlink r:id="rId76" w:history="1">
         <w:r>
           <w:rPr>
             <w:rStyle w:val="Hipervnculo"/>
@@ -41069,7 +41353,7 @@
         </w:rPr>
         <w:t xml:space="preserve">da en: Glosario. Disponible en: </w:t>
       </w:r>
-      <w:hyperlink r:id="rId75" w:history="1">
+      <w:hyperlink r:id="rId77" w:history="1">
         <w:r>
           <w:rPr>
             <w:rStyle w:val="Hipervnculo"/>
@@ -41109,7 +41393,7 @@
       <w:r>
         <w:t xml:space="preserve">Disponible en: </w:t>
       </w:r>
-      <w:hyperlink r:id="rId76" w:history="1">
+      <w:hyperlink r:id="rId78" w:history="1">
         <w:r>
           <w:rPr>
             <w:rStyle w:val="Hipervnculo"/>
@@ -41154,7 +41438,7 @@
       <w:r>
         <w:t xml:space="preserve">Disponible en: </w:t>
       </w:r>
-      <w:hyperlink r:id="rId77" w:history="1">
+      <w:hyperlink r:id="rId79" w:history="1">
         <w:r>
           <w:rPr>
             <w:rStyle w:val="Hipervnculo"/>
@@ -41200,7 +41484,7 @@
       <w:r>
         <w:t xml:space="preserve">Disponible en: </w:t>
       </w:r>
-      <w:hyperlink r:id="rId78" w:history="1">
+      <w:hyperlink r:id="rId80" w:history="1">
         <w:r>
           <w:rPr>
             <w:rStyle w:val="Hipervnculo"/>
@@ -41244,7 +41528,7 @@
       <w:r>
         <w:t xml:space="preserve">Disponible en: </w:t>
       </w:r>
-      <w:hyperlink r:id="rId79" w:history="1">
+      <w:hyperlink r:id="rId81" w:history="1">
         <w:r>
           <w:rPr>
             <w:rStyle w:val="Hipervnculo"/>
@@ -41283,7 +41567,7 @@
       <w:r>
         <w:t xml:space="preserve">Disponible en: </w:t>
       </w:r>
-      <w:hyperlink r:id="rId80" w:history="1">
+      <w:hyperlink r:id="rId82" w:history="1">
         <w:r>
           <w:rPr>
             <w:rStyle w:val="Hipervnculo"/>
@@ -41327,7 +41611,7 @@
       <w:r>
         <w:t xml:space="preserve">Disponible en: </w:t>
       </w:r>
-      <w:hyperlink r:id="rId81" w:history="1">
+      <w:hyperlink r:id="rId83" w:history="1">
         <w:r>
           <w:rPr>
             <w:rStyle w:val="Hipervnculo"/>
@@ -41366,7 +41650,7 @@
       <w:r>
         <w:t xml:space="preserve">Disponible en: </w:t>
       </w:r>
-      <w:hyperlink r:id="rId82" w:history="1">
+      <w:hyperlink r:id="rId84" w:history="1">
         <w:r>
           <w:rPr>
             <w:rStyle w:val="Hipervnculo"/>
@@ -41414,7 +41698,7 @@
       <w:r>
         <w:t xml:space="preserve">Disponible en: </w:t>
       </w:r>
-      <w:hyperlink r:id="rId83" w:history="1">
+      <w:hyperlink r:id="rId85" w:history="1">
         <w:r>
           <w:rPr>
             <w:rStyle w:val="Hipervnculo"/>
@@ -41461,7 +41745,7 @@
       <w:r>
         <w:t xml:space="preserve">Disponible en: </w:t>
       </w:r>
-      <w:hyperlink r:id="rId84" w:history="1">
+      <w:hyperlink r:id="rId86" w:history="1">
         <w:r>
           <w:rPr>
             <w:rStyle w:val="Hipervnculo"/>
@@ -41505,7 +41789,7 @@
       <w:r>
         <w:t xml:space="preserve">Disponible en: </w:t>
       </w:r>
-      <w:hyperlink r:id="rId85" w:history="1">
+      <w:hyperlink r:id="rId87" w:history="1">
         <w:r>
           <w:rPr>
             <w:rStyle w:val="Hipervnculo"/>
@@ -41560,7 +41844,7 @@
       <w:r>
         <w:t xml:space="preserve">Disponible en: </w:t>
       </w:r>
-      <w:hyperlink r:id="rId86" w:history="1">
+      <w:hyperlink r:id="rId88" w:history="1">
         <w:r>
           <w:rPr>
             <w:rStyle w:val="Hipervnculo"/>
@@ -41604,7 +41888,7 @@
       <w:r>
         <w:t xml:space="preserve">Disponible en: </w:t>
       </w:r>
-      <w:hyperlink r:id="rId87" w:history="1">
+      <w:hyperlink r:id="rId89" w:history="1">
         <w:r>
           <w:rPr>
             <w:rStyle w:val="Hipervnculo"/>
@@ -41649,7 +41933,7 @@
       <w:r>
         <w:t xml:space="preserve">Disponible en: </w:t>
       </w:r>
-      <w:hyperlink r:id="rId88" w:history="1">
+      <w:hyperlink r:id="rId90" w:history="1">
         <w:r>
           <w:rPr>
             <w:rStyle w:val="Hipervnculo"/>
@@ -41693,7 +41977,7 @@
       <w:r>
         <w:t xml:space="preserve">Disponible en: </w:t>
       </w:r>
-      <w:hyperlink r:id="rId89" w:history="1">
+      <w:hyperlink r:id="rId91" w:history="1">
         <w:r>
           <w:rPr>
             <w:rStyle w:val="Hipervnculo"/>
@@ -41737,7 +42021,7 @@
       <w:r>
         <w:t xml:space="preserve">Disponible en: </w:t>
       </w:r>
-      <w:hyperlink r:id="rId90" w:history="1">
+      <w:hyperlink r:id="rId92" w:history="1">
         <w:r>
           <w:rPr>
             <w:rStyle w:val="Hipervnculo"/>
@@ -41781,7 +42065,7 @@
       <w:r>
         <w:t xml:space="preserve">Disponible en: </w:t>
       </w:r>
-      <w:hyperlink r:id="rId91" w:history="1">
+      <w:hyperlink r:id="rId93" w:history="1">
         <w:r>
           <w:rPr>
             <w:rStyle w:val="Hipervnculo"/>
@@ -41841,7 +42125,7 @@
       <w:r>
         <w:t xml:space="preserve">Disponible en: </w:t>
       </w:r>
-      <w:hyperlink r:id="rId92" w:history="1">
+      <w:hyperlink r:id="rId94" w:history="1">
         <w:r>
           <w:rPr>
             <w:rStyle w:val="Hipervnculo"/>
@@ -41897,7 +42181,7 @@
       <w:r>
         <w:t xml:space="preserve">Disponible en: </w:t>
       </w:r>
-      <w:hyperlink r:id="rId93" w:history="1">
+      <w:hyperlink r:id="rId95" w:history="1">
         <w:r>
           <w:rPr>
             <w:rStyle w:val="Hipervnculo"/>
@@ -41941,7 +42225,7 @@
       <w:r>
         <w:t xml:space="preserve">Disponible en: </w:t>
       </w:r>
-      <w:hyperlink r:id="rId94" w:history="1">
+      <w:hyperlink r:id="rId96" w:history="1">
         <w:r>
           <w:rPr>
             <w:rStyle w:val="Hipervnculo"/>
@@ -41985,7 +42269,7 @@
       <w:r>
         <w:t xml:space="preserve">Disponible en: </w:t>
       </w:r>
-      <w:hyperlink r:id="rId95" w:history="1">
+      <w:hyperlink r:id="rId97" w:history="1">
         <w:r>
           <w:rPr>
             <w:rStyle w:val="Hipervnculo"/>
@@ -42029,7 +42313,7 @@
       <w:r>
         <w:t xml:space="preserve">Disponible en: </w:t>
       </w:r>
-      <w:hyperlink r:id="rId96" w:history="1">
+      <w:hyperlink r:id="rId98" w:history="1">
         <w:r>
           <w:rPr>
             <w:rStyle w:val="Hipervnculo"/>
@@ -42076,7 +42360,7 @@
       <w:r>
         <w:t xml:space="preserve">Disponible en: </w:t>
       </w:r>
-      <w:hyperlink r:id="rId97" w:history="1">
+      <w:hyperlink r:id="rId99" w:history="1">
         <w:r>
           <w:rPr>
             <w:rStyle w:val="Hipervnculo"/>
@@ -42124,7 +42408,7 @@
         <w:lastRenderedPageBreak/>
         <w:t xml:space="preserve">Disponible en: </w:t>
       </w:r>
-      <w:hyperlink r:id="rId98" w:history="1">
+      <w:hyperlink r:id="rId100" w:history="1">
         <w:r>
           <w:rPr>
             <w:rStyle w:val="Hipervnculo"/>
@@ -42176,7 +42460,7 @@
       <w:r>
         <w:t xml:space="preserve">Disponible en: </w:t>
       </w:r>
-      <w:hyperlink r:id="rId99" w:history="1">
+      <w:hyperlink r:id="rId101" w:history="1">
         <w:r>
           <w:rPr>
             <w:rStyle w:val="Hipervnculo"/>
@@ -42228,7 +42512,7 @@
       <w:r>
         <w:t xml:space="preserve">Disponible en: </w:t>
       </w:r>
-      <w:hyperlink r:id="rId100" w:history="1">
+      <w:hyperlink r:id="rId102" w:history="1">
         <w:r>
           <w:rPr>
             <w:rStyle w:val="Hipervnculo"/>
@@ -42267,7 +42551,7 @@
       <w:r>
         <w:t xml:space="preserve">Disponible en: </w:t>
       </w:r>
-      <w:hyperlink r:id="rId101" w:history="1">
+      <w:hyperlink r:id="rId103" w:history="1">
         <w:r>
           <w:rPr>
             <w:rStyle w:val="Hipervnculo"/>
@@ -42335,7 +42619,7 @@
       <w:r>
         <w:t xml:space="preserve">Disponible en: </w:t>
       </w:r>
-      <w:hyperlink r:id="rId102" w:history="1">
+      <w:hyperlink r:id="rId104" w:history="1">
         <w:r>
           <w:rPr>
             <w:rStyle w:val="Hipervnculo"/>
@@ -42389,7 +42673,7 @@
       <w:r>
         <w:t xml:space="preserve">Disponible en: </w:t>
       </w:r>
-      <w:hyperlink r:id="rId103" w:history="1">
+      <w:hyperlink r:id="rId105" w:history="1">
         <w:r>
           <w:rPr>
             <w:rStyle w:val="Hipervnculo"/>
@@ -42447,7 +42731,7 @@
       <w:r>
         <w:t xml:space="preserve">Disponible en: </w:t>
       </w:r>
-      <w:hyperlink r:id="rId104" w:history="1">
+      <w:hyperlink r:id="rId106" w:history="1">
         <w:r>
           <w:rPr>
             <w:rStyle w:val="Hipervnculo"/>
@@ -42784,7 +43068,7 @@
           <w:rPr>
             <w:noProof/>
           </w:rPr>
-          <w:t>71</w:t>
+          <w:t>76</w:t>
         </w:r>
         <w:r>
           <w:rPr>
@@ -43013,258 +43297,6 @@
     </w:lvl>
   </w:abstractNum>
   <w:abstractNum w:abstractNumId="2" w15:restartNumberingAfterBreak="0">
-    <w:nsid w:val="0A453110"/>
-    <w:multiLevelType w:val="hybridMultilevel"/>
-    <w:tmpl w:val="BCC44060"/>
-    <w:lvl w:ilvl="0" w:tplc="65D4D742">
-      <w:start w:val="1"/>
-      <w:numFmt w:val="decimal"/>
-      <w:lvlText w:val="%1."/>
-      <w:lvlJc w:val="left"/>
-      <w:pPr>
-        <w:ind w:left="360" w:hanging="360"/>
-      </w:pPr>
-      <w:rPr>
-        <w:rFonts w:ascii="Arial" w:hAnsi="Arial" w:hint="default"/>
-        <w:b w:val="0"/>
-        <w:bCs w:val="0"/>
-        <w:i w:val="0"/>
-        <w:iCs w:val="0"/>
-        <w:caps w:val="0"/>
-        <w:smallCaps w:val="0"/>
-        <w:strike w:val="0"/>
-        <w:dstrike w:val="0"/>
-        <w:noProof w:val="0"/>
-        <w:snapToGrid w:val="0"/>
-        <w:vanish w:val="0"/>
-        <w:color w:val="000000"/>
-        <w:spacing w:val="0"/>
-        <w:w w:val="0"/>
-        <w:kern w:val="0"/>
-        <w:position w:val="0"/>
-        <w:sz w:val="24"/>
-        <w:szCs w:val="0"/>
-        <w:u w:val="none" w:color="000000"/>
-        <w:effect w:val="none"/>
-        <w:bdr w:val="none" w:sz="0" w:space="0" w:color="000000"/>
-        <w:shd w:val="clear" w:color="000000" w:fill="000000"/>
-        <w:vertAlign w:val="baseline"/>
-        <w:em w:val="none"/>
-        <w:lang w:val="x-none" w:eastAsia="x-none" w:bidi="x-none"/>
-        <w:specVanish w:val="0"/>
-        <w14:glow w14:rad="0">
-          <w14:srgbClr w14:val="000000"/>
-        </w14:glow>
-        <w14:shadow w14:blurRad="0" w14:dist="0" w14:dir="0" w14:sx="0" w14:sy="0" w14:kx="0" w14:ky="0" w14:algn="none">
-          <w14:srgbClr w14:val="000000"/>
-        </w14:shadow>
-        <w14:reflection w14:blurRad="0" w14:stA="0" w14:stPos="0" w14:endA="0" w14:endPos="0" w14:dist="0" w14:dir="0" w14:fadeDir="0" w14:sx="0" w14:sy="0" w14:kx="0" w14:ky="0" w14:algn="none"/>
-        <w14:textOutline w14:w="0" w14:cap="rnd" w14:cmpd="sng" w14:algn="ctr">
-          <w14:noFill/>
-          <w14:prstDash w14:val="solid"/>
-          <w14:bevel/>
-        </w14:textOutline>
-        <w14:scene3d>
-          <w14:camera w14:prst="orthographicFront"/>
-          <w14:lightRig w14:rig="threePt" w14:dir="t">
-            <w14:rot w14:lat="0" w14:lon="0" w14:rev="0"/>
-          </w14:lightRig>
-        </w14:scene3d>
-        <w14:props3d w14:extrusionH="0" w14:contourW="0" w14:prstMaterial="none"/>
-        <w14:ligatures w14:val="none"/>
-        <w14:numForm w14:val="default"/>
-        <w14:numSpacing w14:val="default"/>
-        <w14:stylisticSets/>
-        <w14:cntxtAlts w14:val="0"/>
-      </w:rPr>
-    </w:lvl>
-    <w:lvl w:ilvl="1" w:tplc="100A0019" w:tentative="1">
-      <w:start w:val="1"/>
-      <w:numFmt w:val="lowerLetter"/>
-      <w:lvlText w:val="%2."/>
-      <w:lvlJc w:val="left"/>
-      <w:pPr>
-        <w:ind w:left="2149" w:hanging="360"/>
-      </w:pPr>
-    </w:lvl>
-    <w:lvl w:ilvl="2" w:tplc="100A001B" w:tentative="1">
-      <w:start w:val="1"/>
-      <w:numFmt w:val="lowerRoman"/>
-      <w:lvlText w:val="%3."/>
-      <w:lvlJc w:val="right"/>
-      <w:pPr>
-        <w:ind w:left="2869" w:hanging="180"/>
-      </w:pPr>
-    </w:lvl>
-    <w:lvl w:ilvl="3" w:tplc="100A000F" w:tentative="1">
-      <w:start w:val="1"/>
-      <w:numFmt w:val="decimal"/>
-      <w:lvlText w:val="%4."/>
-      <w:lvlJc w:val="left"/>
-      <w:pPr>
-        <w:ind w:left="3589" w:hanging="360"/>
-      </w:pPr>
-    </w:lvl>
-    <w:lvl w:ilvl="4" w:tplc="100A0019" w:tentative="1">
-      <w:start w:val="1"/>
-      <w:numFmt w:val="lowerLetter"/>
-      <w:lvlText w:val="%5."/>
-      <w:lvlJc w:val="left"/>
-      <w:pPr>
-        <w:ind w:left="4309" w:hanging="360"/>
-      </w:pPr>
-    </w:lvl>
-    <w:lvl w:ilvl="5" w:tplc="100A001B" w:tentative="1">
-      <w:start w:val="1"/>
-      <w:numFmt w:val="lowerRoman"/>
-      <w:lvlText w:val="%6."/>
-      <w:lvlJc w:val="right"/>
-      <w:pPr>
-        <w:ind w:left="5029" w:hanging="180"/>
-      </w:pPr>
-    </w:lvl>
-    <w:lvl w:ilvl="6" w:tplc="100A000F" w:tentative="1">
-      <w:start w:val="1"/>
-      <w:numFmt w:val="decimal"/>
-      <w:lvlText w:val="%7."/>
-      <w:lvlJc w:val="left"/>
-      <w:pPr>
-        <w:ind w:left="5749" w:hanging="360"/>
-      </w:pPr>
-    </w:lvl>
-    <w:lvl w:ilvl="7" w:tplc="100A0019" w:tentative="1">
-      <w:start w:val="1"/>
-      <w:numFmt w:val="lowerLetter"/>
-      <w:lvlText w:val="%8."/>
-      <w:lvlJc w:val="left"/>
-      <w:pPr>
-        <w:ind w:left="6469" w:hanging="360"/>
-      </w:pPr>
-    </w:lvl>
-    <w:lvl w:ilvl="8" w:tplc="100A001B" w:tentative="1">
-      <w:start w:val="1"/>
-      <w:numFmt w:val="lowerRoman"/>
-      <w:lvlText w:val="%9."/>
-      <w:lvlJc w:val="right"/>
-      <w:pPr>
-        <w:ind w:left="7189" w:hanging="180"/>
-      </w:pPr>
-    </w:lvl>
-  </w:abstractNum>
-  <w:abstractNum w:abstractNumId="3" w15:restartNumberingAfterBreak="0">
-    <w:nsid w:val="11A92E57"/>
-    <w:multiLevelType w:val="hybridMultilevel"/>
-    <w:tmpl w:val="E47018DC"/>
-    <w:lvl w:ilvl="0" w:tplc="100A0001">
-      <w:start w:val="1"/>
-      <w:numFmt w:val="bullet"/>
-      <w:lvlText w:val=""/>
-      <w:lvlJc w:val="left"/>
-      <w:pPr>
-        <w:ind w:left="720" w:hanging="360"/>
-      </w:pPr>
-      <w:rPr>
-        <w:rFonts w:ascii="Symbol" w:hAnsi="Symbol" w:hint="default"/>
-      </w:rPr>
-    </w:lvl>
-    <w:lvl w:ilvl="1" w:tplc="100A0003" w:tentative="1">
-      <w:start w:val="1"/>
-      <w:numFmt w:val="bullet"/>
-      <w:lvlText w:val="o"/>
-      <w:lvlJc w:val="left"/>
-      <w:pPr>
-        <w:ind w:left="1440" w:hanging="360"/>
-      </w:pPr>
-      <w:rPr>
-        <w:rFonts w:ascii="Courier New" w:hAnsi="Courier New" w:cs="Courier New" w:hint="default"/>
-      </w:rPr>
-    </w:lvl>
-    <w:lvl w:ilvl="2" w:tplc="100A0005" w:tentative="1">
-      <w:start w:val="1"/>
-      <w:numFmt w:val="bullet"/>
-      <w:lvlText w:val=""/>
-      <w:lvlJc w:val="left"/>
-      <w:pPr>
-        <w:ind w:left="2160" w:hanging="360"/>
-      </w:pPr>
-      <w:rPr>
-        <w:rFonts w:ascii="Wingdings" w:hAnsi="Wingdings" w:hint="default"/>
-      </w:rPr>
-    </w:lvl>
-    <w:lvl w:ilvl="3" w:tplc="100A0001" w:tentative="1">
-      <w:start w:val="1"/>
-      <w:numFmt w:val="bullet"/>
-      <w:lvlText w:val=""/>
-      <w:lvlJc w:val="left"/>
-      <w:pPr>
-        <w:ind w:left="2880" w:hanging="360"/>
-      </w:pPr>
-      <w:rPr>
-        <w:rFonts w:ascii="Symbol" w:hAnsi="Symbol" w:hint="default"/>
-      </w:rPr>
-    </w:lvl>
-    <w:lvl w:ilvl="4" w:tplc="100A0003" w:tentative="1">
-      <w:start w:val="1"/>
-      <w:numFmt w:val="bullet"/>
-      <w:lvlText w:val="o"/>
-      <w:lvlJc w:val="left"/>
-      <w:pPr>
-        <w:ind w:left="3600" w:hanging="360"/>
-      </w:pPr>
-      <w:rPr>
-        <w:rFonts w:ascii="Courier New" w:hAnsi="Courier New" w:cs="Courier New" w:hint="default"/>
-      </w:rPr>
-    </w:lvl>
-    <w:lvl w:ilvl="5" w:tplc="100A0005" w:tentative="1">
-      <w:start w:val="1"/>
-      <w:numFmt w:val="bullet"/>
-      <w:lvlText w:val=""/>
-      <w:lvlJc w:val="left"/>
-      <w:pPr>
-        <w:ind w:left="4320" w:hanging="360"/>
-      </w:pPr>
-      <w:rPr>
-        <w:rFonts w:ascii="Wingdings" w:hAnsi="Wingdings" w:hint="default"/>
-      </w:rPr>
-    </w:lvl>
-    <w:lvl w:ilvl="6" w:tplc="100A0001" w:tentative="1">
-      <w:start w:val="1"/>
-      <w:numFmt w:val="bullet"/>
-      <w:lvlText w:val=""/>
-      <w:lvlJc w:val="left"/>
-      <w:pPr>
-        <w:ind w:left="5040" w:hanging="360"/>
-      </w:pPr>
-      <w:rPr>
-        <w:rFonts w:ascii="Symbol" w:hAnsi="Symbol" w:hint="default"/>
-      </w:rPr>
-    </w:lvl>
-    <w:lvl w:ilvl="7" w:tplc="100A0003" w:tentative="1">
-      <w:start w:val="1"/>
-      <w:numFmt w:val="bullet"/>
-      <w:lvlText w:val="o"/>
-      <w:lvlJc w:val="left"/>
-      <w:pPr>
-        <w:ind w:left="5760" w:hanging="360"/>
-      </w:pPr>
-      <w:rPr>
-        <w:rFonts w:ascii="Courier New" w:hAnsi="Courier New" w:cs="Courier New" w:hint="default"/>
-      </w:rPr>
-    </w:lvl>
-    <w:lvl w:ilvl="8" w:tplc="100A0005" w:tentative="1">
-      <w:start w:val="1"/>
-      <w:numFmt w:val="bullet"/>
-      <w:lvlText w:val=""/>
-      <w:lvlJc w:val="left"/>
-      <w:pPr>
-        <w:ind w:left="6480" w:hanging="360"/>
-      </w:pPr>
-      <w:rPr>
-        <w:rFonts w:ascii="Wingdings" w:hAnsi="Wingdings" w:hint="default"/>
-      </w:rPr>
-    </w:lvl>
-  </w:abstractNum>
-  <w:abstractNum w:abstractNumId="4" w15:restartNumberingAfterBreak="0">
     <w:nsid w:val="12242EF3"/>
     <w:multiLevelType w:val="hybridMultilevel"/>
     <w:tmpl w:val="DF3C8A82"/>
@@ -43372,7 +43404,7 @@
       </w:pPr>
     </w:lvl>
   </w:abstractNum>
-  <w:abstractNum w:abstractNumId="5" w15:restartNumberingAfterBreak="0">
+  <w:abstractNum w:abstractNumId="3" w15:restartNumberingAfterBreak="0">
     <w:nsid w:val="128F3D92"/>
     <w:multiLevelType w:val="hybridMultilevel"/>
     <w:tmpl w:val="81CE3F94"/>
@@ -43489,217 +43521,7 @@
       </w:rPr>
     </w:lvl>
   </w:abstractNum>
-  <w:abstractNum w:abstractNumId="6" w15:restartNumberingAfterBreak="0">
-    <w:nsid w:val="1A1E2617"/>
-    <w:multiLevelType w:val="hybridMultilevel"/>
-    <w:tmpl w:val="6B60B734"/>
-    <w:lvl w:ilvl="0" w:tplc="81D8B72A">
-      <w:start w:val="1"/>
-      <w:numFmt w:val="decimal"/>
-      <w:lvlText w:val="%1."/>
-      <w:lvlJc w:val="left"/>
-      <w:pPr>
-        <w:ind w:left="720" w:hanging="360"/>
-      </w:pPr>
-      <w:rPr>
-        <w:rFonts w:hint="default"/>
-        <w:b w:val="0"/>
-      </w:rPr>
-    </w:lvl>
-    <w:lvl w:ilvl="1" w:tplc="100A0019" w:tentative="1">
-      <w:start w:val="1"/>
-      <w:numFmt w:val="lowerLetter"/>
-      <w:lvlText w:val="%2."/>
-      <w:lvlJc w:val="left"/>
-      <w:pPr>
-        <w:ind w:left="1440" w:hanging="360"/>
-      </w:pPr>
-    </w:lvl>
-    <w:lvl w:ilvl="2" w:tplc="100A001B" w:tentative="1">
-      <w:start w:val="1"/>
-      <w:numFmt w:val="lowerRoman"/>
-      <w:lvlText w:val="%3."/>
-      <w:lvlJc w:val="right"/>
-      <w:pPr>
-        <w:ind w:left="2160" w:hanging="180"/>
-      </w:pPr>
-    </w:lvl>
-    <w:lvl w:ilvl="3" w:tplc="100A000F" w:tentative="1">
-      <w:start w:val="1"/>
-      <w:numFmt w:val="decimal"/>
-      <w:lvlText w:val="%4."/>
-      <w:lvlJc w:val="left"/>
-      <w:pPr>
-        <w:ind w:left="2880" w:hanging="360"/>
-      </w:pPr>
-    </w:lvl>
-    <w:lvl w:ilvl="4" w:tplc="100A0019" w:tentative="1">
-      <w:start w:val="1"/>
-      <w:numFmt w:val="lowerLetter"/>
-      <w:lvlText w:val="%5."/>
-      <w:lvlJc w:val="left"/>
-      <w:pPr>
-        <w:ind w:left="3600" w:hanging="360"/>
-      </w:pPr>
-    </w:lvl>
-    <w:lvl w:ilvl="5" w:tplc="100A001B" w:tentative="1">
-      <w:start w:val="1"/>
-      <w:numFmt w:val="lowerRoman"/>
-      <w:lvlText w:val="%6."/>
-      <w:lvlJc w:val="right"/>
-      <w:pPr>
-        <w:ind w:left="4320" w:hanging="180"/>
-      </w:pPr>
-    </w:lvl>
-    <w:lvl w:ilvl="6" w:tplc="100A000F" w:tentative="1">
-      <w:start w:val="1"/>
-      <w:numFmt w:val="decimal"/>
-      <w:lvlText w:val="%7."/>
-      <w:lvlJc w:val="left"/>
-      <w:pPr>
-        <w:ind w:left="5040" w:hanging="360"/>
-      </w:pPr>
-    </w:lvl>
-    <w:lvl w:ilvl="7" w:tplc="100A0019" w:tentative="1">
-      <w:start w:val="1"/>
-      <w:numFmt w:val="lowerLetter"/>
-      <w:lvlText w:val="%8."/>
-      <w:lvlJc w:val="left"/>
-      <w:pPr>
-        <w:ind w:left="5760" w:hanging="360"/>
-      </w:pPr>
-    </w:lvl>
-    <w:lvl w:ilvl="8" w:tplc="100A001B" w:tentative="1">
-      <w:start w:val="1"/>
-      <w:numFmt w:val="lowerRoman"/>
-      <w:lvlText w:val="%9."/>
-      <w:lvlJc w:val="right"/>
-      <w:pPr>
-        <w:ind w:left="6480" w:hanging="180"/>
-      </w:pPr>
-    </w:lvl>
-  </w:abstractNum>
-  <w:abstractNum w:abstractNumId="7" w15:restartNumberingAfterBreak="0">
-    <w:nsid w:val="1BD321EA"/>
-    <w:multiLevelType w:val="multilevel"/>
-    <w:tmpl w:val="AF060CCE"/>
-    <w:lvl w:ilvl="0">
-      <w:start w:val="1"/>
-      <w:numFmt w:val="decimal"/>
-      <w:lvlText w:val="%1."/>
-      <w:lvlJc w:val="left"/>
-      <w:pPr>
-        <w:ind w:left="709" w:hanging="709"/>
-      </w:pPr>
-      <w:rPr>
-        <w:rFonts w:hint="default"/>
-      </w:rPr>
-    </w:lvl>
-    <w:lvl w:ilvl="1">
-      <w:start w:val="1"/>
-      <w:numFmt w:val="decimal"/>
-      <w:lvlText w:val="1.%2."/>
-      <w:lvlJc w:val="left"/>
-      <w:pPr>
-        <w:ind w:left="1440" w:hanging="360"/>
-      </w:pPr>
-      <w:rPr>
-        <w:rFonts w:ascii="Arial" w:hAnsi="Arial" w:hint="default"/>
-        <w:b/>
-        <w:i w:val="0"/>
-        <w:sz w:val="24"/>
-        <w:szCs w:val="24"/>
-      </w:rPr>
-    </w:lvl>
-    <w:lvl w:ilvl="2">
-      <w:start w:val="1"/>
-      <w:numFmt w:val="decimal"/>
-      <w:lvlText w:val="%1.%2.%3."/>
-      <w:lvlJc w:val="left"/>
-      <w:pPr>
-        <w:ind w:left="2160" w:hanging="180"/>
-      </w:pPr>
-      <w:rPr>
-        <w:rFonts w:hint="default"/>
-        <w:b/>
-        <w:i w:val="0"/>
-        <w:sz w:val="24"/>
-      </w:rPr>
-    </w:lvl>
-    <w:lvl w:ilvl="3">
-      <w:start w:val="1"/>
-      <w:numFmt w:val="decimal"/>
-      <w:lvlText w:val="%1.%2.%3.%4."/>
-      <w:lvlJc w:val="left"/>
-      <w:pPr>
-        <w:ind w:left="2880" w:hanging="360"/>
-      </w:pPr>
-      <w:rPr>
-        <w:rFonts w:hint="default"/>
-      </w:rPr>
-    </w:lvl>
-    <w:lvl w:ilvl="4">
-      <w:start w:val="1"/>
-      <w:numFmt w:val="decimal"/>
-      <w:lvlText w:val="%1.%2.%3.%4.%5."/>
-      <w:lvlJc w:val="left"/>
-      <w:pPr>
-        <w:ind w:left="3600" w:hanging="360"/>
-      </w:pPr>
-      <w:rPr>
-        <w:rFonts w:hint="default"/>
-      </w:rPr>
-    </w:lvl>
-    <w:lvl w:ilvl="5">
-      <w:start w:val="1"/>
-      <w:numFmt w:val="lowerRoman"/>
-      <w:lvlText w:val="%6."/>
-      <w:lvlJc w:val="right"/>
-      <w:pPr>
-        <w:ind w:left="4320" w:hanging="180"/>
-      </w:pPr>
-      <w:rPr>
-        <w:rFonts w:hint="default"/>
-      </w:rPr>
-    </w:lvl>
-    <w:lvl w:ilvl="6">
-      <w:start w:val="1"/>
-      <w:numFmt w:val="decimal"/>
-      <w:lvlText w:val="%7."/>
-      <w:lvlJc w:val="left"/>
-      <w:pPr>
-        <w:ind w:left="5040" w:hanging="360"/>
-      </w:pPr>
-      <w:rPr>
-        <w:rFonts w:hint="default"/>
-      </w:rPr>
-    </w:lvl>
-    <w:lvl w:ilvl="7">
-      <w:start w:val="1"/>
-      <w:numFmt w:val="lowerLetter"/>
-      <w:lvlText w:val="%8."/>
-      <w:lvlJc w:val="left"/>
-      <w:pPr>
-        <w:ind w:left="5760" w:hanging="360"/>
-      </w:pPr>
-      <w:rPr>
-        <w:rFonts w:hint="default"/>
-      </w:rPr>
-    </w:lvl>
-    <w:lvl w:ilvl="8">
-      <w:start w:val="1"/>
-      <w:numFmt w:val="lowerRoman"/>
-      <w:lvlText w:val="%9."/>
-      <w:lvlJc w:val="right"/>
-      <w:pPr>
-        <w:ind w:left="6480" w:hanging="180"/>
-      </w:pPr>
-      <w:rPr>
-        <w:rFonts w:hint="default"/>
-      </w:rPr>
-    </w:lvl>
-  </w:abstractNum>
-  <w:abstractNum w:abstractNumId="8" w15:restartNumberingAfterBreak="0">
+  <w:abstractNum w:abstractNumId="4" w15:restartNumberingAfterBreak="0">
     <w:nsid w:val="21C8228C"/>
     <w:multiLevelType w:val="hybridMultilevel"/>
     <w:tmpl w:val="9FAE7B5E"/>
@@ -43785,7 +43607,7 @@
       </w:pPr>
     </w:lvl>
   </w:abstractNum>
-  <w:abstractNum w:abstractNumId="9" w15:restartNumberingAfterBreak="0">
+  <w:abstractNum w:abstractNumId="5" w15:restartNumberingAfterBreak="0">
     <w:nsid w:val="29C05A36"/>
     <w:multiLevelType w:val="hybridMultilevel"/>
     <w:tmpl w:val="481CE82C"/>
@@ -43929,7 +43751,7 @@
       </w:pPr>
     </w:lvl>
   </w:abstractNum>
-  <w:abstractNum w:abstractNumId="10" w15:restartNumberingAfterBreak="0">
+  <w:abstractNum w:abstractNumId="6" w15:restartNumberingAfterBreak="0">
     <w:nsid w:val="34AC6AB0"/>
     <w:multiLevelType w:val="hybridMultilevel"/>
     <w:tmpl w:val="07FEF992"/>
@@ -44016,7 +43838,7 @@
       </w:pPr>
     </w:lvl>
   </w:abstractNum>
-  <w:abstractNum w:abstractNumId="11" w15:restartNumberingAfterBreak="0">
+  <w:abstractNum w:abstractNumId="7" w15:restartNumberingAfterBreak="0">
     <w:nsid w:val="368A788F"/>
     <w:multiLevelType w:val="multilevel"/>
     <w:tmpl w:val="4300BB8E"/>
@@ -44144,127 +43966,7 @@
       </w:rPr>
     </w:lvl>
   </w:abstractNum>
-  <w:abstractNum w:abstractNumId="12" w15:restartNumberingAfterBreak="0">
-    <w:nsid w:val="3E477B12"/>
-    <w:multiLevelType w:val="multilevel"/>
-    <w:tmpl w:val="04F47A84"/>
-    <w:lvl w:ilvl="0">
-      <w:start w:val="1"/>
-      <w:numFmt w:val="decimal"/>
-      <w:lvlText w:val="%1."/>
-      <w:lvlJc w:val="left"/>
-      <w:pPr>
-        <w:ind w:left="709" w:hanging="709"/>
-      </w:pPr>
-      <w:rPr>
-        <w:rFonts w:hint="default"/>
-      </w:rPr>
-    </w:lvl>
-    <w:lvl w:ilvl="1">
-      <w:start w:val="1"/>
-      <w:numFmt w:val="decimal"/>
-      <w:lvlText w:val="1.%2."/>
-      <w:lvlJc w:val="left"/>
-      <w:pPr>
-        <w:ind w:left="1440" w:hanging="360"/>
-      </w:pPr>
-      <w:rPr>
-        <w:rFonts w:ascii="Arial" w:hAnsi="Arial" w:hint="default"/>
-        <w:b/>
-        <w:i w:val="0"/>
-        <w:sz w:val="24"/>
-        <w:szCs w:val="24"/>
-      </w:rPr>
-    </w:lvl>
-    <w:lvl w:ilvl="2">
-      <w:start w:val="1"/>
-      <w:numFmt w:val="decimal"/>
-      <w:lvlText w:val="%1.%2.%3."/>
-      <w:lvlJc w:val="right"/>
-      <w:pPr>
-        <w:ind w:left="2160" w:hanging="180"/>
-      </w:pPr>
-      <w:rPr>
-        <w:rFonts w:ascii="Arial" w:hAnsi="Arial" w:hint="default"/>
-        <w:b/>
-        <w:i w:val="0"/>
-        <w:sz w:val="24"/>
-      </w:rPr>
-    </w:lvl>
-    <w:lvl w:ilvl="3">
-      <w:start w:val="1"/>
-      <w:numFmt w:val="decimal"/>
-      <w:lvlText w:val="%4."/>
-      <w:lvlJc w:val="left"/>
-      <w:pPr>
-        <w:ind w:left="2880" w:hanging="360"/>
-      </w:pPr>
-      <w:rPr>
-        <w:rFonts w:hint="default"/>
-      </w:rPr>
-    </w:lvl>
-    <w:lvl w:ilvl="4">
-      <w:start w:val="1"/>
-      <w:numFmt w:val="lowerLetter"/>
-      <w:lvlText w:val="%5."/>
-      <w:lvlJc w:val="left"/>
-      <w:pPr>
-        <w:ind w:left="3600" w:hanging="360"/>
-      </w:pPr>
-      <w:rPr>
-        <w:rFonts w:hint="default"/>
-      </w:rPr>
-    </w:lvl>
-    <w:lvl w:ilvl="5">
-      <w:start w:val="1"/>
-      <w:numFmt w:val="lowerRoman"/>
-      <w:lvlText w:val="%6."/>
-      <w:lvlJc w:val="right"/>
-      <w:pPr>
-        <w:ind w:left="4320" w:hanging="180"/>
-      </w:pPr>
-      <w:rPr>
-        <w:rFonts w:hint="default"/>
-      </w:rPr>
-    </w:lvl>
-    <w:lvl w:ilvl="6">
-      <w:start w:val="1"/>
-      <w:numFmt w:val="decimal"/>
-      <w:lvlText w:val="%7."/>
-      <w:lvlJc w:val="left"/>
-      <w:pPr>
-        <w:ind w:left="5040" w:hanging="360"/>
-      </w:pPr>
-      <w:rPr>
-        <w:rFonts w:hint="default"/>
-      </w:rPr>
-    </w:lvl>
-    <w:lvl w:ilvl="7">
-      <w:start w:val="1"/>
-      <w:numFmt w:val="lowerLetter"/>
-      <w:lvlText w:val="%8."/>
-      <w:lvlJc w:val="left"/>
-      <w:pPr>
-        <w:ind w:left="5760" w:hanging="360"/>
-      </w:pPr>
-      <w:rPr>
-        <w:rFonts w:hint="default"/>
-      </w:rPr>
-    </w:lvl>
-    <w:lvl w:ilvl="8">
-      <w:start w:val="1"/>
-      <w:numFmt w:val="lowerRoman"/>
-      <w:lvlText w:val="%9."/>
-      <w:lvlJc w:val="right"/>
-      <w:pPr>
-        <w:ind w:left="6480" w:hanging="180"/>
-      </w:pPr>
-      <w:rPr>
-        <w:rFonts w:hint="default"/>
-      </w:rPr>
-    </w:lvl>
-  </w:abstractNum>
-  <w:abstractNum w:abstractNumId="13" w15:restartNumberingAfterBreak="0">
+  <w:abstractNum w:abstractNumId="8" w15:restartNumberingAfterBreak="0">
     <w:nsid w:val="453A7BC2"/>
     <w:multiLevelType w:val="hybridMultilevel"/>
     <w:tmpl w:val="959AA252"/>
@@ -44379,7 +44081,7 @@
       </w:rPr>
     </w:lvl>
   </w:abstractNum>
-  <w:abstractNum w:abstractNumId="14" w15:restartNumberingAfterBreak="0">
+  <w:abstractNum w:abstractNumId="9" w15:restartNumberingAfterBreak="0">
     <w:nsid w:val="6B346AAB"/>
     <w:multiLevelType w:val="hybridMultilevel"/>
     <w:tmpl w:val="E292A50A"/>
@@ -44470,120 +44172,7 @@
       </w:pPr>
     </w:lvl>
   </w:abstractNum>
-  <w:abstractNum w:abstractNumId="15" w15:restartNumberingAfterBreak="0">
-    <w:nsid w:val="6C3614BE"/>
-    <w:multiLevelType w:val="hybridMultilevel"/>
-    <w:tmpl w:val="E8EAD6CC"/>
-    <w:lvl w:ilvl="0" w:tplc="100A0001">
-      <w:start w:val="1"/>
-      <w:numFmt w:val="bullet"/>
-      <w:lvlText w:val=""/>
-      <w:lvlJc w:val="left"/>
-      <w:pPr>
-        <w:ind w:left="1429" w:hanging="360"/>
-      </w:pPr>
-      <w:rPr>
-        <w:rFonts w:ascii="Symbol" w:hAnsi="Symbol" w:hint="default"/>
-      </w:rPr>
-    </w:lvl>
-    <w:lvl w:ilvl="1" w:tplc="100A0003" w:tentative="1">
-      <w:start w:val="1"/>
-      <w:numFmt w:val="bullet"/>
-      <w:lvlText w:val="o"/>
-      <w:lvlJc w:val="left"/>
-      <w:pPr>
-        <w:ind w:left="2149" w:hanging="360"/>
-      </w:pPr>
-      <w:rPr>
-        <w:rFonts w:ascii="Courier New" w:hAnsi="Courier New" w:cs="Courier New" w:hint="default"/>
-      </w:rPr>
-    </w:lvl>
-    <w:lvl w:ilvl="2" w:tplc="100A0005" w:tentative="1">
-      <w:start w:val="1"/>
-      <w:numFmt w:val="bullet"/>
-      <w:lvlText w:val=""/>
-      <w:lvlJc w:val="left"/>
-      <w:pPr>
-        <w:ind w:left="2869" w:hanging="360"/>
-      </w:pPr>
-      <w:rPr>
-        <w:rFonts w:ascii="Wingdings" w:hAnsi="Wingdings" w:hint="default"/>
-      </w:rPr>
-    </w:lvl>
-    <w:lvl w:ilvl="3" w:tplc="100A0001" w:tentative="1">
-      <w:start w:val="1"/>
-      <w:numFmt w:val="bullet"/>
-      <w:lvlText w:val=""/>
-      <w:lvlJc w:val="left"/>
-      <w:pPr>
-        <w:ind w:left="3589" w:hanging="360"/>
-      </w:pPr>
-      <w:rPr>
-        <w:rFonts w:ascii="Symbol" w:hAnsi="Symbol" w:hint="default"/>
-      </w:rPr>
-    </w:lvl>
-    <w:lvl w:ilvl="4" w:tplc="100A0003" w:tentative="1">
-      <w:start w:val="1"/>
-      <w:numFmt w:val="bullet"/>
-      <w:lvlText w:val="o"/>
-      <w:lvlJc w:val="left"/>
-      <w:pPr>
-        <w:ind w:left="4309" w:hanging="360"/>
-      </w:pPr>
-      <w:rPr>
-        <w:rFonts w:ascii="Courier New" w:hAnsi="Courier New" w:cs="Courier New" w:hint="default"/>
-      </w:rPr>
-    </w:lvl>
-    <w:lvl w:ilvl="5" w:tplc="100A0005" w:tentative="1">
-      <w:start w:val="1"/>
-      <w:numFmt w:val="bullet"/>
-      <w:lvlText w:val=""/>
-      <w:lvlJc w:val="left"/>
-      <w:pPr>
-        <w:ind w:left="5029" w:hanging="360"/>
-      </w:pPr>
-      <w:rPr>
-        <w:rFonts w:ascii="Wingdings" w:hAnsi="Wingdings" w:hint="default"/>
-      </w:rPr>
-    </w:lvl>
-    <w:lvl w:ilvl="6" w:tplc="100A0001" w:tentative="1">
-      <w:start w:val="1"/>
-      <w:numFmt w:val="bullet"/>
-      <w:lvlText w:val=""/>
-      <w:lvlJc w:val="left"/>
-      <w:pPr>
-        <w:ind w:left="5749" w:hanging="360"/>
-      </w:pPr>
-      <w:rPr>
-        <w:rFonts w:ascii="Symbol" w:hAnsi="Symbol" w:hint="default"/>
-      </w:rPr>
-    </w:lvl>
-    <w:lvl w:ilvl="7" w:tplc="100A0003" w:tentative="1">
-      <w:start w:val="1"/>
-      <w:numFmt w:val="bullet"/>
-      <w:lvlText w:val="o"/>
-      <w:lvlJc w:val="left"/>
-      <w:pPr>
-        <w:ind w:left="6469" w:hanging="360"/>
-      </w:pPr>
-      <w:rPr>
-        <w:rFonts w:ascii="Courier New" w:hAnsi="Courier New" w:cs="Courier New" w:hint="default"/>
-      </w:rPr>
-    </w:lvl>
-    <w:lvl w:ilvl="8" w:tplc="100A0005" w:tentative="1">
-      <w:start w:val="1"/>
-      <w:numFmt w:val="bullet"/>
-      <w:lvlText w:val=""/>
-      <w:lvlJc w:val="left"/>
-      <w:pPr>
-        <w:ind w:left="7189" w:hanging="360"/>
-      </w:pPr>
-      <w:rPr>
-        <w:rFonts w:ascii="Wingdings" w:hAnsi="Wingdings" w:hint="default"/>
-      </w:rPr>
-    </w:lvl>
-  </w:abstractNum>
-  <w:abstractNum w:abstractNumId="16" w15:restartNumberingAfterBreak="0">
+  <w:abstractNum w:abstractNumId="10" w15:restartNumberingAfterBreak="0">
     <w:nsid w:val="6F8C1DB8"/>
     <w:multiLevelType w:val="hybridMultilevel"/>
     <w:tmpl w:val="6F4877E8"/>
@@ -44674,370 +44263,17 @@
       </w:pPr>
     </w:lvl>
   </w:abstractNum>
-  <w:abstractNum w:abstractNumId="17" w15:restartNumberingAfterBreak="0">
-    <w:nsid w:val="724A6196"/>
-    <w:multiLevelType w:val="multilevel"/>
-    <w:tmpl w:val="B7CCA594"/>
-    <w:lvl w:ilvl="0">
-      <w:start w:val="1"/>
-      <w:numFmt w:val="decimal"/>
-      <w:lvlText w:val="%1."/>
-      <w:lvlJc w:val="left"/>
-      <w:pPr>
-        <w:ind w:left="709" w:hanging="709"/>
-      </w:pPr>
-      <w:rPr>
-        <w:rFonts w:hint="default"/>
-      </w:rPr>
-    </w:lvl>
-    <w:lvl w:ilvl="1">
-      <w:start w:val="1"/>
-      <w:numFmt w:val="decimal"/>
-      <w:lvlText w:val="1.%2."/>
-      <w:lvlJc w:val="left"/>
-      <w:pPr>
-        <w:ind w:left="1440" w:hanging="360"/>
-      </w:pPr>
-      <w:rPr>
-        <w:rFonts w:ascii="Arial" w:hAnsi="Arial" w:hint="default"/>
-        <w:b/>
-        <w:i w:val="0"/>
-        <w:sz w:val="24"/>
-        <w:szCs w:val="24"/>
-      </w:rPr>
-    </w:lvl>
-    <w:lvl w:ilvl="2">
-      <w:start w:val="1"/>
-      <w:numFmt w:val="decimal"/>
-      <w:lvlText w:val="%1.%2.%3."/>
-      <w:lvlJc w:val="left"/>
-      <w:pPr>
-        <w:ind w:left="2160" w:hanging="180"/>
-      </w:pPr>
-      <w:rPr>
-        <w:rFonts w:hint="default"/>
-        <w:b/>
-        <w:i w:val="0"/>
-        <w:sz w:val="24"/>
-      </w:rPr>
-    </w:lvl>
-    <w:lvl w:ilvl="3">
-      <w:start w:val="1"/>
-      <w:numFmt w:val="decimal"/>
-      <w:lvlText w:val="%4."/>
-      <w:lvlJc w:val="left"/>
-      <w:pPr>
-        <w:ind w:left="2880" w:hanging="360"/>
-      </w:pPr>
-      <w:rPr>
-        <w:rFonts w:hint="default"/>
-      </w:rPr>
-    </w:lvl>
-    <w:lvl w:ilvl="4">
-      <w:start w:val="1"/>
-      <w:numFmt w:val="lowerLetter"/>
-      <w:lvlText w:val="%5."/>
-      <w:lvlJc w:val="left"/>
-      <w:pPr>
-        <w:ind w:left="3600" w:hanging="360"/>
-      </w:pPr>
-      <w:rPr>
-        <w:rFonts w:hint="default"/>
-      </w:rPr>
-    </w:lvl>
-    <w:lvl w:ilvl="5">
-      <w:start w:val="1"/>
-      <w:numFmt w:val="lowerRoman"/>
-      <w:lvlText w:val="%6."/>
-      <w:lvlJc w:val="right"/>
-      <w:pPr>
-        <w:ind w:left="4320" w:hanging="180"/>
-      </w:pPr>
-      <w:rPr>
-        <w:rFonts w:hint="default"/>
-      </w:rPr>
-    </w:lvl>
-    <w:lvl w:ilvl="6">
-      <w:start w:val="1"/>
-      <w:numFmt w:val="decimal"/>
-      <w:lvlText w:val="%7."/>
-      <w:lvlJc w:val="left"/>
-      <w:pPr>
-        <w:ind w:left="5040" w:hanging="360"/>
-      </w:pPr>
-      <w:rPr>
-        <w:rFonts w:hint="default"/>
-      </w:rPr>
-    </w:lvl>
-    <w:lvl w:ilvl="7">
-      <w:start w:val="1"/>
-      <w:numFmt w:val="lowerLetter"/>
-      <w:lvlText w:val="%8."/>
-      <w:lvlJc w:val="left"/>
-      <w:pPr>
-        <w:ind w:left="5760" w:hanging="360"/>
-      </w:pPr>
-      <w:rPr>
-        <w:rFonts w:hint="default"/>
-      </w:rPr>
-    </w:lvl>
-    <w:lvl w:ilvl="8">
-      <w:start w:val="1"/>
-      <w:numFmt w:val="lowerRoman"/>
-      <w:lvlText w:val="%9."/>
-      <w:lvlJc w:val="right"/>
-      <w:pPr>
-        <w:ind w:left="6480" w:hanging="180"/>
-      </w:pPr>
-      <w:rPr>
-        <w:rFonts w:hint="default"/>
-      </w:rPr>
-    </w:lvl>
-  </w:abstractNum>
-  <w:abstractNum w:abstractNumId="18" w15:restartNumberingAfterBreak="0">
-    <w:nsid w:val="772E7A78"/>
-    <w:multiLevelType w:val="multilevel"/>
-    <w:tmpl w:val="257EBD72"/>
-    <w:lvl w:ilvl="0">
-      <w:start w:val="1"/>
-      <w:numFmt w:val="decimal"/>
-      <w:lvlText w:val="%1."/>
-      <w:lvlJc w:val="left"/>
-      <w:pPr>
-        <w:ind w:left="709" w:hanging="709"/>
-      </w:pPr>
-      <w:rPr>
-        <w:rFonts w:hint="default"/>
-      </w:rPr>
-    </w:lvl>
-    <w:lvl w:ilvl="1">
-      <w:start w:val="1"/>
-      <w:numFmt w:val="decimal"/>
-      <w:lvlText w:val="1.%2."/>
-      <w:lvlJc w:val="left"/>
-      <w:pPr>
-        <w:ind w:left="1440" w:hanging="360"/>
-      </w:pPr>
-      <w:rPr>
-        <w:rFonts w:ascii="Arial" w:hAnsi="Arial" w:hint="default"/>
-        <w:b/>
-        <w:i w:val="0"/>
-        <w:sz w:val="24"/>
-        <w:szCs w:val="24"/>
-      </w:rPr>
-    </w:lvl>
-    <w:lvl w:ilvl="2">
-      <w:start w:val="1"/>
-      <w:numFmt w:val="decimal"/>
-      <w:lvlText w:val="%1.%2.%3."/>
-      <w:lvlJc w:val="right"/>
-      <w:pPr>
-        <w:ind w:left="2160" w:hanging="180"/>
-      </w:pPr>
-      <w:rPr>
-        <w:rFonts w:ascii="Arial" w:hAnsi="Arial" w:hint="default"/>
-        <w:b/>
-        <w:i w:val="0"/>
-        <w:sz w:val="24"/>
-      </w:rPr>
-    </w:lvl>
-    <w:lvl w:ilvl="3">
-      <w:start w:val="1"/>
-      <w:numFmt w:val="decimal"/>
-      <w:lvlText w:val="%4."/>
-      <w:lvlJc w:val="left"/>
-      <w:pPr>
-        <w:ind w:left="2880" w:hanging="360"/>
-      </w:pPr>
-      <w:rPr>
-        <w:rFonts w:hint="default"/>
-      </w:rPr>
-    </w:lvl>
-    <w:lvl w:ilvl="4">
-      <w:start w:val="1"/>
-      <w:numFmt w:val="lowerLetter"/>
-      <w:lvlText w:val="%5."/>
-      <w:lvlJc w:val="left"/>
-      <w:pPr>
-        <w:ind w:left="3600" w:hanging="360"/>
-      </w:pPr>
-      <w:rPr>
-        <w:rFonts w:hint="default"/>
-      </w:rPr>
-    </w:lvl>
-    <w:lvl w:ilvl="5">
-      <w:start w:val="1"/>
-      <w:numFmt w:val="lowerRoman"/>
-      <w:lvlText w:val="%6."/>
-      <w:lvlJc w:val="right"/>
-      <w:pPr>
-        <w:ind w:left="4320" w:hanging="180"/>
-      </w:pPr>
-      <w:rPr>
-        <w:rFonts w:hint="default"/>
-      </w:rPr>
-    </w:lvl>
-    <w:lvl w:ilvl="6">
-      <w:start w:val="1"/>
-      <w:numFmt w:val="decimal"/>
-      <w:lvlText w:val="%7."/>
-      <w:lvlJc w:val="left"/>
-      <w:pPr>
-        <w:ind w:left="5040" w:hanging="360"/>
-      </w:pPr>
-      <w:rPr>
-        <w:rFonts w:hint="default"/>
-      </w:rPr>
-    </w:lvl>
-    <w:lvl w:ilvl="7">
-      <w:start w:val="1"/>
-      <w:numFmt w:val="lowerLetter"/>
-      <w:lvlText w:val="%8."/>
-      <w:lvlJc w:val="left"/>
-      <w:pPr>
-        <w:ind w:left="5760" w:hanging="360"/>
-      </w:pPr>
-      <w:rPr>
-        <w:rFonts w:hint="default"/>
-      </w:rPr>
-    </w:lvl>
-    <w:lvl w:ilvl="8">
-      <w:start w:val="1"/>
-      <w:numFmt w:val="lowerRoman"/>
-      <w:lvlText w:val="%9."/>
-      <w:lvlJc w:val="right"/>
-      <w:pPr>
-        <w:ind w:left="6480" w:hanging="180"/>
-      </w:pPr>
-      <w:rPr>
-        <w:rFonts w:hint="default"/>
-      </w:rPr>
-    </w:lvl>
-  </w:abstractNum>
-  <w:abstractNum w:abstractNumId="19" w15:restartNumberingAfterBreak="0">
-    <w:nsid w:val="7BDC6F8A"/>
-    <w:multiLevelType w:val="hybridMultilevel"/>
-    <w:tmpl w:val="99E8C3D2"/>
-    <w:lvl w:ilvl="0" w:tplc="100A0001">
-      <w:start w:val="1"/>
-      <w:numFmt w:val="bullet"/>
-      <w:lvlText w:val=""/>
-      <w:lvlJc w:val="left"/>
-      <w:pPr>
-        <w:ind w:left="1287" w:hanging="360"/>
-      </w:pPr>
-      <w:rPr>
-        <w:rFonts w:ascii="Symbol" w:hAnsi="Symbol" w:hint="default"/>
-      </w:rPr>
-    </w:lvl>
-    <w:lvl w:ilvl="1" w:tplc="100A0003" w:tentative="1">
-      <w:start w:val="1"/>
-      <w:numFmt w:val="bullet"/>
-      <w:lvlText w:val="o"/>
-      <w:lvlJc w:val="left"/>
-      <w:pPr>
-        <w:ind w:left="2007" w:hanging="360"/>
-      </w:pPr>
-      <w:rPr>
-        <w:rFonts w:ascii="Courier New" w:hAnsi="Courier New" w:cs="Courier New" w:hint="default"/>
-      </w:rPr>
-    </w:lvl>
-    <w:lvl w:ilvl="2" w:tplc="100A0005" w:tentative="1">
-      <w:start w:val="1"/>
-      <w:numFmt w:val="bullet"/>
-      <w:lvlText w:val=""/>
-      <w:lvlJc w:val="left"/>
-      <w:pPr>
-        <w:ind w:left="2727" w:hanging="360"/>
-      </w:pPr>
-      <w:rPr>
-        <w:rFonts w:ascii="Wingdings" w:hAnsi="Wingdings" w:hint="default"/>
-      </w:rPr>
-    </w:lvl>
-    <w:lvl w:ilvl="3" w:tplc="100A0001" w:tentative="1">
-      <w:start w:val="1"/>
-      <w:numFmt w:val="bullet"/>
-      <w:lvlText w:val=""/>
-      <w:lvlJc w:val="left"/>
-      <w:pPr>
-        <w:ind w:left="3447" w:hanging="360"/>
-      </w:pPr>
-      <w:rPr>
-        <w:rFonts w:ascii="Symbol" w:hAnsi="Symbol" w:hint="default"/>
-      </w:rPr>
-    </w:lvl>
-    <w:lvl w:ilvl="4" w:tplc="100A0003" w:tentative="1">
-      <w:start w:val="1"/>
-      <w:numFmt w:val="bullet"/>
-      <w:lvlText w:val="o"/>
-      <w:lvlJc w:val="left"/>
-      <w:pPr>
-        <w:ind w:left="4167" w:hanging="360"/>
-      </w:pPr>
-      <w:rPr>
-        <w:rFonts w:ascii="Courier New" w:hAnsi="Courier New" w:cs="Courier New" w:hint="default"/>
-      </w:rPr>
-    </w:lvl>
-    <w:lvl w:ilvl="5" w:tplc="100A0005" w:tentative="1">
-      <w:start w:val="1"/>
-      <w:numFmt w:val="bullet"/>
-      <w:lvlText w:val=""/>
-      <w:lvlJc w:val="left"/>
-      <w:pPr>
-        <w:ind w:left="4887" w:hanging="360"/>
-      </w:pPr>
-      <w:rPr>
-        <w:rFonts w:ascii="Wingdings" w:hAnsi="Wingdings" w:hint="default"/>
-      </w:rPr>
-    </w:lvl>
-    <w:lvl w:ilvl="6" w:tplc="100A0001" w:tentative="1">
-      <w:start w:val="1"/>
-      <w:numFmt w:val="bullet"/>
-      <w:lvlText w:val=""/>
-      <w:lvlJc w:val="left"/>
-      <w:pPr>
-        <w:ind w:left="5607" w:hanging="360"/>
-      </w:pPr>
-      <w:rPr>
-        <w:rFonts w:ascii="Symbol" w:hAnsi="Symbol" w:hint="default"/>
-      </w:rPr>
-    </w:lvl>
-    <w:lvl w:ilvl="7" w:tplc="100A0003" w:tentative="1">
-      <w:start w:val="1"/>
-      <w:numFmt w:val="bullet"/>
-      <w:lvlText w:val="o"/>
-      <w:lvlJc w:val="left"/>
-      <w:pPr>
-        <w:ind w:left="6327" w:hanging="360"/>
-      </w:pPr>
-      <w:rPr>
-        <w:rFonts w:ascii="Courier New" w:hAnsi="Courier New" w:cs="Courier New" w:hint="default"/>
-      </w:rPr>
-    </w:lvl>
-    <w:lvl w:ilvl="8" w:tplc="100A0005" w:tentative="1">
-      <w:start w:val="1"/>
-      <w:numFmt w:val="bullet"/>
-      <w:lvlText w:val=""/>
-      <w:lvlJc w:val="left"/>
-      <w:pPr>
-        <w:ind w:left="7047" w:hanging="360"/>
-      </w:pPr>
-      <w:rPr>
-        <w:rFonts w:ascii="Wingdings" w:hAnsi="Wingdings" w:hint="default"/>
-      </w:rPr>
-    </w:lvl>
-  </w:abstractNum>
   <w:num w:numId="1">
-    <w:abstractNumId w:val="15"/>
+    <w:abstractNumId w:val="4"/>
   </w:num>
   <w:num w:numId="2">
-    <w:abstractNumId w:val="8"/>
+    <w:abstractNumId w:val="9"/>
   </w:num>
   <w:num w:numId="3">
-    <w:abstractNumId w:val="12"/>
+    <w:abstractNumId w:val="7"/>
   </w:num>
   <w:num w:numId="4">
-    <w:abstractNumId w:val="12"/>
+    <w:abstractNumId w:val="7"/>
     <w:lvlOverride w:ilvl="0">
       <w:startOverride w:val="1"/>
     </w:lvlOverride>
@@ -45067,166 +44303,76 @@
     </w:lvlOverride>
   </w:num>
   <w:num w:numId="5">
-    <w:abstractNumId w:val="14"/>
+    <w:abstractNumId w:val="3"/>
   </w:num>
   <w:num w:numId="6">
-    <w:abstractNumId w:val="3"/>
+    <w:abstractNumId w:val="0"/>
   </w:num>
   <w:num w:numId="7">
-    <w:abstractNumId w:val="12"/>
-    <w:lvlOverride w:ilvl="0">
-      <w:startOverride w:val="1"/>
-    </w:lvlOverride>
-    <w:lvlOverride w:ilvl="1">
-      <w:startOverride w:val="1"/>
-    </w:lvlOverride>
-    <w:lvlOverride w:ilvl="2">
-      <w:startOverride w:val="1"/>
-    </w:lvlOverride>
-    <w:lvlOverride w:ilvl="3">
-      <w:startOverride w:val="1"/>
-    </w:lvlOverride>
-    <w:lvlOverride w:ilvl="4">
-      <w:startOverride w:val="1"/>
-    </w:lvlOverride>
-    <w:lvlOverride w:ilvl="5">
-      <w:startOverride w:val="1"/>
-    </w:lvlOverride>
-    <w:lvlOverride w:ilvl="6">
-      <w:startOverride w:val="1"/>
-    </w:lvlOverride>
-    <w:lvlOverride w:ilvl="7">
-      <w:startOverride w:val="1"/>
-    </w:lvlOverride>
-    <w:lvlOverride w:ilvl="8">
-      <w:startOverride w:val="1"/>
-    </w:lvlOverride>
+    <w:abstractNumId w:val="8"/>
   </w:num>
   <w:num w:numId="8">
-    <w:abstractNumId w:val="18"/>
+    <w:abstractNumId w:val="5"/>
   </w:num>
   <w:num w:numId="9">
-    <w:abstractNumId w:val="17"/>
+    <w:abstractNumId w:val="6"/>
   </w:num>
   <w:num w:numId="10">
-    <w:abstractNumId w:val="17"/>
+    <w:abstractNumId w:val="10"/>
+  </w:num>
+  <w:num w:numId="11">
+    <w:abstractNumId w:val="1"/>
+  </w:num>
+  <w:num w:numId="12">
+    <w:abstractNumId w:val="2"/>
+  </w:num>
+  <w:num w:numId="13">
+    <w:abstractNumId w:val="2"/>
     <w:lvlOverride w:ilvl="0">
       <w:startOverride w:val="1"/>
     </w:lvlOverride>
   </w:num>
-  <w:num w:numId="11">
-    <w:abstractNumId w:val="17"/>
+  <w:num w:numId="14">
+    <w:abstractNumId w:val="2"/>
     <w:lvlOverride w:ilvl="0">
       <w:startOverride w:val="1"/>
     </w:lvlOverride>
   </w:num>
-  <w:num w:numId="12">
-    <w:abstractNumId w:val="17"/>
+  <w:num w:numId="15">
+    <w:abstractNumId w:val="2"/>
     <w:lvlOverride w:ilvl="0">
       <w:startOverride w:val="1"/>
     </w:lvlOverride>
-    <w:lvlOverride w:ilvl="1">
-      <w:startOverride w:val="1"/>
-    </w:lvlOverride>
-    <w:lvlOverride w:ilvl="2">
-      <w:startOverride w:val="1"/>
-    </w:lvlOverride>
-    <w:lvlOverride w:ilvl="3">
-      <w:startOverride w:val="1"/>
-    </w:lvlOverride>
-    <w:lvlOverride w:ilvl="4">
-      <w:startOverride w:val="1"/>
-    </w:lvlOverride>
-    <w:lvlOverride w:ilvl="5">
-      <w:startOverride w:val="1"/>
-    </w:lvlOverride>
-    <w:lvlOverride w:ilvl="6">
-      <w:startOverride w:val="1"/>
-    </w:lvlOverride>
-    <w:lvlOverride w:ilvl="7">
-      <w:startOverride w:val="1"/>
-    </w:lvlOverride>
-    <w:lvlOverride w:ilvl="8">
-      <w:startOverride w:val="1"/>
-    </w:lvlOverride>
-  </w:num>
-  <w:num w:numId="13">
-    <w:abstractNumId w:val="17"/>
-    <w:lvlOverride w:ilvl="0">
-      <w:startOverride w:val="1"/>
-    </w:lvlOverride>
-    <w:lvlOverride w:ilvl="1">
-      <w:startOverride w:val="1"/>
-    </w:lvlOverride>
-    <w:lvlOverride w:ilvl="2">
-      <w:startOverride w:val="1"/>
-    </w:lvlOverride>
-    <w:lvlOverride w:ilvl="3">
-      <w:startOverride w:val="1"/>
-    </w:lvlOverride>
-    <w:lvlOverride w:ilvl="4">
-      <w:startOverride w:val="1"/>
-    </w:lvlOverride>
-    <w:lvlOverride w:ilvl="5">
-      <w:startOverride w:val="1"/>
-    </w:lvlOverride>
-    <w:lvlOverride w:ilvl="6">
-      <w:startOverride w:val="1"/>
-    </w:lvlOverride>
-    <w:lvlOverride w:ilvl="7">
-      <w:startOverride w:val="1"/>
-    </w:lvlOverride>
-    <w:lvlOverride w:ilvl="8">
-      <w:startOverride w:val="1"/>
-    </w:lvlOverride>
-  </w:num>
-  <w:num w:numId="14">
-    <w:abstractNumId w:val="7"/>
-  </w:num>
-  <w:num w:numId="15">
-    <w:abstractNumId w:val="11"/>
   </w:num>
   <w:num w:numId="16">
-    <w:abstractNumId w:val="11"/>
+    <w:abstractNumId w:val="2"/>
     <w:lvlOverride w:ilvl="0">
-      <w:startOverride w:val="1"/>
-    </w:lvlOverride>
-    <w:lvlOverride w:ilvl="1">
-      <w:startOverride w:val="1"/>
-    </w:lvlOverride>
-    <w:lvlOverride w:ilvl="2">
-      <w:startOverride w:val="1"/>
-    </w:lvlOverride>
-    <w:lvlOverride w:ilvl="3">
-      <w:startOverride w:val="1"/>
-    </w:lvlOverride>
-    <w:lvlOverride w:ilvl="4">
-      <w:startOverride w:val="1"/>
-    </w:lvlOverride>
-    <w:lvlOverride w:ilvl="5">
-      <w:startOverride w:val="1"/>
-    </w:lvlOverride>
-    <w:lvlOverride w:ilvl="6">
-      <w:startOverride w:val="1"/>
-    </w:lvlOverride>
-    <w:lvlOverride w:ilvl="7">
-      <w:startOverride w:val="1"/>
-    </w:lvlOverride>
-    <w:lvlOverride w:ilvl="8">
       <w:startOverride w:val="1"/>
     </w:lvlOverride>
   </w:num>
   <w:num w:numId="17">
-    <w:abstractNumId w:val="5"/>
+    <w:abstractNumId w:val="2"/>
+    <w:lvlOverride w:ilvl="0">
+      <w:startOverride w:val="1"/>
+    </w:lvlOverride>
   </w:num>
   <w:num w:numId="18">
-    <w:abstractNumId w:val="0"/>
+    <w:abstractNumId w:val="2"/>
+    <w:lvlOverride w:ilvl="0">
+      <w:startOverride w:val="1"/>
+    </w:lvlOverride>
   </w:num>
   <w:num w:numId="19">
-    <w:abstractNumId w:val="13"/>
+    <w:abstractNumId w:val="2"/>
+    <w:lvlOverride w:ilvl="0">
+      <w:startOverride w:val="1"/>
+    </w:lvlOverride>
   </w:num>
   <w:num w:numId="20">
     <w:abstractNumId w:val="2"/>
+    <w:lvlOverride w:ilvl="0">
+      <w:startOverride w:val="1"/>
+    </w:lvlOverride>
   </w:num>
   <w:num w:numId="21">
     <w:abstractNumId w:val="2"/>
@@ -45235,128 +44381,54 @@
     </w:lvlOverride>
   </w:num>
   <w:num w:numId="22">
-    <w:abstractNumId w:val="9"/>
+    <w:abstractNumId w:val="2"/>
+    <w:lvlOverride w:ilvl="0">
+      <w:startOverride w:val="1"/>
+    </w:lvlOverride>
   </w:num>
   <w:num w:numId="23">
-    <w:abstractNumId w:val="10"/>
+    <w:abstractNumId w:val="2"/>
+    <w:lvlOverride w:ilvl="0">
+      <w:startOverride w:val="1"/>
+    </w:lvlOverride>
   </w:num>
   <w:num w:numId="24">
-    <w:abstractNumId w:val="6"/>
+    <w:abstractNumId w:val="2"/>
+    <w:lvlOverride w:ilvl="0">
+      <w:startOverride w:val="1"/>
+    </w:lvlOverride>
   </w:num>
   <w:num w:numId="25">
-    <w:abstractNumId w:val="16"/>
+    <w:abstractNumId w:val="2"/>
+    <w:lvlOverride w:ilvl="0">
+      <w:startOverride w:val="1"/>
+    </w:lvlOverride>
   </w:num>
   <w:num w:numId="26">
-    <w:abstractNumId w:val="1"/>
+    <w:abstractNumId w:val="2"/>
+    <w:lvlOverride w:ilvl="0">
+      <w:startOverride w:val="1"/>
+    </w:lvlOverride>
   </w:num>
   <w:num w:numId="27">
-    <w:abstractNumId w:val="1"/>
+    <w:abstractNumId w:val="2"/>
     <w:lvlOverride w:ilvl="0">
       <w:startOverride w:val="1"/>
     </w:lvlOverride>
   </w:num>
   <w:num w:numId="28">
-    <w:abstractNumId w:val="4"/>
-  </w:num>
-  <w:num w:numId="29">
-    <w:abstractNumId w:val="19"/>
-  </w:num>
-  <w:num w:numId="30">
-    <w:abstractNumId w:val="9"/>
+    <w:abstractNumId w:val="2"/>
     <w:lvlOverride w:ilvl="0">
       <w:startOverride w:val="1"/>
     </w:lvlOverride>
   </w:num>
-  <w:num w:numId="31">
-    <w:abstractNumId w:val="9"/>
+  <w:num w:numId="29">
+    <w:abstractNumId w:val="2"/>
     <w:lvlOverride w:ilvl="0">
       <w:startOverride w:val="1"/>
     </w:lvlOverride>
   </w:num>
-  <w:num w:numId="32">
-    <w:abstractNumId w:val="9"/>
-    <w:lvlOverride w:ilvl="0">
-      <w:startOverride w:val="1"/>
-    </w:lvlOverride>
-  </w:num>
-  <w:num w:numId="33">
-    <w:abstractNumId w:val="9"/>
-    <w:lvlOverride w:ilvl="0">
-      <w:startOverride w:val="1"/>
-    </w:lvlOverride>
-  </w:num>
-  <w:num w:numId="34">
-    <w:abstractNumId w:val="9"/>
-    <w:lvlOverride w:ilvl="0">
-      <w:startOverride w:val="1"/>
-    </w:lvlOverride>
-  </w:num>
-  <w:num w:numId="35">
-    <w:abstractNumId w:val="9"/>
-    <w:lvlOverride w:ilvl="0">
-      <w:startOverride w:val="1"/>
-    </w:lvlOverride>
-  </w:num>
-  <w:num w:numId="36">
-    <w:abstractNumId w:val="9"/>
-    <w:lvlOverride w:ilvl="0">
-      <w:startOverride w:val="1"/>
-    </w:lvlOverride>
-  </w:num>
-  <w:num w:numId="37">
-    <w:abstractNumId w:val="9"/>
-    <w:lvlOverride w:ilvl="0">
-      <w:startOverride w:val="1"/>
-    </w:lvlOverride>
-  </w:num>
-  <w:num w:numId="38">
-    <w:abstractNumId w:val="9"/>
-    <w:lvlOverride w:ilvl="0">
-      <w:startOverride w:val="1"/>
-    </w:lvlOverride>
-  </w:num>
-  <w:num w:numId="39">
-    <w:abstractNumId w:val="9"/>
-    <w:lvlOverride w:ilvl="0">
-      <w:startOverride w:val="1"/>
-    </w:lvlOverride>
-  </w:num>
-  <w:num w:numId="40">
-    <w:abstractNumId w:val="9"/>
-    <w:lvlOverride w:ilvl="0">
-      <w:startOverride w:val="1"/>
-    </w:lvlOverride>
-  </w:num>
-  <w:num w:numId="41">
-    <w:abstractNumId w:val="9"/>
-    <w:lvlOverride w:ilvl="0">
-      <w:startOverride w:val="1"/>
-    </w:lvlOverride>
-  </w:num>
-  <w:num w:numId="42">
-    <w:abstractNumId w:val="9"/>
-    <w:lvlOverride w:ilvl="0">
-      <w:startOverride w:val="1"/>
-    </w:lvlOverride>
-  </w:num>
-  <w:num w:numId="43">
-    <w:abstractNumId w:val="9"/>
-    <w:lvlOverride w:ilvl="0">
-      <w:startOverride w:val="1"/>
-    </w:lvlOverride>
-  </w:num>
-  <w:num w:numId="44">
-    <w:abstractNumId w:val="9"/>
-    <w:lvlOverride w:ilvl="0">
-      <w:startOverride w:val="1"/>
-    </w:lvlOverride>
-  </w:num>
-  <w:num w:numId="45">
-    <w:abstractNumId w:val="9"/>
-    <w:lvlOverride w:ilvl="0">
-      <w:startOverride w:val="1"/>
-    </w:lvlOverride>
-  </w:num>
+  <w:numIdMacAtCleanup w:val="29"/>
 </w:numbering>
 </file>
 
@@ -46009,7 +45081,7 @@
     <w:rsid w:val="003D101D"/>
     <w:pPr>
       <w:numPr>
-        <w:numId w:val="15"/>
+        <w:numId w:val="3"/>
       </w:numPr>
     </w:pPr>
   </w:style>
@@ -46037,7 +45109,7 @@
     <w:pPr>
       <w:numPr>
         <w:ilvl w:val="1"/>
-        <w:numId w:val="16"/>
+        <w:numId w:val="4"/>
       </w:numPr>
       <w:tabs>
         <w:tab w:val="clear" w:pos="567"/>
@@ -46059,7 +45131,7 @@
     <w:rsid w:val="00597B87"/>
     <w:pPr>
       <w:numPr>
-        <w:numId w:val="5"/>
+        <w:numId w:val="2"/>
       </w:numPr>
       <w:tabs>
         <w:tab w:val="left" w:pos="1560"/>
@@ -46134,7 +45206,7 @@
     <w:pPr>
       <w:numPr>
         <w:ilvl w:val="2"/>
-        <w:numId w:val="15"/>
+        <w:numId w:val="3"/>
       </w:numPr>
       <w:ind w:left="2127" w:hanging="1134"/>
     </w:pPr>
@@ -46158,7 +45230,7 @@
     <w:rsid w:val="00521C37"/>
     <w:pPr>
       <w:numPr>
-        <w:numId w:val="17"/>
+        <w:numId w:val="5"/>
       </w:numPr>
       <w:ind w:left="709" w:hanging="709"/>
       <w:contextualSpacing/>
@@ -46188,7 +45260,7 @@
     <w:pPr>
       <w:numPr>
         <w:ilvl w:val="1"/>
-        <w:numId w:val="17"/>
+        <w:numId w:val="5"/>
       </w:numPr>
       <w:tabs>
         <w:tab w:val="left" w:pos="1418"/>
@@ -46273,7 +45345,7 @@
     <w:rsid w:val="00597B87"/>
     <w:pPr>
       <w:numPr>
-        <w:numId w:val="18"/>
+        <w:numId w:val="6"/>
       </w:numPr>
       <w:tabs>
         <w:tab w:val="left" w:pos="1418"/>
@@ -46370,7 +45442,7 @@
     <w:pPr>
       <w:numPr>
         <w:ilvl w:val="4"/>
-        <w:numId w:val="19"/>
+        <w:numId w:val="7"/>
       </w:numPr>
       <w:tabs>
         <w:tab w:val="clear" w:pos="1418"/>
@@ -46444,7 +45516,7 @@
     <w:rsid w:val="001E48F0"/>
     <w:pPr>
       <w:numPr>
-        <w:numId w:val="28"/>
+        <w:numId w:val="12"/>
       </w:numPr>
       <w:ind w:hanging="720"/>
     </w:pPr>
@@ -46461,7 +45533,7 @@
     <w:rsid w:val="0068593B"/>
     <w:pPr>
       <w:numPr>
-        <w:numId w:val="22"/>
+        <w:numId w:val="8"/>
       </w:numPr>
     </w:pPr>
   </w:style>
@@ -46494,7 +45566,7 @@
     <w:rsid w:val="003B257C"/>
     <w:pPr>
       <w:numPr>
-        <w:numId w:val="23"/>
+        <w:numId w:val="9"/>
       </w:numPr>
       <w:tabs>
         <w:tab w:val="left" w:pos="851"/>
@@ -46742,7 +45814,7 @@
     <w:rsid w:val="00E823A3"/>
     <w:pPr>
       <w:numPr>
-        <w:numId w:val="26"/>
+        <w:numId w:val="11"/>
       </w:numPr>
       <w:ind w:left="851" w:hanging="567"/>
     </w:pPr>
@@ -46778,7 +45850,7 @@
     <w:rsid w:val="001C3FEF"/>
     <w:pPr>
       <w:numPr>
-        <w:numId w:val="25"/>
+        <w:numId w:val="10"/>
       </w:numPr>
       <w:tabs>
         <w:tab w:val="left" w:pos="851"/>
@@ -47216,7 +46288,7 @@
 </file>
 
 <file path=customXml/itemProps1.xml><?xml version="1.0" encoding="utf-8"?>
-<ds:datastoreItem xmlns:ds="http://schemas.openxmlformats.org/officeDocument/2006/customXml" ds:itemID="{096ACB2A-A20B-4F0F-9967-CB752C73BE78}">
+<ds:datastoreItem xmlns:ds="http://schemas.openxmlformats.org/officeDocument/2006/customXml" ds:itemID="{C22CD95F-4D7B-4607-A14F-758F36593141}">
   <ds:schemaRefs>
     <ds:schemaRef ds:uri="http://schemas.openxmlformats.org/officeDocument/2006/bibliography"/>
   </ds:schemaRefs>

</xml_diff>

<commit_message>
agregando datos de Guatemala
</commit_message>
<xml_diff>
--- a/TESIS_2016.docx
+++ b/TESIS_2016.docx
@@ -15611,14 +15611,30 @@
         <w:rPr>
           <w:lang w:val="es-ES"/>
         </w:rPr>
-        <w:t xml:space="preserve">Lo primordial de nuestro proyecto es que el repaso de la ortografía sea lo menos tediosa posible; que se logre utilizar la aplicación en tiempos libres para </w:t>
-      </w:r>
+        <w:t xml:space="preserve">Por </w:t>
+      </w:r>
+      <w:bookmarkStart w:id="17" w:name="_GoBack"/>
+      <w:bookmarkEnd w:id="17"/>
+    </w:p>
+    <w:p>
+      <w:pPr>
+        <w:rPr>
+          <w:lang w:val="es-ES"/>
+        </w:rPr>
+      </w:pPr>
+    </w:p>
+    <w:p>
+      <w:pPr>
+        <w:rPr>
+          <w:lang w:val="es-ES"/>
+        </w:rPr>
+      </w:pPr>
       <w:r>
         <w:rPr>
           <w:lang w:val="es-ES"/>
         </w:rPr>
         <w:lastRenderedPageBreak/>
-        <w:t>que sea capaz de entretener, reforzar y retroalimentar todo lo referente a su progreso en la aplicación.</w:t>
+        <w:t>Lo primordial de nuestro proyecto es que el repaso de la ortografía sea lo menos tediosa posible; que se logre utilizar la aplicación en tiempos libres para que sea capaz de entretener, reforzar y retroalimentar todo lo referente a su progreso en la aplicación.</w:t>
       </w:r>
       <w:r>
         <w:rPr>
@@ -15704,12 +15720,12 @@
       <w:pPr>
         <w:pStyle w:val="Captulos"/>
       </w:pPr>
-      <w:bookmarkStart w:id="17" w:name="_Toc482726742"/>
+      <w:bookmarkStart w:id="18" w:name="_Toc482726742"/>
       <w:r>
         <w:lastRenderedPageBreak/>
         <w:t>eSTUDIO DE LA TECNOLOGÍA Y SU IMPACTO EN GUATEMALA</w:t>
       </w:r>
-      <w:bookmarkEnd w:id="17"/>
+      <w:bookmarkEnd w:id="18"/>
     </w:p>
     <w:p>
       <w:pPr>
@@ -15739,11 +15755,11 @@
       <w:pPr>
         <w:pStyle w:val="Sub1"/>
       </w:pPr>
-      <w:bookmarkStart w:id="18" w:name="_Toc482726743"/>
+      <w:bookmarkStart w:id="19" w:name="_Toc482726743"/>
       <w:r>
         <w:t>Teoría de carga cognitiva</w:t>
       </w:r>
-      <w:bookmarkEnd w:id="18"/>
+      <w:bookmarkEnd w:id="19"/>
     </w:p>
     <w:p>
       <w:pPr>
@@ -15776,11 +15792,11 @@
       <w:pPr>
         <w:pStyle w:val="Figuras"/>
       </w:pPr>
-      <w:bookmarkStart w:id="19" w:name="_Toc482726825"/>
+      <w:bookmarkStart w:id="20" w:name="_Toc482726825"/>
       <w:r>
         <w:t>Esquematización de la teoría cognitiva</w:t>
       </w:r>
-      <w:bookmarkEnd w:id="19"/>
+      <w:bookmarkEnd w:id="20"/>
     </w:p>
     <w:p>
       <w:pPr>
@@ -15954,11 +15970,11 @@
       <w:pPr>
         <w:pStyle w:val="Sub2"/>
       </w:pPr>
-      <w:bookmarkStart w:id="20" w:name="_Toc482726744"/>
+      <w:bookmarkStart w:id="21" w:name="_Toc482726744"/>
       <w:r>
         <w:t>La carga natural cognitiva</w:t>
       </w:r>
-      <w:bookmarkEnd w:id="20"/>
+      <w:bookmarkEnd w:id="21"/>
     </w:p>
     <w:p>
       <w:pPr>
@@ -15984,11 +16000,11 @@
       <w:pPr>
         <w:pStyle w:val="Sub2"/>
       </w:pPr>
-      <w:bookmarkStart w:id="21" w:name="_Toc482726745"/>
+      <w:bookmarkStart w:id="22" w:name="_Toc482726745"/>
       <w:r>
         <w:t>La carga ajena</w:t>
       </w:r>
-      <w:bookmarkEnd w:id="21"/>
+      <w:bookmarkEnd w:id="22"/>
     </w:p>
     <w:p>
       <w:pPr>
@@ -16014,15 +16030,18 @@
       <w:pPr>
         <w:pStyle w:val="Sub2"/>
       </w:pPr>
-      <w:bookmarkStart w:id="22" w:name="_Toc482726746"/>
+      <w:bookmarkStart w:id="23" w:name="_Toc482726746"/>
       <w:r>
         <w:t xml:space="preserve">La carga </w:t>
       </w:r>
       <w:proofErr w:type="spellStart"/>
       <w:r>
+        <w:rPr>
+          <w:i/>
+        </w:rPr>
         <w:t>Germane</w:t>
       </w:r>
-      <w:bookmarkEnd w:id="22"/>
+      <w:bookmarkEnd w:id="23"/>
       <w:proofErr w:type="spellEnd"/>
     </w:p>
     <w:p>
@@ -16049,11 +16068,11 @@
       <w:pPr>
         <w:pStyle w:val="Sub2"/>
       </w:pPr>
-      <w:bookmarkStart w:id="23" w:name="_Toc482726747"/>
+      <w:bookmarkStart w:id="24" w:name="_Toc482726747"/>
       <w:r>
         <w:t>Carga mental</w:t>
       </w:r>
-      <w:bookmarkEnd w:id="23"/>
+      <w:bookmarkEnd w:id="24"/>
     </w:p>
     <w:p>
       <w:pPr>
@@ -16079,11 +16098,11 @@
       <w:pPr>
         <w:pStyle w:val="Sub2"/>
       </w:pPr>
-      <w:bookmarkStart w:id="24" w:name="_Toc482726748"/>
+      <w:bookmarkStart w:id="25" w:name="_Toc482726748"/>
       <w:r>
         <w:t>Esfuerzo mental</w:t>
       </w:r>
-      <w:bookmarkEnd w:id="24"/>
+      <w:bookmarkEnd w:id="25"/>
     </w:p>
     <w:p>
       <w:pPr>
@@ -16109,11 +16128,11 @@
       <w:pPr>
         <w:pStyle w:val="Sub2"/>
       </w:pPr>
-      <w:bookmarkStart w:id="25" w:name="_Toc482726749"/>
+      <w:bookmarkStart w:id="26" w:name="_Toc482726749"/>
       <w:r>
         <w:t>Carga Cognitiva</w:t>
       </w:r>
-      <w:bookmarkEnd w:id="25"/>
+      <w:bookmarkEnd w:id="26"/>
     </w:p>
     <w:p>
       <w:pPr>
@@ -16140,11 +16159,11 @@
       <w:pPr>
         <w:pStyle w:val="Sub2"/>
       </w:pPr>
-      <w:bookmarkStart w:id="26" w:name="_Toc482726750"/>
+      <w:bookmarkStart w:id="27" w:name="_Toc482726750"/>
       <w:r>
         <w:t>Rendimiento</w:t>
       </w:r>
-      <w:bookmarkEnd w:id="26"/>
+      <w:bookmarkEnd w:id="27"/>
     </w:p>
     <w:p>
       <w:pPr>
@@ -16176,11 +16195,11 @@
       <w:pPr>
         <w:pStyle w:val="Sub1"/>
       </w:pPr>
-      <w:bookmarkStart w:id="27" w:name="_Toc482726751"/>
+      <w:bookmarkStart w:id="28" w:name="_Toc482726751"/>
       <w:r>
         <w:t>Teoría y la relación con la tecnología escogida</w:t>
       </w:r>
-      <w:bookmarkEnd w:id="27"/>
+      <w:bookmarkEnd w:id="28"/>
     </w:p>
     <w:p>
       <w:pPr>
@@ -16237,6 +16256,7 @@
       <w:proofErr w:type="spellStart"/>
       <w:r>
         <w:rPr>
+          <w:i/>
           <w:lang w:val="es-ES"/>
         </w:rPr>
         <w:t>Germane</w:t>
@@ -16301,12 +16321,12 @@
       <w:pPr>
         <w:pStyle w:val="Captulos"/>
       </w:pPr>
-      <w:bookmarkStart w:id="28" w:name="_Toc482726752"/>
+      <w:bookmarkStart w:id="29" w:name="_Toc482726752"/>
       <w:r>
         <w:lastRenderedPageBreak/>
         <w:t>Identificación e investigación del problema</w:t>
       </w:r>
-      <w:bookmarkEnd w:id="28"/>
+      <w:bookmarkEnd w:id="29"/>
     </w:p>
     <w:p>
       <w:pPr>
@@ -16333,11 +16353,11 @@
       <w:pPr>
         <w:pStyle w:val="Sub1"/>
       </w:pPr>
-      <w:bookmarkStart w:id="29" w:name="_Toc482726753"/>
+      <w:bookmarkStart w:id="30" w:name="_Toc482726753"/>
       <w:r>
         <w:t>Antecedentes</w:t>
       </w:r>
-      <w:bookmarkEnd w:id="29"/>
+      <w:bookmarkEnd w:id="30"/>
     </w:p>
     <w:p>
       <w:pPr>
@@ -16385,18 +16405,50 @@
           <w:lang w:val="es-ES"/>
         </w:rPr>
       </w:pPr>
-      <w:r>
-        <w:rPr>
-          <w:lang w:val="es-ES"/>
-        </w:rPr>
-        <w:t xml:space="preserve">Estudios realizados por la Universidad de Alberta, Estados Unidos, demostró que las redes sociales no afectan la ortografía de los estudiantes (entre 12 y 17 años). Los resultados demuestran que aquellos que tenían buena </w:t>
-      </w:r>
-      <w:r>
-        <w:rPr>
+    </w:p>
+    <w:p>
+      <w:pPr>
+        <w:rPr>
+          <w:highlight w:val="yellow"/>
+          <w:lang w:val="es-ES"/>
+        </w:rPr>
+      </w:pPr>
+      <w:r>
+        <w:rPr>
+          <w:highlight w:val="yellow"/>
+          <w:lang w:val="es-ES"/>
+        </w:rPr>
+        <w:t xml:space="preserve">Tomando conclusiones de estudios relacionado en Guatemala, uno de los principales factores que causa la deficiencia en este tema es que los contenidos </w:t>
+      </w:r>
+      <w:r>
+        <w:rPr>
+          <w:highlight w:val="yellow"/>
           <w:lang w:val="es-ES"/>
         </w:rPr>
         <w:lastRenderedPageBreak/>
-        <w:t>ortografía en las aulas, tenían buena ortografía en las redes; y de la misma manera con los estudiantes con mala ortografía.</w:t>
+        <w:t>en el área de Ortografía del Programa de Idioma español vigente no son suficientes. Según acuerdo ministerial No. 536; “el 100% de los Directores propone, además, el empleado de una metodología adecuada”; “El 80% también propone la capacitación de los catedráticos por medio de cursillos de orientación.</w:t>
+      </w:r>
+    </w:p>
+    <w:p>
+      <w:pPr>
+        <w:rPr>
+          <w:highlight w:val="yellow"/>
+          <w:lang w:val="es-ES"/>
+        </w:rPr>
+      </w:pPr>
+    </w:p>
+    <w:p>
+      <w:pPr>
+        <w:rPr>
+          <w:lang w:val="es-ES"/>
+        </w:rPr>
+      </w:pPr>
+      <w:r>
+        <w:rPr>
+          <w:highlight w:val="yellow"/>
+          <w:lang w:val="es-ES"/>
+        </w:rPr>
+        <w:t>Otro factor es la deficiencia en otras asignaturas fuera del Idioma Español en las escuelas de Guatemala, donde la calificación de las tareas o trabajos es sobre el 100% sin tomar en cuenta la ortografía ya que solo toman el contenido y/o presentación.</w:t>
       </w:r>
       <w:r>
         <w:rPr>
@@ -16404,46 +16456,6 @@
         </w:rPr>
         <w:t xml:space="preserve"> </w:t>
       </w:r>
-      <w:r>
-        <w:rPr>
-          <w:lang w:val="es-ES"/>
-        </w:rPr>
-        <w:t xml:space="preserve">La escritura de la generación presente es mucho mayor a cualquier generación anterior, lo que indica que todos los estudiantes y jóvenes tienen una actividad de escritura mayor. </w:t>
-      </w:r>
-    </w:p>
-    <w:p>
-      <w:pPr>
-        <w:rPr>
-          <w:lang w:val="es-ES"/>
-        </w:rPr>
-      </w:pPr>
-    </w:p>
-    <w:p>
-      <w:pPr>
-        <w:rPr>
-          <w:lang w:val="es-ES"/>
-        </w:rPr>
-      </w:pPr>
-      <w:r>
-        <w:rPr>
-          <w:lang w:val="es-ES"/>
-        </w:rPr>
-        <w:t xml:space="preserve">Desde este principio, la población guatemalteca avanza en grados académicos con errores ortográficos que pueden afectar su desempeño laboral y profesional en cuanto se trate a redacción. Muchos expertos, como Mariano </w:t>
-      </w:r>
-      <w:proofErr w:type="spellStart"/>
-      <w:r>
-        <w:rPr>
-          <w:lang w:val="es-ES"/>
-        </w:rPr>
-        <w:t>Mogni</w:t>
-      </w:r>
-      <w:proofErr w:type="spellEnd"/>
-      <w:r>
-        <w:rPr>
-          <w:lang w:val="es-ES"/>
-        </w:rPr>
-        <w:t>, afirman que los más afectados son los colegios, debido a trabajos de escritos con faltas ortográficas que en redes sociales no toman en cuenta.</w:t>
-      </w:r>
     </w:p>
     <w:p>
       <w:pPr>
@@ -16502,11 +16514,11 @@
       <w:pPr>
         <w:pStyle w:val="Sub1"/>
       </w:pPr>
-      <w:bookmarkStart w:id="30" w:name="_Toc482726754"/>
+      <w:bookmarkStart w:id="31" w:name="_Toc482726754"/>
       <w:r>
         <w:t>Mercado Objetivo</w:t>
       </w:r>
-      <w:bookmarkEnd w:id="30"/>
+      <w:bookmarkEnd w:id="31"/>
     </w:p>
     <w:p>
       <w:pPr>
@@ -16592,11 +16604,11 @@
       <w:pPr>
         <w:pStyle w:val="Sub1"/>
       </w:pPr>
-      <w:bookmarkStart w:id="31" w:name="_Toc482726755"/>
+      <w:bookmarkStart w:id="32" w:name="_Toc482726755"/>
       <w:r>
         <w:t>Benchmarking de la aplicación</w:t>
       </w:r>
-      <w:bookmarkEnd w:id="31"/>
+      <w:bookmarkEnd w:id="32"/>
     </w:p>
     <w:p>
       <w:pPr>
@@ -16629,11 +16641,11 @@
       <w:pPr>
         <w:pStyle w:val="Sub2"/>
       </w:pPr>
-      <w:bookmarkStart w:id="32" w:name="_Toc482726756"/>
+      <w:bookmarkStart w:id="33" w:name="_Toc482726756"/>
       <w:r>
         <w:t>Palabra correcta</w:t>
       </w:r>
-      <w:bookmarkEnd w:id="32"/>
+      <w:bookmarkEnd w:id="33"/>
     </w:p>
     <w:p>
       <w:pPr>
@@ -16713,14 +16725,14 @@
       <w:pPr>
         <w:pStyle w:val="Tablas"/>
       </w:pPr>
-      <w:bookmarkStart w:id="33" w:name="_Toc482726876"/>
+      <w:bookmarkStart w:id="34" w:name="_Toc482726876"/>
       <w:r>
         <w:t>Cuadro comparativo</w:t>
       </w:r>
       <w:r>
         <w:t xml:space="preserve"> de Palabra Correcta</w:t>
       </w:r>
-      <w:bookmarkEnd w:id="33"/>
+      <w:bookmarkEnd w:id="34"/>
     </w:p>
     <w:p>
       <w:pPr>
@@ -16923,11 +16935,11 @@
       <w:pPr>
         <w:pStyle w:val="Sub2"/>
       </w:pPr>
-      <w:bookmarkStart w:id="34" w:name="_Toc482726757"/>
+      <w:bookmarkStart w:id="35" w:name="_Toc482726757"/>
       <w:r>
         <w:t>Curso de ortografía</w:t>
       </w:r>
-      <w:bookmarkEnd w:id="34"/>
+      <w:bookmarkEnd w:id="35"/>
     </w:p>
     <w:p>
       <w:pPr>
@@ -16973,11 +16985,11 @@
       <w:pPr>
         <w:pStyle w:val="Tablas"/>
       </w:pPr>
-      <w:bookmarkStart w:id="35" w:name="_Toc482726877"/>
+      <w:bookmarkStart w:id="36" w:name="_Toc482726877"/>
       <w:r>
         <w:t>Cuadro comparativo de curso de ortografía</w:t>
       </w:r>
-      <w:bookmarkEnd w:id="35"/>
+      <w:bookmarkEnd w:id="36"/>
     </w:p>
     <w:p>
       <w:pPr>
@@ -17125,11 +17137,11 @@
       <w:pPr>
         <w:pStyle w:val="Sub2"/>
       </w:pPr>
-      <w:bookmarkStart w:id="36" w:name="_Toc482726758"/>
+      <w:bookmarkStart w:id="37" w:name="_Toc482726758"/>
       <w:r>
         <w:t>Test de ortografía</w:t>
       </w:r>
-      <w:bookmarkEnd w:id="36"/>
+      <w:bookmarkEnd w:id="37"/>
     </w:p>
     <w:p>
       <w:pPr>
@@ -17174,11 +17186,11 @@
       <w:pPr>
         <w:pStyle w:val="Tablas"/>
       </w:pPr>
-      <w:bookmarkStart w:id="37" w:name="_Toc482726878"/>
+      <w:bookmarkStart w:id="38" w:name="_Toc482726878"/>
       <w:r>
         <w:t>Cuadro comparativo de Test de Ortografía</w:t>
       </w:r>
-      <w:bookmarkEnd w:id="37"/>
+      <w:bookmarkEnd w:id="38"/>
     </w:p>
     <w:p>
       <w:pPr>
@@ -17326,11 +17338,11 @@
       <w:pPr>
         <w:pStyle w:val="Sub1"/>
       </w:pPr>
-      <w:bookmarkStart w:id="38" w:name="_Toc482726759"/>
+      <w:bookmarkStart w:id="39" w:name="_Toc482726759"/>
       <w:r>
         <w:t>Resolución</w:t>
       </w:r>
-      <w:bookmarkEnd w:id="38"/>
+      <w:bookmarkEnd w:id="39"/>
     </w:p>
     <w:p>
       <w:pPr>
@@ -17364,11 +17376,11 @@
       <w:pPr>
         <w:pStyle w:val="Sub1"/>
       </w:pPr>
-      <w:bookmarkStart w:id="39" w:name="_Toc482726760"/>
+      <w:bookmarkStart w:id="40" w:name="_Toc482726760"/>
       <w:r>
         <w:t>Descripción del problema</w:t>
       </w:r>
-      <w:bookmarkEnd w:id="39"/>
+      <w:bookmarkEnd w:id="40"/>
     </w:p>
     <w:p>
       <w:pPr>
@@ -17455,11 +17467,11 @@
       <w:pPr>
         <w:pStyle w:val="Sub1"/>
       </w:pPr>
-      <w:bookmarkStart w:id="40" w:name="_Toc482726761"/>
+      <w:bookmarkStart w:id="41" w:name="_Toc482726761"/>
       <w:r>
         <w:t>Soluciones propuestas en otros países</w:t>
       </w:r>
-      <w:bookmarkEnd w:id="40"/>
+      <w:bookmarkEnd w:id="41"/>
     </w:p>
     <w:p>
       <w:pPr>
@@ -17610,11 +17622,11 @@
       <w:pPr>
         <w:pStyle w:val="Sub1"/>
       </w:pPr>
-      <w:bookmarkStart w:id="41" w:name="_Toc482726762"/>
+      <w:bookmarkStart w:id="42" w:name="_Toc482726762"/>
       <w:r>
         <w:t>Soluciones propuestas similares en Guatemala</w:t>
       </w:r>
-      <w:bookmarkEnd w:id="41"/>
+      <w:bookmarkEnd w:id="42"/>
     </w:p>
     <w:p>
       <w:pPr>
@@ -17729,23 +17741,7 @@
           <w:i/>
           <w:lang w:val="es-ES"/>
         </w:rPr>
-        <w:t xml:space="preserve">Cruz </w:t>
-      </w:r>
-      <w:proofErr w:type="spellStart"/>
-      <w:r>
-        <w:rPr>
-          <w:i/>
-          <w:lang w:val="es-ES"/>
-        </w:rPr>
-        <w:t>Martinez</w:t>
-      </w:r>
-      <w:proofErr w:type="spellEnd"/>
-      <w:r>
-        <w:rPr>
-          <w:i/>
-          <w:lang w:val="es-ES"/>
-        </w:rPr>
-        <w:t>, Lesbia Dolores. Guía Didáctica una propuesta para mejorar el déficit ortográfico en las carreras de Perito Contador y Secretariado Tesis de grado. Facultad de Humanidades. USAC Guatemala, 1988. Pág. 108.</w:t>
+        <w:t>Cruz Martinez, Lesbia Dolores. Guía Didáctica una propuesta para mejorar el déficit ortográfico en las carreras de Perito Contador y Secretariado Tesis de grado. Facultad de Humanidades. USAC Guatemala, 1988. Pág. 108.</w:t>
       </w:r>
     </w:p>
     <w:p>
@@ -17799,27 +17795,29 @@
       <w:pPr>
         <w:pStyle w:val="Sub1"/>
       </w:pPr>
-      <w:bookmarkStart w:id="42" w:name="_Toc482726763"/>
+      <w:bookmarkStart w:id="43" w:name="_Toc482726763"/>
       <w:r>
         <w:t>Conclusiones de capitulo</w:t>
       </w:r>
-      <w:bookmarkEnd w:id="42"/>
-    </w:p>
-    <w:p>
-      <w:pPr>
-        <w:rPr>
-          <w:lang w:val="es-ES"/>
-        </w:rPr>
-      </w:pPr>
-    </w:p>
-    <w:p>
-      <w:pPr>
-        <w:rPr>
-          <w:lang w:val="es-ES"/>
-        </w:rPr>
-      </w:pPr>
-      <w:r>
-        <w:rPr>
+      <w:bookmarkEnd w:id="43"/>
+    </w:p>
+    <w:p>
+      <w:pPr>
+        <w:rPr>
+          <w:lang w:val="es-ES"/>
+        </w:rPr>
+      </w:pPr>
+    </w:p>
+    <w:p>
+      <w:pPr>
+        <w:rPr>
+          <w:highlight w:val="yellow"/>
+          <w:lang w:val="es-ES"/>
+        </w:rPr>
+      </w:pPr>
+      <w:r>
+        <w:rPr>
+          <w:highlight w:val="yellow"/>
           <w:lang w:val="es-ES"/>
         </w:rPr>
         <w:t>La aplicación tiene el enfoque de cautivar al alumno para lograr que la utilice constantemente, la teoría cognitiva demuestra que la carga constante trae una repercusión de mejora en calidad sobre el tema, debido a esto y al finalizar el juego la carga recibida y el esfuerzo realizado por el alumno garantizará que obtendrá un nivel ortográfico alto, nivel II que básicamente es conocer las reglas elementales, reconocer determinados errores y corregirlos.</w:t>
@@ -17828,33 +17826,23 @@
     <w:p>
       <w:pPr>
         <w:rPr>
-          <w:lang w:val="es-ES"/>
-        </w:rPr>
-      </w:pPr>
-    </w:p>
-    <w:p>
-      <w:pPr>
-        <w:rPr>
-          <w:lang w:val="es-ES"/>
-        </w:rPr>
-      </w:pPr>
-      <w:r>
-        <w:rPr>
-          <w:lang w:val="es-ES"/>
-        </w:rPr>
-        <w:t>La comparación de los resultados del alumno al principio de la lección y al final de la lección es important</w:t>
-      </w:r>
-      <w:r>
-        <w:rPr>
-          <w:lang w:val="es-ES"/>
-        </w:rPr>
-        <w:t>e porque demuestra que tanto ha</w:t>
-      </w:r>
-      <w:r>
-        <w:rPr>
-          <w:lang w:val="es-ES"/>
-        </w:rPr>
-        <w:t xml:space="preserve"> avanzado desde el inicio del aprendizaje. Esta comparación se hacer mediante una gráfica que representa la mejoría del alumno con forme el tiempo y las partidas. Ahora bien, el alumno podrá distinguir entre las diferentes lecciones y encontrar gráficas que representan el progreso de cada una de ellas con las cuales puede concluir los temas más débiles que tiene y los aspectos que se le dificultan. Estas gráficas y datos estadísticos tienen mucho valor para los alumnos y se resguarda bastante para que se pueda cuidar la integridad de los datos presentados. La aplicación podría predecir el nivel ortográfico en el que el usuario se encuentra.</w:t>
+          <w:highlight w:val="yellow"/>
+          <w:lang w:val="es-ES"/>
+        </w:rPr>
+      </w:pPr>
+    </w:p>
+    <w:p>
+      <w:pPr>
+        <w:rPr>
+          <w:lang w:val="es-ES"/>
+        </w:rPr>
+      </w:pPr>
+      <w:r>
+        <w:rPr>
+          <w:highlight w:val="yellow"/>
+          <w:lang w:val="es-ES"/>
+        </w:rPr>
+        <w:t>La comparación de los resultados del alumno al principio de la lección y al final de la lección es importante porque demuestra que tanto ha avanzado desde el inicio del aprendizaje. Esta comparación se hacer mediante una gráfica que representa la mejoría del alumno con forme el tiempo y las partidas. Ahora bien, el alumno podrá distinguir entre las diferentes lecciones y encontrar gráficas que representan el progreso de cada una de ellas con las cuales puede concluir los temas más débiles que tiene y los aspectos que se le dificultan. Estas gráficas y datos estadísticos tienen mucho valor para los alumnos y se resguarda bastante para que se pueda cuidar la integridad de los datos presentados. La aplicación podría predecir el nivel ortográfico en el que el usuario se encuentra.</w:t>
       </w:r>
     </w:p>
     <w:p>
@@ -17876,12 +17864,12 @@
       <w:pPr>
         <w:pStyle w:val="Captulos"/>
       </w:pPr>
-      <w:bookmarkStart w:id="43" w:name="_Toc482726764"/>
+      <w:bookmarkStart w:id="44" w:name="_Toc482726764"/>
       <w:r>
         <w:lastRenderedPageBreak/>
         <w:t>Diseño de la aplicación bajo la necesidad identificada</w:t>
       </w:r>
-      <w:bookmarkEnd w:id="43"/>
+      <w:bookmarkEnd w:id="44"/>
     </w:p>
     <w:p/>
     <w:p>
@@ -17902,11 +17890,11 @@
       <w:pPr>
         <w:pStyle w:val="Sub1"/>
       </w:pPr>
-      <w:bookmarkStart w:id="44" w:name="_Toc482726765"/>
+      <w:bookmarkStart w:id="45" w:name="_Toc482726765"/>
       <w:r>
         <w:t>Necesidades específicas identificadas</w:t>
       </w:r>
-      <w:bookmarkEnd w:id="44"/>
+      <w:bookmarkEnd w:id="45"/>
     </w:p>
     <w:p>
       <w:pPr>
@@ -17972,11 +17960,11 @@
       <w:pPr>
         <w:pStyle w:val="Tablas"/>
       </w:pPr>
-      <w:bookmarkStart w:id="45" w:name="_Toc482726879"/>
+      <w:bookmarkStart w:id="46" w:name="_Toc482726879"/>
       <w:r>
         <w:t>Requerimientos de la aplicación</w:t>
       </w:r>
-      <w:bookmarkEnd w:id="45"/>
+      <w:bookmarkEnd w:id="46"/>
     </w:p>
     <w:tbl>
       <w:tblPr>
@@ -18641,11 +18629,11 @@
       <w:pPr>
         <w:pStyle w:val="Sub1"/>
       </w:pPr>
-      <w:bookmarkStart w:id="46" w:name="_Toc482726766"/>
+      <w:bookmarkStart w:id="47" w:name="_Toc482726766"/>
       <w:r>
         <w:t>Prototipo de aplicación</w:t>
       </w:r>
-      <w:bookmarkEnd w:id="46"/>
+      <w:bookmarkEnd w:id="47"/>
     </w:p>
     <w:p>
       <w:pPr>
@@ -18658,14 +18646,14 @@
       <w:pPr>
         <w:pStyle w:val="Figuras"/>
       </w:pPr>
-      <w:bookmarkStart w:id="47" w:name="_Toc482726826"/>
+      <w:bookmarkStart w:id="48" w:name="_Toc482726826"/>
       <w:r>
         <w:t>Pantalla de presentaci</w:t>
       </w:r>
       <w:r>
         <w:t>ón</w:t>
       </w:r>
-      <w:bookmarkEnd w:id="47"/>
+      <w:bookmarkEnd w:id="48"/>
     </w:p>
     <w:p>
       <w:pPr>
@@ -18764,11 +18752,11 @@
       <w:pPr>
         <w:pStyle w:val="Figuras"/>
       </w:pPr>
-      <w:bookmarkStart w:id="48" w:name="_Toc482726827"/>
+      <w:bookmarkStart w:id="49" w:name="_Toc482726827"/>
       <w:r>
         <w:t>Pantalla principal</w:t>
       </w:r>
-      <w:bookmarkEnd w:id="48"/>
+      <w:bookmarkEnd w:id="49"/>
     </w:p>
     <w:p>
       <w:pPr>
@@ -18866,12 +18854,12 @@
       <w:pPr>
         <w:pStyle w:val="Figuras"/>
       </w:pPr>
-      <w:bookmarkStart w:id="49" w:name="_Toc482726828"/>
+      <w:bookmarkStart w:id="50" w:name="_Toc482726828"/>
       <w:r>
         <w:lastRenderedPageBreak/>
         <w:t>Pantalla de creación de perfil</w:t>
       </w:r>
-      <w:bookmarkEnd w:id="49"/>
+      <w:bookmarkEnd w:id="50"/>
     </w:p>
     <w:p>
       <w:pPr>
@@ -18970,11 +18958,11 @@
       <w:pPr>
         <w:pStyle w:val="Figuras"/>
       </w:pPr>
-      <w:bookmarkStart w:id="50" w:name="_Toc482726829"/>
+      <w:bookmarkStart w:id="51" w:name="_Toc482726829"/>
       <w:r>
         <w:t>Pantalla de elección de avatar</w:t>
       </w:r>
-      <w:bookmarkEnd w:id="50"/>
+      <w:bookmarkEnd w:id="51"/>
     </w:p>
     <w:p>
       <w:pPr>
@@ -19074,11 +19062,11 @@
       <w:pPr>
         <w:pStyle w:val="Figuras"/>
       </w:pPr>
-      <w:bookmarkStart w:id="51" w:name="_Toc482726830"/>
+      <w:bookmarkStart w:id="52" w:name="_Toc482726830"/>
       <w:r>
         <w:t>Pantalla de inicio de sesión</w:t>
       </w:r>
-      <w:bookmarkEnd w:id="51"/>
+      <w:bookmarkEnd w:id="52"/>
     </w:p>
     <w:p>
       <w:pPr>
@@ -19177,11 +19165,11 @@
       <w:pPr>
         <w:pStyle w:val="Figuras"/>
       </w:pPr>
-      <w:bookmarkStart w:id="52" w:name="_Toc482726831"/>
+      <w:bookmarkStart w:id="53" w:name="_Toc482726831"/>
       <w:r>
         <w:t>Pantalla de lecciones</w:t>
       </w:r>
-      <w:bookmarkEnd w:id="52"/>
+      <w:bookmarkEnd w:id="53"/>
     </w:p>
     <w:p>
       <w:pPr>
@@ -19281,11 +19269,11 @@
       <w:pPr>
         <w:pStyle w:val="Figuras"/>
       </w:pPr>
-      <w:bookmarkStart w:id="53" w:name="_Toc482726832"/>
+      <w:bookmarkStart w:id="54" w:name="_Toc482726832"/>
       <w:r>
         <w:t>Pantalla con menú expandible</w:t>
       </w:r>
-      <w:bookmarkEnd w:id="53"/>
+      <w:bookmarkEnd w:id="54"/>
     </w:p>
     <w:p>
       <w:pPr>
@@ -19384,12 +19372,12 @@
       <w:pPr>
         <w:pStyle w:val="Figuras"/>
       </w:pPr>
-      <w:bookmarkStart w:id="54" w:name="_Toc482726833"/>
+      <w:bookmarkStart w:id="55" w:name="_Toc482726833"/>
       <w:r>
         <w:lastRenderedPageBreak/>
         <w:t>Pantalla de modificación de perfil</w:t>
       </w:r>
-      <w:bookmarkEnd w:id="54"/>
+      <w:bookmarkEnd w:id="55"/>
     </w:p>
     <w:p>
       <w:pPr>
@@ -19488,11 +19476,11 @@
       <w:pPr>
         <w:pStyle w:val="Figuras"/>
       </w:pPr>
-      <w:bookmarkStart w:id="55" w:name="_Toc482726834"/>
+      <w:bookmarkStart w:id="56" w:name="_Toc482726834"/>
       <w:r>
         <w:t>Pantalla de progreso</w:t>
       </w:r>
-      <w:bookmarkEnd w:id="55"/>
+      <w:bookmarkEnd w:id="56"/>
     </w:p>
     <w:p>
       <w:pPr>
@@ -19592,11 +19580,11 @@
       <w:pPr>
         <w:pStyle w:val="Figuras"/>
       </w:pPr>
-      <w:bookmarkStart w:id="56" w:name="_Toc482726835"/>
+      <w:bookmarkStart w:id="57" w:name="_Toc482726835"/>
       <w:r>
         <w:t>Pantalla de modalidad 001: Selección</w:t>
       </w:r>
-      <w:bookmarkEnd w:id="56"/>
+      <w:bookmarkEnd w:id="57"/>
     </w:p>
     <w:p>
       <w:pPr>
@@ -19695,11 +19683,11 @@
       <w:pPr>
         <w:pStyle w:val="Figuras"/>
       </w:pPr>
-      <w:bookmarkStart w:id="57" w:name="_Toc482726836"/>
+      <w:bookmarkStart w:id="58" w:name="_Toc482726836"/>
       <w:r>
         <w:t>Pantalla de modalidad 002: Contexto</w:t>
       </w:r>
-      <w:bookmarkEnd w:id="57"/>
+      <w:bookmarkEnd w:id="58"/>
     </w:p>
     <w:p>
       <w:pPr>
@@ -19799,11 +19787,11 @@
       <w:pPr>
         <w:pStyle w:val="Figuras"/>
       </w:pPr>
-      <w:bookmarkStart w:id="58" w:name="_Toc482726837"/>
+      <w:bookmarkStart w:id="59" w:name="_Toc482726837"/>
       <w:r>
         <w:t>Pantalla de modalidad 003: Escritura</w:t>
       </w:r>
-      <w:bookmarkEnd w:id="58"/>
+      <w:bookmarkEnd w:id="59"/>
     </w:p>
     <w:p>
       <w:pPr>
@@ -19902,12 +19890,12 @@
       <w:pPr>
         <w:pStyle w:val="Figuras"/>
       </w:pPr>
-      <w:bookmarkStart w:id="59" w:name="_Toc482726838"/>
+      <w:bookmarkStart w:id="60" w:name="_Toc482726838"/>
       <w:r>
         <w:lastRenderedPageBreak/>
         <w:t>Pantalla de modalidad 004: Dictado</w:t>
       </w:r>
-      <w:bookmarkEnd w:id="59"/>
+      <w:bookmarkEnd w:id="60"/>
     </w:p>
     <w:p>
       <w:pPr>
@@ -20006,11 +19994,11 @@
       <w:pPr>
         <w:pStyle w:val="Sub1"/>
       </w:pPr>
-      <w:bookmarkStart w:id="60" w:name="_Toc482726767"/>
+      <w:bookmarkStart w:id="61" w:name="_Toc482726767"/>
       <w:r>
         <w:t>Definición de casos de uso</w:t>
       </w:r>
-      <w:bookmarkEnd w:id="60"/>
+      <w:bookmarkEnd w:id="61"/>
     </w:p>
     <w:p>
       <w:pPr>
@@ -20023,11 +20011,11 @@
       <w:pPr>
         <w:pStyle w:val="Sub2"/>
       </w:pPr>
-      <w:bookmarkStart w:id="61" w:name="_Toc482726768"/>
+      <w:bookmarkStart w:id="62" w:name="_Toc482726768"/>
       <w:r>
         <w:t>Diagramas de caso de uso</w:t>
       </w:r>
-      <w:bookmarkEnd w:id="61"/>
+      <w:bookmarkEnd w:id="62"/>
     </w:p>
     <w:p>
       <w:pPr>
@@ -20043,11 +20031,11 @@
           <w:lang w:val="es-GT"/>
         </w:rPr>
       </w:pPr>
-      <w:bookmarkStart w:id="62" w:name="_Toc482726839"/>
+      <w:bookmarkStart w:id="63" w:name="_Toc482726839"/>
       <w:r>
         <w:t>Diagrama de Aplicación</w:t>
       </w:r>
-      <w:bookmarkEnd w:id="62"/>
+      <w:bookmarkEnd w:id="63"/>
     </w:p>
     <w:p>
       <w:pPr>
@@ -20131,11 +20119,11 @@
       <w:pPr>
         <w:pStyle w:val="Figuras"/>
       </w:pPr>
-      <w:bookmarkStart w:id="63" w:name="_Toc482726840"/>
+      <w:bookmarkStart w:id="64" w:name="_Toc482726840"/>
       <w:r>
         <w:t>Diagrama de juego</w:t>
       </w:r>
-      <w:bookmarkEnd w:id="63"/>
+      <w:bookmarkEnd w:id="64"/>
     </w:p>
     <w:p>
       <w:pPr>
@@ -20228,11 +20216,11 @@
       <w:pPr>
         <w:pStyle w:val="Sub2"/>
       </w:pPr>
-      <w:bookmarkStart w:id="64" w:name="_Toc482726769"/>
+      <w:bookmarkStart w:id="65" w:name="_Toc482726769"/>
       <w:r>
         <w:t>Especificaciones de caso de uso</w:t>
       </w:r>
-      <w:bookmarkEnd w:id="64"/>
+      <w:bookmarkEnd w:id="65"/>
     </w:p>
     <w:p>
       <w:pPr>
@@ -20245,11 +20233,11 @@
       <w:pPr>
         <w:pStyle w:val="Tablas"/>
       </w:pPr>
-      <w:bookmarkStart w:id="65" w:name="_Toc482726880"/>
+      <w:bookmarkStart w:id="66" w:name="_Toc482726880"/>
       <w:r>
         <w:t>Ingreso de usuarios</w:t>
       </w:r>
-      <w:bookmarkEnd w:id="65"/>
+      <w:bookmarkEnd w:id="66"/>
     </w:p>
     <w:p>
       <w:pPr>
@@ -21233,11 +21221,11 @@
       <w:pPr>
         <w:pStyle w:val="Tablas"/>
       </w:pPr>
-      <w:bookmarkStart w:id="66" w:name="_Toc482726881"/>
+      <w:bookmarkStart w:id="67" w:name="_Toc482726881"/>
       <w:r>
         <w:t>Creación de usuarios</w:t>
       </w:r>
-      <w:bookmarkEnd w:id="66"/>
+      <w:bookmarkEnd w:id="67"/>
     </w:p>
     <w:p>
       <w:pPr>
@@ -22118,11 +22106,11 @@
       <w:pPr>
         <w:pStyle w:val="Tablas"/>
       </w:pPr>
-      <w:bookmarkStart w:id="67" w:name="_Toc482726882"/>
+      <w:bookmarkStart w:id="68" w:name="_Toc482726882"/>
       <w:r>
         <w:t>Modificar cuenta</w:t>
       </w:r>
-      <w:bookmarkEnd w:id="67"/>
+      <w:bookmarkEnd w:id="68"/>
     </w:p>
     <w:p>
       <w:pPr>
@@ -23181,14 +23169,14 @@
       <w:pPr>
         <w:pStyle w:val="Tablas"/>
       </w:pPr>
-      <w:bookmarkStart w:id="68" w:name="_Toc482726883"/>
+      <w:bookmarkStart w:id="69" w:name="_Toc482726883"/>
       <w:r>
         <w:t>Modalidad de juego 1: Selecci</w:t>
       </w:r>
       <w:r>
         <w:t>ón</w:t>
       </w:r>
-      <w:bookmarkEnd w:id="68"/>
+      <w:bookmarkEnd w:id="69"/>
     </w:p>
     <w:p>
       <w:pPr>
@@ -24043,12 +24031,12 @@
       <w:pPr>
         <w:pStyle w:val="Tablas"/>
       </w:pPr>
-      <w:bookmarkStart w:id="69" w:name="_Toc482726884"/>
+      <w:bookmarkStart w:id="70" w:name="_Toc482726884"/>
       <w:r>
         <w:lastRenderedPageBreak/>
         <w:t>Modalidad de juego 2: Contexto.</w:t>
       </w:r>
-      <w:bookmarkEnd w:id="69"/>
+      <w:bookmarkEnd w:id="70"/>
     </w:p>
     <w:p>
       <w:pPr>
@@ -24871,11 +24859,11 @@
       <w:pPr>
         <w:pStyle w:val="Tablas"/>
       </w:pPr>
-      <w:bookmarkStart w:id="70" w:name="_Toc482726885"/>
+      <w:bookmarkStart w:id="71" w:name="_Toc482726885"/>
       <w:r>
         <w:t>Modalidad de juego 3: Escritura</w:t>
       </w:r>
-      <w:bookmarkEnd w:id="70"/>
+      <w:bookmarkEnd w:id="71"/>
     </w:p>
     <w:p>
       <w:pPr>
@@ -25693,11 +25681,11 @@
       <w:pPr>
         <w:pStyle w:val="Tablas"/>
       </w:pPr>
-      <w:bookmarkStart w:id="71" w:name="_Toc482726886"/>
+      <w:bookmarkStart w:id="72" w:name="_Toc482726886"/>
       <w:r>
         <w:t>Modalidad de juego 4: Dictado</w:t>
       </w:r>
-      <w:bookmarkEnd w:id="71"/>
+      <w:bookmarkEnd w:id="72"/>
     </w:p>
     <w:p>
       <w:pPr>
@@ -26519,11 +26507,11 @@
       <w:pPr>
         <w:pStyle w:val="Tablas"/>
       </w:pPr>
-      <w:bookmarkStart w:id="72" w:name="_Toc482726887"/>
+      <w:bookmarkStart w:id="73" w:name="_Toc482726887"/>
       <w:r>
         <w:t>Modalidad de juego 5: Signos de puntuación</w:t>
       </w:r>
-      <w:bookmarkEnd w:id="72"/>
+      <w:bookmarkEnd w:id="73"/>
     </w:p>
     <w:p>
       <w:pPr>
@@ -27339,11 +27327,11 @@
       <w:pPr>
         <w:pStyle w:val="Tablas"/>
       </w:pPr>
-      <w:bookmarkStart w:id="73" w:name="_Toc482726888"/>
+      <w:bookmarkStart w:id="74" w:name="_Toc482726888"/>
       <w:r>
         <w:t>Mostrar progreso</w:t>
       </w:r>
-      <w:bookmarkEnd w:id="73"/>
+      <w:bookmarkEnd w:id="74"/>
     </w:p>
     <w:p>
       <w:pPr>
@@ -28001,11 +27989,11 @@
       <w:pPr>
         <w:pStyle w:val="Sub1"/>
       </w:pPr>
-      <w:bookmarkStart w:id="74" w:name="_Toc482726770"/>
+      <w:bookmarkStart w:id="75" w:name="_Toc482726770"/>
       <w:r>
         <w:t>Descripción de servicios</w:t>
       </w:r>
-      <w:bookmarkEnd w:id="74"/>
+      <w:bookmarkEnd w:id="75"/>
     </w:p>
     <w:p>
       <w:pPr>
@@ -28038,7 +28026,7 @@
       <w:pPr>
         <w:pStyle w:val="Sub2"/>
       </w:pPr>
-      <w:bookmarkStart w:id="75" w:name="_Toc482726771"/>
+      <w:bookmarkStart w:id="76" w:name="_Toc482726771"/>
       <w:r>
         <w:t>Servicio web</w:t>
       </w:r>
@@ -28048,7 +28036,7 @@
       <w:r>
         <w:t>Manejo de juegos</w:t>
       </w:r>
-      <w:bookmarkEnd w:id="75"/>
+      <w:bookmarkEnd w:id="76"/>
     </w:p>
     <w:p>
       <w:pPr>
@@ -28081,11 +28069,11 @@
       <w:pPr>
         <w:pStyle w:val="Tablas"/>
       </w:pPr>
-      <w:bookmarkStart w:id="76" w:name="_Toc482726889"/>
+      <w:bookmarkStart w:id="77" w:name="_Toc482726889"/>
       <w:r>
         <w:t>Manejo de Juegos</w:t>
       </w:r>
-      <w:bookmarkEnd w:id="76"/>
+      <w:bookmarkEnd w:id="77"/>
     </w:p>
     <w:p>
       <w:pPr>
@@ -28312,11 +28300,11 @@
       <w:pPr>
         <w:pStyle w:val="Sub2"/>
       </w:pPr>
-      <w:bookmarkStart w:id="77" w:name="_Toc482726772"/>
+      <w:bookmarkStart w:id="78" w:name="_Toc482726772"/>
       <w:r>
         <w:t>Operaciones de Manejo de juegos</w:t>
       </w:r>
-      <w:bookmarkEnd w:id="77"/>
+      <w:bookmarkEnd w:id="78"/>
     </w:p>
     <w:p>
       <w:pPr>
@@ -28349,12 +28337,12 @@
       <w:pPr>
         <w:pStyle w:val="Tablas"/>
       </w:pPr>
-      <w:bookmarkStart w:id="78" w:name="_Toc482726890"/>
+      <w:bookmarkStart w:id="79" w:name="_Toc482726890"/>
       <w:proofErr w:type="spellStart"/>
       <w:r>
         <w:t>crearPartida</w:t>
       </w:r>
-      <w:bookmarkEnd w:id="78"/>
+      <w:bookmarkEnd w:id="79"/>
       <w:proofErr w:type="spellEnd"/>
     </w:p>
     <w:p>
@@ -28653,12 +28641,12 @@
       <w:pPr>
         <w:pStyle w:val="Tablas"/>
       </w:pPr>
-      <w:bookmarkStart w:id="79" w:name="_Toc482726891"/>
+      <w:bookmarkStart w:id="80" w:name="_Toc482726891"/>
       <w:proofErr w:type="spellStart"/>
       <w:r>
         <w:t>terminarPartida</w:t>
       </w:r>
-      <w:bookmarkEnd w:id="79"/>
+      <w:bookmarkEnd w:id="80"/>
       <w:proofErr w:type="spellEnd"/>
     </w:p>
     <w:p>
@@ -28990,12 +28978,12 @@
       <w:pPr>
         <w:pStyle w:val="Tablas"/>
       </w:pPr>
-      <w:bookmarkStart w:id="80" w:name="_Toc482726892"/>
+      <w:bookmarkStart w:id="81" w:name="_Toc482726892"/>
       <w:proofErr w:type="spellStart"/>
       <w:r>
         <w:t>obtenerSeleccion</w:t>
       </w:r>
-      <w:bookmarkEnd w:id="80"/>
+      <w:bookmarkEnd w:id="81"/>
       <w:proofErr w:type="spellEnd"/>
     </w:p>
     <w:p>
@@ -29314,12 +29302,12 @@
       <w:pPr>
         <w:pStyle w:val="Tablas"/>
       </w:pPr>
-      <w:bookmarkStart w:id="81" w:name="_Toc482726893"/>
+      <w:bookmarkStart w:id="82" w:name="_Toc482726893"/>
       <w:proofErr w:type="spellStart"/>
       <w:r>
         <w:t>obtenerContexto</w:t>
       </w:r>
-      <w:bookmarkEnd w:id="81"/>
+      <w:bookmarkEnd w:id="82"/>
       <w:proofErr w:type="spellEnd"/>
     </w:p>
     <w:p>
@@ -29639,12 +29627,12 @@
       <w:pPr>
         <w:pStyle w:val="Tablas"/>
       </w:pPr>
-      <w:bookmarkStart w:id="82" w:name="_Toc482726894"/>
+      <w:bookmarkStart w:id="83" w:name="_Toc482726894"/>
       <w:proofErr w:type="spellStart"/>
       <w:r>
         <w:t>obtenerEscritura</w:t>
       </w:r>
-      <w:bookmarkEnd w:id="82"/>
+      <w:bookmarkEnd w:id="83"/>
       <w:proofErr w:type="spellEnd"/>
     </w:p>
     <w:p>
@@ -29963,12 +29951,12 @@
       <w:pPr>
         <w:pStyle w:val="Tablas"/>
       </w:pPr>
-      <w:bookmarkStart w:id="83" w:name="_Toc482726895"/>
+      <w:bookmarkStart w:id="84" w:name="_Toc482726895"/>
       <w:proofErr w:type="spellStart"/>
       <w:r>
         <w:t>obtenerDictado</w:t>
       </w:r>
-      <w:bookmarkEnd w:id="83"/>
+      <w:bookmarkEnd w:id="84"/>
       <w:proofErr w:type="spellEnd"/>
     </w:p>
     <w:p>
@@ -30287,12 +30275,12 @@
       <w:pPr>
         <w:pStyle w:val="Tablas"/>
       </w:pPr>
-      <w:bookmarkStart w:id="84" w:name="_Toc482726896"/>
+      <w:bookmarkStart w:id="85" w:name="_Toc482726896"/>
       <w:proofErr w:type="spellStart"/>
       <w:r>
         <w:t>obtenerPuntuacion</w:t>
       </w:r>
-      <w:bookmarkEnd w:id="84"/>
+      <w:bookmarkEnd w:id="85"/>
       <w:proofErr w:type="spellEnd"/>
     </w:p>
     <w:p>
@@ -30611,12 +30599,12 @@
       <w:pPr>
         <w:pStyle w:val="Tablas"/>
       </w:pPr>
-      <w:bookmarkStart w:id="85" w:name="_Toc482726897"/>
+      <w:bookmarkStart w:id="86" w:name="_Toc482726897"/>
       <w:proofErr w:type="spellStart"/>
       <w:r>
         <w:t>obtenerProgreso</w:t>
       </w:r>
-      <w:bookmarkEnd w:id="85"/>
+      <w:bookmarkEnd w:id="86"/>
       <w:proofErr w:type="spellEnd"/>
     </w:p>
     <w:p>
@@ -30935,11 +30923,11 @@
       <w:pPr>
         <w:pStyle w:val="Sub2"/>
       </w:pPr>
-      <w:bookmarkStart w:id="86" w:name="_Toc482726773"/>
+      <w:bookmarkStart w:id="87" w:name="_Toc482726773"/>
       <w:r>
         <w:t>Servicio web Manejo de usuarios</w:t>
       </w:r>
-      <w:bookmarkEnd w:id="86"/>
+      <w:bookmarkEnd w:id="87"/>
     </w:p>
     <w:p>
       <w:pPr>
@@ -30972,11 +30960,11 @@
       <w:pPr>
         <w:pStyle w:val="Tablas"/>
       </w:pPr>
-      <w:bookmarkStart w:id="87" w:name="_Toc482726898"/>
+      <w:bookmarkStart w:id="88" w:name="_Toc482726898"/>
       <w:r>
         <w:t>Manejo de Usuarios</w:t>
       </w:r>
-      <w:bookmarkEnd w:id="87"/>
+      <w:bookmarkEnd w:id="88"/>
     </w:p>
     <w:p>
       <w:pPr>
@@ -31203,14 +31191,14 @@
       <w:pPr>
         <w:pStyle w:val="Sub2"/>
       </w:pPr>
-      <w:bookmarkStart w:id="88" w:name="_Toc482726774"/>
+      <w:bookmarkStart w:id="89" w:name="_Toc482726774"/>
       <w:r>
         <w:t>Op</w:t>
       </w:r>
       <w:r>
         <w:t>eraciones de Manejo de usuarios</w:t>
       </w:r>
-      <w:bookmarkEnd w:id="88"/>
+      <w:bookmarkEnd w:id="89"/>
     </w:p>
     <w:p>
       <w:pPr>
@@ -31244,7 +31232,7 @@
       <w:pPr>
         <w:pStyle w:val="Tablas"/>
       </w:pPr>
-      <w:bookmarkStart w:id="89" w:name="_Toc482726899"/>
+      <w:bookmarkStart w:id="90" w:name="_Toc482726899"/>
       <w:proofErr w:type="spellStart"/>
       <w:r>
         <w:t>crear</w:t>
@@ -31252,7 +31240,7 @@
       <w:r>
         <w:t>Usuario</w:t>
       </w:r>
-      <w:bookmarkEnd w:id="89"/>
+      <w:bookmarkEnd w:id="90"/>
       <w:proofErr w:type="spellEnd"/>
     </w:p>
     <w:p>
@@ -31593,12 +31581,12 @@
       <w:pPr>
         <w:pStyle w:val="Tablas"/>
       </w:pPr>
-      <w:bookmarkStart w:id="90" w:name="_Toc482726900"/>
+      <w:bookmarkStart w:id="91" w:name="_Toc482726900"/>
       <w:proofErr w:type="spellStart"/>
       <w:r>
         <w:t>logIn</w:t>
       </w:r>
-      <w:bookmarkEnd w:id="90"/>
+      <w:bookmarkEnd w:id="91"/>
       <w:proofErr w:type="spellEnd"/>
     </w:p>
     <w:p>
@@ -31919,12 +31907,12 @@
       <w:pPr>
         <w:pStyle w:val="Tablas"/>
       </w:pPr>
-      <w:bookmarkStart w:id="91" w:name="_Toc482726901"/>
+      <w:bookmarkStart w:id="92" w:name="_Toc482726901"/>
       <w:proofErr w:type="spellStart"/>
       <w:r>
         <w:t>verificarAcceso</w:t>
       </w:r>
-      <w:bookmarkEnd w:id="91"/>
+      <w:bookmarkEnd w:id="92"/>
       <w:proofErr w:type="spellEnd"/>
     </w:p>
     <w:p>
@@ -32232,12 +32220,12 @@
       <w:pPr>
         <w:pStyle w:val="Tablas"/>
       </w:pPr>
-      <w:bookmarkStart w:id="92" w:name="_Toc482726902"/>
+      <w:bookmarkStart w:id="93" w:name="_Toc482726902"/>
       <w:proofErr w:type="spellStart"/>
       <w:r>
         <w:t>actualizarDatos</w:t>
       </w:r>
-      <w:bookmarkEnd w:id="92"/>
+      <w:bookmarkEnd w:id="93"/>
       <w:proofErr w:type="spellEnd"/>
     </w:p>
     <w:p>
@@ -32546,11 +32534,11 @@
       <w:pPr>
         <w:pStyle w:val="Sub1"/>
       </w:pPr>
-      <w:bookmarkStart w:id="93" w:name="_Toc482726775"/>
+      <w:bookmarkStart w:id="94" w:name="_Toc482726775"/>
       <w:r>
         <w:t>Servidor de base de datos y conexiones</w:t>
       </w:r>
-      <w:bookmarkEnd w:id="93"/>
+      <w:bookmarkEnd w:id="94"/>
     </w:p>
     <w:p>
       <w:pPr>
@@ -32779,11 +32767,11 @@
       <w:pPr>
         <w:pStyle w:val="Sub1"/>
       </w:pPr>
-      <w:bookmarkStart w:id="94" w:name="_Toc482726776"/>
+      <w:bookmarkStart w:id="95" w:name="_Toc482726776"/>
       <w:r>
         <w:t>Vistas y validaciones</w:t>
       </w:r>
-      <w:bookmarkEnd w:id="94"/>
+      <w:bookmarkEnd w:id="95"/>
     </w:p>
     <w:p>
       <w:pPr>
@@ -33054,11 +33042,11 @@
       <w:pPr>
         <w:pStyle w:val="Sub1"/>
       </w:pPr>
-      <w:bookmarkStart w:id="95" w:name="_Toc482726777"/>
+      <w:bookmarkStart w:id="96" w:name="_Toc482726777"/>
       <w:r>
         <w:t>Diseño intuitivo y usabilidad</w:t>
       </w:r>
-      <w:bookmarkEnd w:id="95"/>
+      <w:bookmarkEnd w:id="96"/>
     </w:p>
     <w:p>
       <w:pPr>
@@ -33157,12 +33145,12 @@
       <w:pPr>
         <w:pStyle w:val="Captulos"/>
       </w:pPr>
-      <w:bookmarkStart w:id="96" w:name="_Toc482726778"/>
+      <w:bookmarkStart w:id="97" w:name="_Toc482726778"/>
       <w:r>
         <w:lastRenderedPageBreak/>
         <w:t>Documentación técnica de la solución</w:t>
       </w:r>
-      <w:bookmarkEnd w:id="96"/>
+      <w:bookmarkEnd w:id="97"/>
     </w:p>
     <w:p>
       <w:pPr>
@@ -33189,11 +33177,11 @@
       <w:pPr>
         <w:pStyle w:val="Sub1"/>
       </w:pPr>
-      <w:bookmarkStart w:id="97" w:name="_Toc482726779"/>
+      <w:bookmarkStart w:id="98" w:name="_Toc482726779"/>
       <w:r>
         <w:t>Requerimientos de usuario</w:t>
       </w:r>
-      <w:bookmarkEnd w:id="97"/>
+      <w:bookmarkEnd w:id="98"/>
     </w:p>
     <w:p>
       <w:pPr>
@@ -33206,11 +33194,11 @@
       <w:pPr>
         <w:pStyle w:val="Tablas"/>
       </w:pPr>
-      <w:bookmarkStart w:id="98" w:name="_Toc482726903"/>
+      <w:bookmarkStart w:id="99" w:name="_Toc482726903"/>
       <w:r>
         <w:t>Métrica de Requerimientos funcionales</w:t>
       </w:r>
-      <w:bookmarkEnd w:id="98"/>
+      <w:bookmarkEnd w:id="99"/>
     </w:p>
     <w:p>
       <w:pPr>
@@ -33418,11 +33406,11 @@
       <w:pPr>
         <w:pStyle w:val="Tablas"/>
       </w:pPr>
-      <w:bookmarkStart w:id="99" w:name="_Toc482726904"/>
+      <w:bookmarkStart w:id="100" w:name="_Toc482726904"/>
       <w:r>
         <w:t>Requerimientos funcionales</w:t>
       </w:r>
-      <w:bookmarkEnd w:id="99"/>
+      <w:bookmarkEnd w:id="100"/>
     </w:p>
     <w:p>
       <w:pPr>
@@ -34295,11 +34283,11 @@
       <w:pPr>
         <w:pStyle w:val="Sub1"/>
       </w:pPr>
-      <w:bookmarkStart w:id="100" w:name="_Toc482726780"/>
+      <w:bookmarkStart w:id="101" w:name="_Toc482726780"/>
       <w:r>
         <w:t>Requerimientos del sistema</w:t>
       </w:r>
-      <w:bookmarkEnd w:id="100"/>
+      <w:bookmarkEnd w:id="101"/>
     </w:p>
     <w:p>
       <w:pPr>
@@ -34312,11 +34300,11 @@
       <w:pPr>
         <w:pStyle w:val="Tablas"/>
       </w:pPr>
-      <w:bookmarkStart w:id="101" w:name="_Toc482726905"/>
+      <w:bookmarkStart w:id="102" w:name="_Toc482726905"/>
       <w:r>
         <w:t>Métricas de Requerimientos No Funcionales</w:t>
       </w:r>
-      <w:bookmarkEnd w:id="101"/>
+      <w:bookmarkEnd w:id="102"/>
     </w:p>
     <w:p>
       <w:pPr>
@@ -34524,11 +34512,11 @@
       <w:pPr>
         <w:pStyle w:val="Tablas"/>
       </w:pPr>
-      <w:bookmarkStart w:id="102" w:name="_Toc482726906"/>
+      <w:bookmarkStart w:id="103" w:name="_Toc482726906"/>
       <w:r>
         <w:t>Requerimientos no funcionales</w:t>
       </w:r>
-      <w:bookmarkEnd w:id="102"/>
+      <w:bookmarkEnd w:id="103"/>
     </w:p>
     <w:p>
       <w:pPr>
@@ -35443,11 +35431,11 @@
       <w:pPr>
         <w:pStyle w:val="Sub1"/>
       </w:pPr>
-      <w:bookmarkStart w:id="103" w:name="_Toc482726781"/>
+      <w:bookmarkStart w:id="104" w:name="_Toc482726781"/>
       <w:r>
         <w:t>Herramientas</w:t>
       </w:r>
-      <w:bookmarkEnd w:id="103"/>
+      <w:bookmarkEnd w:id="104"/>
     </w:p>
     <w:p>
       <w:pPr>
@@ -35460,11 +35448,11 @@
       <w:pPr>
         <w:pStyle w:val="Sub2"/>
       </w:pPr>
-      <w:bookmarkStart w:id="104" w:name="_Toc482726782"/>
+      <w:bookmarkStart w:id="105" w:name="_Toc482726782"/>
       <w:r>
         <w:t>Servicios</w:t>
       </w:r>
-      <w:bookmarkEnd w:id="104"/>
+      <w:bookmarkEnd w:id="105"/>
     </w:p>
     <w:p>
       <w:pPr>
@@ -35531,12 +35519,12 @@
       <w:pPr>
         <w:pStyle w:val="Sub2"/>
       </w:pPr>
-      <w:bookmarkStart w:id="105" w:name="_Toc482726783"/>
+      <w:bookmarkStart w:id="106" w:name="_Toc482726783"/>
       <w:r>
         <w:lastRenderedPageBreak/>
         <w:t>Software</w:t>
       </w:r>
-      <w:bookmarkEnd w:id="105"/>
+      <w:bookmarkEnd w:id="106"/>
     </w:p>
     <w:p>
       <w:pPr>
@@ -35589,11 +35577,11 @@
       <w:pPr>
         <w:pStyle w:val="Sub2"/>
       </w:pPr>
-      <w:bookmarkStart w:id="106" w:name="_Toc482726784"/>
+      <w:bookmarkStart w:id="107" w:name="_Toc482726784"/>
       <w:r>
         <w:t>Hardware</w:t>
       </w:r>
-      <w:bookmarkEnd w:id="106"/>
+      <w:bookmarkEnd w:id="107"/>
     </w:p>
     <w:p>
       <w:pPr>
@@ -35680,11 +35668,11 @@
       <w:pPr>
         <w:pStyle w:val="Sub1"/>
       </w:pPr>
-      <w:bookmarkStart w:id="107" w:name="_Toc482726785"/>
+      <w:bookmarkStart w:id="108" w:name="_Toc482726785"/>
       <w:r>
         <w:t>Justificación de elección de tecnologías y herramientas.</w:t>
       </w:r>
-      <w:bookmarkEnd w:id="107"/>
+      <w:bookmarkEnd w:id="108"/>
     </w:p>
     <w:p>
       <w:pPr>
@@ -35854,11 +35842,11 @@
       <w:pPr>
         <w:pStyle w:val="Sub1"/>
       </w:pPr>
-      <w:bookmarkStart w:id="108" w:name="_Toc482726786"/>
+      <w:bookmarkStart w:id="109" w:name="_Toc482726786"/>
       <w:r>
         <w:t>Tutorial de desarrollo y referencias</w:t>
       </w:r>
-      <w:bookmarkEnd w:id="108"/>
+      <w:bookmarkEnd w:id="109"/>
     </w:p>
     <w:p>
       <w:pPr>
@@ -39002,22 +38990,22 @@
           <w:lang w:val="es-GT"/>
         </w:rPr>
       </w:pPr>
-      <w:bookmarkStart w:id="109" w:name="_Toc482726787"/>
+      <w:bookmarkStart w:id="110" w:name="_Toc482726787"/>
       <w:r>
         <w:t>Consideraciones de implementación</w:t>
       </w:r>
-      <w:bookmarkEnd w:id="109"/>
+      <w:bookmarkEnd w:id="110"/>
     </w:p>
     <w:p/>
     <w:p>
       <w:pPr>
         <w:pStyle w:val="Sub2"/>
       </w:pPr>
-      <w:bookmarkStart w:id="110" w:name="_Toc482726788"/>
+      <w:bookmarkStart w:id="111" w:name="_Toc482726788"/>
       <w:r>
         <w:t>Análisis de riesgos</w:t>
       </w:r>
-      <w:bookmarkEnd w:id="110"/>
+      <w:bookmarkEnd w:id="111"/>
     </w:p>
     <w:p>
       <w:pPr>
@@ -39050,11 +39038,11 @@
       <w:pPr>
         <w:pStyle w:val="Tablas"/>
       </w:pPr>
-      <w:bookmarkStart w:id="111" w:name="_Toc482726907"/>
+      <w:bookmarkStart w:id="112" w:name="_Toc482726907"/>
       <w:r>
         <w:t>Riesgos de desarrollo</w:t>
       </w:r>
-      <w:bookmarkEnd w:id="111"/>
+      <w:bookmarkEnd w:id="112"/>
     </w:p>
     <w:p>
       <w:pPr>
@@ -39457,11 +39445,11 @@
       <w:pPr>
         <w:pStyle w:val="Sub3"/>
       </w:pPr>
-      <w:bookmarkStart w:id="112" w:name="_Toc482726789"/>
+      <w:bookmarkStart w:id="113" w:name="_Toc482726789"/>
       <w:r>
         <w:t>Planificación 001 - Presupuesto</w:t>
       </w:r>
-      <w:bookmarkEnd w:id="112"/>
+      <w:bookmarkEnd w:id="113"/>
     </w:p>
     <w:p>
       <w:pPr>
@@ -39527,11 +39515,11 @@
       <w:pPr>
         <w:pStyle w:val="Sub3"/>
       </w:pPr>
-      <w:bookmarkStart w:id="113" w:name="_Toc482726790"/>
+      <w:bookmarkStart w:id="114" w:name="_Toc482726790"/>
       <w:r>
         <w:t>Planificación 002 – Seguridad</w:t>
       </w:r>
-      <w:bookmarkEnd w:id="113"/>
+      <w:bookmarkEnd w:id="114"/>
     </w:p>
     <w:p>
       <w:pPr>
@@ -39608,11 +39596,11 @@
       <w:pPr>
         <w:pStyle w:val="Sub3"/>
       </w:pPr>
-      <w:bookmarkStart w:id="114" w:name="_Toc482726791"/>
+      <w:bookmarkStart w:id="115" w:name="_Toc482726791"/>
       <w:r>
         <w:t>Planificación 003 – Escalar sistema</w:t>
       </w:r>
-      <w:bookmarkEnd w:id="114"/>
+      <w:bookmarkEnd w:id="115"/>
     </w:p>
     <w:p>
       <w:pPr>
@@ -39686,11 +39674,11 @@
       <w:pPr>
         <w:pStyle w:val="Sub3"/>
       </w:pPr>
-      <w:bookmarkStart w:id="115" w:name="_Toc482726792"/>
+      <w:bookmarkStart w:id="116" w:name="_Toc482726792"/>
       <w:r>
         <w:t>Equipo de trabajo 004 – Soporte</w:t>
       </w:r>
-      <w:bookmarkEnd w:id="115"/>
+      <w:bookmarkEnd w:id="116"/>
     </w:p>
     <w:p>
       <w:pPr>
@@ -39747,11 +39735,11 @@
       <w:pPr>
         <w:pStyle w:val="Sub3"/>
       </w:pPr>
-      <w:bookmarkStart w:id="116" w:name="_Toc482726793"/>
+      <w:bookmarkStart w:id="117" w:name="_Toc482726793"/>
       <w:r>
         <w:t>Equipo de trabajo 005 – Inexperiencia</w:t>
       </w:r>
-      <w:bookmarkEnd w:id="116"/>
+      <w:bookmarkEnd w:id="117"/>
     </w:p>
     <w:p>
       <w:pPr>
@@ -39821,12 +39809,12 @@
       <w:pPr>
         <w:pStyle w:val="Captulos"/>
       </w:pPr>
-      <w:bookmarkStart w:id="117" w:name="_Toc482726794"/>
+      <w:bookmarkStart w:id="118" w:name="_Toc482726794"/>
       <w:r>
         <w:lastRenderedPageBreak/>
         <w:t>Costos y beneficios del sistema</w:t>
       </w:r>
-      <w:bookmarkEnd w:id="117"/>
+      <w:bookmarkEnd w:id="118"/>
     </w:p>
     <w:p>
       <w:pPr>
@@ -39853,11 +39841,11 @@
       <w:pPr>
         <w:pStyle w:val="Sub1"/>
       </w:pPr>
-      <w:bookmarkStart w:id="118" w:name="_Toc482726795"/>
+      <w:bookmarkStart w:id="119" w:name="_Toc482726795"/>
       <w:r>
         <w:t>Presupuesto</w:t>
       </w:r>
-      <w:bookmarkEnd w:id="118"/>
+      <w:bookmarkEnd w:id="119"/>
     </w:p>
     <w:p>
       <w:pPr>
@@ -39890,11 +39878,11 @@
       <w:pPr>
         <w:pStyle w:val="Sub2"/>
       </w:pPr>
-      <w:bookmarkStart w:id="119" w:name="_Toc482726796"/>
+      <w:bookmarkStart w:id="120" w:name="_Toc482726796"/>
       <w:r>
         <w:t>Recursos informáticos.</w:t>
       </w:r>
-      <w:bookmarkEnd w:id="119"/>
+      <w:bookmarkEnd w:id="120"/>
     </w:p>
     <w:p>
       <w:pPr>
@@ -39907,11 +39895,11 @@
       <w:pPr>
         <w:pStyle w:val="Sub3"/>
       </w:pPr>
-      <w:bookmarkStart w:id="120" w:name="_Toc482726797"/>
+      <w:bookmarkStart w:id="121" w:name="_Toc482726797"/>
       <w:r>
         <w:t>Servicios</w:t>
       </w:r>
-      <w:bookmarkEnd w:id="120"/>
+      <w:bookmarkEnd w:id="121"/>
     </w:p>
     <w:p>
       <w:pPr>
@@ -40086,11 +40074,11 @@
       <w:pPr>
         <w:pStyle w:val="Sub3"/>
       </w:pPr>
-      <w:bookmarkStart w:id="121" w:name="_Toc482726798"/>
+      <w:bookmarkStart w:id="122" w:name="_Toc482726798"/>
       <w:r>
         <w:t>Software</w:t>
       </w:r>
-      <w:bookmarkEnd w:id="121"/>
+      <w:bookmarkEnd w:id="122"/>
     </w:p>
     <w:p>
       <w:pPr>
@@ -40240,11 +40228,11 @@
       <w:pPr>
         <w:pStyle w:val="Sub3"/>
       </w:pPr>
-      <w:bookmarkStart w:id="122" w:name="_Toc482726799"/>
+      <w:bookmarkStart w:id="123" w:name="_Toc482726799"/>
       <w:r>
         <w:t>Hardware</w:t>
       </w:r>
-      <w:bookmarkEnd w:id="122"/>
+      <w:bookmarkEnd w:id="123"/>
     </w:p>
     <w:p>
       <w:pPr>
@@ -40379,11 +40367,11 @@
       <w:pPr>
         <w:pStyle w:val="Sub3"/>
       </w:pPr>
-      <w:bookmarkStart w:id="123" w:name="_Toc482726800"/>
+      <w:bookmarkStart w:id="124" w:name="_Toc482726800"/>
       <w:r>
         <w:t>Recursos humanos</w:t>
       </w:r>
-      <w:bookmarkEnd w:id="123"/>
+      <w:bookmarkEnd w:id="124"/>
     </w:p>
     <w:p>
       <w:pPr>
@@ -40497,11 +40485,11 @@
       <w:pPr>
         <w:pStyle w:val="Sub1"/>
       </w:pPr>
-      <w:bookmarkStart w:id="124" w:name="_Toc482726801"/>
+      <w:bookmarkStart w:id="125" w:name="_Toc482726801"/>
       <w:r>
         <w:t>Ventajas y beneficios</w:t>
       </w:r>
-      <w:bookmarkEnd w:id="124"/>
+      <w:bookmarkEnd w:id="125"/>
     </w:p>
     <w:p>
       <w:pPr>
@@ -40588,11 +40576,11 @@
       <w:pPr>
         <w:pStyle w:val="Sub1"/>
       </w:pPr>
-      <w:bookmarkStart w:id="125" w:name="_Toc482726802"/>
+      <w:bookmarkStart w:id="126" w:name="_Toc482726802"/>
       <w:r>
         <w:t>Curva de aprendizajes</w:t>
       </w:r>
-      <w:bookmarkEnd w:id="125"/>
+      <w:bookmarkEnd w:id="126"/>
     </w:p>
     <w:p>
       <w:pPr>
@@ -40671,11 +40659,11 @@
       <w:pPr>
         <w:pStyle w:val="Tablas"/>
       </w:pPr>
-      <w:bookmarkStart w:id="126" w:name="_Toc482726908"/>
+      <w:bookmarkStart w:id="127" w:name="_Toc482726908"/>
       <w:r>
         <w:t>Comparación de curvas de aprendizaje</w:t>
       </w:r>
-      <w:bookmarkEnd w:id="126"/>
+      <w:bookmarkEnd w:id="127"/>
     </w:p>
     <w:p>
       <w:pPr>
@@ -41165,11 +41153,11 @@
       <w:pPr>
         <w:pStyle w:val="Figuras"/>
       </w:pPr>
-      <w:bookmarkStart w:id="127" w:name="_Toc482726841"/>
+      <w:bookmarkStart w:id="128" w:name="_Toc482726841"/>
       <w:r>
         <w:t>Nuevos usuarios, repositorios y problemas por lenguaje</w:t>
       </w:r>
-      <w:bookmarkEnd w:id="127"/>
+      <w:bookmarkEnd w:id="128"/>
     </w:p>
     <w:p>
       <w:pPr>
@@ -41187,6 +41175,10 @@
         </w:rPr>
       </w:pPr>
       <w:r>
+        <w:rPr>
+          <w:noProof/>
+          <w:lang w:eastAsia="es-GT"/>
+        </w:rPr>
         <w:drawing>
           <wp:inline distT="0" distB="0" distL="0" distR="0" wp14:anchorId="6FC93C5C" wp14:editId="7B266FCF">
             <wp:extent cx="5120957" cy="3200400"/>
@@ -41272,7 +41264,7 @@
       <w:pPr>
         <w:pStyle w:val="Figuras"/>
       </w:pPr>
-      <w:bookmarkStart w:id="128" w:name="_Toc482726842"/>
+      <w:bookmarkStart w:id="129" w:name="_Toc482726842"/>
       <w:r>
         <w:t xml:space="preserve">Popularidad en </w:t>
       </w:r>
@@ -41288,7 +41280,7 @@
       <w:r>
         <w:t>Github</w:t>
       </w:r>
-      <w:bookmarkEnd w:id="128"/>
+      <w:bookmarkEnd w:id="129"/>
       <w:proofErr w:type="spellEnd"/>
     </w:p>
     <w:p>
@@ -41423,8 +41415,6 @@
         </w:rPr>
         <w:t xml:space="preserve"> que iniciar el ciclo de aprendizaje de otras tecnologías las cuales no sabríamos montar en un servidor de la manera en que diagramamos la aplicación.</w:t>
       </w:r>
-      <w:bookmarkStart w:id="129" w:name="_GoBack"/>
-      <w:bookmarkEnd w:id="129"/>
     </w:p>
     <w:p/>
     <w:p>
@@ -41478,6 +41468,10 @@
     <w:p>
       <w:pPr>
         <w:pStyle w:val="NumeracinConclusiones"/>
+        <w:numPr>
+          <w:ilvl w:val="0"/>
+          <w:numId w:val="31"/>
+        </w:numPr>
       </w:pPr>
       <w:r>
         <w:t>Nuestra meta se alcanzó rápidamente por los usuarios que utilizaron la aplicación: percibir la aplicación entretenida y adictiva. Con esto el primer paso de nuestro plan de aprendizaje fue alcanzado. Según nuestra teoría</w:t>
@@ -44370,6 +44364,7 @@
         <w:docPartUnique/>
       </w:docPartObj>
     </w:sdtPr>
+    <w:sdtEndPr/>
     <w:sdtContent>
       <w:p>
         <w:pPr>
@@ -44419,6 +44414,7 @@
         <w:docPartUnique/>
       </w:docPartObj>
     </w:sdtPr>
+    <w:sdtEndPr/>
     <w:sdtContent>
       <w:p>
         <w:pPr>
@@ -44439,7 +44435,7 @@
           <w:rPr>
             <w:noProof/>
           </w:rPr>
-          <w:t>78</w:t>
+          <w:t>9</w:t>
         </w:r>
         <w:r>
           <w:rPr>
@@ -44670,8 +44666,8 @@
   <w:abstractNum w:abstractNumId="2" w15:restartNumberingAfterBreak="0">
     <w:nsid w:val="12242EF3"/>
     <w:multiLevelType w:val="hybridMultilevel"/>
-    <w:tmpl w:val="DF3C8A82"/>
-    <w:lvl w:ilvl="0" w:tplc="1DBE5200">
+    <w:tmpl w:val="B0A2ACBE"/>
+    <w:lvl w:ilvl="0" w:tplc="841A7980">
       <w:start w:val="1"/>
       <w:numFmt w:val="decimal"/>
       <w:pStyle w:val="NumeracinConclusiones"/>
@@ -45800,6 +45796,12 @@
     </w:lvlOverride>
   </w:num>
   <w:num w:numId="30">
+    <w:abstractNumId w:val="2"/>
+    <w:lvlOverride w:ilvl="0">
+      <w:startOverride w:val="1"/>
+    </w:lvlOverride>
+  </w:num>
+  <w:num w:numId="31">
     <w:abstractNumId w:val="2"/>
     <w:lvlOverride w:ilvl="0">
       <w:startOverride w:val="1"/>
@@ -46288,6 +46290,7 @@
   <w:style w:type="character" w:default="1" w:styleId="Fuentedeprrafopredeter">
     <w:name w:val="Default Paragraph Font"/>
     <w:uiPriority w:val="1"/>
+    <w:semiHidden/>
     <w:unhideWhenUsed/>
   </w:style>
   <w:style w:type="table" w:default="1" w:styleId="Tablanormal">
@@ -46894,7 +46897,6 @@
       <w:numPr>
         <w:numId w:val="12"/>
       </w:numPr>
-      <w:ind w:hanging="720"/>
     </w:pPr>
     <w:rPr>
       <w:lang w:val="es-ES"/>
@@ -47664,7 +47666,7 @@
 </file>
 
 <file path=customXml/itemProps1.xml><?xml version="1.0" encoding="utf-8"?>
-<ds:datastoreItem xmlns:ds="http://schemas.openxmlformats.org/officeDocument/2006/customXml" ds:itemID="{2A038F8D-A9B9-4601-9BDF-64622C7C536F}">
+<ds:datastoreItem xmlns:ds="http://schemas.openxmlformats.org/officeDocument/2006/customXml" ds:itemID="{293FFF18-3197-4154-BA33-92B94C5D848B}">
   <ds:schemaRefs>
     <ds:schemaRef ds:uri="http://schemas.openxmlformats.org/officeDocument/2006/bibliography"/>
   </ds:schemaRefs>

</xml_diff>